<commit_message>
added species descriptive tables
</commit_message>
<xml_diff>
--- a/writing/Puget Sound Bee Dversity RMA.docx
+++ b/writing/Puget Sound Bee Dversity RMA.docx
@@ -324,11 +324,16 @@
       <w:r>
         <w:t xml:space="preserve"> sweep netting were used on a monthly basis, ultimately producing a total of </w:t>
       </w:r>
+      <w:proofErr w:type="gramStart"/>
       <w:r>
         <w:t xml:space="preserve">25,400 </w:t>
       </w:r>
       <w:r>
-        <w:t xml:space="preserve"> specimens </w:t>
+        <w:t xml:space="preserve"> specimens</w:t>
+      </w:r>
+      <w:proofErr w:type="gramEnd"/>
+      <w:r>
+        <w:t xml:space="preserve"> </w:t>
       </w:r>
       <w:r>
         <w:t xml:space="preserve">from </w:t>
@@ -612,7 +617,15 @@
         <w:t xml:space="preserve">the </w:t>
       </w:r>
       <w:r>
-        <w:t xml:space="preserve">foundational study, was, therefore, restoration monitoring. </w:t>
+        <w:t xml:space="preserve">foundational </w:t>
+      </w:r>
+      <w:proofErr w:type="gramStart"/>
+      <w:r>
+        <w:t>study,</w:t>
+      </w:r>
+      <w:proofErr w:type="gramEnd"/>
+      <w:r>
+        <w:t xml:space="preserve"> was, therefore, restoration monitoring. </w:t>
       </w:r>
       <w:r>
         <w:t xml:space="preserve">It was decided </w:t>
@@ -654,7 +667,15 @@
         <w:t>effort in 2018.</w:t>
       </w:r>
       <w:r>
-        <w:t xml:space="preserve"> These sites share habitat characteristics (see Methods) and are distinct from and complimentary to the study areas used in Bloom et al. (</w:t>
+        <w:t xml:space="preserve"> These sites share habitat characteristics (see Methods) and are distinct from and </w:t>
+      </w:r>
+      <w:proofErr w:type="gramStart"/>
+      <w:r>
+        <w:t>complimentary</w:t>
+      </w:r>
+      <w:proofErr w:type="gramEnd"/>
+      <w:r>
+        <w:t xml:space="preserve"> to the study areas used in Bloom et al. (</w:t>
       </w:r>
       <w:r>
         <w:t>2022</w:t>
@@ -672,8 +693,13 @@
       <w:pPr>
         <w:pStyle w:val="Body"/>
       </w:pPr>
-      <w:r>
-        <w:t xml:space="preserve">In  2014, TCA </w:t>
+      <w:proofErr w:type="gramStart"/>
+      <w:r>
+        <w:t>In  2014</w:t>
+      </w:r>
+      <w:proofErr w:type="gramEnd"/>
+      <w:r>
+        <w:t xml:space="preserve">, TCA </w:t>
       </w:r>
       <w:r>
         <w:t>engaged</w:t>
@@ -778,7 +804,15 @@
         <w:t>cataloging bee diversity as a goal.</w:t>
       </w:r>
       <w:r>
-        <w:t xml:space="preserve"> In 2017, the vegetation restoration efforts were discontinued and all support was put toward bee monitoring until final data collection in 2020.</w:t>
+        <w:t xml:space="preserve"> In 2017, the vegetation restoration efforts were </w:t>
+      </w:r>
+      <w:proofErr w:type="gramStart"/>
+      <w:r>
+        <w:t>discontinued</w:t>
+      </w:r>
+      <w:proofErr w:type="gramEnd"/>
+      <w:r>
+        <w:t xml:space="preserve"> and all support was put toward bee monitoring until final data collection in 2020.</w:t>
       </w:r>
     </w:p>
     <w:p>
@@ -947,7 +981,15 @@
         <w:t>y 3 km2 south of the main runways and extending to the southern limit of Port jurisdiction.</w:t>
       </w:r>
       <w:r>
-        <w:t xml:space="preserve"> This land functions as a security buffer zone around the airport. Through the middle of the last century it was largely used as a private golf course, remnant components of which are recognizable, e.g. “sand trap” areas</w:t>
+        <w:t xml:space="preserve"> This land functions as a security buffer zone around the airport. Through the middle of the last </w:t>
+      </w:r>
+      <w:proofErr w:type="gramStart"/>
+      <w:r>
+        <w:t>century</w:t>
+      </w:r>
+      <w:proofErr w:type="gramEnd"/>
+      <w:r>
+        <w:t xml:space="preserve"> it was largely used as a private golf course, remnant components of which are recognizable, e.g. “sand trap” areas</w:t>
       </w:r>
       <w:r>
         <w:t>, hardscape around the former clubhouse</w:t>
@@ -1009,7 +1051,15 @@
         <w:t xml:space="preserve"> sp., </w:t>
       </w:r>
       <w:r>
-        <w:t xml:space="preserve">wild mustard , </w:t>
+        <w:t xml:space="preserve">wild </w:t>
+      </w:r>
+      <w:proofErr w:type="gramStart"/>
+      <w:r>
+        <w:t>mustard ,</w:t>
+      </w:r>
+      <w:proofErr w:type="gramEnd"/>
+      <w:r>
+        <w:t xml:space="preserve"> </w:t>
       </w:r>
       <w:r>
         <w:rPr>
@@ -1058,10 +1108,18 @@
         <w:t xml:space="preserve">Trapping stations in this site were separated by at most a few hundred meters. </w:t>
       </w:r>
       <w:r>
-        <w:t xml:space="preserve">Notably, within 300 m </w:t>
-      </w:r>
-      <w:r>
-        <w:t xml:space="preserve"> and 1 km </w:t>
+        <w:t xml:space="preserve">Notably, within 300 </w:t>
+      </w:r>
+      <w:proofErr w:type="gramStart"/>
+      <w:r>
+        <w:t xml:space="preserve">m </w:t>
+      </w:r>
+      <w:r>
+        <w:t xml:space="preserve"> and</w:t>
+      </w:r>
+      <w:proofErr w:type="gramEnd"/>
+      <w:r>
+        <w:t xml:space="preserve"> 1 km </w:t>
       </w:r>
       <w:r>
         <w:t>of trapping stations were two honey bee (</w:t>
@@ -1109,7 +1167,15 @@
         <w:t>Rainier Beach</w:t>
       </w:r>
       <w:r>
-        <w:t xml:space="preserve"> neighborhood of south Seattle in a semi-managed meadow-like habitat. A second station occupied semi-boggy slope descending toward the Interstate 5 corridor. A third station was formed west of I-5 within the bounds of a weedy SCL equipment storage pad and immediately North of the Duwamish Hill </w:t>
+        <w:t xml:space="preserve"> neighborhood of south Seattle in a semi-managed meadow-like habitat. </w:t>
+      </w:r>
+      <w:proofErr w:type="gramStart"/>
+      <w:r>
+        <w:t>A second</w:t>
+      </w:r>
+      <w:proofErr w:type="gramEnd"/>
+      <w:r>
+        <w:t xml:space="preserve"> station occupied semi-boggy slope descending toward the Interstate 5 corridor. A third station was formed west of I-5 within the bounds of a weedy SCL equipment storage pad and immediately North of the Duwamish Hill </w:t>
       </w:r>
       <w:r>
         <w:t>Preserve</w:t>
@@ -1289,7 +1355,23 @@
         <w:t xml:space="preserve">5 </w:t>
       </w:r>
       <w:r>
-        <w:t>clusters of 3 each white, blue, and yellow. These large bowls were replaced in 2016 and subsequently with identically-painted 4 oz. “mini-bowls” with, according to literature ( ) equivalent attractiveness to bees. The yellow and blue paint used was () as used in other bee surveys (). The bowl arrays were accompanied by 3 equally-spaced “blue vane” traps (</w:t>
+        <w:t xml:space="preserve">clusters of 3 each white, blue, and yellow. These large bowls were replaced in 2016 and subsequently with identically-painted 4 oz. “mini-bowls” with, according to literature </w:t>
+      </w:r>
+      <w:proofErr w:type="gramStart"/>
+      <w:r>
+        <w:t>( )</w:t>
+      </w:r>
+      <w:proofErr w:type="gramEnd"/>
+      <w:r>
+        <w:t xml:space="preserve"> equivalent attractiveness to bees. The yellow and blue paint used was () as used in other bee surveys (). The bowl arrays were accompanied by 3 </w:t>
+      </w:r>
+      <w:proofErr w:type="gramStart"/>
+      <w:r>
+        <w:t>equally-spaced</w:t>
+      </w:r>
+      <w:proofErr w:type="gramEnd"/>
+      <w:r>
+        <w:t xml:space="preserve"> “blue vane” traps (</w:t>
       </w:r>
       <w:proofErr w:type="spellStart"/>
       <w:r>
@@ -1333,10 +1415,26 @@
         <w:t xml:space="preserve">array was used. </w:t>
       </w:r>
       <w:r>
-        <w:t xml:space="preserve">This was a conservation measure in consideration of the potential presence of the threatened Bombus occidentalis, the last know population of which in the Puget sound was within flight range of BPF. </w:t>
-      </w:r>
-      <w:r>
-        <w:t>&lt;Rough calculations based on number of specimens collected in bowl vs. Blue Vane traps and consideration of such comparisons in the literature ( ) suggests that this variation had approx</w:t>
+        <w:t xml:space="preserve">This was a conservation measure in consideration of the potential presence of the threatened Bombus occidentalis, the last </w:t>
+      </w:r>
+      <w:proofErr w:type="gramStart"/>
+      <w:r>
+        <w:t>know</w:t>
+      </w:r>
+      <w:proofErr w:type="gramEnd"/>
+      <w:r>
+        <w:t xml:space="preserve"> population of which in the Puget sound was within flight range of BPF. </w:t>
+      </w:r>
+      <w:r>
+        <w:t xml:space="preserve">&lt;Rough calculations based on number of specimens collected in bowl vs. Blue Vane traps and consideration of such comparisons in the literature </w:t>
+      </w:r>
+      <w:proofErr w:type="gramStart"/>
+      <w:r>
+        <w:t>( )</w:t>
+      </w:r>
+      <w:proofErr w:type="gramEnd"/>
+      <w:r>
+        <w:t xml:space="preserve"> suggests that this variation had approx</w:t>
       </w:r>
       <w:r>
         <w:t>i</w:t>
@@ -1365,7 +1463,15 @@
         <w:t xml:space="preserve"> </w:t>
       </w:r>
       <w:r>
-        <w:t>In several of the early years of the survey, traps placed in high vegetation were elevated on wooden stakes with specially designed platforms in an attempt to increase visibility of the bowl. Likewise, in a few instances, Blue Vane traps were suspended from metal rods with a terminal hook. These elevated methods were found not to increase trap catch substantially</w:t>
+        <w:t xml:space="preserve">In several of the early years of the survey, traps placed in high vegetation were elevated on wooden stakes with specially designed platforms </w:t>
+      </w:r>
+      <w:proofErr w:type="gramStart"/>
+      <w:r>
+        <w:t>in an attempt to</w:t>
+      </w:r>
+      <w:proofErr w:type="gramEnd"/>
+      <w:r>
+        <w:t xml:space="preserve"> increase visibility of the bowl. Likewise, in a few instances, Blue Vane traps were suspended from metal rods with a terminal hook. These elevated methods were found not to increase trap catch substantially</w:t>
       </w:r>
       <w:r>
         <w:t xml:space="preserve"> in our sites</w:t>
@@ -1392,7 +1498,23 @@
         <w:ind w:left="720"/>
       </w:pPr>
       <w:r>
-        <w:t>Traps were filled with a catch fluid of water containing 5-10 drops of unscented dish detergent. Trap placement was done on a monthly bases from April through September in most years, with collection date sensitive to weather conditions. Trap arrays were place</w:t>
+        <w:t xml:space="preserve">Traps were filled with a catch fluid of water containing 5-10 drops of unscented dish detergent. Trap placement was done on a monthly </w:t>
+      </w:r>
+      <w:proofErr w:type="gramStart"/>
+      <w:r>
+        <w:t>bases</w:t>
+      </w:r>
+      <w:proofErr w:type="gramEnd"/>
+      <w:r>
+        <w:t xml:space="preserve"> from April through September in most years, with collection </w:t>
+      </w:r>
+      <w:proofErr w:type="gramStart"/>
+      <w:r>
+        <w:t>date</w:t>
+      </w:r>
+      <w:proofErr w:type="gramEnd"/>
+      <w:r>
+        <w:t xml:space="preserve"> sensitive to weather conditions. Trap arrays were place</w:t>
       </w:r>
       <w:r>
         <w:t>d</w:t>
@@ -1731,8 +1853,13 @@
         <w:pStyle w:val="Body"/>
         <w:ind w:left="720"/>
       </w:pPr>
-      <w:r>
-        <w:t>Drying of alcohol specimens for pinning &lt;ref.</w:t>
+      <w:proofErr w:type="gramStart"/>
+      <w:r>
+        <w:t>Drying of</w:t>
+      </w:r>
+      <w:proofErr w:type="gramEnd"/>
+      <w:r>
+        <w:t xml:space="preserve"> alcohol specimens for pinning &lt;ref.</w:t>
       </w:r>
       <w:r>
         <w:t xml:space="preserve"> Droege?</w:t>
@@ -1770,7 +1897,15 @@
         <w:t>Data collection conventions. Dates, combining trap catches, etc.</w:t>
       </w:r>
       <w:r>
-        <w:t xml:space="preserve"> &lt;Combined trap catches for each station, i.e. did not distinguish blue-vane from bowl catch.)</w:t>
+        <w:t xml:space="preserve"> &lt;Combined trap catches for each station, i.e. did not distinguish </w:t>
+      </w:r>
+      <w:proofErr w:type="gramStart"/>
+      <w:r>
+        <w:t>blue-vane</w:t>
+      </w:r>
+      <w:proofErr w:type="gramEnd"/>
+      <w:r>
+        <w:t xml:space="preserve"> from bowl catch.)</w:t>
       </w:r>
     </w:p>
     <w:p>
@@ -1876,10 +2011,26 @@
         <w:t xml:space="preserve"> </w:t>
       </w:r>
       <w:r>
-        <w:t xml:space="preserve">Data with tentative taxonomic identifications was recorded into a central data base, one record per specimen. </w:t>
-      </w:r>
-      <w:r>
-        <w:t xml:space="preserve">Of each included taxon and sex a representative series was then </w:t>
+        <w:t xml:space="preserve">Data with tentative taxonomic identifications was recorded into a central </w:t>
+      </w:r>
+      <w:proofErr w:type="gramStart"/>
+      <w:r>
+        <w:t>data base</w:t>
+      </w:r>
+      <w:proofErr w:type="gramEnd"/>
+      <w:r>
+        <w:t xml:space="preserve">, one record per specimen. </w:t>
+      </w:r>
+      <w:r>
+        <w:t xml:space="preserve">Of each included taxon and </w:t>
+      </w:r>
+      <w:proofErr w:type="gramStart"/>
+      <w:r>
+        <w:t>sex</w:t>
+      </w:r>
+      <w:proofErr w:type="gramEnd"/>
+      <w:r>
+        <w:t xml:space="preserve"> a representative series was then </w:t>
       </w:r>
       <w:r>
         <w:t xml:space="preserve">dried in a small tea strainer capsule with a hair drier heat source as described by &lt;Droege et al.&gt; Once so prepared, specimens </w:t>
@@ -1910,7 +2061,15 @@
         <w:t>The number of leftover</w:t>
       </w:r>
       <w:r>
-        <w:t xml:space="preserve"> specimens from each taxon were stored in an archival glass vial which was labeled with the complete collection information.</w:t>
+        <w:t xml:space="preserve"> specimens from each taxon </w:t>
+      </w:r>
+      <w:proofErr w:type="gramStart"/>
+      <w:r>
+        <w:t>were</w:t>
+      </w:r>
+      <w:proofErr w:type="gramEnd"/>
+      <w:r>
+        <w:t xml:space="preserve"> stored in an archival glass vial which was labeled with the complete collection information.</w:t>
       </w:r>
       <w:r>
         <w:t xml:space="preserve"> </w:t>
@@ -1934,8 +2093,13 @@
         <w:t>regulation insect cabinets</w:t>
       </w:r>
       <w:r>
-        <w:t xml:space="preserve"> with preservative</w:t>
-      </w:r>
+        <w:t xml:space="preserve"> with </w:t>
+      </w:r>
+      <w:proofErr w:type="gramStart"/>
+      <w:r>
+        <w:t>preservative</w:t>
+      </w:r>
+      <w:proofErr w:type="gramEnd"/>
       <w:r>
         <w:t>.</w:t>
       </w:r>
@@ -1995,13 +2159,37 @@
         <w:t>cimens were</w:t>
       </w:r>
       <w:r>
-        <w:t xml:space="preserve"> identified using a variety of resources, including published taxonomic papers, semi-technical guides, on line Discover Life keys, an</w:t>
+        <w:t xml:space="preserve"> identified using a variety of resources, including published taxonomic papers, semi-technical guides, </w:t>
+      </w:r>
+      <w:proofErr w:type="gramStart"/>
+      <w:r>
+        <w:t>on line</w:t>
+      </w:r>
+      <w:proofErr w:type="gramEnd"/>
+      <w:r>
+        <w:t xml:space="preserve"> Discover Life keys, an</w:t>
       </w:r>
       <w:r>
         <w:t xml:space="preserve">d &lt;&gt;. </w:t>
       </w:r>
       <w:r>
-        <w:t>Professional assistance was sought from a number of specialists by sending them representative samples. We also made a number of personal visits to the USDA Pollinating Insects/Utah State University Bee Collection in Logan, UT to use the extensive collection there and consult directly with resident specialists. Similar help was also sought at the Bohart Museum of Entomology, University of California, Davis, CA.</w:t>
+        <w:t xml:space="preserve">Professional assistance was sought from </w:t>
+      </w:r>
+      <w:proofErr w:type="gramStart"/>
+      <w:r>
+        <w:t>a number of</w:t>
+      </w:r>
+      <w:proofErr w:type="gramEnd"/>
+      <w:r>
+        <w:t xml:space="preserve"> specialists by sending them representative samples. We also made </w:t>
+      </w:r>
+      <w:proofErr w:type="gramStart"/>
+      <w:r>
+        <w:t>a number of</w:t>
+      </w:r>
+      <w:proofErr w:type="gramEnd"/>
+      <w:r>
+        <w:t xml:space="preserve"> personal visits to the USDA Pollinating Insects/Utah State University Bee Collection in Logan, UT to use the extensive collection there and consult directly with resident specialists. Similar help was also sought at the Bohart Museum of Entomology, University of California, Davis, CA.</w:t>
       </w:r>
       <w:r>
         <w:t xml:space="preserve"> Specimens that eluded species identity were assigned </w:t>
@@ -2487,7 +2675,7 @@
       <w:pPr>
         <w:pStyle w:val="Body"/>
       </w:pPr>
-      <w:ins w:id="53" w:author="Anderson, Riley Morgan" w:date="2024-11-08T13:38:00Z" w16du:dateUtc="2024-11-08T18:38:00Z">
+      <w:ins w:id="53" w:author="Anderson, Riley Morgan" w:date="2024-12-05T16:40:00Z" w16du:dateUtc="2024-12-05T21:40:00Z">
         <w:r>
           <w:rPr>
             <w:noProof/>
@@ -2498,10 +2686,10 @@
             </w14:textOutline>
           </w:rPr>
           <w:drawing>
-            <wp:inline distT="0" distB="0" distL="0" distR="0" wp14:anchorId="03D15D4E" wp14:editId="1AFAA386">
-              <wp:extent cx="3467100" cy="2600325"/>
-              <wp:effectExtent l="0" t="0" r="0" b="9525"/>
-              <wp:docPr id="510013868" name="Picture 4"/>
+            <wp:inline distT="0" distB="0" distL="0" distR="0" wp14:anchorId="45F7D80A" wp14:editId="43972079">
+              <wp:extent cx="4250871" cy="4959350"/>
+              <wp:effectExtent l="0" t="0" r="0" b="0"/>
+              <wp:docPr id="2061788131" name="Picture 1" descr="A graph of different sites&#10;&#10;Description automatically generated with medium confidence"/>
               <wp:cNvGraphicFramePr>
                 <a:graphicFrameLocks xmlns:a="http://schemas.openxmlformats.org/drawingml/2006/main" noChangeAspect="1"/>
               </wp:cNvGraphicFramePr>
@@ -2509,7 +2697,7 @@
                 <a:graphicData uri="http://schemas.openxmlformats.org/drawingml/2006/picture">
                   <pic:pic xmlns:pic="http://schemas.openxmlformats.org/drawingml/2006/picture">
                     <pic:nvPicPr>
-                      <pic:cNvPr id="510013868" name="Picture 510013868"/>
+                      <pic:cNvPr id="2061788131" name="Picture 1" descr="A graph of different sites&#10;&#10;Description automatically generated with medium confidence"/>
                       <pic:cNvPicPr/>
                     </pic:nvPicPr>
                     <pic:blipFill>
@@ -2527,7 +2715,7 @@
                     <pic:spPr>
                       <a:xfrm>
                         <a:off x="0" y="0"/>
-                        <a:ext cx="3474998" cy="2606249"/>
+                        <a:ext cx="4259839" cy="4969813"/>
                       </a:xfrm>
                       <a:prstGeom prst="rect">
                         <a:avLst/>
@@ -2601,7 +2789,15 @@
       </w:pPr>
       <w:ins w:id="63" w:author="Anderson, Riley Morgan" w:date="2024-11-25T16:51:00Z" w16du:dateUtc="2024-11-25T21:51:00Z">
         <w:r>
-          <w:t>---4 lines are traps, 5</w:t>
+          <w:t xml:space="preserve">---4 lines are </w:t>
+        </w:r>
+        <w:proofErr w:type="gramStart"/>
+        <w:r>
+          <w:t>traps,</w:t>
+        </w:r>
+        <w:proofErr w:type="gramEnd"/>
+        <w:r>
+          <w:t xml:space="preserve"> 5</w:t>
         </w:r>
         <w:r>
           <w:rPr>
@@ -2703,7 +2899,15 @@
       </w:ins>
       <w:ins w:id="70" w:author="Anderson, Riley Morgan" w:date="2024-11-08T14:00:00Z">
         <w:r>
-          <w:t>Points are Chao1 minimum estimated species richness, triangles are raw species counts at each substation within each site. Chao richness estimates are lifted by an additive parameter that accounts for rare species likely missed in the sampling. The data exclude some morphospecies, and all net caught records.</w:t>
+          <w:t xml:space="preserve">Points are Chao1 minimum estimated species richness, triangles are raw species counts at each substation within each site. Chao richness estimates are lifted by an additive parameter that accounts for rare species likely </w:t>
+        </w:r>
+        <w:proofErr w:type="gramStart"/>
+        <w:r>
+          <w:t>missed</w:t>
+        </w:r>
+        <w:proofErr w:type="gramEnd"/>
+        <w:r>
+          <w:t xml:space="preserve"> in the sampling. The data exclude some morphospecies, and all net caught records.</w:t>
         </w:r>
       </w:ins>
     </w:p>
@@ -3046,34 +3250,82 @@
               </w:rPr>
             </w:rPrChange>
           </w:rPr>
-          <w:t>A) All sites collectively, B) POS, C) SCL, and D) BPF. Data are from trap collected records and exclude all net caught records. Data are pooled across years.</w:t>
-        </w:r>
-      </w:ins>
-    </w:p>
-    <w:p>
-      <w:pPr>
-        <w:pStyle w:val="Body"/>
-        <w:rPr>
-          <w:ins w:id="88" w:author="Anderson, Riley Morgan" w:date="2024-11-26T14:51:00Z" w16du:dateUtc="2024-11-26T19:51:00Z"/>
-        </w:rPr>
-      </w:pPr>
-    </w:p>
-    <w:p>
-      <w:pPr>
-        <w:pStyle w:val="Body"/>
-        <w:rPr>
-          <w:ins w:id="89" w:author="Anderson, Riley Morgan" w:date="2024-11-26T14:51:00Z" w16du:dateUtc="2024-11-26T19:51:00Z"/>
-        </w:rPr>
-      </w:pPr>
-    </w:p>
-    <w:p>
-      <w:pPr>
-        <w:pStyle w:val="Body"/>
-        <w:rPr>
-          <w:ins w:id="90" w:author="Anderson, Riley Morgan" w:date="2024-11-26T14:51:00Z" w16du:dateUtc="2024-11-26T19:51:00Z"/>
-        </w:rPr>
-      </w:pPr>
-      <w:ins w:id="91" w:author="Anderson, Riley Morgan" w:date="2024-11-26T14:51:00Z" w16du:dateUtc="2024-11-26T19:51:00Z">
+          <w:t xml:space="preserve">A) All sites collectively, B) POS, C) SCL, and D) BPF. Data </w:t>
+        </w:r>
+        <w:proofErr w:type="gramStart"/>
+        <w:r>
+          <w:rPr>
+            <w:rPrChange w:id="88" w:author="Anderson, Riley Morgan" w:date="2024-11-26T14:50:00Z" w16du:dateUtc="2024-11-26T19:50:00Z">
+              <w:rPr>
+                <w:b/>
+                <w:bCs/>
+              </w:rPr>
+            </w:rPrChange>
+          </w:rPr>
+          <w:t>are</w:t>
+        </w:r>
+        <w:proofErr w:type="gramEnd"/>
+        <w:r>
+          <w:rPr>
+            <w:rPrChange w:id="89" w:author="Anderson, Riley Morgan" w:date="2024-11-26T14:50:00Z" w16du:dateUtc="2024-11-26T19:50:00Z">
+              <w:rPr>
+                <w:b/>
+                <w:bCs/>
+              </w:rPr>
+            </w:rPrChange>
+          </w:rPr>
+          <w:t xml:space="preserve"> from trap collected records and exclude all net caught records. Data </w:t>
+        </w:r>
+        <w:proofErr w:type="gramStart"/>
+        <w:r>
+          <w:rPr>
+            <w:rPrChange w:id="90" w:author="Anderson, Riley Morgan" w:date="2024-11-26T14:50:00Z" w16du:dateUtc="2024-11-26T19:50:00Z">
+              <w:rPr>
+                <w:b/>
+                <w:bCs/>
+              </w:rPr>
+            </w:rPrChange>
+          </w:rPr>
+          <w:t>are</w:t>
+        </w:r>
+        <w:proofErr w:type="gramEnd"/>
+        <w:r>
+          <w:rPr>
+            <w:rPrChange w:id="91" w:author="Anderson, Riley Morgan" w:date="2024-11-26T14:50:00Z" w16du:dateUtc="2024-11-26T19:50:00Z">
+              <w:rPr>
+                <w:b/>
+                <w:bCs/>
+              </w:rPr>
+            </w:rPrChange>
+          </w:rPr>
+          <w:t xml:space="preserve"> pooled across years.</w:t>
+        </w:r>
+      </w:ins>
+    </w:p>
+    <w:p>
+      <w:pPr>
+        <w:pStyle w:val="Body"/>
+        <w:rPr>
+          <w:ins w:id="92" w:author="Anderson, Riley Morgan" w:date="2024-11-26T14:51:00Z" w16du:dateUtc="2024-11-26T19:51:00Z"/>
+        </w:rPr>
+      </w:pPr>
+    </w:p>
+    <w:p>
+      <w:pPr>
+        <w:pStyle w:val="Body"/>
+        <w:rPr>
+          <w:ins w:id="93" w:author="Anderson, Riley Morgan" w:date="2024-11-26T14:51:00Z" w16du:dateUtc="2024-11-26T19:51:00Z"/>
+        </w:rPr>
+      </w:pPr>
+    </w:p>
+    <w:p>
+      <w:pPr>
+        <w:pStyle w:val="Body"/>
+        <w:rPr>
+          <w:ins w:id="94" w:author="Anderson, Riley Morgan" w:date="2024-11-26T14:51:00Z" w16du:dateUtc="2024-11-26T19:51:00Z"/>
+        </w:rPr>
+      </w:pPr>
+      <w:ins w:id="95" w:author="Anderson, Riley Morgan" w:date="2024-11-26T14:51:00Z" w16du:dateUtc="2024-11-26T19:51:00Z">
         <w:r>
           <w:t>Alternatively:</w:t>
         </w:r>
@@ -3083,10 +3335,10 @@
       <w:pPr>
         <w:pStyle w:val="Body"/>
         <w:rPr>
-          <w:ins w:id="92" w:author="Anderson, Riley Morgan" w:date="2024-11-26T14:56:00Z" w16du:dateUtc="2024-11-26T19:56:00Z"/>
-        </w:rPr>
-      </w:pPr>
-      <w:ins w:id="93" w:author="Anderson, Riley Morgan" w:date="2024-11-26T14:56:00Z" w16du:dateUtc="2024-11-26T19:56:00Z">
+          <w:ins w:id="96" w:author="Anderson, Riley Morgan" w:date="2024-11-26T14:56:00Z" w16du:dateUtc="2024-11-26T19:56:00Z"/>
+        </w:rPr>
+      </w:pPr>
+      <w:ins w:id="97" w:author="Anderson, Riley Morgan" w:date="2024-11-26T14:56:00Z" w16du:dateUtc="2024-11-26T19:56:00Z">
         <w:r>
           <w:rPr>
             <w:noProof/>
@@ -3145,15 +3397,15 @@
       <w:pPr>
         <w:pStyle w:val="Body"/>
         <w:rPr>
-          <w:ins w:id="94" w:author="Anderson, Riley Morgan" w:date="2024-11-26T14:56:00Z" w16du:dateUtc="2024-11-26T19:56:00Z"/>
-        </w:rPr>
-      </w:pPr>
-      <w:ins w:id="95" w:author="Anderson, Riley Morgan" w:date="2024-11-26T14:56:00Z" w16du:dateUtc="2024-11-26T19:56:00Z">
+          <w:ins w:id="98" w:author="Anderson, Riley Morgan" w:date="2024-11-26T14:56:00Z" w16du:dateUtc="2024-11-26T19:56:00Z"/>
+        </w:rPr>
+      </w:pPr>
+      <w:ins w:id="99" w:author="Anderson, Riley Morgan" w:date="2024-11-26T14:56:00Z" w16du:dateUtc="2024-11-26T19:56:00Z">
         <w:r>
           <w:rPr>
             <w:b/>
             <w:bCs/>
-            <w:rPrChange w:id="96" w:author="Anderson, Riley Morgan" w:date="2024-11-26T14:56:00Z" w16du:dateUtc="2024-11-26T19:56:00Z">
+            <w:rPrChange w:id="100" w:author="Anderson, Riley Morgan" w:date="2024-11-26T14:56:00Z" w16du:dateUtc="2024-11-26T19:56:00Z">
               <w:rPr/>
             </w:rPrChange>
           </w:rPr>
@@ -3169,18 +3421,18 @@
       <w:pPr>
         <w:pStyle w:val="Body"/>
         <w:rPr>
-          <w:ins w:id="97" w:author="Anderson, Riley Morgan" w:date="2024-11-26T14:56:00Z" w16du:dateUtc="2024-11-26T19:56:00Z"/>
-        </w:rPr>
-      </w:pPr>
-    </w:p>
-    <w:p>
-      <w:pPr>
-        <w:pStyle w:val="Body"/>
-        <w:rPr>
-          <w:ins w:id="98" w:author="Anderson, Riley Morgan" w:date="2024-11-26T14:56:00Z" w16du:dateUtc="2024-11-26T19:56:00Z"/>
-        </w:rPr>
-      </w:pPr>
-      <w:ins w:id="99" w:author="Anderson, Riley Morgan" w:date="2024-11-26T14:56:00Z" w16du:dateUtc="2024-11-26T19:56:00Z">
+          <w:ins w:id="101" w:author="Anderson, Riley Morgan" w:date="2024-11-26T14:56:00Z" w16du:dateUtc="2024-11-26T19:56:00Z"/>
+        </w:rPr>
+      </w:pPr>
+    </w:p>
+    <w:p>
+      <w:pPr>
+        <w:pStyle w:val="Body"/>
+        <w:rPr>
+          <w:ins w:id="102" w:author="Anderson, Riley Morgan" w:date="2024-11-26T14:56:00Z" w16du:dateUtc="2024-11-26T19:56:00Z"/>
+        </w:rPr>
+      </w:pPr>
+      <w:ins w:id="103" w:author="Anderson, Riley Morgan" w:date="2024-11-26T14:56:00Z" w16du:dateUtc="2024-11-26T19:56:00Z">
         <w:r>
           <w:t>Or:</w:t>
         </w:r>
@@ -3190,18 +3442,18 @@
       <w:pPr>
         <w:pStyle w:val="Body"/>
         <w:rPr>
-          <w:ins w:id="100" w:author="Anderson, Riley Morgan" w:date="2024-11-26T14:56:00Z" w16du:dateUtc="2024-11-26T19:56:00Z"/>
-        </w:rPr>
-      </w:pPr>
-    </w:p>
-    <w:p>
-      <w:pPr>
-        <w:pStyle w:val="Body"/>
-        <w:rPr>
-          <w:ins w:id="101" w:author="Anderson, Riley Morgan" w:date="2024-11-26T14:56:00Z" w16du:dateUtc="2024-11-26T19:56:00Z"/>
-        </w:rPr>
-      </w:pPr>
-      <w:ins w:id="102" w:author="Anderson, Riley Morgan" w:date="2024-11-26T14:57:00Z" w16du:dateUtc="2024-11-26T19:57:00Z">
+          <w:ins w:id="104" w:author="Anderson, Riley Morgan" w:date="2024-11-26T14:56:00Z" w16du:dateUtc="2024-11-26T19:56:00Z"/>
+        </w:rPr>
+      </w:pPr>
+    </w:p>
+    <w:p>
+      <w:pPr>
+        <w:pStyle w:val="Body"/>
+        <w:rPr>
+          <w:ins w:id="105" w:author="Anderson, Riley Morgan" w:date="2024-11-26T14:56:00Z" w16du:dateUtc="2024-11-26T19:56:00Z"/>
+        </w:rPr>
+      </w:pPr>
+      <w:ins w:id="106" w:author="Anderson, Riley Morgan" w:date="2024-11-26T14:57:00Z" w16du:dateUtc="2024-11-26T19:57:00Z">
         <w:r>
           <w:rPr>
             <w:noProof/>
@@ -3259,49 +3511,57 @@
       <w:pPr>
         <w:pStyle w:val="Body"/>
         <w:rPr>
-          <w:ins w:id="103" w:author="Anderson, Riley Morgan" w:date="2024-11-26T14:56:00Z" w16du:dateUtc="2024-11-26T19:56:00Z"/>
-        </w:rPr>
-      </w:pPr>
-    </w:p>
-    <w:p>
-      <w:pPr>
-        <w:pStyle w:val="Body"/>
-        <w:rPr>
-          <w:ins w:id="104" w:author="Anderson, Riley Morgan" w:date="2024-11-26T14:57:00Z" w16du:dateUtc="2024-11-26T19:57:00Z"/>
-        </w:rPr>
-      </w:pPr>
-      <w:ins w:id="105" w:author="Anderson, Riley Morgan" w:date="2024-11-26T14:57:00Z" w16du:dateUtc="2024-11-26T19:57:00Z">
+          <w:ins w:id="107" w:author="Anderson, Riley Morgan" w:date="2024-11-26T14:56:00Z" w16du:dateUtc="2024-11-26T19:56:00Z"/>
+        </w:rPr>
+      </w:pPr>
+    </w:p>
+    <w:p>
+      <w:pPr>
+        <w:pStyle w:val="Body"/>
+        <w:rPr>
+          <w:ins w:id="108" w:author="Anderson, Riley Morgan" w:date="2024-11-26T14:57:00Z" w16du:dateUtc="2024-11-26T19:57:00Z"/>
+        </w:rPr>
+      </w:pPr>
+      <w:ins w:id="109" w:author="Anderson, Riley Morgan" w:date="2024-11-26T14:57:00Z" w16du:dateUtc="2024-11-26T19:57:00Z">
         <w:r>
           <w:rPr>
             <w:b/>
             <w:bCs/>
-            <w:rPrChange w:id="106" w:author="Anderson, Riley Morgan" w:date="2024-11-26T14:57:00Z" w16du:dateUtc="2024-11-26T19:57:00Z">
+            <w:rPrChange w:id="110" w:author="Anderson, Riley Morgan" w:date="2024-11-26T14:57:00Z" w16du:dateUtc="2024-11-26T19:57:00Z">
               <w:rPr/>
             </w:rPrChange>
           </w:rPr>
           <w:t>Proportional abundance and unique species</w:t>
         </w:r>
         <w:r>
-          <w:t xml:space="preserve"> for A) trap caught records and B) net caught records. Data combine records across all sites and years.</w:t>
-        </w:r>
-      </w:ins>
-    </w:p>
-    <w:p>
-      <w:pPr>
-        <w:pStyle w:val="Body"/>
-        <w:rPr>
-          <w:ins w:id="107" w:author="Anderson, Riley Morgan" w:date="2024-11-26T14:58:00Z" w16du:dateUtc="2024-11-26T19:58:00Z"/>
-        </w:rPr>
-      </w:pPr>
-    </w:p>
-    <w:p>
-      <w:pPr>
-        <w:pStyle w:val="Body"/>
-        <w:rPr>
-          <w:ins w:id="108" w:author="Anderson, Riley Morgan" w:date="2024-11-26T14:58:00Z" w16du:dateUtc="2024-11-26T19:58:00Z"/>
-        </w:rPr>
-      </w:pPr>
-      <w:ins w:id="109" w:author="Anderson, Riley Morgan" w:date="2024-11-26T14:58:00Z" w16du:dateUtc="2024-11-26T19:58:00Z">
+          <w:t xml:space="preserve"> for A) trap caught records and B) net caught records. Data </w:t>
+        </w:r>
+        <w:proofErr w:type="gramStart"/>
+        <w:r>
+          <w:t>combine</w:t>
+        </w:r>
+        <w:proofErr w:type="gramEnd"/>
+        <w:r>
+          <w:t xml:space="preserve"> records across all sites and years.</w:t>
+        </w:r>
+      </w:ins>
+    </w:p>
+    <w:p>
+      <w:pPr>
+        <w:pStyle w:val="Body"/>
+        <w:rPr>
+          <w:ins w:id="111" w:author="Anderson, Riley Morgan" w:date="2024-11-26T14:58:00Z" w16du:dateUtc="2024-11-26T19:58:00Z"/>
+        </w:rPr>
+      </w:pPr>
+    </w:p>
+    <w:p>
+      <w:pPr>
+        <w:pStyle w:val="Body"/>
+        <w:rPr>
+          <w:ins w:id="112" w:author="Anderson, Riley Morgan" w:date="2024-11-26T14:58:00Z" w16du:dateUtc="2024-11-26T19:58:00Z"/>
+        </w:rPr>
+      </w:pPr>
+      <w:ins w:id="113" w:author="Anderson, Riley Morgan" w:date="2024-11-26T14:58:00Z" w16du:dateUtc="2024-11-26T19:58:00Z">
         <w:r>
           <w:t xml:space="preserve">Or: </w:t>
         </w:r>
@@ -3311,10 +3571,10 @@
       <w:pPr>
         <w:pStyle w:val="Body"/>
         <w:rPr>
-          <w:ins w:id="110" w:author="Anderson, Riley Morgan" w:date="2024-11-26T14:56:00Z" w16du:dateUtc="2024-11-26T19:56:00Z"/>
-        </w:rPr>
-      </w:pPr>
-      <w:ins w:id="111" w:author="Anderson, Riley Morgan" w:date="2024-11-26T14:58:00Z" w16du:dateUtc="2024-11-26T19:58:00Z">
+          <w:ins w:id="114" w:author="Anderson, Riley Morgan" w:date="2024-11-26T14:56:00Z" w16du:dateUtc="2024-11-26T19:56:00Z"/>
+        </w:rPr>
+      </w:pPr>
+      <w:ins w:id="115" w:author="Anderson, Riley Morgan" w:date="2024-11-26T14:58:00Z" w16du:dateUtc="2024-11-26T19:58:00Z">
         <w:r>
           <w:rPr>
             <w:noProof/>
@@ -3373,49 +3633,57 @@
       <w:pPr>
         <w:pStyle w:val="Body"/>
         <w:rPr>
-          <w:ins w:id="112" w:author="Anderson, Riley Morgan" w:date="2024-11-26T14:56:00Z" w16du:dateUtc="2024-11-26T19:56:00Z"/>
-        </w:rPr>
-      </w:pPr>
-    </w:p>
-    <w:p>
-      <w:pPr>
-        <w:pStyle w:val="Body"/>
-        <w:rPr>
-          <w:ins w:id="113" w:author="Anderson, Riley Morgan" w:date="2024-11-25T17:01:00Z" w16du:dateUtc="2024-11-25T22:01:00Z"/>
-        </w:rPr>
-      </w:pPr>
-      <w:ins w:id="114" w:author="Anderson, Riley Morgan" w:date="2024-11-26T14:58:00Z" w16du:dateUtc="2024-11-26T19:58:00Z">
+          <w:ins w:id="116" w:author="Anderson, Riley Morgan" w:date="2024-11-26T14:56:00Z" w16du:dateUtc="2024-11-26T19:56:00Z"/>
+        </w:rPr>
+      </w:pPr>
+    </w:p>
+    <w:p>
+      <w:pPr>
+        <w:pStyle w:val="Body"/>
+        <w:rPr>
+          <w:ins w:id="117" w:author="Anderson, Riley Morgan" w:date="2024-11-25T17:01:00Z" w16du:dateUtc="2024-11-25T22:01:00Z"/>
+        </w:rPr>
+      </w:pPr>
+      <w:ins w:id="118" w:author="Anderson, Riley Morgan" w:date="2024-11-26T14:58:00Z" w16du:dateUtc="2024-11-26T19:58:00Z">
         <w:r>
           <w:rPr>
             <w:b/>
             <w:bCs/>
-            <w:rPrChange w:id="115" w:author="Anderson, Riley Morgan" w:date="2024-11-26T14:58:00Z" w16du:dateUtc="2024-11-26T19:58:00Z">
+            <w:rPrChange w:id="119" w:author="Anderson, Riley Morgan" w:date="2024-11-26T14:58:00Z" w16du:dateUtc="2024-11-26T19:58:00Z">
               <w:rPr/>
             </w:rPrChange>
           </w:rPr>
           <w:t>Proportional abundance and unique species</w:t>
         </w:r>
         <w:r>
-          <w:t xml:space="preserve"> for A) all net and trap caught records and B) net caught records only. Data combine records across all sites and years.</w:t>
-        </w:r>
-      </w:ins>
-    </w:p>
-    <w:p>
-      <w:pPr>
-        <w:pStyle w:val="Body"/>
-        <w:rPr>
-          <w:ins w:id="116" w:author="Anderson, Riley Morgan" w:date="2024-11-26T16:28:00Z" w16du:dateUtc="2024-11-26T21:28:00Z"/>
-        </w:rPr>
-      </w:pPr>
-    </w:p>
-    <w:p>
-      <w:pPr>
-        <w:pStyle w:val="Body"/>
-        <w:rPr>
-          <w:ins w:id="117" w:author="Anderson, Riley Morgan" w:date="2024-11-25T17:01:00Z" w16du:dateUtc="2024-11-25T22:01:00Z"/>
-        </w:rPr>
-      </w:pPr>
-      <w:ins w:id="118" w:author="Anderson, Riley Morgan" w:date="2024-11-26T16:28:00Z" w16du:dateUtc="2024-11-26T21:28:00Z">
+          <w:t xml:space="preserve"> for A) all net and trap caught records and B) net caught records only. Data </w:t>
+        </w:r>
+        <w:proofErr w:type="gramStart"/>
+        <w:r>
+          <w:t>combine</w:t>
+        </w:r>
+        <w:proofErr w:type="gramEnd"/>
+        <w:r>
+          <w:t xml:space="preserve"> records across all sites and years.</w:t>
+        </w:r>
+      </w:ins>
+    </w:p>
+    <w:p>
+      <w:pPr>
+        <w:pStyle w:val="Body"/>
+        <w:rPr>
+          <w:ins w:id="120" w:author="Anderson, Riley Morgan" w:date="2024-11-26T16:28:00Z" w16du:dateUtc="2024-11-26T21:28:00Z"/>
+        </w:rPr>
+      </w:pPr>
+    </w:p>
+    <w:p>
+      <w:pPr>
+        <w:pStyle w:val="Body"/>
+        <w:rPr>
+          <w:ins w:id="121" w:author="Anderson, Riley Morgan" w:date="2024-11-25T17:01:00Z" w16du:dateUtc="2024-11-25T22:01:00Z"/>
+        </w:rPr>
+      </w:pPr>
+      <w:ins w:id="122" w:author="Anderson, Riley Morgan" w:date="2024-11-26T16:28:00Z" w16du:dateUtc="2024-11-26T21:28:00Z">
         <w:r>
           <w:rPr>
             <w:noProof/>
@@ -3474,10 +3742,10 @@
       <w:pPr>
         <w:pStyle w:val="Body"/>
         <w:rPr>
-          <w:ins w:id="119" w:author="Anderson, Riley Morgan" w:date="2024-11-25T17:01:00Z" w16du:dateUtc="2024-11-25T22:01:00Z"/>
-        </w:rPr>
-      </w:pPr>
-      <w:ins w:id="120" w:author="Anderson, Riley Morgan" w:date="2024-11-25T17:01:00Z" w16du:dateUtc="2024-11-25T22:01:00Z">
+          <w:ins w:id="123" w:author="Anderson, Riley Morgan" w:date="2024-11-25T17:01:00Z" w16du:dateUtc="2024-11-25T22:01:00Z"/>
+        </w:rPr>
+      </w:pPr>
+      <w:ins w:id="124" w:author="Anderson, Riley Morgan" w:date="2024-11-25T17:01:00Z" w16du:dateUtc="2024-11-25T22:01:00Z">
         <w:r>
           <w:rPr>
             <w:b/>
@@ -3500,15 +3768,15 @@
       <w:pPr>
         <w:pStyle w:val="Body"/>
         <w:rPr>
-          <w:ins w:id="121" w:author="Anderson, Riley Morgan" w:date="2024-11-08T14:04:00Z" w16du:dateUtc="2024-11-08T19:04:00Z"/>
-        </w:rPr>
-      </w:pPr>
-    </w:p>
-    <w:p>
-      <w:pPr>
-        <w:pStyle w:val="Body"/>
-      </w:pPr>
-      <w:ins w:id="122" w:author="Anderson, Riley Morgan" w:date="2024-11-27T12:42:00Z" w16du:dateUtc="2024-11-27T17:42:00Z">
+          <w:ins w:id="125" w:author="Anderson, Riley Morgan" w:date="2024-11-08T14:04:00Z" w16du:dateUtc="2024-11-08T19:04:00Z"/>
+        </w:rPr>
+      </w:pPr>
+    </w:p>
+    <w:p>
+      <w:pPr>
+        <w:pStyle w:val="Body"/>
+      </w:pPr>
+      <w:ins w:id="126" w:author="Anderson, Riley Morgan" w:date="2024-11-27T12:42:00Z" w16du:dateUtc="2024-11-27T17:42:00Z">
         <w:r>
           <w:rPr>
             <w:noProof/>
@@ -3572,17 +3840,17 @@
       <w:pPr>
         <w:pStyle w:val="Body"/>
         <w:rPr>
-          <w:ins w:id="123" w:author="Anderson, Riley Morgan" w:date="2024-11-27T12:43:00Z" w16du:dateUtc="2024-11-27T17:43:00Z"/>
-          <w:rPrChange w:id="124" w:author="Anderson, Riley Morgan" w:date="2024-11-27T12:43:00Z" w16du:dateUtc="2024-11-27T17:43:00Z">
+          <w:ins w:id="127" w:author="Anderson, Riley Morgan" w:date="2024-11-27T12:43:00Z" w16du:dateUtc="2024-11-27T17:43:00Z"/>
+          <w:rPrChange w:id="128" w:author="Anderson, Riley Morgan" w:date="2024-11-27T12:43:00Z" w16du:dateUtc="2024-11-27T17:43:00Z">
             <w:rPr>
-              <w:ins w:id="125" w:author="Anderson, Riley Morgan" w:date="2024-11-27T12:43:00Z" w16du:dateUtc="2024-11-27T17:43:00Z"/>
+              <w:ins w:id="129" w:author="Anderson, Riley Morgan" w:date="2024-11-27T12:43:00Z" w16du:dateUtc="2024-11-27T17:43:00Z"/>
               <w:b/>
               <w:bCs/>
             </w:rPr>
           </w:rPrChange>
         </w:rPr>
       </w:pPr>
-      <w:ins w:id="126" w:author="Anderson, Riley Morgan" w:date="2024-11-27T12:43:00Z">
+      <w:ins w:id="130" w:author="Anderson, Riley Morgan" w:date="2024-11-27T12:43:00Z">
         <w:r>
           <w:rPr>
             <w:b/>
@@ -3592,7 +3860,7 @@
         </w:r>
         <w:r>
           <w:rPr>
-            <w:rPrChange w:id="127" w:author="Anderson, Riley Morgan" w:date="2024-11-27T12:43:00Z" w16du:dateUtc="2024-11-27T17:43:00Z">
+            <w:rPrChange w:id="131" w:author="Anderson, Riley Morgan" w:date="2024-11-27T12:43:00Z" w16du:dateUtc="2024-11-27T17:43:00Z">
               <w:rPr>
                 <w:b/>
                 <w:bCs/>
@@ -3602,15 +3870,15 @@
           <w:t xml:space="preserve">Density is estimated at the genus level with Scott’s method for genera presumed univoltine, while biased cross validation was used for genera presumed multivoltine. Sample sizes displayed on the right are the total number of records for each </w:t>
         </w:r>
       </w:ins>
-      <w:ins w:id="128" w:author="Anderson, Riley Morgan" w:date="2024-11-27T12:51:00Z" w16du:dateUtc="2024-11-27T17:51:00Z">
+      <w:ins w:id="132" w:author="Anderson, Riley Morgan" w:date="2024-11-27T12:51:00Z" w16du:dateUtc="2024-11-27T17:51:00Z">
         <w:r>
           <w:t>genus</w:t>
         </w:r>
       </w:ins>
-      <w:ins w:id="129" w:author="Anderson, Riley Morgan" w:date="2024-11-27T12:43:00Z">
+      <w:ins w:id="133" w:author="Anderson, Riley Morgan" w:date="2024-11-27T12:43:00Z">
         <w:r>
           <w:rPr>
-            <w:rPrChange w:id="130" w:author="Anderson, Riley Morgan" w:date="2024-11-27T12:43:00Z" w16du:dateUtc="2024-11-27T17:43:00Z">
+            <w:rPrChange w:id="134" w:author="Anderson, Riley Morgan" w:date="2024-11-27T12:43:00Z" w16du:dateUtc="2024-11-27T17:43:00Z">
               <w:rPr>
                 <w:b/>
                 <w:bCs/>
@@ -3620,14 +3888,14 @@
           <w:t xml:space="preserve">. </w:t>
         </w:r>
       </w:ins>
-      <w:ins w:id="131" w:author="Anderson, Riley Morgan" w:date="2024-11-27T12:46:00Z" w16du:dateUtc="2024-11-27T17:46:00Z">
+      <w:ins w:id="135" w:author="Anderson, Riley Morgan" w:date="2024-11-27T12:46:00Z" w16du:dateUtc="2024-11-27T17:46:00Z">
         <w:r>
           <w:t xml:space="preserve">Only genera with sample sizes </w:t>
         </w:r>
       </w:ins>
       <m:oMath>
         <m:r>
-          <w:ins w:id="132" w:author="Anderson, Riley Morgan" w:date="2024-11-27T12:47:00Z" w16du:dateUtc="2024-11-27T17:47:00Z">
+          <w:ins w:id="136" w:author="Anderson, Riley Morgan" w:date="2024-11-27T12:47:00Z" w16du:dateUtc="2024-11-27T17:47:00Z">
             <w:rPr>
               <w:rFonts w:ascii="Cambria Math" w:hAnsi="Cambria Math"/>
             </w:rPr>
@@ -3635,20 +3903,20 @@
           </w:ins>
         </m:r>
       </m:oMath>
-      <w:ins w:id="133" w:author="Anderson, Riley Morgan" w:date="2024-11-27T12:46:00Z" w16du:dateUtc="2024-11-27T17:46:00Z">
+      <w:ins w:id="137" w:author="Anderson, Riley Morgan" w:date="2024-11-27T12:46:00Z" w16du:dateUtc="2024-11-27T17:46:00Z">
         <w:r>
           <w:t xml:space="preserve"> </w:t>
         </w:r>
       </w:ins>
-      <w:ins w:id="134" w:author="Anderson, Riley Morgan" w:date="2024-11-27T12:47:00Z" w16du:dateUtc="2024-11-27T17:47:00Z">
+      <w:ins w:id="138" w:author="Anderson, Riley Morgan" w:date="2024-11-27T12:47:00Z" w16du:dateUtc="2024-11-27T17:47:00Z">
         <w:r>
           <w:t xml:space="preserve">20 are shown. </w:t>
         </w:r>
       </w:ins>
-      <w:ins w:id="135" w:author="Anderson, Riley Morgan" w:date="2024-11-27T12:43:00Z">
+      <w:ins w:id="139" w:author="Anderson, Riley Morgan" w:date="2024-11-27T12:43:00Z">
         <w:r>
           <w:rPr>
-            <w:rPrChange w:id="136" w:author="Anderson, Riley Morgan" w:date="2024-11-27T12:43:00Z" w16du:dateUtc="2024-11-27T17:43:00Z">
+            <w:rPrChange w:id="140" w:author="Anderson, Riley Morgan" w:date="2024-11-27T12:43:00Z" w16du:dateUtc="2024-11-27T17:43:00Z">
               <w:rPr>
                 <w:b/>
                 <w:bCs/>
@@ -3663,18 +3931,18 @@
       <w:pPr>
         <w:pStyle w:val="Body"/>
         <w:rPr>
-          <w:ins w:id="137" w:author="Anderson, Riley Morgan" w:date="2024-11-25T16:45:00Z" w16du:dateUtc="2024-11-25T21:45:00Z"/>
-        </w:rPr>
-      </w:pPr>
-    </w:p>
-    <w:p>
-      <w:pPr>
-        <w:pStyle w:val="Body"/>
-        <w:rPr>
-          <w:ins w:id="138" w:author="Anderson, Riley Morgan" w:date="2024-11-08T14:29:00Z" w16du:dateUtc="2024-11-08T19:29:00Z"/>
-        </w:rPr>
-      </w:pPr>
-      <w:ins w:id="139" w:author="Anderson, Riley Morgan" w:date="2024-11-26T18:26:00Z">
+          <w:ins w:id="141" w:author="Anderson, Riley Morgan" w:date="2024-11-25T16:45:00Z" w16du:dateUtc="2024-11-25T21:45:00Z"/>
+        </w:rPr>
+      </w:pPr>
+    </w:p>
+    <w:p>
+      <w:pPr>
+        <w:pStyle w:val="Body"/>
+        <w:rPr>
+          <w:ins w:id="142" w:author="Anderson, Riley Morgan" w:date="2024-11-08T14:29:00Z" w16du:dateUtc="2024-11-08T19:29:00Z"/>
+        </w:rPr>
+      </w:pPr>
+      <w:ins w:id="143" w:author="Anderson, Riley Morgan" w:date="2024-11-26T18:26:00Z">
         <w:r>
           <w:t>Scott, D. W. (1992) </w:t>
         </w:r>
@@ -3694,18 +3962,18 @@
       <w:pPr>
         <w:pStyle w:val="Body"/>
         <w:rPr>
-          <w:ins w:id="140" w:author="Anderson, Riley Morgan" w:date="2024-11-27T12:45:00Z" w16du:dateUtc="2024-11-27T17:45:00Z"/>
-        </w:rPr>
-      </w:pPr>
-    </w:p>
-    <w:p>
-      <w:pPr>
-        <w:pStyle w:val="Body"/>
-        <w:rPr>
-          <w:ins w:id="141" w:author="Anderson, Riley Morgan" w:date="2024-11-08T14:30:00Z" w16du:dateUtc="2024-11-08T19:30:00Z"/>
-        </w:rPr>
-      </w:pPr>
-      <w:ins w:id="142" w:author="Anderson, Riley Morgan" w:date="2024-11-27T12:45:00Z" w16du:dateUtc="2024-11-27T17:45:00Z">
+          <w:ins w:id="144" w:author="Anderson, Riley Morgan" w:date="2024-11-27T12:45:00Z" w16du:dateUtc="2024-11-27T17:45:00Z"/>
+        </w:rPr>
+      </w:pPr>
+    </w:p>
+    <w:p>
+      <w:pPr>
+        <w:pStyle w:val="Body"/>
+        <w:rPr>
+          <w:ins w:id="145" w:author="Anderson, Riley Morgan" w:date="2024-11-08T14:30:00Z" w16du:dateUtc="2024-11-08T19:30:00Z"/>
+        </w:rPr>
+      </w:pPr>
+      <w:ins w:id="146" w:author="Anderson, Riley Morgan" w:date="2024-11-27T12:45:00Z" w16du:dateUtc="2024-11-27T17:45:00Z">
         <w:r>
           <w:rPr>
             <w:noProof/>
@@ -3764,10 +4032,10 @@
       <w:pPr>
         <w:pStyle w:val="Body"/>
         <w:rPr>
-          <w:ins w:id="143" w:author="Anderson, Riley Morgan" w:date="2024-11-08T14:32:00Z" w16du:dateUtc="2024-11-08T19:32:00Z"/>
-        </w:rPr>
-      </w:pPr>
-      <w:ins w:id="144" w:author="Anderson, Riley Morgan" w:date="2024-11-27T12:45:00Z">
+          <w:ins w:id="147" w:author="Anderson, Riley Morgan" w:date="2024-11-08T14:32:00Z" w16du:dateUtc="2024-11-08T19:32:00Z"/>
+        </w:rPr>
+      </w:pPr>
+      <w:ins w:id="148" w:author="Anderson, Riley Morgan" w:date="2024-11-27T12:45:00Z">
         <w:r>
           <w:rPr>
             <w:b/>
@@ -3777,7 +4045,7 @@
         </w:r>
         <w:r>
           <w:rPr>
-            <w:rPrChange w:id="145" w:author="Anderson, Riley Morgan" w:date="2024-11-27T12:45:00Z" w16du:dateUtc="2024-11-27T17:45:00Z">
+            <w:rPrChange w:id="149" w:author="Anderson, Riley Morgan" w:date="2024-11-27T12:45:00Z" w16du:dateUtc="2024-11-27T17:45:00Z">
               <w:rPr>
                 <w:b/>
                 <w:bCs/>
@@ -3788,10 +4056,12 @@
         </w:r>
         <w:r>
           <w:rPr>
-            <w:rPrChange w:id="146" w:author="Anderson, Riley Morgan" w:date="2024-11-27T12:45:00Z" w16du:dateUtc="2024-11-27T17:45:00Z">
+            <w:noProof/>
+            <w:rPrChange w:id="150" w:author="Anderson, Riley Morgan" w:date="2024-11-27T12:45:00Z" w16du:dateUtc="2024-11-27T17:45:00Z">
               <w:rPr>
                 <w:b/>
                 <w:bCs/>
+                <w:noProof/>
               </w:rPr>
             </w:rPrChange>
           </w:rPr>
@@ -3850,7 +4120,7 @@
         </w:r>
         <w:r>
           <w:rPr>
-            <w:rPrChange w:id="147" w:author="Anderson, Riley Morgan" w:date="2024-11-27T12:45:00Z" w16du:dateUtc="2024-11-27T17:45:00Z">
+            <w:rPrChange w:id="151" w:author="Anderson, Riley Morgan" w:date="2024-11-27T12:45:00Z" w16du:dateUtc="2024-11-27T17:45:00Z">
               <w:rPr>
                 <w:b/>
                 <w:bCs/>
@@ -3865,10 +4135,10 @@
       <w:pPr>
         <w:pStyle w:val="Body"/>
         <w:rPr>
-          <w:ins w:id="148" w:author="Anderson, Riley Morgan" w:date="2024-11-08T14:30:00Z" w16du:dateUtc="2024-11-08T19:30:00Z"/>
-        </w:rPr>
-      </w:pPr>
-      <w:ins w:id="149" w:author="Anderson, Riley Morgan" w:date="2024-11-27T12:48:00Z" w16du:dateUtc="2024-11-27T17:48:00Z">
+          <w:ins w:id="152" w:author="Anderson, Riley Morgan" w:date="2024-11-08T14:30:00Z" w16du:dateUtc="2024-11-08T19:30:00Z"/>
+        </w:rPr>
+      </w:pPr>
+      <w:ins w:id="153" w:author="Anderson, Riley Morgan" w:date="2024-11-27T12:48:00Z" w16du:dateUtc="2024-11-27T17:48:00Z">
         <w:r>
           <w:rPr>
             <w:noProof/>
@@ -3927,10 +4197,10 @@
       <w:pPr>
         <w:pStyle w:val="Body"/>
         <w:rPr>
-          <w:ins w:id="150" w:author="Anderson, Riley Morgan" w:date="2024-11-27T12:49:00Z" w16du:dateUtc="2024-11-27T17:49:00Z"/>
-        </w:rPr>
-      </w:pPr>
-      <w:ins w:id="151" w:author="Anderson, Riley Morgan" w:date="2024-11-27T12:48:00Z">
+          <w:ins w:id="154" w:author="Anderson, Riley Morgan" w:date="2024-11-27T12:49:00Z" w16du:dateUtc="2024-11-27T17:49:00Z"/>
+        </w:rPr>
+      </w:pPr>
+      <w:ins w:id="155" w:author="Anderson, Riley Morgan" w:date="2024-11-27T12:48:00Z">
         <w:r>
           <w:rPr>
             <w:b/>
@@ -3938,54 +4208,6 @@
           </w:rPr>
           <w:t xml:space="preserve">Genus-level seasonal distributions for the parasites: </w:t>
         </w:r>
-        <w:r>
-          <w:rPr>
-            <w:rPrChange w:id="152" w:author="Anderson, Riley Morgan" w:date="2024-11-27T12:48:00Z" w16du:dateUtc="2024-11-27T17:48:00Z">
-              <w:rPr>
-                <w:b/>
-                <w:bCs/>
-              </w:rPr>
-            </w:rPrChange>
-          </w:rPr>
-          <w:t xml:space="preserve">A) </w:t>
-        </w:r>
-        <w:proofErr w:type="spellStart"/>
-        <w:r>
-          <w:rPr>
-            <w:rPrChange w:id="153" w:author="Anderson, Riley Morgan" w:date="2024-11-27T12:48:00Z" w16du:dateUtc="2024-11-27T17:48:00Z">
-              <w:rPr>
-                <w:b/>
-                <w:bCs/>
-              </w:rPr>
-            </w:rPrChange>
-          </w:rPr>
-          <w:t>Nomada</w:t>
-        </w:r>
-        <w:proofErr w:type="spellEnd"/>
-        <w:r>
-          <w:rPr>
-            <w:rPrChange w:id="154" w:author="Anderson, Riley Morgan" w:date="2024-11-27T12:48:00Z" w16du:dateUtc="2024-11-27T17:48:00Z">
-              <w:rPr>
-                <w:b/>
-                <w:bCs/>
-              </w:rPr>
-            </w:rPrChange>
-          </w:rPr>
-          <w:t xml:space="preserve">, B) </w:t>
-        </w:r>
-        <w:proofErr w:type="spellStart"/>
-        <w:r>
-          <w:rPr>
-            <w:rPrChange w:id="155" w:author="Anderson, Riley Morgan" w:date="2024-11-27T12:48:00Z" w16du:dateUtc="2024-11-27T17:48:00Z">
-              <w:rPr>
-                <w:b/>
-                <w:bCs/>
-              </w:rPr>
-            </w:rPrChange>
-          </w:rPr>
-          <w:t>Stelis</w:t>
-        </w:r>
-        <w:proofErr w:type="spellEnd"/>
         <w:r>
           <w:rPr>
             <w:rPrChange w:id="156" w:author="Anderson, Riley Morgan" w:date="2024-11-27T12:48:00Z" w16du:dateUtc="2024-11-27T17:48:00Z">
@@ -3995,7 +4217,7 @@
               </w:rPr>
             </w:rPrChange>
           </w:rPr>
-          <w:t xml:space="preserve">, C) </w:t>
+          <w:t xml:space="preserve">A) </w:t>
         </w:r>
         <w:proofErr w:type="spellStart"/>
         <w:r>
@@ -4007,7 +4229,7 @@
               </w:rPr>
             </w:rPrChange>
           </w:rPr>
-          <w:t>Sphecodes</w:t>
+          <w:t>Nomada</w:t>
         </w:r>
         <w:proofErr w:type="spellEnd"/>
         <w:r>
@@ -4019,7 +4241,7 @@
               </w:rPr>
             </w:rPrChange>
           </w:rPr>
-          <w:t xml:space="preserve">, D) </w:t>
+          <w:t xml:space="preserve">, B) </w:t>
         </w:r>
         <w:proofErr w:type="spellStart"/>
         <w:r>
@@ -4031,7 +4253,7 @@
               </w:rPr>
             </w:rPrChange>
           </w:rPr>
-          <w:t>Epeolus</w:t>
+          <w:t>Stelis</w:t>
         </w:r>
         <w:proofErr w:type="spellEnd"/>
         <w:r>
@@ -4043,7 +4265,7 @@
               </w:rPr>
             </w:rPrChange>
           </w:rPr>
-          <w:t xml:space="preserve">, E) </w:t>
+          <w:t xml:space="preserve">, C) </w:t>
         </w:r>
         <w:proofErr w:type="spellStart"/>
         <w:r>
@@ -4055,7 +4277,7 @@
               </w:rPr>
             </w:rPrChange>
           </w:rPr>
-          <w:t>Triepeolus</w:t>
+          <w:t>Sphecodes</w:t>
         </w:r>
         <w:proofErr w:type="spellEnd"/>
         <w:r>
@@ -4067,7 +4289,7 @@
               </w:rPr>
             </w:rPrChange>
           </w:rPr>
-          <w:t xml:space="preserve">, and F) </w:t>
+          <w:t xml:space="preserve">, D) </w:t>
         </w:r>
         <w:proofErr w:type="spellStart"/>
         <w:r>
@@ -4079,7 +4301,7 @@
               </w:rPr>
             </w:rPrChange>
           </w:rPr>
-          <w:t>Coelioxys</w:t>
+          <w:t>Epeolus</w:t>
         </w:r>
         <w:proofErr w:type="spellEnd"/>
         <w:r>
@@ -4091,15 +4313,33 @@
               </w:rPr>
             </w:rPrChange>
           </w:rPr>
-          <w:t xml:space="preserve">. Beneath each parasite genera are the presumed host genera. Density is estimated at the genus level with Scott’s method for genera presumed univoltine, while biased cross validation was used for genera presumed multivoltine. Sample sizes displayed on the right (plots A, C, E) and left (plots B, D, F) are the total number of records for each </w:t>
-        </w:r>
-      </w:ins>
-      <w:ins w:id="165" w:author="Anderson, Riley Morgan" w:date="2024-11-27T12:51:00Z" w16du:dateUtc="2024-11-27T17:51:00Z">
-        <w:r>
-          <w:t>genus</w:t>
-        </w:r>
-      </w:ins>
-      <w:ins w:id="166" w:author="Anderson, Riley Morgan" w:date="2024-11-27T12:48:00Z">
+          <w:t xml:space="preserve">, E) </w:t>
+        </w:r>
+        <w:proofErr w:type="spellStart"/>
+        <w:r>
+          <w:rPr>
+            <w:rPrChange w:id="165" w:author="Anderson, Riley Morgan" w:date="2024-11-27T12:48:00Z" w16du:dateUtc="2024-11-27T17:48:00Z">
+              <w:rPr>
+                <w:b/>
+                <w:bCs/>
+              </w:rPr>
+            </w:rPrChange>
+          </w:rPr>
+          <w:t>Triepeolus</w:t>
+        </w:r>
+        <w:proofErr w:type="spellEnd"/>
+        <w:r>
+          <w:rPr>
+            <w:rPrChange w:id="166" w:author="Anderson, Riley Morgan" w:date="2024-11-27T12:48:00Z" w16du:dateUtc="2024-11-27T17:48:00Z">
+              <w:rPr>
+                <w:b/>
+                <w:bCs/>
+              </w:rPr>
+            </w:rPrChange>
+          </w:rPr>
+          <w:t xml:space="preserve">, and F) </w:t>
+        </w:r>
+        <w:proofErr w:type="spellStart"/>
         <w:r>
           <w:rPr>
             <w:rPrChange w:id="167" w:author="Anderson, Riley Morgan" w:date="2024-11-27T12:48:00Z" w16du:dateUtc="2024-11-27T17:48:00Z">
@@ -4109,6 +4349,36 @@
               </w:rPr>
             </w:rPrChange>
           </w:rPr>
+          <w:t>Coelioxys</w:t>
+        </w:r>
+        <w:proofErr w:type="spellEnd"/>
+        <w:r>
+          <w:rPr>
+            <w:rPrChange w:id="168" w:author="Anderson, Riley Morgan" w:date="2024-11-27T12:48:00Z" w16du:dateUtc="2024-11-27T17:48:00Z">
+              <w:rPr>
+                <w:b/>
+                <w:bCs/>
+              </w:rPr>
+            </w:rPrChange>
+          </w:rPr>
+          <w:t xml:space="preserve">. Beneath each parasite genera are the presumed host genera. Density is estimated at the genus level with Scott’s method for genera presumed univoltine, while biased cross validation was used for genera presumed multivoltine. Sample sizes displayed on the right (plots A, C, E) and left (plots B, D, F) are the total number of records for each </w:t>
+        </w:r>
+      </w:ins>
+      <w:ins w:id="169" w:author="Anderson, Riley Morgan" w:date="2024-11-27T12:51:00Z" w16du:dateUtc="2024-11-27T17:51:00Z">
+        <w:r>
+          <w:t>genus</w:t>
+        </w:r>
+      </w:ins>
+      <w:ins w:id="170" w:author="Anderson, Riley Morgan" w:date="2024-11-27T12:48:00Z">
+        <w:r>
+          <w:rPr>
+            <w:rPrChange w:id="171" w:author="Anderson, Riley Morgan" w:date="2024-11-27T12:48:00Z" w16du:dateUtc="2024-11-27T17:48:00Z">
+              <w:rPr>
+                <w:b/>
+                <w:bCs/>
+              </w:rPr>
+            </w:rPrChange>
+          </w:rPr>
           <w:t>. Vertical dashed lines correspond to 21 March, 21 June, and 21 September.</w:t>
         </w:r>
       </w:ins>
@@ -4117,26 +4387,26 @@
       <w:pPr>
         <w:pStyle w:val="Body"/>
         <w:rPr>
-          <w:ins w:id="168" w:author="Anderson, Riley Morgan" w:date="2024-11-27T12:49:00Z" w16du:dateUtc="2024-11-27T17:49:00Z"/>
-        </w:rPr>
-      </w:pPr>
-    </w:p>
-    <w:p>
-      <w:pPr>
-        <w:pStyle w:val="Body"/>
-        <w:rPr>
-          <w:ins w:id="169" w:author="Anderson, Riley Morgan" w:date="2024-11-27T12:49:00Z" w16du:dateUtc="2024-11-27T17:49:00Z"/>
-        </w:rPr>
-      </w:pPr>
-    </w:p>
-    <w:p>
-      <w:pPr>
-        <w:pStyle w:val="Body"/>
-        <w:rPr>
-          <w:ins w:id="170" w:author="Anderson, Riley Morgan" w:date="2024-11-27T12:49:00Z" w16du:dateUtc="2024-11-27T17:49:00Z"/>
-        </w:rPr>
-      </w:pPr>
-      <w:ins w:id="171" w:author="Anderson, Riley Morgan" w:date="2024-11-27T12:49:00Z" w16du:dateUtc="2024-11-27T17:49:00Z">
+          <w:ins w:id="172" w:author="Anderson, Riley Morgan" w:date="2024-11-27T12:49:00Z" w16du:dateUtc="2024-11-27T17:49:00Z"/>
+        </w:rPr>
+      </w:pPr>
+    </w:p>
+    <w:p>
+      <w:pPr>
+        <w:pStyle w:val="Body"/>
+        <w:rPr>
+          <w:ins w:id="173" w:author="Anderson, Riley Morgan" w:date="2024-11-27T12:49:00Z" w16du:dateUtc="2024-11-27T17:49:00Z"/>
+        </w:rPr>
+      </w:pPr>
+    </w:p>
+    <w:p>
+      <w:pPr>
+        <w:pStyle w:val="Body"/>
+        <w:rPr>
+          <w:ins w:id="174" w:author="Anderson, Riley Morgan" w:date="2024-11-27T12:49:00Z" w16du:dateUtc="2024-11-27T17:49:00Z"/>
+        </w:rPr>
+      </w:pPr>
+      <w:ins w:id="175" w:author="Anderson, Riley Morgan" w:date="2024-11-27T12:49:00Z" w16du:dateUtc="2024-11-27T17:49:00Z">
         <w:r>
           <w:t>Or:</w:t>
         </w:r>
@@ -4146,10 +4416,10 @@
       <w:pPr>
         <w:pStyle w:val="Body"/>
         <w:rPr>
-          <w:ins w:id="172" w:author="Anderson, Riley Morgan" w:date="2024-11-27T12:49:00Z" w16du:dateUtc="2024-11-27T17:49:00Z"/>
-        </w:rPr>
-      </w:pPr>
-      <w:ins w:id="173" w:author="Anderson, Riley Morgan" w:date="2024-11-27T12:49:00Z" w16du:dateUtc="2024-11-27T17:49:00Z">
+          <w:ins w:id="176" w:author="Anderson, Riley Morgan" w:date="2024-11-27T12:49:00Z" w16du:dateUtc="2024-11-27T17:49:00Z"/>
+        </w:rPr>
+      </w:pPr>
+      <w:ins w:id="177" w:author="Anderson, Riley Morgan" w:date="2024-11-27T12:49:00Z" w16du:dateUtc="2024-11-27T17:49:00Z">
         <w:r>
           <w:rPr>
             <w:noProof/>
@@ -4208,10 +4478,10 @@
       <w:pPr>
         <w:pStyle w:val="Body"/>
         <w:rPr>
-          <w:ins w:id="174" w:author="Anderson, Riley Morgan" w:date="2024-11-27T12:50:00Z" w16du:dateUtc="2024-11-27T17:50:00Z"/>
-        </w:rPr>
-      </w:pPr>
-      <w:ins w:id="175" w:author="Anderson, Riley Morgan" w:date="2024-11-27T12:49:00Z">
+          <w:ins w:id="178" w:author="Anderson, Riley Morgan" w:date="2024-11-27T12:50:00Z" w16du:dateUtc="2024-11-27T17:50:00Z"/>
+        </w:rPr>
+      </w:pPr>
+      <w:ins w:id="179" w:author="Anderson, Riley Morgan" w:date="2024-11-27T12:49:00Z">
         <w:r>
           <w:rPr>
             <w:b/>
@@ -4247,12 +4517,12 @@
           <w:t xml:space="preserve">. Beneath each parasite genera are the presumed host genera. Density is estimated at the genus level with Scott’s method for genera presumed univoltine, while biased cross validation was used for genera presumed multivoltine. Sample sizes displayed on the right are the total number of records for each </w:t>
         </w:r>
       </w:ins>
-      <w:ins w:id="176" w:author="Anderson, Riley Morgan" w:date="2024-11-27T12:51:00Z" w16du:dateUtc="2024-11-27T17:51:00Z">
+      <w:ins w:id="180" w:author="Anderson, Riley Morgan" w:date="2024-11-27T12:51:00Z" w16du:dateUtc="2024-11-27T17:51:00Z">
         <w:r>
           <w:t>genus</w:t>
         </w:r>
       </w:ins>
-      <w:ins w:id="177" w:author="Anderson, Riley Morgan" w:date="2024-11-27T12:49:00Z">
+      <w:ins w:id="181" w:author="Anderson, Riley Morgan" w:date="2024-11-27T12:49:00Z">
         <w:r>
           <w:t>. Vertical dashed lines correspond to 21 March, 21 June, and 21 September.</w:t>
         </w:r>
@@ -4262,38 +4532,6 @@
       <w:pPr>
         <w:pStyle w:val="Body"/>
         <w:rPr>
-          <w:ins w:id="178" w:author="Anderson, Riley Morgan" w:date="2024-11-27T12:50:00Z" w16du:dateUtc="2024-11-27T17:50:00Z"/>
-        </w:rPr>
-      </w:pPr>
-    </w:p>
-    <w:p>
-      <w:pPr>
-        <w:pStyle w:val="Body"/>
-        <w:rPr>
-          <w:ins w:id="179" w:author="Anderson, Riley Morgan" w:date="2024-11-27T12:50:00Z" w16du:dateUtc="2024-11-27T17:50:00Z"/>
-        </w:rPr>
-      </w:pPr>
-    </w:p>
-    <w:p>
-      <w:pPr>
-        <w:pStyle w:val="Body"/>
-        <w:rPr>
-          <w:ins w:id="180" w:author="Anderson, Riley Morgan" w:date="2024-11-27T12:50:00Z" w16du:dateUtc="2024-11-27T17:50:00Z"/>
-        </w:rPr>
-      </w:pPr>
-    </w:p>
-    <w:p>
-      <w:pPr>
-        <w:pStyle w:val="Body"/>
-        <w:rPr>
-          <w:ins w:id="181" w:author="Anderson, Riley Morgan" w:date="2024-11-27T12:50:00Z" w16du:dateUtc="2024-11-27T17:50:00Z"/>
-        </w:rPr>
-      </w:pPr>
-    </w:p>
-    <w:p>
-      <w:pPr>
-        <w:pStyle w:val="Body"/>
-        <w:rPr>
           <w:ins w:id="182" w:author="Anderson, Riley Morgan" w:date="2024-11-27T12:50:00Z" w16du:dateUtc="2024-11-27T17:50:00Z"/>
         </w:rPr>
       </w:pPr>
@@ -4353,7 +4591,39 @@
           <w:ins w:id="189" w:author="Anderson, Riley Morgan" w:date="2024-11-27T12:50:00Z" w16du:dateUtc="2024-11-27T17:50:00Z"/>
         </w:rPr>
       </w:pPr>
-      <w:ins w:id="190" w:author="Anderson, Riley Morgan" w:date="2024-11-27T12:50:00Z" w16du:dateUtc="2024-11-27T17:50:00Z">
+    </w:p>
+    <w:p>
+      <w:pPr>
+        <w:pStyle w:val="Body"/>
+        <w:rPr>
+          <w:ins w:id="190" w:author="Anderson, Riley Morgan" w:date="2024-11-27T12:50:00Z" w16du:dateUtc="2024-11-27T17:50:00Z"/>
+        </w:rPr>
+      </w:pPr>
+    </w:p>
+    <w:p>
+      <w:pPr>
+        <w:pStyle w:val="Body"/>
+        <w:rPr>
+          <w:ins w:id="191" w:author="Anderson, Riley Morgan" w:date="2024-11-27T12:50:00Z" w16du:dateUtc="2024-11-27T17:50:00Z"/>
+        </w:rPr>
+      </w:pPr>
+    </w:p>
+    <w:p>
+      <w:pPr>
+        <w:pStyle w:val="Body"/>
+        <w:rPr>
+          <w:ins w:id="192" w:author="Anderson, Riley Morgan" w:date="2024-11-27T12:50:00Z" w16du:dateUtc="2024-11-27T17:50:00Z"/>
+        </w:rPr>
+      </w:pPr>
+    </w:p>
+    <w:p>
+      <w:pPr>
+        <w:pStyle w:val="Body"/>
+        <w:rPr>
+          <w:ins w:id="193" w:author="Anderson, Riley Morgan" w:date="2024-11-27T12:50:00Z" w16du:dateUtc="2024-11-27T17:50:00Z"/>
+        </w:rPr>
+      </w:pPr>
+      <w:ins w:id="194" w:author="Anderson, Riley Morgan" w:date="2024-11-27T12:50:00Z" w16du:dateUtc="2024-11-27T17:50:00Z">
         <w:r>
           <w:lastRenderedPageBreak/>
           <w:t>And supplement:</w:t>
@@ -4364,10 +4634,10 @@
       <w:pPr>
         <w:pStyle w:val="Body"/>
         <w:rPr>
-          <w:ins w:id="191" w:author="Anderson, Riley Morgan" w:date="2024-11-27T12:50:00Z" w16du:dateUtc="2024-11-27T17:50:00Z"/>
-        </w:rPr>
-      </w:pPr>
-      <w:ins w:id="192" w:author="Anderson, Riley Morgan" w:date="2024-11-27T12:50:00Z" w16du:dateUtc="2024-11-27T17:50:00Z">
+          <w:ins w:id="195" w:author="Anderson, Riley Morgan" w:date="2024-11-27T12:50:00Z" w16du:dateUtc="2024-11-27T17:50:00Z"/>
+        </w:rPr>
+      </w:pPr>
+      <w:ins w:id="196" w:author="Anderson, Riley Morgan" w:date="2024-11-27T12:50:00Z" w16du:dateUtc="2024-11-27T17:50:00Z">
         <w:r>
           <w:rPr>
             <w:noProof/>
@@ -4425,18 +4695,18 @@
       <w:pPr>
         <w:pStyle w:val="Body"/>
         <w:rPr>
-          <w:ins w:id="193" w:author="Anderson, Riley Morgan" w:date="2024-11-27T12:50:00Z" w16du:dateUtc="2024-11-27T17:50:00Z"/>
-        </w:rPr>
-      </w:pPr>
-    </w:p>
-    <w:p>
-      <w:pPr>
-        <w:pStyle w:val="Body"/>
-        <w:rPr>
-          <w:ins w:id="194" w:author="Anderson, Riley Morgan" w:date="2024-11-27T12:50:00Z" w16du:dateUtc="2024-11-27T17:50:00Z"/>
-        </w:rPr>
-      </w:pPr>
-      <w:ins w:id="195" w:author="Anderson, Riley Morgan" w:date="2024-11-27T12:50:00Z">
+          <w:ins w:id="197" w:author="Anderson, Riley Morgan" w:date="2024-11-27T12:50:00Z" w16du:dateUtc="2024-11-27T17:50:00Z"/>
+        </w:rPr>
+      </w:pPr>
+    </w:p>
+    <w:p>
+      <w:pPr>
+        <w:pStyle w:val="Body"/>
+        <w:rPr>
+          <w:ins w:id="198" w:author="Anderson, Riley Morgan" w:date="2024-11-27T12:50:00Z" w16du:dateUtc="2024-11-27T17:50:00Z"/>
+        </w:rPr>
+      </w:pPr>
+      <w:ins w:id="199" w:author="Anderson, Riley Morgan" w:date="2024-11-27T12:50:00Z">
         <w:r>
           <w:rPr>
             <w:b/>
@@ -4448,7 +4718,7 @@
           <w:rPr>
             <w:b/>
             <w:bCs/>
-            <w:rPrChange w:id="196" w:author="Anderson, Riley Morgan" w:date="2024-11-27T12:50:00Z" w16du:dateUtc="2024-11-27T17:50:00Z">
+            <w:rPrChange w:id="200" w:author="Anderson, Riley Morgan" w:date="2024-11-27T12:50:00Z" w16du:dateUtc="2024-11-27T17:50:00Z">
               <w:rPr/>
             </w:rPrChange>
           </w:rPr>
@@ -4482,12 +4752,12 @@
           <w:t xml:space="preserve">. Beneath each parasite genera are the presumed host genera. Density is estimated at the genus level with Scott’s method for genera presumed univoltine, while biased cross validation was used for genera presumed multivoltine. Sample sizes displayed on the right are the total number of records for each </w:t>
         </w:r>
       </w:ins>
-      <w:ins w:id="197" w:author="Anderson, Riley Morgan" w:date="2024-11-27T12:51:00Z" w16du:dateUtc="2024-11-27T17:51:00Z">
+      <w:ins w:id="201" w:author="Anderson, Riley Morgan" w:date="2024-11-27T12:51:00Z" w16du:dateUtc="2024-11-27T17:51:00Z">
         <w:r>
           <w:t>genus</w:t>
         </w:r>
       </w:ins>
-      <w:ins w:id="198" w:author="Anderson, Riley Morgan" w:date="2024-11-27T12:50:00Z">
+      <w:ins w:id="202" w:author="Anderson, Riley Morgan" w:date="2024-11-27T12:50:00Z">
         <w:r>
           <w:t>. Vertical dashed lines correspond to 21 March, 21 June, and 21 September. These parasites have low sample sizes limiting distributional estimation.</w:t>
         </w:r>
@@ -4497,31 +4767,31 @@
       <w:pPr>
         <w:pStyle w:val="Body"/>
         <w:rPr>
-          <w:ins w:id="199" w:author="Anderson, Riley Morgan" w:date="2024-11-27T12:49:00Z" w16du:dateUtc="2024-11-27T17:49:00Z"/>
-        </w:rPr>
-      </w:pPr>
-    </w:p>
-    <w:p>
-      <w:pPr>
-        <w:pStyle w:val="Body"/>
-        <w:rPr>
-          <w:ins w:id="200" w:author="Anderson, Riley Morgan" w:date="2024-11-08T14:43:00Z" w16du:dateUtc="2024-11-08T19:43:00Z"/>
-        </w:rPr>
-      </w:pPr>
-    </w:p>
-    <w:p>
-      <w:pPr>
-        <w:pStyle w:val="Body"/>
-        <w:rPr>
-          <w:ins w:id="201" w:author="Anderson, Riley Morgan" w:date="2024-11-08T14:43:00Z" w16du:dateUtc="2024-11-08T19:43:00Z"/>
-        </w:rPr>
-      </w:pPr>
-    </w:p>
-    <w:p>
-      <w:pPr>
-        <w:pStyle w:val="Body"/>
-        <w:rPr>
-          <w:ins w:id="202" w:author="Anderson, Riley Morgan" w:date="2024-11-08T14:43:00Z" w16du:dateUtc="2024-11-08T19:43:00Z"/>
+          <w:ins w:id="203" w:author="Anderson, Riley Morgan" w:date="2024-11-27T12:49:00Z" w16du:dateUtc="2024-11-27T17:49:00Z"/>
+        </w:rPr>
+      </w:pPr>
+    </w:p>
+    <w:p>
+      <w:pPr>
+        <w:pStyle w:val="Body"/>
+        <w:rPr>
+          <w:ins w:id="204" w:author="Anderson, Riley Morgan" w:date="2024-11-08T14:43:00Z" w16du:dateUtc="2024-11-08T19:43:00Z"/>
+        </w:rPr>
+      </w:pPr>
+    </w:p>
+    <w:p>
+      <w:pPr>
+        <w:pStyle w:val="Body"/>
+        <w:rPr>
+          <w:ins w:id="205" w:author="Anderson, Riley Morgan" w:date="2024-11-08T14:43:00Z" w16du:dateUtc="2024-11-08T19:43:00Z"/>
+        </w:rPr>
+      </w:pPr>
+    </w:p>
+    <w:p>
+      <w:pPr>
+        <w:pStyle w:val="Body"/>
+        <w:rPr>
+          <w:ins w:id="206" w:author="Anderson, Riley Morgan" w:date="2024-11-08T14:43:00Z" w16du:dateUtc="2024-11-08T19:43:00Z"/>
         </w:rPr>
       </w:pPr>
     </w:p>
@@ -4649,8 +4919,13 @@
         <w:pStyle w:val="Body"/>
         <w:ind w:left="720"/>
       </w:pPr>
-      <w:r>
-        <w:t>Most commonly collected species (10?) by numerosity, date, geography</w:t>
+      <w:proofErr w:type="gramStart"/>
+      <w:r>
+        <w:t>Most commonly collected</w:t>
+      </w:r>
+      <w:proofErr w:type="gramEnd"/>
+      <w:r>
+        <w:t xml:space="preserve"> species (10?) by numerosity, date, geography</w:t>
       </w:r>
       <w:r>
         <w:t xml:space="preserve"> (=most pickled)</w:t>
@@ -4988,7 +5263,15 @@
         <w:ind w:left="720"/>
       </w:pPr>
       <w:r>
-        <w:t>*species, family, date range of collections, sites at which collected, parasite?, non-native?</w:t>
+        <w:t>*</w:t>
+      </w:r>
+      <w:proofErr w:type="gramStart"/>
+      <w:r>
+        <w:t>species</w:t>
+      </w:r>
+      <w:proofErr w:type="gramEnd"/>
+      <w:r>
+        <w:t>, family, date range of collections, sites at which collected, parasite?, non-native?</w:t>
       </w:r>
       <w:r>
         <w:t>, range record (State, County)</w:t>
@@ -5469,6 +5752,160 @@
           <w:szCs w:val="24"/>
           <w:u w:val="single"/>
         </w:rPr>
+        <w:t xml:space="preserve">Pan Trapping </w:t>
+      </w:r>
+      <w:proofErr w:type="gramStart"/>
+      <w:r>
+        <w:rPr>
+          <w:sz w:val="24"/>
+          <w:szCs w:val="24"/>
+          <w:u w:val="single"/>
+        </w:rPr>
+        <w:t>Pollinators</w:t>
+      </w:r>
+      <w:r>
+        <w:rPr>
+          <w:sz w:val="24"/>
+          <w:szCs w:val="24"/>
+        </w:rPr>
+        <w:t xml:space="preserve">  </w:t>
+      </w:r>
+      <w:r>
+        <w:rPr>
+          <w:sz w:val="24"/>
+          <w:szCs w:val="24"/>
+          <w:lang w:val="de-DE"/>
+        </w:rPr>
+        <w:t>Aizen</w:t>
+      </w:r>
+      <w:proofErr w:type="gramEnd"/>
+      <w:r>
+        <w:rPr>
+          <w:sz w:val="24"/>
+          <w:szCs w:val="24"/>
+          <w:lang w:val="de-DE"/>
+        </w:rPr>
+        <w:t xml:space="preserve"> MA, Feinsinger P (1994) Habitat fragmentation, native</w:t>
+      </w:r>
+    </w:p>
+    <w:p>
+      <w:pPr>
+        <w:pStyle w:val="Default"/>
+        <w:rPr>
+          <w:sz w:val="24"/>
+          <w:szCs w:val="24"/>
+        </w:rPr>
+      </w:pPr>
+      <w:r>
+        <w:rPr>
+          <w:sz w:val="24"/>
+          <w:szCs w:val="24"/>
+        </w:rPr>
+        <w:t xml:space="preserve">insect pollinators, and feral </w:t>
+      </w:r>
+      <w:proofErr w:type="gramStart"/>
+      <w:r>
+        <w:rPr>
+          <w:sz w:val="24"/>
+          <w:szCs w:val="24"/>
+        </w:rPr>
+        <w:t>honey bees</w:t>
+      </w:r>
+      <w:proofErr w:type="gramEnd"/>
+      <w:r>
+        <w:rPr>
+          <w:sz w:val="24"/>
+          <w:szCs w:val="24"/>
+        </w:rPr>
+        <w:t xml:space="preserve"> Argentine </w:t>
+      </w:r>
+      <w:r>
+        <w:rPr>
+          <w:sz w:val="24"/>
+          <w:szCs w:val="24"/>
+          <w:rtl/>
+        </w:rPr>
+        <w:t>‘</w:t>
+      </w:r>
+      <w:r>
+        <w:rPr>
+          <w:sz w:val="24"/>
+          <w:szCs w:val="24"/>
+        </w:rPr>
+        <w:t>Chaco</w:t>
+      </w:r>
+    </w:p>
+    <w:p>
+      <w:pPr>
+        <w:pStyle w:val="Default"/>
+        <w:rPr>
+          <w:sz w:val="24"/>
+          <w:szCs w:val="24"/>
+        </w:rPr>
+      </w:pPr>
+      <w:r>
+        <w:rPr>
+          <w:sz w:val="24"/>
+          <w:szCs w:val="24"/>
+          <w:lang w:val="it-IT"/>
+        </w:rPr>
+        <w:t>Serrano</w:t>
+      </w:r>
+      <w:r>
+        <w:rPr>
+          <w:sz w:val="24"/>
+          <w:szCs w:val="24"/>
+          <w:rtl/>
+        </w:rPr>
+        <w:t>’</w:t>
+      </w:r>
+      <w:r>
+        <w:rPr>
+          <w:sz w:val="24"/>
+          <w:szCs w:val="24"/>
+        </w:rPr>
+        <w:t xml:space="preserve">. </w:t>
+      </w:r>
+      <w:proofErr w:type="spellStart"/>
+      <w:r>
+        <w:rPr>
+          <w:sz w:val="24"/>
+          <w:szCs w:val="24"/>
+        </w:rPr>
+        <w:t>Ecol</w:t>
+      </w:r>
+      <w:proofErr w:type="spellEnd"/>
+      <w:r>
+        <w:rPr>
+          <w:sz w:val="24"/>
+          <w:szCs w:val="24"/>
+        </w:rPr>
+        <w:t xml:space="preserve"> Applications 4:378–392</w:t>
+      </w:r>
+    </w:p>
+    <w:p>
+      <w:pPr>
+        <w:pStyle w:val="Default"/>
+        <w:rPr>
+          <w:sz w:val="24"/>
+          <w:szCs w:val="24"/>
+        </w:rPr>
+      </w:pPr>
+    </w:p>
+    <w:p>
+      <w:pPr>
+        <w:pStyle w:val="Default"/>
+        <w:rPr>
+          <w:sz w:val="24"/>
+          <w:szCs w:val="24"/>
+        </w:rPr>
+      </w:pPr>
+      <w:r>
+        <w:rPr>
+          <w:sz w:val="24"/>
+          <w:szCs w:val="24"/>
+          <w:u w:val="single"/>
+        </w:rPr>
         <w:t>Pan Trapping Pollinators</w:t>
       </w:r>
       <w:r>
@@ -5476,15 +5913,7 @@
           <w:sz w:val="24"/>
           <w:szCs w:val="24"/>
         </w:rPr>
-        <w:t xml:space="preserve">  </w:t>
-      </w:r>
-      <w:r>
-        <w:rPr>
-          <w:sz w:val="24"/>
-          <w:szCs w:val="24"/>
-          <w:lang w:val="de-DE"/>
-        </w:rPr>
-        <w:t>Aizen MA, Feinsinger P (1994) Habitat fragmentation, native</w:t>
+        <w:t xml:space="preserve"> Droege (et al) pan trapping bees</w:t>
       </w:r>
     </w:p>
     <w:p>
@@ -5495,28 +5924,6 @@
           <w:szCs w:val="24"/>
         </w:rPr>
       </w:pPr>
-      <w:r>
-        <w:rPr>
-          <w:sz w:val="24"/>
-          <w:szCs w:val="24"/>
-        </w:rPr>
-        <w:t xml:space="preserve">insect pollinators, and feral honey bees Argentine </w:t>
-      </w:r>
-      <w:r>
-        <w:rPr>
-          <w:sz w:val="24"/>
-          <w:szCs w:val="24"/>
-          <w:rtl/>
-        </w:rPr>
-        <w:t>‘</w:t>
-      </w:r>
-      <w:r>
-        <w:rPr>
-          <w:sz w:val="24"/>
-          <w:szCs w:val="24"/>
-        </w:rPr>
-        <w:t>Chaco</w:t>
-      </w:r>
     </w:p>
     <w:p>
       <w:pPr>
@@ -5530,24 +5937,16 @@
         <w:rPr>
           <w:sz w:val="24"/>
           <w:szCs w:val="24"/>
-          <w:lang w:val="it-IT"/>
-        </w:rPr>
-        <w:t>Serrano</w:t>
-      </w:r>
-      <w:r>
-        <w:rPr>
-          <w:sz w:val="24"/>
-          <w:szCs w:val="24"/>
-          <w:rtl/>
-        </w:rPr>
-        <w:t>’</w:t>
-      </w:r>
-      <w:r>
-        <w:rPr>
-          <w:sz w:val="24"/>
-          <w:szCs w:val="24"/>
-        </w:rPr>
-        <w:t xml:space="preserve">. </w:t>
+          <w:u w:val="single"/>
+        </w:rPr>
+        <w:t>Importance of Rare Species</w:t>
+      </w:r>
+      <w:r>
+        <w:rPr>
+          <w:sz w:val="24"/>
+          <w:szCs w:val="24"/>
+        </w:rPr>
+        <w:t xml:space="preserve"> Williams NM, </w:t>
       </w:r>
       <w:proofErr w:type="spellStart"/>
       <w:r>
@@ -5555,7 +5954,7 @@
           <w:sz w:val="24"/>
           <w:szCs w:val="24"/>
         </w:rPr>
-        <w:t>Ecol</w:t>
+        <w:t>Minckley</w:t>
       </w:r>
       <w:proofErr w:type="spellEnd"/>
       <w:r>
@@ -5563,7 +5962,7 @@
           <w:sz w:val="24"/>
           <w:szCs w:val="24"/>
         </w:rPr>
-        <w:t xml:space="preserve"> Applications 4:378–392</w:t>
+        <w:t xml:space="preserve"> RL, Silveira FA (2001) Variation in</w:t>
       </w:r>
     </w:p>
     <w:p>
@@ -5574,6 +5973,13 @@
           <w:szCs w:val="24"/>
         </w:rPr>
       </w:pPr>
+      <w:r>
+        <w:rPr>
+          <w:sz w:val="24"/>
+          <w:szCs w:val="24"/>
+        </w:rPr>
+        <w:t>native bee faunas and its implications for detecting</w:t>
+      </w:r>
     </w:p>
     <w:p>
       <w:pPr>
@@ -5587,16 +5993,91 @@
         <w:rPr>
           <w:sz w:val="24"/>
           <w:szCs w:val="24"/>
+        </w:rPr>
+        <w:t xml:space="preserve">community changes. </w:t>
+      </w:r>
+      <w:proofErr w:type="spellStart"/>
+      <w:r>
+        <w:rPr>
+          <w:sz w:val="24"/>
+          <w:szCs w:val="24"/>
+        </w:rPr>
+        <w:t>Conserv</w:t>
+      </w:r>
+      <w:proofErr w:type="spellEnd"/>
+      <w:r>
+        <w:rPr>
+          <w:sz w:val="24"/>
+          <w:szCs w:val="24"/>
+        </w:rPr>
+        <w:t xml:space="preserve"> Biol </w:t>
+      </w:r>
+      <w:proofErr w:type="gramStart"/>
+      <w:r>
+        <w:rPr>
+          <w:sz w:val="24"/>
+          <w:szCs w:val="24"/>
+        </w:rPr>
+        <w:t>5:U</w:t>
+      </w:r>
+      <w:proofErr w:type="gramEnd"/>
+      <w:r>
+        <w:rPr>
+          <w:sz w:val="24"/>
+          <w:szCs w:val="24"/>
+        </w:rPr>
+        <w:t>57–U86</w:t>
+      </w:r>
+    </w:p>
+    <w:p>
+      <w:pPr>
+        <w:pStyle w:val="Default"/>
+        <w:rPr>
+          <w:sz w:val="24"/>
+          <w:szCs w:val="24"/>
+        </w:rPr>
+      </w:pPr>
+    </w:p>
+    <w:p>
+      <w:pPr>
+        <w:pStyle w:val="Default"/>
+        <w:rPr>
+          <w:sz w:val="24"/>
+          <w:szCs w:val="24"/>
+        </w:rPr>
+      </w:pPr>
+      <w:r>
+        <w:rPr>
+          <w:sz w:val="24"/>
+          <w:szCs w:val="24"/>
           <w:u w:val="single"/>
         </w:rPr>
-        <w:t>Pan Trapping Pollinators</w:t>
-      </w:r>
-      <w:r>
-        <w:rPr>
-          <w:sz w:val="24"/>
-          <w:szCs w:val="24"/>
-        </w:rPr>
-        <w:t xml:space="preserve"> Droege (et al) pan trapping bees</w:t>
+        <w:t>Importance of Rare Species</w:t>
+      </w:r>
+      <w:r>
+        <w:rPr>
+          <w:sz w:val="24"/>
+          <w:szCs w:val="24"/>
+        </w:rPr>
+        <w:t xml:space="preserve"> Potts SG, Vulliamy B, Dafni A, et al (2003) Linking bees </w:t>
+      </w:r>
+      <w:proofErr w:type="spellStart"/>
+      <w:proofErr w:type="gramStart"/>
+      <w:r>
+        <w:rPr>
+          <w:sz w:val="24"/>
+          <w:szCs w:val="24"/>
+        </w:rPr>
+        <w:t>andflower</w:t>
+      </w:r>
+      <w:proofErr w:type="spellEnd"/>
+      <w:proofErr w:type="gramEnd"/>
+      <w:r>
+        <w:rPr>
+          <w:sz w:val="24"/>
+          <w:szCs w:val="24"/>
+        </w:rPr>
+        <w:t>: how do floral communities structure pollinator communities? Ecology 84:2628–2642</w:t>
       </w:r>
     </w:p>
     <w:p>
@@ -5622,30 +6103,48 @@
           <w:szCs w:val="24"/>
           <w:u w:val="single"/>
         </w:rPr>
-        <w:t>Importance of Rare Species</w:t>
-      </w:r>
-      <w:r>
-        <w:rPr>
-          <w:sz w:val="24"/>
-          <w:szCs w:val="24"/>
-        </w:rPr>
-        <w:t xml:space="preserve"> Williams NM, </w:t>
+        <w:t>Bee Diversity &amp; Disturbance</w:t>
+      </w:r>
+      <w:r>
+        <w:rPr>
+          <w:sz w:val="24"/>
+          <w:szCs w:val="24"/>
+        </w:rPr>
+        <w:t xml:space="preserve"> Winfree R, Griswold T, Kremen C (2007) Effect of human </w:t>
       </w:r>
       <w:proofErr w:type="spellStart"/>
-      <w:r>
-        <w:rPr>
-          <w:sz w:val="24"/>
-          <w:szCs w:val="24"/>
-        </w:rPr>
-        <w:t>Minckley</w:t>
+      <w:proofErr w:type="gramStart"/>
+      <w:r>
+        <w:rPr>
+          <w:sz w:val="24"/>
+          <w:szCs w:val="24"/>
+        </w:rPr>
+        <w:t>disturbanceon</w:t>
       </w:r>
       <w:proofErr w:type="spellEnd"/>
-      <w:r>
-        <w:rPr>
-          <w:sz w:val="24"/>
-          <w:szCs w:val="24"/>
-        </w:rPr>
-        <w:t xml:space="preserve"> RL, Silveira FA (2001) Variation in</w:t>
+      <w:proofErr w:type="gramEnd"/>
+      <w:r>
+        <w:rPr>
+          <w:sz w:val="24"/>
+          <w:szCs w:val="24"/>
+        </w:rPr>
+        <w:t xml:space="preserve"> bee communities in a forested ecosystem. </w:t>
+      </w:r>
+      <w:proofErr w:type="spellStart"/>
+      <w:r>
+        <w:rPr>
+          <w:sz w:val="24"/>
+          <w:szCs w:val="24"/>
+        </w:rPr>
+        <w:t>Conserv</w:t>
+      </w:r>
+      <w:proofErr w:type="spellEnd"/>
+      <w:r>
+        <w:rPr>
+          <w:sz w:val="24"/>
+          <w:szCs w:val="24"/>
+        </w:rPr>
+        <w:t xml:space="preserve"> Biol 21:</w:t>
       </w:r>
     </w:p>
     <w:p>
@@ -5661,7 +6160,7 @@
           <w:sz w:val="24"/>
           <w:szCs w:val="24"/>
         </w:rPr>
-        <w:t>native bee faunas and its implications for detecting</w:t>
+        <w:t>213–223</w:t>
       </w:r>
     </w:p>
     <w:p>
@@ -5672,29 +6171,6 @@
           <w:szCs w:val="24"/>
         </w:rPr>
       </w:pPr>
-      <w:r>
-        <w:rPr>
-          <w:sz w:val="24"/>
-          <w:szCs w:val="24"/>
-        </w:rPr>
-        <w:t xml:space="preserve">community changes. </w:t>
-      </w:r>
-      <w:proofErr w:type="spellStart"/>
-      <w:r>
-        <w:rPr>
-          <w:sz w:val="24"/>
-          <w:szCs w:val="24"/>
-        </w:rPr>
-        <w:t>Conserv</w:t>
-      </w:r>
-      <w:proofErr w:type="spellEnd"/>
-      <w:r>
-        <w:rPr>
-          <w:sz w:val="24"/>
-          <w:szCs w:val="24"/>
-        </w:rPr>
-        <w:t xml:space="preserve"> Biol 5:U57–U86</w:t>
-      </w:r>
     </w:p>
     <w:p>
       <w:pPr>
@@ -5704,151 +6180,12 @@
           <w:szCs w:val="24"/>
         </w:rPr>
       </w:pPr>
-    </w:p>
-    <w:p>
-      <w:pPr>
-        <w:pStyle w:val="Default"/>
-        <w:rPr>
-          <w:sz w:val="24"/>
-          <w:szCs w:val="24"/>
-        </w:rPr>
-      </w:pPr>
       <w:r>
         <w:rPr>
           <w:sz w:val="24"/>
           <w:szCs w:val="24"/>
           <w:u w:val="single"/>
         </w:rPr>
-        <w:t>Importance of Rare Species</w:t>
-      </w:r>
-      <w:r>
-        <w:rPr>
-          <w:sz w:val="24"/>
-          <w:szCs w:val="24"/>
-        </w:rPr>
-        <w:t xml:space="preserve"> Potts SG, Vulliamy B, Dafni A, et al (2003) Linking bees </w:t>
-      </w:r>
-      <w:proofErr w:type="spellStart"/>
-      <w:r>
-        <w:rPr>
-          <w:sz w:val="24"/>
-          <w:szCs w:val="24"/>
-        </w:rPr>
-        <w:t>andflower</w:t>
-      </w:r>
-      <w:proofErr w:type="spellEnd"/>
-      <w:r>
-        <w:rPr>
-          <w:sz w:val="24"/>
-          <w:szCs w:val="24"/>
-        </w:rPr>
-        <w:t>: how do floral communities structure pollinator communities? Ecology 84:2628–2642</w:t>
-      </w:r>
-    </w:p>
-    <w:p>
-      <w:pPr>
-        <w:pStyle w:val="Default"/>
-        <w:rPr>
-          <w:sz w:val="24"/>
-          <w:szCs w:val="24"/>
-        </w:rPr>
-      </w:pPr>
-    </w:p>
-    <w:p>
-      <w:pPr>
-        <w:pStyle w:val="Default"/>
-        <w:rPr>
-          <w:sz w:val="24"/>
-          <w:szCs w:val="24"/>
-        </w:rPr>
-      </w:pPr>
-      <w:r>
-        <w:rPr>
-          <w:sz w:val="24"/>
-          <w:szCs w:val="24"/>
-          <w:u w:val="single"/>
-        </w:rPr>
-        <w:t>Bee Diversity &amp; Disturbance</w:t>
-      </w:r>
-      <w:r>
-        <w:rPr>
-          <w:sz w:val="24"/>
-          <w:szCs w:val="24"/>
-        </w:rPr>
-        <w:t xml:space="preserve"> Winfree R, Griswold T, Kremen C (2007) Effect of human </w:t>
-      </w:r>
-      <w:proofErr w:type="spellStart"/>
-      <w:r>
-        <w:rPr>
-          <w:sz w:val="24"/>
-          <w:szCs w:val="24"/>
-        </w:rPr>
-        <w:t>disturbanceon</w:t>
-      </w:r>
-      <w:proofErr w:type="spellEnd"/>
-      <w:r>
-        <w:rPr>
-          <w:sz w:val="24"/>
-          <w:szCs w:val="24"/>
-        </w:rPr>
-        <w:t xml:space="preserve"> bee communities in a forested ecosystem. </w:t>
-      </w:r>
-      <w:proofErr w:type="spellStart"/>
-      <w:r>
-        <w:rPr>
-          <w:sz w:val="24"/>
-          <w:szCs w:val="24"/>
-        </w:rPr>
-        <w:t>Conserv</w:t>
-      </w:r>
-      <w:proofErr w:type="spellEnd"/>
-      <w:r>
-        <w:rPr>
-          <w:sz w:val="24"/>
-          <w:szCs w:val="24"/>
-        </w:rPr>
-        <w:t xml:space="preserve"> Biol 21:</w:t>
-      </w:r>
-    </w:p>
-    <w:p>
-      <w:pPr>
-        <w:pStyle w:val="Default"/>
-        <w:rPr>
-          <w:sz w:val="24"/>
-          <w:szCs w:val="24"/>
-        </w:rPr>
-      </w:pPr>
-      <w:r>
-        <w:rPr>
-          <w:sz w:val="24"/>
-          <w:szCs w:val="24"/>
-        </w:rPr>
-        <w:t>213–223</w:t>
-      </w:r>
-    </w:p>
-    <w:p>
-      <w:pPr>
-        <w:pStyle w:val="Default"/>
-        <w:rPr>
-          <w:sz w:val="24"/>
-          <w:szCs w:val="24"/>
-        </w:rPr>
-      </w:pPr>
-    </w:p>
-    <w:p>
-      <w:pPr>
-        <w:pStyle w:val="Default"/>
-        <w:rPr>
-          <w:sz w:val="24"/>
-          <w:szCs w:val="24"/>
-        </w:rPr>
-      </w:pPr>
-      <w:r>
-        <w:rPr>
-          <w:sz w:val="24"/>
-          <w:szCs w:val="24"/>
-          <w:u w:val="single"/>
-        </w:rPr>
         <w:t>Solitary Bee Foraging Range</w:t>
       </w:r>
       <w:r>
@@ -5856,7 +6193,23 @@
           <w:sz w:val="24"/>
           <w:szCs w:val="24"/>
         </w:rPr>
-        <w:t xml:space="preserve"> Zurbuchen A, Landert L, Klaiber J, Muller A, Hein S, Dorn S (2010)Maximum foraging ranges in solitary bees: only a few individuals</w:t>
+        <w:t xml:space="preserve"> Zurbuchen A, Landert L, Klaiber J, Muller A, Hein S, Dorn S (</w:t>
+      </w:r>
+      <w:proofErr w:type="gramStart"/>
+      <w:r>
+        <w:rPr>
+          <w:sz w:val="24"/>
+          <w:szCs w:val="24"/>
+        </w:rPr>
+        <w:t>2010)Maximum</w:t>
+      </w:r>
+      <w:proofErr w:type="gramEnd"/>
+      <w:r>
+        <w:rPr>
+          <w:sz w:val="24"/>
+          <w:szCs w:val="24"/>
+        </w:rPr>
+        <w:t xml:space="preserve"> foraging ranges in solitary bees: only a few individuals</w:t>
       </w:r>
     </w:p>
     <w:p>
@@ -6669,6 +7022,7 @@
   <w:style w:type="character" w:default="1" w:styleId="DefaultParagraphFont">
     <w:name w:val="Default Paragraph Font"/>
     <w:uiPriority w:val="1"/>
+    <w:semiHidden/>
     <w:unhideWhenUsed/>
   </w:style>
   <w:style w:type="table" w:default="1" w:styleId="TableNormal">

</xml_diff>

<commit_message>
corrected legend in NMDS plot
</commit_message>
<xml_diff>
--- a/writing/Puget Sound Bee Dversity RMA.docx
+++ b/writing/Puget Sound Bee Dversity RMA.docx
@@ -2364,6 +2364,7 @@
     <w:p>
       <w:pPr>
         <w:rPr>
+          <w:ins w:id="18" w:author="Anderson, Riley Morgan" w:date="2024-12-09T12:49:00Z" w16du:dateUtc="2024-12-09T17:49:00Z"/>
           <w:rFonts w:ascii="Helvetica Neue" w:hAnsi="Helvetica Neue"/>
           <w:u w:val="single"/>
         </w:rPr>
@@ -2371,311 +2372,517 @@
     </w:p>
     <w:p>
       <w:pPr>
-        <w:pStyle w:val="Body"/>
-      </w:pPr>
-      <w:del w:id="18" w:author="Anderson, Riley Morgan" w:date="2024-11-08T14:46:00Z" w16du:dateUtc="2024-11-08T19:46:00Z">
+        <w:rPr>
+          <w:ins w:id="19" w:author="Anderson, Riley Morgan" w:date="2024-12-09T12:49:00Z"/>
+          <w:rFonts w:ascii="Helvetica Neue" w:hAnsi="Helvetica Neue"/>
+          <w:u w:val="single"/>
+        </w:rPr>
+      </w:pPr>
+      <w:ins w:id="20" w:author="Anderson, Riley Morgan" w:date="2024-12-09T12:49:00Z">
+        <w:r>
+          <w:rPr>
+            <w:rFonts w:ascii="Helvetica Neue" w:hAnsi="Helvetica Neue"/>
+            <w:u w:val="single"/>
+          </w:rPr>
+          <w:t xml:space="preserve">Across </w:t>
+        </w:r>
+      </w:ins>
+      <w:ins w:id="21" w:author="Anderson, Riley Morgan" w:date="2024-12-09T12:49:00Z" w16du:dateUtc="2024-12-09T17:49:00Z">
+        <w:r>
+          <w:rPr>
+            <w:rFonts w:ascii="Helvetica Neue" w:hAnsi="Helvetica Neue"/>
+            <w:u w:val="single"/>
+          </w:rPr>
+          <w:t>the three</w:t>
+        </w:r>
+      </w:ins>
+      <w:ins w:id="22" w:author="Anderson, Riley Morgan" w:date="2024-12-09T12:49:00Z">
+        <w:r>
+          <w:rPr>
+            <w:rFonts w:ascii="Helvetica Neue" w:hAnsi="Helvetica Neue"/>
+            <w:u w:val="single"/>
+          </w:rPr>
+          <w:t xml:space="preserve"> sites and </w:t>
+        </w:r>
+      </w:ins>
+      <w:ins w:id="23" w:author="Anderson, Riley Morgan" w:date="2024-12-09T12:49:00Z" w16du:dateUtc="2024-12-09T17:49:00Z">
+        <w:r>
+          <w:rPr>
+            <w:rFonts w:ascii="Helvetica Neue" w:hAnsi="Helvetica Neue"/>
+            <w:u w:val="single"/>
+          </w:rPr>
+          <w:t>seven</w:t>
+        </w:r>
+      </w:ins>
+      <w:ins w:id="24" w:author="Anderson, Riley Morgan" w:date="2024-12-09T12:49:00Z">
+        <w:r>
+          <w:rPr>
+            <w:rFonts w:ascii="Helvetica Neue" w:hAnsi="Helvetica Neue"/>
+            <w:u w:val="single"/>
+          </w:rPr>
+          <w:t xml:space="preserve"> years of the project we collected a total of 25,441 bee specimens. Of these specimens, 25,017 (98.33%) were identified to the species level, representing 118 species from five families and 24 genera. Of the remaining </w:t>
+        </w:r>
+      </w:ins>
+      <w:ins w:id="25" w:author="Anderson, Riley Morgan" w:date="2024-12-09T12:49:00Z" w16du:dateUtc="2024-12-09T17:49:00Z">
+        <w:r>
+          <w:rPr>
+            <w:rFonts w:ascii="Helvetica Neue" w:hAnsi="Helvetica Neue"/>
+            <w:u w:val="single"/>
+          </w:rPr>
+          <w:t>42</w:t>
+        </w:r>
+      </w:ins>
+      <w:ins w:id="26" w:author="Anderson, Riley Morgan" w:date="2024-12-09T12:50:00Z" w16du:dateUtc="2024-12-09T17:50:00Z">
+        <w:r>
+          <w:rPr>
+            <w:rFonts w:ascii="Helvetica Neue" w:hAnsi="Helvetica Neue"/>
+            <w:u w:val="single"/>
+          </w:rPr>
+          <w:t xml:space="preserve">4 </w:t>
+        </w:r>
+      </w:ins>
+      <w:ins w:id="27" w:author="Anderson, Riley Morgan" w:date="2024-12-09T12:49:00Z">
+        <w:r>
+          <w:rPr>
+            <w:rFonts w:ascii="Helvetica Neue" w:hAnsi="Helvetica Neue"/>
+            <w:u w:val="single"/>
+          </w:rPr>
+          <w:t>specimens, 376 (</w:t>
+        </w:r>
+      </w:ins>
+      <w:ins w:id="28" w:author="Anderson, Riley Morgan" w:date="2024-12-09T12:52:00Z" w16du:dateUtc="2024-12-09T17:52:00Z">
+        <w:r>
+          <w:rPr>
+            <w:rFonts w:ascii="Helvetica Neue" w:hAnsi="Helvetica Neue"/>
+            <w:u w:val="single"/>
+          </w:rPr>
+          <w:t>1.48</w:t>
+        </w:r>
+      </w:ins>
+      <w:ins w:id="29" w:author="Anderson, Riley Morgan" w:date="2024-12-09T12:49:00Z">
+        <w:r>
+          <w:rPr>
+            <w:rFonts w:ascii="Helvetica Neue" w:hAnsi="Helvetica Neue"/>
+            <w:u w:val="single"/>
+          </w:rPr>
+          <w:t xml:space="preserve">%) were identified to morphospecies, representing potentially 35 additional species within the genera: </w:t>
+        </w:r>
+        <w:proofErr w:type="spellStart"/>
+        <w:r>
+          <w:rPr>
+            <w:rFonts w:ascii="Helvetica Neue" w:hAnsi="Helvetica Neue"/>
+            <w:u w:val="single"/>
+          </w:rPr>
+          <w:t>Nomada</w:t>
+        </w:r>
+        <w:proofErr w:type="spellEnd"/>
+        <w:r>
+          <w:rPr>
+            <w:rFonts w:ascii="Helvetica Neue" w:hAnsi="Helvetica Neue"/>
+            <w:u w:val="single"/>
+          </w:rPr>
+          <w:t xml:space="preserve">, Osmia, </w:t>
+        </w:r>
+        <w:proofErr w:type="spellStart"/>
+        <w:r>
+          <w:rPr>
+            <w:rFonts w:ascii="Helvetica Neue" w:hAnsi="Helvetica Neue"/>
+            <w:u w:val="single"/>
+          </w:rPr>
+          <w:t>Sphecodes</w:t>
+        </w:r>
+        <w:proofErr w:type="spellEnd"/>
+        <w:r>
+          <w:rPr>
+            <w:rFonts w:ascii="Helvetica Neue" w:hAnsi="Helvetica Neue"/>
+            <w:u w:val="single"/>
+          </w:rPr>
+          <w:t xml:space="preserve">, and </w:t>
+        </w:r>
+        <w:proofErr w:type="spellStart"/>
+        <w:r>
+          <w:rPr>
+            <w:rFonts w:ascii="Helvetica Neue" w:hAnsi="Helvetica Neue"/>
+            <w:u w:val="single"/>
+          </w:rPr>
+          <w:t>Triepeolus</w:t>
+        </w:r>
+        <w:proofErr w:type="spellEnd"/>
+        <w:r>
+          <w:rPr>
+            <w:rFonts w:ascii="Helvetica Neue" w:hAnsi="Helvetica Neue"/>
+            <w:u w:val="single"/>
+          </w:rPr>
+          <w:t xml:space="preserve">. </w:t>
+        </w:r>
+      </w:ins>
+      <w:ins w:id="30" w:author="Anderson, Riley Morgan" w:date="2024-12-09T12:51:00Z" w16du:dateUtc="2024-12-09T17:51:00Z">
+        <w:r>
+          <w:rPr>
+            <w:rFonts w:ascii="Helvetica Neue" w:hAnsi="Helvetica Neue"/>
+            <w:u w:val="single"/>
+          </w:rPr>
+          <w:t>The remaining 48 specimens</w:t>
+        </w:r>
+      </w:ins>
+      <w:ins w:id="31" w:author="Anderson, Riley Morgan" w:date="2024-12-09T12:52:00Z" w16du:dateUtc="2024-12-09T17:52:00Z">
+        <w:r>
+          <w:rPr>
+            <w:rFonts w:ascii="Helvetica Neue" w:hAnsi="Helvetica Neue"/>
+            <w:u w:val="single"/>
+          </w:rPr>
+          <w:t xml:space="preserve"> </w:t>
+        </w:r>
+        <w:r>
+          <w:rPr>
+            <w:rFonts w:ascii="Helvetica Neue" w:hAnsi="Helvetica Neue"/>
+            <w:u w:val="single"/>
+          </w:rPr>
+          <w:lastRenderedPageBreak/>
+          <w:t>(</w:t>
+        </w:r>
+      </w:ins>
+      <w:ins w:id="32" w:author="Anderson, Riley Morgan" w:date="2024-12-09T12:53:00Z" w16du:dateUtc="2024-12-09T17:53:00Z">
+        <w:r>
+          <w:rPr>
+            <w:rFonts w:ascii="Helvetica Neue" w:hAnsi="Helvetica Neue"/>
+            <w:u w:val="single"/>
+          </w:rPr>
+          <w:t>0.19%</w:t>
+        </w:r>
+      </w:ins>
+      <w:ins w:id="33" w:author="Anderson, Riley Morgan" w:date="2024-12-09T12:52:00Z" w16du:dateUtc="2024-12-09T17:52:00Z">
+        <w:r>
+          <w:rPr>
+            <w:rFonts w:ascii="Helvetica Neue" w:hAnsi="Helvetica Neue"/>
+            <w:u w:val="single"/>
+          </w:rPr>
+          <w:t>)</w:t>
+        </w:r>
+      </w:ins>
+      <w:ins w:id="34" w:author="Anderson, Riley Morgan" w:date="2024-12-09T12:53:00Z" w16du:dateUtc="2024-12-09T17:53:00Z">
+        <w:r>
+          <w:rPr>
+            <w:rFonts w:ascii="Helvetica Neue" w:hAnsi="Helvetica Neue"/>
+            <w:u w:val="single"/>
+          </w:rPr>
+          <w:t xml:space="preserve"> </w:t>
+        </w:r>
+      </w:ins>
+      <w:ins w:id="35" w:author="Anderson, Riley Morgan" w:date="2024-12-09T12:49:00Z">
+        <w:r>
+          <w:rPr>
+            <w:rFonts w:ascii="Helvetica Neue" w:hAnsi="Helvetica Neue"/>
+            <w:u w:val="single"/>
+          </w:rPr>
+          <w:t>were damaged</w:t>
+        </w:r>
+      </w:ins>
+      <w:ins w:id="36" w:author="Anderson, Riley Morgan" w:date="2024-12-09T12:53:00Z" w16du:dateUtc="2024-12-09T17:53:00Z">
+        <w:r>
+          <w:rPr>
+            <w:rFonts w:ascii="Helvetica Neue" w:hAnsi="Helvetica Neue"/>
+            <w:u w:val="single"/>
+          </w:rPr>
+          <w:t>, hindering</w:t>
+        </w:r>
+      </w:ins>
+      <w:ins w:id="37" w:author="Anderson, Riley Morgan" w:date="2024-12-09T12:49:00Z">
+        <w:r>
+          <w:rPr>
+            <w:rFonts w:ascii="Helvetica Neue" w:hAnsi="Helvetica Neue"/>
+            <w:u w:val="single"/>
+          </w:rPr>
+          <w:t xml:space="preserve"> species-level identification, however, these specimens were </w:t>
+        </w:r>
+      </w:ins>
+      <w:ins w:id="38" w:author="Anderson, Riley Morgan" w:date="2024-12-09T12:54:00Z" w16du:dateUtc="2024-12-09T17:54:00Z">
+        <w:r>
+          <w:rPr>
+            <w:rFonts w:ascii="Helvetica Neue" w:hAnsi="Helvetica Neue"/>
+            <w:u w:val="single"/>
+          </w:rPr>
+          <w:t xml:space="preserve">confidently </w:t>
+        </w:r>
+      </w:ins>
+      <w:ins w:id="39" w:author="Anderson, Riley Morgan" w:date="2024-12-09T12:49:00Z">
+        <w:r>
+          <w:rPr>
+            <w:rFonts w:ascii="Helvetica Neue" w:hAnsi="Helvetica Neue"/>
+            <w:u w:val="single"/>
+          </w:rPr>
+          <w:t>identified to genus.</w:t>
+        </w:r>
+      </w:ins>
+    </w:p>
+    <w:p>
+      <w:pPr>
+        <w:rPr>
+          <w:ins w:id="40" w:author="Anderson, Riley Morgan" w:date="2024-12-09T14:39:00Z" w16du:dateUtc="2024-12-09T19:39:00Z"/>
+          <w:rFonts w:ascii="Helvetica Neue" w:hAnsi="Helvetica Neue"/>
+          <w:u w:val="single"/>
+        </w:rPr>
+      </w:pPr>
+      <w:ins w:id="41" w:author="Anderson, Riley Morgan" w:date="2024-12-09T14:24:00Z" w16du:dateUtc="2024-12-09T19:24:00Z">
+        <w:r>
+          <w:rPr>
+            <w:rFonts w:ascii="Helvetica Neue" w:hAnsi="Helvetica Neue"/>
+            <w:u w:val="single"/>
+          </w:rPr>
+          <w:t xml:space="preserve">Our species accumulation curves </w:t>
+        </w:r>
+      </w:ins>
+      <w:ins w:id="42" w:author="Anderson, Riley Morgan" w:date="2024-12-09T14:28:00Z" w16du:dateUtc="2024-12-09T19:28:00Z">
+        <w:r>
+          <w:rPr>
+            <w:rFonts w:ascii="Helvetica Neue" w:hAnsi="Helvetica Neue"/>
+            <w:u w:val="single"/>
+          </w:rPr>
+          <w:t>did not reach asymptotes, suggesting</w:t>
+        </w:r>
+      </w:ins>
+      <w:ins w:id="43" w:author="Anderson, Riley Morgan" w:date="2024-12-09T14:24:00Z" w16du:dateUtc="2024-12-09T19:24:00Z">
+        <w:r>
+          <w:rPr>
+            <w:rFonts w:ascii="Helvetica Neue" w:hAnsi="Helvetica Neue"/>
+            <w:u w:val="single"/>
+          </w:rPr>
+          <w:t xml:space="preserve"> that </w:t>
+        </w:r>
+      </w:ins>
+      <w:ins w:id="44" w:author="Anderson, Riley Morgan" w:date="2024-12-09T14:25:00Z" w16du:dateUtc="2024-12-09T19:25:00Z">
+        <w:r>
+          <w:rPr>
+            <w:rFonts w:ascii="Helvetica Neue" w:hAnsi="Helvetica Neue"/>
+            <w:u w:val="single"/>
+          </w:rPr>
+          <w:t xml:space="preserve">the 118 confirmed species </w:t>
+        </w:r>
+        <w:proofErr w:type="gramStart"/>
+        <w:r>
+          <w:rPr>
+            <w:rFonts w:ascii="Helvetica Neue" w:hAnsi="Helvetica Neue"/>
+            <w:u w:val="single"/>
+          </w:rPr>
+          <w:t>is</w:t>
+        </w:r>
+        <w:proofErr w:type="gramEnd"/>
+        <w:r>
+          <w:rPr>
+            <w:rFonts w:ascii="Helvetica Neue" w:hAnsi="Helvetica Neue"/>
+            <w:u w:val="single"/>
+          </w:rPr>
+          <w:t xml:space="preserve"> likely an underestimate of the true richness across the three sites</w:t>
+        </w:r>
+      </w:ins>
+      <w:ins w:id="45" w:author="Anderson, Riley Morgan" w:date="2024-12-09T14:39:00Z" w16du:dateUtc="2024-12-09T19:39:00Z">
+        <w:r>
+          <w:rPr>
+            <w:rFonts w:ascii="Helvetica Neue" w:hAnsi="Helvetica Neue"/>
+            <w:u w:val="single"/>
+          </w:rPr>
+          <w:t xml:space="preserve"> (Figure X)</w:t>
+        </w:r>
+      </w:ins>
+      <w:ins w:id="46" w:author="Anderson, Riley Morgan" w:date="2024-12-09T14:27:00Z" w16du:dateUtc="2024-12-09T19:27:00Z">
+        <w:r>
+          <w:rPr>
+            <w:rFonts w:ascii="Helvetica Neue" w:hAnsi="Helvetica Neue"/>
+            <w:u w:val="single"/>
+          </w:rPr>
+          <w:t xml:space="preserve">. </w:t>
+        </w:r>
+      </w:ins>
+      <w:ins w:id="47" w:author="Anderson, Riley Morgan" w:date="2024-12-09T14:30:00Z" w16du:dateUtc="2024-12-09T19:30:00Z">
+        <w:r>
+          <w:rPr>
+            <w:rFonts w:ascii="Helvetica Neue" w:hAnsi="Helvetica Neue"/>
+            <w:u w:val="single"/>
+          </w:rPr>
+          <w:t xml:space="preserve">Chao richness estimation </w:t>
+        </w:r>
+      </w:ins>
+      <w:ins w:id="48" w:author="Anderson, Riley Morgan" w:date="2024-12-09T14:34:00Z" w16du:dateUtc="2024-12-09T19:34:00Z">
+        <w:r>
+          <w:rPr>
+            <w:rFonts w:ascii="Helvetica Neue" w:hAnsi="Helvetica Neue"/>
+            <w:u w:val="single"/>
+          </w:rPr>
+          <w:t xml:space="preserve">revealed the total richness across </w:t>
+        </w:r>
+      </w:ins>
+      <w:ins w:id="49" w:author="Anderson, Riley Morgan" w:date="2024-12-09T14:35:00Z" w16du:dateUtc="2024-12-09T19:35:00Z">
+        <w:r>
+          <w:rPr>
+            <w:rFonts w:ascii="Helvetica Neue" w:hAnsi="Helvetica Neue"/>
+            <w:u w:val="single"/>
+          </w:rPr>
+          <w:t>all sites and years as 139 species (using trap and net collected records)</w:t>
+        </w:r>
+      </w:ins>
+      <w:ins w:id="50" w:author="Anderson, Riley Morgan" w:date="2024-12-09T14:36:00Z" w16du:dateUtc="2024-12-09T19:36:00Z">
+        <w:r>
+          <w:rPr>
+            <w:rFonts w:ascii="Helvetica Neue" w:hAnsi="Helvetica Neue"/>
+            <w:u w:val="single"/>
+          </w:rPr>
+          <w:t xml:space="preserve">. Using only trap records, Chao richness was estimated at 124 species. </w:t>
+        </w:r>
+      </w:ins>
+      <w:ins w:id="51" w:author="Anderson, Riley Morgan" w:date="2024-12-09T14:37:00Z" w16du:dateUtc="2024-12-09T19:37:00Z">
+        <w:r>
+          <w:rPr>
+            <w:rFonts w:ascii="Helvetica Neue" w:hAnsi="Helvetica Neue"/>
+            <w:u w:val="single"/>
+          </w:rPr>
+          <w:t>Chao richness for the individual sites, POS, SCL, and BPF was estimated</w:t>
+        </w:r>
+      </w:ins>
+      <w:ins w:id="52" w:author="Anderson, Riley Morgan" w:date="2024-12-09T14:38:00Z" w16du:dateUtc="2024-12-09T19:38:00Z">
+        <w:r>
+          <w:rPr>
+            <w:rFonts w:ascii="Helvetica Neue" w:hAnsi="Helvetica Neue"/>
+            <w:u w:val="single"/>
+          </w:rPr>
+          <w:t xml:space="preserve"> using trap records only</w:t>
+        </w:r>
+      </w:ins>
+      <w:ins w:id="53" w:author="Anderson, Riley Morgan" w:date="2024-12-09T14:37:00Z" w16du:dateUtc="2024-12-09T19:37:00Z">
+        <w:r>
+          <w:rPr>
+            <w:rFonts w:ascii="Helvetica Neue" w:hAnsi="Helvetica Neue"/>
+            <w:u w:val="single"/>
+          </w:rPr>
+          <w:t xml:space="preserve"> </w:t>
+        </w:r>
+      </w:ins>
+      <w:ins w:id="54" w:author="Anderson, Riley Morgan" w:date="2024-12-09T14:38:00Z" w16du:dateUtc="2024-12-09T19:38:00Z">
+        <w:r>
+          <w:rPr>
+            <w:rFonts w:ascii="Helvetica Neue" w:hAnsi="Helvetica Neue"/>
+            <w:u w:val="single"/>
+          </w:rPr>
+          <w:t>at 115, 92, and 80 species, respectively.</w:t>
+        </w:r>
+      </w:ins>
+      <w:ins w:id="55" w:author="Anderson, Riley Morgan" w:date="2024-12-09T14:29:00Z" w16du:dateUtc="2024-12-09T19:29:00Z">
+        <w:r>
+          <w:rPr>
+            <w:rFonts w:ascii="Helvetica Neue" w:hAnsi="Helvetica Neue"/>
+            <w:u w:val="single"/>
+          </w:rPr>
+          <w:t xml:space="preserve"> </w:t>
+        </w:r>
+      </w:ins>
+    </w:p>
+    <w:p>
+      <w:pPr>
+        <w:rPr>
+          <w:rFonts w:ascii="Helvetica Neue" w:hAnsi="Helvetica Neue"/>
+          <w:u w:val="single"/>
+        </w:rPr>
+      </w:pPr>
+    </w:p>
+    <w:p>
+      <w:pPr>
+        <w:pStyle w:val="Body"/>
+        <w:rPr>
+          <w:del w:id="56" w:author="Anderson, Riley Morgan" w:date="2024-12-09T14:39:00Z" w16du:dateUtc="2024-12-09T19:39:00Z"/>
+        </w:rPr>
+      </w:pPr>
+      <w:del w:id="57" w:author="Anderson, Riley Morgan" w:date="2024-11-08T14:46:00Z" w16du:dateUtc="2024-11-08T19:46:00Z">
         <w:r>
           <w:delText>Over all</w:delText>
         </w:r>
       </w:del>
-      <w:ins w:id="19" w:author="Anderson, Riley Morgan" w:date="2024-11-08T14:46:00Z" w16du:dateUtc="2024-11-08T19:46:00Z">
-        <w:r>
-          <w:t>Acros</w:t>
-        </w:r>
-      </w:ins>
-      <w:ins w:id="20" w:author="Anderson, Riley Morgan" w:date="2024-11-08T14:47:00Z" w16du:dateUtc="2024-11-08T19:47:00Z">
-        <w:r>
-          <w:t>s all</w:t>
-        </w:r>
-      </w:ins>
-      <w:r>
-        <w:t xml:space="preserve"> sites and the full 7 years of the project</w:t>
-      </w:r>
-      <w:r>
-        <w:t xml:space="preserve"> we collected a total of &lt;</w:t>
-      </w:r>
-      <w:ins w:id="21" w:author="Anderson, Riley Morgan" w:date="2024-11-08T12:28:00Z" w16du:dateUtc="2024-11-08T17:28:00Z">
-        <w:r>
-          <w:t>25,441</w:t>
-        </w:r>
-      </w:ins>
-      <w:r>
-        <w:t>&gt; bee specimens representing &lt;</w:t>
-      </w:r>
-      <w:ins w:id="22" w:author="Anderson, Riley Morgan" w:date="2024-11-08T12:28:00Z" w16du:dateUtc="2024-11-08T17:28:00Z">
-        <w:r>
-          <w:t>167</w:t>
-        </w:r>
-      </w:ins>
-      <w:r>
-        <w:t xml:space="preserve">&gt; species </w:t>
-      </w:r>
-      <w:r>
-        <w:t>(</w:t>
-      </w:r>
-      <w:r>
-        <w:t>including</w:t>
-      </w:r>
-      <w:ins w:id="23" w:author="Anderson, Riley Morgan" w:date="2024-11-08T14:47:00Z" w16du:dateUtc="2024-11-08T19:47:00Z">
-        <w:r>
-          <w:t xml:space="preserve"> male and</w:t>
-        </w:r>
-      </w:ins>
-      <w:r>
-        <w:t xml:space="preserve"> </w:t>
-      </w:r>
-      <w:r>
-        <w:t xml:space="preserve">female </w:t>
-      </w:r>
-      <w:r>
-        <w:t>mo</w:t>
-      </w:r>
-      <w:ins w:id="24" w:author="Anderson, Riley Morgan" w:date="2024-11-08T14:47:00Z" w16du:dateUtc="2024-11-08T19:47:00Z">
-        <w:r>
-          <w:t>r</w:t>
-        </w:r>
-      </w:ins>
-      <w:r>
-        <w:t>phospecies</w:t>
-      </w:r>
-      <w:r>
-        <w:t>)</w:t>
-      </w:r>
-      <w:r>
-        <w:t xml:space="preserve"> </w:t>
-      </w:r>
-      <w:r>
-        <w:t>from &lt;</w:t>
-      </w:r>
-      <w:ins w:id="25" w:author="Anderson, Riley Morgan" w:date="2024-11-08T12:29:00Z" w16du:dateUtc="2024-11-08T17:29:00Z">
-        <w:r>
-          <w:t>family data not found</w:t>
-        </w:r>
-      </w:ins>
-      <w:r>
-        <w:t xml:space="preserve">&gt; </w:t>
-      </w:r>
-      <w:r>
-        <w:t>families</w:t>
-      </w:r>
-      <w:r>
-        <w:t xml:space="preserve"> and &lt;</w:t>
-      </w:r>
-      <w:ins w:id="26" w:author="Anderson, Riley Morgan" w:date="2024-11-08T12:29:00Z" w16du:dateUtc="2024-11-08T17:29:00Z">
-        <w:r>
-          <w:t>24</w:t>
-        </w:r>
-      </w:ins>
-      <w:r>
-        <w:t>&gt; currently recognized genera. Alpha richness per site is described below.</w:t>
-      </w:r>
-    </w:p>
-    <w:p>
-      <w:pPr>
-        <w:pStyle w:val="Body"/>
-        <w:rPr>
+      <w:del w:id="58" w:author="Anderson, Riley Morgan" w:date="2024-12-09T14:39:00Z" w16du:dateUtc="2024-12-09T19:39:00Z">
+        <w:r>
+          <w:delText xml:space="preserve"> sites and the full 7 years of the project</w:delText>
+        </w:r>
+        <w:r>
+          <w:delText xml:space="preserve"> we collected a total of &lt;&gt; bee specimens representing &lt;&gt; species </w:delText>
+        </w:r>
+        <w:r>
+          <w:delText>(</w:delText>
+        </w:r>
+        <w:r>
+          <w:delText xml:space="preserve">including </w:delText>
+        </w:r>
+        <w:r>
+          <w:delText xml:space="preserve">female </w:delText>
+        </w:r>
+        <w:r>
+          <w:delText>mophospecies</w:delText>
+        </w:r>
+        <w:r>
+          <w:delText>)</w:delText>
+        </w:r>
+        <w:r>
+          <w:delText xml:space="preserve"> </w:delText>
+        </w:r>
+        <w:r>
+          <w:delText xml:space="preserve">from &lt;&gt; </w:delText>
+        </w:r>
+        <w:r>
+          <w:delText>families</w:delText>
+        </w:r>
+        <w:r>
+          <w:delText xml:space="preserve"> and &lt;&gt; currently recognized genera. Alpha richness per site is described below.</w:delText>
+        </w:r>
+      </w:del>
+    </w:p>
+    <w:p>
+      <w:pPr>
+        <w:pStyle w:val="Body"/>
+        <w:rPr>
+          <w:del w:id="59" w:author="Anderson, Riley Morgan" w:date="2024-12-09T14:39:00Z" w16du:dateUtc="2024-12-09T19:39:00Z"/>
           <w:color w:val="FF0000"/>
-          <w:rPrChange w:id="27" w:author="Anderson, Riley Morgan" w:date="2024-11-25T16:38:00Z" w16du:dateUtc="2024-11-25T21:38:00Z">
-            <w:rPr/>
+          <w:rPrChange w:id="60" w:author="Anderson, Riley Morgan" w:date="2024-11-25T16:38:00Z" w16du:dateUtc="2024-11-25T21:38:00Z">
+            <w:rPr>
+              <w:del w:id="61" w:author="Anderson, Riley Morgan" w:date="2024-12-09T14:39:00Z" w16du:dateUtc="2024-12-09T19:39:00Z"/>
+            </w:rPr>
           </w:rPrChange>
         </w:rPr>
       </w:pPr>
-      <w:ins w:id="28" w:author="Anderson, Riley Morgan" w:date="2024-11-25T16:38:00Z" w16du:dateUtc="2024-11-25T21:38:00Z">
-        <w:r>
-          <w:rPr>
-            <w:color w:val="FF0000"/>
-          </w:rPr>
-          <w:t xml:space="preserve">---Exclude morphogroups in </w:t>
-        </w:r>
-        <w:proofErr w:type="spellStart"/>
-        <w:r>
-          <w:rPr>
-            <w:color w:val="FF0000"/>
-          </w:rPr>
-          <w:t>Nomada</w:t>
-        </w:r>
-      </w:ins>
-      <w:proofErr w:type="spellEnd"/>
-      <w:ins w:id="29" w:author="Anderson, Riley Morgan" w:date="2024-11-25T16:39:00Z" w16du:dateUtc="2024-11-25T21:39:00Z">
-        <w:r>
-          <w:rPr>
-            <w:color w:val="FF0000"/>
-          </w:rPr>
-          <w:t xml:space="preserve"> and </w:t>
-        </w:r>
-        <w:proofErr w:type="spellStart"/>
-        <w:r>
-          <w:rPr>
-            <w:color w:val="FF0000"/>
-          </w:rPr>
-          <w:t>Sphecodes</w:t>
-        </w:r>
-      </w:ins>
-      <w:proofErr w:type="spellEnd"/>
-      <w:ins w:id="30" w:author="Anderson, Riley Morgan" w:date="2024-11-25T16:41:00Z" w16du:dateUtc="2024-11-25T21:41:00Z">
-        <w:r>
-          <w:rPr>
-            <w:color w:val="FF0000"/>
-          </w:rPr>
-          <w:t>,</w:t>
-        </w:r>
-      </w:ins>
-      <w:ins w:id="31" w:author="Anderson, Riley Morgan" w:date="2024-11-25T16:44:00Z" w16du:dateUtc="2024-11-25T21:44:00Z">
-        <w:r>
-          <w:rPr>
-            <w:color w:val="FF0000"/>
-          </w:rPr>
-          <w:t xml:space="preserve"> and net collected records</w:t>
-        </w:r>
-      </w:ins>
-    </w:p>
-    <w:p>
-      <w:pPr>
-        <w:pStyle w:val="Body"/>
-        <w:rPr>
-          <w:ins w:id="32" w:author="Anderson, Riley Morgan" w:date="2024-11-08T13:14:00Z" w16du:dateUtc="2024-11-08T18:14:00Z"/>
-        </w:rPr>
-      </w:pPr>
-      <w:r>
-        <w:t xml:space="preserve">Collecting effort by traps and by netting is diagramed in Fig. 1. </w:t>
-      </w:r>
-      <w:ins w:id="33" w:author="Anderson, Riley Morgan" w:date="2024-11-08T12:34:00Z" w16du:dateUtc="2024-11-08T17:34:00Z">
-        <w:r>
-          <w:t xml:space="preserve">(I don’t have a way of </w:t>
-        </w:r>
-      </w:ins>
-      <w:ins w:id="34" w:author="Anderson, Riley Morgan" w:date="2024-11-08T12:35:00Z" w16du:dateUtc="2024-11-08T17:35:00Z">
-        <w:r>
-          <w:t xml:space="preserve">standardizing collection effort by </w:t>
-        </w:r>
-      </w:ins>
-      <w:ins w:id="35" w:author="Anderson, Riley Morgan" w:date="2024-11-08T12:36:00Z" w16du:dateUtc="2024-11-08T17:36:00Z">
-        <w:r>
-          <w:t xml:space="preserve">the number of </w:t>
-        </w:r>
-      </w:ins>
-      <w:ins w:id="36" w:author="Anderson, Riley Morgan" w:date="2024-11-08T12:35:00Z" w16du:dateUtc="2024-11-08T17:35:00Z">
-        <w:r>
-          <w:t xml:space="preserve">traps, there is nothing in the data that denotes which individual </w:t>
-        </w:r>
-        <w:r>
-          <w:lastRenderedPageBreak/>
-          <w:t xml:space="preserve">traps the records came from) </w:t>
-        </w:r>
-      </w:ins>
-      <w:r>
-        <w:t xml:space="preserve">Species accumulation overall and per site is graphed in Figure </w:t>
-      </w:r>
-      <w:r>
-        <w:t>2</w:t>
-      </w:r>
-      <w:r>
-        <w:t>, both as raw species counts per year and scaled according to trapping effort</w:t>
-      </w:r>
-      <w:ins w:id="37" w:author="Anderson, Riley Morgan" w:date="2024-11-08T12:36:00Z" w16du:dateUtc="2024-11-08T17:36:00Z">
-        <w:r>
-          <w:t xml:space="preserve"> (</w:t>
-        </w:r>
-      </w:ins>
-      <w:ins w:id="38" w:author="Anderson, Riley Morgan" w:date="2024-11-08T12:46:00Z" w16du:dateUtc="2024-11-08T17:46:00Z">
-        <w:r>
-          <w:t xml:space="preserve">In species accumulation curves, the x-axis is the “collection effort”, in our case, </w:t>
-        </w:r>
-      </w:ins>
-      <w:ins w:id="39" w:author="Anderson, Riley Morgan" w:date="2024-11-08T12:36:00Z" w16du:dateUtc="2024-11-08T17:36:00Z">
-        <w:r>
-          <w:t xml:space="preserve">the species </w:t>
-        </w:r>
-      </w:ins>
-      <w:ins w:id="40" w:author="Anderson, Riley Morgan" w:date="2024-11-08T12:37:00Z" w16du:dateUtc="2024-11-08T17:37:00Z">
-        <w:r>
-          <w:t>accumulation curves use</w:t>
-        </w:r>
-      </w:ins>
-      <w:ins w:id="41" w:author="Anderson, Riley Morgan" w:date="2024-11-08T12:38:00Z" w16du:dateUtc="2024-11-08T17:38:00Z">
-        <w:r>
-          <w:t xml:space="preserve"> each</w:t>
-        </w:r>
-      </w:ins>
-      <w:ins w:id="42" w:author="Anderson, Riley Morgan" w:date="2024-11-08T12:37:00Z" w16du:dateUtc="2024-11-08T17:37:00Z">
-        <w:r>
-          <w:t xml:space="preserve"> station/year combination as a “sample”</w:t>
-        </w:r>
-      </w:ins>
-      <w:ins w:id="43" w:author="Anderson, Riley Morgan" w:date="2024-11-08T12:38:00Z" w16du:dateUtc="2024-11-08T17:38:00Z">
-        <w:r>
-          <w:t>, then a bootstrap resample of those combinations is used to create the curves. In POS, we have more station/years</w:t>
-        </w:r>
-      </w:ins>
-      <w:ins w:id="44" w:author="Anderson, Riley Morgan" w:date="2024-11-08T12:39:00Z" w16du:dateUtc="2024-11-08T17:39:00Z">
-        <w:r>
-          <w:t>, so more “samples”</w:t>
-        </w:r>
-      </w:ins>
-      <w:ins w:id="45" w:author="Anderson, Riley Morgan" w:date="2024-11-08T12:45:00Z" w16du:dateUtc="2024-11-08T17:45:00Z">
-        <w:r>
-          <w:t>.</w:t>
-        </w:r>
-      </w:ins>
-      <w:ins w:id="46" w:author="Anderson, Riley Morgan" w:date="2024-11-08T12:39:00Z" w16du:dateUtc="2024-11-08T17:39:00Z">
-        <w:r>
-          <w:t>)</w:t>
-        </w:r>
-      </w:ins>
-      <w:r>
-        <w:t xml:space="preserve">. Comparison with Chao richness estimates is discussed below. Specimens and species collected per site by trapping and netting appears in Table 1. </w:t>
-      </w:r>
-      <w:r>
-        <w:t>Further analysis of net collecting dynamics is discussed below.</w:t>
-      </w:r>
-    </w:p>
-    <w:p>
-      <w:pPr>
-        <w:pStyle w:val="Body"/>
-        <w:rPr>
-          <w:ins w:id="47" w:author="Anderson, Riley Morgan" w:date="2024-11-08T13:14:00Z" w16du:dateUtc="2024-11-08T18:14:00Z"/>
-        </w:rPr>
-      </w:pPr>
-    </w:p>
-    <w:p>
-      <w:pPr>
-        <w:pStyle w:val="Body"/>
-        <w:rPr>
-          <w:ins w:id="48" w:author="Anderson, Riley Morgan" w:date="2024-11-08T13:37:00Z" w16du:dateUtc="2024-11-08T18:37:00Z"/>
-        </w:rPr>
-      </w:pPr>
-    </w:p>
-    <w:p>
-      <w:pPr>
-        <w:pStyle w:val="Body"/>
-        <w:rPr>
-          <w:ins w:id="49" w:author="Anderson, Riley Morgan" w:date="2024-11-08T13:14:00Z" w16du:dateUtc="2024-11-08T18:14:00Z"/>
-        </w:rPr>
-      </w:pPr>
-    </w:p>
-    <w:p>
-      <w:pPr>
-        <w:pStyle w:val="Body"/>
-        <w:rPr>
-          <w:ins w:id="50" w:author="Anderson, Riley Morgan" w:date="2024-11-08T12:40:00Z" w16du:dateUtc="2024-11-08T17:40:00Z"/>
-        </w:rPr>
-      </w:pPr>
-      <w:ins w:id="51" w:author="Anderson, Riley Morgan" w:date="2024-11-08T13:14:00Z" w16du:dateUtc="2024-11-08T18:14:00Z">
-        <w:r>
-          <w:t xml:space="preserve">Trimmed species counts across year and site (some </w:t>
-        </w:r>
-      </w:ins>
-      <w:ins w:id="52" w:author="Anderson, Riley Morgan" w:date="2024-11-08T13:36:00Z" w16du:dateUtc="2024-11-08T18:36:00Z">
-        <w:r>
-          <w:t>morphospecies excluded)</w:t>
-        </w:r>
-      </w:ins>
-    </w:p>
-    <w:p>
-      <w:pPr>
-        <w:pStyle w:val="Body"/>
-      </w:pPr>
-      <w:ins w:id="53" w:author="Anderson, Riley Morgan" w:date="2024-12-05T16:40:00Z" w16du:dateUtc="2024-12-05T21:40:00Z">
+    </w:p>
+    <w:p>
+      <w:pPr>
+        <w:pStyle w:val="Body"/>
+        <w:rPr>
+          <w:ins w:id="62" w:author="Anderson, Riley Morgan" w:date="2024-11-08T13:14:00Z" w16du:dateUtc="2024-11-08T18:14:00Z"/>
+        </w:rPr>
+      </w:pPr>
+      <w:del w:id="63" w:author="Anderson, Riley Morgan" w:date="2024-12-09T14:39:00Z" w16du:dateUtc="2024-12-09T19:39:00Z">
+        <w:r>
+          <w:delText xml:space="preserve">Collecting effort by traps and by netting is diagramed in Fig. 1. </w:delText>
+        </w:r>
+        <w:r>
+          <w:delText xml:space="preserve">Species accumulation overall and per site is graphed in Figure </w:delText>
+        </w:r>
+        <w:r>
+          <w:delText>2</w:delText>
+        </w:r>
+        <w:r>
+          <w:delText xml:space="preserve">, both as raw species counts per year and scaled according to trapping effort. Comparison with Chao richness estimates is discussed below. Specimens and species collected per site by trapping and netting appears in Table 1. </w:delText>
+        </w:r>
+        <w:r>
+          <w:delText>Further analysis of net collecting dynamics is discussed below.</w:delText>
+        </w:r>
+      </w:del>
+    </w:p>
+    <w:p>
+      <w:pPr>
+        <w:pStyle w:val="Body"/>
+        <w:rPr>
+          <w:ins w:id="64" w:author="Anderson, Riley Morgan" w:date="2024-11-08T13:37:00Z" w16du:dateUtc="2024-11-08T18:37:00Z"/>
+        </w:rPr>
+      </w:pPr>
+    </w:p>
+    <w:p>
+      <w:pPr>
+        <w:pStyle w:val="Body"/>
+      </w:pPr>
+      <w:ins w:id="65" w:author="Anderson, Riley Morgan" w:date="2024-12-05T16:40:00Z" w16du:dateUtc="2024-12-05T21:40:00Z">
         <w:r>
           <w:rPr>
             <w:noProof/>
@@ -2685,6 +2892,7 @@
               <w14:bevel/>
             </w14:textOutline>
           </w:rPr>
+          <w:lastRenderedPageBreak/>
           <w:drawing>
             <wp:inline distT="0" distB="0" distL="0" distR="0" wp14:anchorId="45F7D80A" wp14:editId="43972079">
               <wp:extent cx="4250871" cy="4959350"/>
@@ -2733,15 +2941,15 @@
       <w:pPr>
         <w:pStyle w:val="Body"/>
         <w:rPr>
-          <w:ins w:id="54" w:author="Anderson, Riley Morgan" w:date="2024-11-08T13:38:00Z" w16du:dateUtc="2024-11-08T18:38:00Z"/>
-        </w:rPr>
-      </w:pPr>
-      <w:ins w:id="55" w:author="Anderson, Riley Morgan" w:date="2024-11-08T12:41:00Z" w16du:dateUtc="2024-11-08T17:41:00Z">
+          <w:ins w:id="66" w:author="Anderson, Riley Morgan" w:date="2024-11-08T13:59:00Z" w16du:dateUtc="2024-11-08T18:59:00Z"/>
+        </w:rPr>
+      </w:pPr>
+      <w:ins w:id="67" w:author="Anderson, Riley Morgan" w:date="2024-11-08T12:41:00Z" w16du:dateUtc="2024-11-08T17:41:00Z">
         <w:r>
           <w:rPr>
             <w:b/>
             <w:bCs/>
-            <w:rPrChange w:id="56" w:author="Anderson, Riley Morgan" w:date="2024-11-08T12:42:00Z" w16du:dateUtc="2024-11-08T17:42:00Z">
+            <w:rPrChange w:id="68" w:author="Anderson, Riley Morgan" w:date="2024-11-08T12:42:00Z" w16du:dateUtc="2024-11-08T17:42:00Z">
               <w:rPr/>
             </w:rPrChange>
           </w:rPr>
@@ -2751,30 +2959,97 @@
           <w:t xml:space="preserve"> for all site</w:t>
         </w:r>
       </w:ins>
-      <w:ins w:id="57" w:author="Anderson, Riley Morgan" w:date="2024-11-08T12:43:00Z" w16du:dateUtc="2024-11-08T17:43:00Z">
+      <w:ins w:id="69" w:author="Anderson, Riley Morgan" w:date="2024-11-08T12:43:00Z" w16du:dateUtc="2024-11-08T17:43:00Z">
         <w:r>
           <w:t>s</w:t>
         </w:r>
       </w:ins>
-      <w:ins w:id="58" w:author="Anderson, Riley Morgan" w:date="2024-11-08T12:41:00Z" w16du:dateUtc="2024-11-08T17:41:00Z">
-        <w:r>
-          <w:t xml:space="preserve"> (</w:t>
-        </w:r>
-      </w:ins>
-      <w:ins w:id="59" w:author="Anderson, Riley Morgan" w:date="2024-11-08T12:42:00Z" w16du:dateUtc="2024-11-08T17:42:00Z">
-        <w:r>
-          <w:t xml:space="preserve">grey), </w:t>
-        </w:r>
-        <w:r>
-          <w:t>Boeing Plane Field (yellow), Port of Seattle (blue), and Seattle City Lights (green).</w:t>
-        </w:r>
-      </w:ins>
-      <w:ins w:id="60" w:author="Anderson, Riley Morgan" w:date="2024-11-08T12:43:00Z" w16du:dateUtc="2024-11-08T17:43:00Z">
-        <w:r>
-          <w:t xml:space="preserve"> Collection effort was defined as the number of sampling sites, that is, the number of </w:t>
-        </w:r>
-      </w:ins>
-      <w:ins w:id="61" w:author="Anderson, Riley Morgan" w:date="2024-11-08T12:44:00Z" w16du:dateUtc="2024-11-08T17:44:00Z">
+      <w:ins w:id="70" w:author="Anderson, Riley Morgan" w:date="2024-11-08T12:41:00Z" w16du:dateUtc="2024-11-08T17:41:00Z">
+        <w:r>
+          <w:t xml:space="preserve"> </w:t>
+        </w:r>
+      </w:ins>
+      <w:ins w:id="71" w:author="Anderson, Riley Morgan" w:date="2024-12-09T14:18:00Z" w16du:dateUtc="2024-12-09T19:18:00Z">
+        <w:r>
+          <w:t xml:space="preserve">with blue vane trap and net sweeping </w:t>
+        </w:r>
+      </w:ins>
+      <w:ins w:id="72" w:author="Anderson, Riley Morgan" w:date="2024-11-08T12:41:00Z" w16du:dateUtc="2024-11-08T17:41:00Z">
+        <w:r>
+          <w:t>(</w:t>
+        </w:r>
+      </w:ins>
+      <w:ins w:id="73" w:author="Anderson, Riley Morgan" w:date="2024-12-09T14:17:00Z" w16du:dateUtc="2024-12-09T19:17:00Z">
+        <w:r>
+          <w:t>black</w:t>
+        </w:r>
+      </w:ins>
+      <w:ins w:id="74" w:author="Anderson, Riley Morgan" w:date="2024-11-08T12:42:00Z" w16du:dateUtc="2024-11-08T17:42:00Z">
+        <w:r>
+          <w:t>),</w:t>
+        </w:r>
+      </w:ins>
+      <w:ins w:id="75" w:author="Anderson, Riley Morgan" w:date="2024-12-09T14:18:00Z" w16du:dateUtc="2024-12-09T19:18:00Z">
+        <w:r>
+          <w:t xml:space="preserve"> all sites with only blue vane traps (maroon),</w:t>
+        </w:r>
+      </w:ins>
+      <w:ins w:id="76" w:author="Anderson, Riley Morgan" w:date="2024-11-08T12:42:00Z" w16du:dateUtc="2024-11-08T17:42:00Z">
+        <w:r>
+          <w:t xml:space="preserve"> </w:t>
+        </w:r>
+      </w:ins>
+      <w:ins w:id="77" w:author="Anderson, Riley Morgan" w:date="2024-12-09T14:18:00Z" w16du:dateUtc="2024-12-09T19:18:00Z">
+        <w:r>
+          <w:t>Port of Seattle</w:t>
+        </w:r>
+      </w:ins>
+      <w:ins w:id="78" w:author="Anderson, Riley Morgan" w:date="2024-11-08T12:42:00Z" w16du:dateUtc="2024-11-08T17:42:00Z">
+        <w:r>
+          <w:t xml:space="preserve"> (yellow), </w:t>
+        </w:r>
+      </w:ins>
+      <w:ins w:id="79" w:author="Anderson, Riley Morgan" w:date="2024-12-09T14:19:00Z" w16du:dateUtc="2024-12-09T19:19:00Z">
+        <w:r>
+          <w:t>Seattle City Lights</w:t>
+        </w:r>
+      </w:ins>
+      <w:ins w:id="80" w:author="Anderson, Riley Morgan" w:date="2024-11-08T12:42:00Z" w16du:dateUtc="2024-11-08T17:42:00Z">
+        <w:r>
+          <w:t xml:space="preserve"> (blue), and </w:t>
+        </w:r>
+      </w:ins>
+      <w:ins w:id="81" w:author="Anderson, Riley Morgan" w:date="2024-12-09T14:19:00Z" w16du:dateUtc="2024-12-09T19:19:00Z">
+        <w:r>
+          <w:t>Boeing Plane Field</w:t>
+        </w:r>
+      </w:ins>
+      <w:ins w:id="82" w:author="Anderson, Riley Morgan" w:date="2024-11-08T12:42:00Z" w16du:dateUtc="2024-11-08T17:42:00Z">
+        <w:r>
+          <w:t xml:space="preserve"> (green).</w:t>
+        </w:r>
+      </w:ins>
+      <w:ins w:id="83" w:author="Anderson, Riley Morgan" w:date="2024-11-08T12:43:00Z" w16du:dateUtc="2024-11-08T17:43:00Z">
+        <w:r>
+          <w:t xml:space="preserve"> Collection effort </w:t>
+        </w:r>
+      </w:ins>
+      <w:ins w:id="84" w:author="Anderson, Riley Morgan" w:date="2024-12-09T14:20:00Z" w16du:dateUtc="2024-12-09T19:20:00Z">
+        <w:r>
+          <w:t xml:space="preserve">(number of sampling sites) was </w:t>
+        </w:r>
+      </w:ins>
+      <w:ins w:id="85" w:author="Anderson, Riley Morgan" w:date="2024-12-09T14:21:00Z" w16du:dateUtc="2024-12-09T19:21:00Z">
+        <w:r>
+          <w:t>derived from permutation resampling of the</w:t>
+        </w:r>
+      </w:ins>
+      <w:ins w:id="86" w:author="Anderson, Riley Morgan" w:date="2024-11-08T12:43:00Z" w16du:dateUtc="2024-11-08T17:43:00Z">
+        <w:r>
+          <w:t xml:space="preserve"> </w:t>
+        </w:r>
+      </w:ins>
+      <w:ins w:id="87" w:author="Anderson, Riley Morgan" w:date="2024-11-08T12:44:00Z" w16du:dateUtc="2024-11-08T17:44:00Z">
         <w:r>
           <w:t>subsites within each site for each year.</w:t>
         </w:r>
@@ -2784,132 +3059,9 @@
       <w:pPr>
         <w:pStyle w:val="Body"/>
         <w:rPr>
-          <w:ins w:id="62" w:author="Anderson, Riley Morgan" w:date="2024-11-08T13:59:00Z" w16du:dateUtc="2024-11-08T18:59:00Z"/>
-        </w:rPr>
-      </w:pPr>
-      <w:ins w:id="63" w:author="Anderson, Riley Morgan" w:date="2024-11-25T16:51:00Z" w16du:dateUtc="2024-11-25T21:51:00Z">
-        <w:r>
-          <w:t xml:space="preserve">---4 lines are </w:t>
-        </w:r>
-        <w:proofErr w:type="gramStart"/>
-        <w:r>
-          <w:t>traps,</w:t>
-        </w:r>
-        <w:proofErr w:type="gramEnd"/>
-        <w:r>
-          <w:t xml:space="preserve"> 5</w:t>
-        </w:r>
-        <w:r>
-          <w:rPr>
-            <w:vertAlign w:val="superscript"/>
-            <w:rPrChange w:id="64" w:author="Anderson, Riley Morgan" w:date="2024-11-25T16:51:00Z" w16du:dateUtc="2024-11-25T21:51:00Z">
-              <w:rPr/>
-            </w:rPrChange>
-          </w:rPr>
-          <w:t>th</w:t>
-        </w:r>
-        <w:r>
-          <w:t xml:space="preserve"> line is trap and net (aggregate)</w:t>
-        </w:r>
-      </w:ins>
-    </w:p>
-    <w:p>
-      <w:pPr>
-        <w:pStyle w:val="Body"/>
-        <w:rPr>
-          <w:ins w:id="65" w:author="Anderson, Riley Morgan" w:date="2024-11-08T13:59:00Z" w16du:dateUtc="2024-11-08T18:59:00Z"/>
-        </w:rPr>
-      </w:pPr>
-    </w:p>
-    <w:p>
-      <w:pPr>
-        <w:pStyle w:val="Body"/>
-        <w:rPr>
-          <w:ins w:id="66" w:author="Anderson, Riley Morgan" w:date="2024-11-08T14:01:00Z" w16du:dateUtc="2024-11-08T19:01:00Z"/>
-        </w:rPr>
-      </w:pPr>
-      <w:ins w:id="67" w:author="Anderson, Riley Morgan" w:date="2024-11-08T13:59:00Z" w16du:dateUtc="2024-11-08T18:59:00Z">
-        <w:r>
-          <w:rPr>
-            <w:noProof/>
-            <w14:textOutline w14:w="0" w14:cap="rnd" w14:cmpd="sng" w14:algn="ctr">
-              <w14:noFill/>
-              <w14:prstDash w14:val="solid"/>
-              <w14:bevel/>
-            </w14:textOutline>
-          </w:rPr>
-          <w:lastRenderedPageBreak/>
-          <w:drawing>
-            <wp:inline distT="0" distB="0" distL="0" distR="0" wp14:anchorId="35FBDBC3" wp14:editId="5C44BCBA">
-              <wp:extent cx="5943600" cy="4457700"/>
-              <wp:effectExtent l="0" t="0" r="0" b="0"/>
-              <wp:docPr id="963690992" name="Picture 5"/>
-              <wp:cNvGraphicFramePr>
-                <a:graphicFrameLocks xmlns:a="http://schemas.openxmlformats.org/drawingml/2006/main" noChangeAspect="1"/>
-              </wp:cNvGraphicFramePr>
-              <a:graphic xmlns:a="http://schemas.openxmlformats.org/drawingml/2006/main">
-                <a:graphicData uri="http://schemas.openxmlformats.org/drawingml/2006/picture">
-                  <pic:pic xmlns:pic="http://schemas.openxmlformats.org/drawingml/2006/picture">
-                    <pic:nvPicPr>
-                      <pic:cNvPr id="963690992" name="Picture 963690992"/>
-                      <pic:cNvPicPr/>
-                    </pic:nvPicPr>
-                    <pic:blipFill>
-                      <a:blip r:embed="rId15" cstate="print">
-                        <a:extLst>
-                          <a:ext uri="{28A0092B-C50C-407E-A947-70E740481C1C}">
-                            <a14:useLocalDpi xmlns:a14="http://schemas.microsoft.com/office/drawing/2010/main" val="0"/>
-                          </a:ext>
-                        </a:extLst>
-                      </a:blip>
-                      <a:stretch>
-                        <a:fillRect/>
-                      </a:stretch>
-                    </pic:blipFill>
-                    <pic:spPr>
-                      <a:xfrm>
-                        <a:off x="0" y="0"/>
-                        <a:ext cx="5943600" cy="4457700"/>
-                      </a:xfrm>
-                      <a:prstGeom prst="rect">
-                        <a:avLst/>
-                      </a:prstGeom>
-                    </pic:spPr>
-                  </pic:pic>
-                </a:graphicData>
-              </a:graphic>
-            </wp:inline>
-          </w:drawing>
-        </w:r>
-      </w:ins>
-      <w:ins w:id="68" w:author="Anderson, Riley Morgan" w:date="2024-11-08T14:00:00Z" w16du:dateUtc="2024-11-08T19:00:00Z">
-        <w:r>
-          <w:rPr>
-            <w:b/>
-            <w:bCs/>
-            <w:rPrChange w:id="69" w:author="Anderson, Riley Morgan" w:date="2024-11-08T14:01:00Z" w16du:dateUtc="2024-11-08T19:01:00Z">
-              <w:rPr/>
-            </w:rPrChange>
-          </w:rPr>
-          <w:t>Chao richness estimates.</w:t>
-        </w:r>
-        <w:r>
-          <w:t xml:space="preserve"> </w:t>
-        </w:r>
-      </w:ins>
-      <w:ins w:id="70" w:author="Anderson, Riley Morgan" w:date="2024-11-08T14:00:00Z">
-        <w:r>
-          <w:t xml:space="preserve">Points are Chao1 minimum estimated species richness, triangles are raw species counts at each substation within each site. Chao richness estimates are lifted by an additive parameter that accounts for rare species likely </w:t>
-        </w:r>
-        <w:proofErr w:type="gramStart"/>
-        <w:r>
-          <w:t>missed</w:t>
-        </w:r>
-        <w:proofErr w:type="gramEnd"/>
-        <w:r>
-          <w:t xml:space="preserve"> in the sampling. The data exclude some morphospecies, and all net caught records.</w:t>
-        </w:r>
-      </w:ins>
+          <w:ins w:id="88" w:author="Anderson, Riley Morgan" w:date="2024-11-08T13:59:00Z" w16du:dateUtc="2024-11-08T18:59:00Z"/>
+        </w:rPr>
+      </w:pPr>
     </w:p>
     <w:p>
       <w:pPr>
@@ -2923,7 +3075,7 @@
       <w:r>
         <w:t>We found &lt;</w:t>
       </w:r>
-      <w:ins w:id="71" w:author="Anderson, Riley Morgan" w:date="2024-11-08T12:33:00Z" w16du:dateUtc="2024-11-08T17:33:00Z">
+      <w:ins w:id="89" w:author="Anderson, Riley Morgan" w:date="2024-11-08T12:33:00Z" w16du:dateUtc="2024-11-08T17:33:00Z">
         <w:r>
           <w:t>This is not in the data</w:t>
         </w:r>
@@ -2953,11 +3105,16 @@
         <w:pStyle w:val="Body"/>
       </w:pPr>
       <w:r>
-        <w:t xml:space="preserve">Species which were represented by a single specimen (“singletons”) have a disproportionate influence on some analyses, such as Chao richness and NMDS </w:t>
-      </w:r>
-      <w:r>
-        <w:t xml:space="preserve">() </w:t>
-      </w:r>
+        <w:t xml:space="preserve">Species which were represented by a single specimen (“singletons”) have a disproportionate influence on some analyses, such as Chao richness </w:t>
+      </w:r>
+      <w:del w:id="90" w:author="Anderson, Riley Morgan" w:date="2024-12-09T15:16:00Z" w16du:dateUtc="2024-12-09T20:16:00Z">
+        <w:r>
+          <w:delText xml:space="preserve">and NMDS </w:delText>
+        </w:r>
+        <w:r>
+          <w:delText xml:space="preserve">() </w:delText>
+        </w:r>
+      </w:del>
       <w:r>
         <w:t>and may have special significance regarding collecting technique, conservation, and biogeography</w:t>
       </w:r>
@@ -2965,44 +3122,197 @@
         <w:t xml:space="preserve"> ()</w:t>
       </w:r>
       <w:r>
-        <w:t xml:space="preserve">. &lt;&gt; of our recovered species </w:t>
-      </w:r>
-      <w:r>
-        <w:t xml:space="preserve">(&lt;&gt; proportion of total richness) </w:t>
-      </w:r>
-      <w:r>
-        <w:t xml:space="preserve">were represented by singletons, which are listed in Table 3. In a similar vein, super-abundant species can reflect importantly on community structure and we therefore list in Table 3 the top 10 species by specimen representation. Breadth of distribution can be important in community considerations, so we also list in table 3 those species that were collected in all 3 of our sites. </w:t>
+        <w:t>. &lt;</w:t>
+      </w:r>
+      <w:ins w:id="91" w:author="Anderson, Riley Morgan" w:date="2024-12-09T15:17:00Z" w16du:dateUtc="2024-12-09T20:17:00Z">
+        <w:r>
+          <w:t>Twenty</w:t>
+        </w:r>
+      </w:ins>
+      <w:r>
+        <w:t xml:space="preserve">&gt; of our recovered species </w:t>
+      </w:r>
+      <w:r>
+        <w:t>(&lt;</w:t>
+      </w:r>
+      <w:ins w:id="92" w:author="Anderson, Riley Morgan" w:date="2024-12-09T14:43:00Z" w16du:dateUtc="2024-12-09T19:43:00Z">
+        <w:r>
+          <w:t>1</w:t>
+        </w:r>
+      </w:ins>
+      <w:ins w:id="93" w:author="Anderson, Riley Morgan" w:date="2024-12-09T14:52:00Z" w16du:dateUtc="2024-12-09T19:52:00Z">
+        <w:r>
+          <w:t>6.95</w:t>
+        </w:r>
+      </w:ins>
+      <w:ins w:id="94" w:author="Anderson, Riley Morgan" w:date="2024-12-09T14:43:00Z" w16du:dateUtc="2024-12-09T19:43:00Z">
+        <w:r>
+          <w:t>%</w:t>
+        </w:r>
+      </w:ins>
+      <w:r>
+        <w:t xml:space="preserve">&gt; </w:t>
+      </w:r>
+      <w:del w:id="95" w:author="Anderson, Riley Morgan" w:date="2024-12-09T14:43:00Z" w16du:dateUtc="2024-12-09T19:43:00Z">
+        <w:r>
+          <w:delText>proportion</w:delText>
+        </w:r>
+      </w:del>
+      <w:r>
+        <w:t xml:space="preserve"> of total richness) </w:t>
+      </w:r>
+      <w:r>
+        <w:t>were represented by singletons, which are listed in Table</w:t>
+      </w:r>
+      <w:ins w:id="96" w:author="Anderson, Riley Morgan" w:date="2024-12-09T15:35:00Z" w16du:dateUtc="2024-12-09T20:35:00Z">
+        <w:r>
+          <w:t>??</w:t>
+        </w:r>
+      </w:ins>
+      <w:del w:id="97" w:author="Anderson, Riley Morgan" w:date="2024-12-09T15:35:00Z" w16du:dateUtc="2024-12-09T20:35:00Z">
+        <w:r>
+          <w:delText xml:space="preserve"> 3</w:delText>
+        </w:r>
+      </w:del>
+      <w:r>
+        <w:t xml:space="preserve">. In a similar vein, super-abundant species can reflect importantly on community structure and we therefore list in Table 3 the top 10 species by specimen representation. Breadth of distribution can be important in community considerations, so we also list in table 3 those species that were collected in all 3 of our sites. </w:t>
       </w:r>
       <w:r>
         <w:t>As</w:t>
       </w:r>
       <w:r>
-        <w:t xml:space="preserve"> a comment on collecting technique and the importance of net collecting to supplement traps, we counted &lt;&gt; species that were collected only by net, representing &lt;&gt; of total richness and these are also listed in Table 3</w:t>
-      </w:r>
-      <w:r>
-        <w:t>, with an indication of those species for which only males were netted and for which at least one female was trap</w:t>
-      </w:r>
-      <w:r>
-        <w:t>-</w:t>
-      </w:r>
-      <w:r>
-        <w:t>collected &lt;use an asterisk in the net-collected column&gt;</w:t>
-      </w:r>
-      <w:r>
-        <w:t>.</w:t>
-      </w:r>
-    </w:p>
-    <w:p>
-      <w:pPr>
-        <w:pStyle w:val="Body"/>
-      </w:pPr>
+        <w:t xml:space="preserve"> a comment on collecting technique and the importance of net collecting to </w:t>
+      </w:r>
       <w:r>
         <w:lastRenderedPageBreak/>
+        <w:t xml:space="preserve">supplement traps, we </w:t>
+      </w:r>
+      <w:ins w:id="98" w:author="Anderson, Riley Morgan" w:date="2024-12-09T15:33:00Z" w16du:dateUtc="2024-12-09T20:33:00Z">
+        <w:r>
+          <w:t>found</w:t>
+        </w:r>
+      </w:ins>
+      <w:del w:id="99" w:author="Anderson, Riley Morgan" w:date="2024-12-09T15:33:00Z" w16du:dateUtc="2024-12-09T20:33:00Z">
+        <w:r>
+          <w:delText>counted</w:delText>
+        </w:r>
+      </w:del>
+      <w:r>
+        <w:t xml:space="preserve"> &lt;</w:t>
+      </w:r>
+      <w:ins w:id="100" w:author="Anderson, Riley Morgan" w:date="2024-12-09T15:14:00Z" w16du:dateUtc="2024-12-09T20:14:00Z">
+        <w:r>
+          <w:t>11</w:t>
+        </w:r>
+      </w:ins>
+      <w:r>
+        <w:t>&gt; species</w:t>
+      </w:r>
+      <w:del w:id="101" w:author="Anderson, Riley Morgan" w:date="2024-12-09T15:33:00Z" w16du:dateUtc="2024-12-09T20:33:00Z">
+        <w:r>
+          <w:delText xml:space="preserve"> that were</w:delText>
+        </w:r>
+      </w:del>
+      <w:r>
+        <w:t xml:space="preserve"> collected only by net, representing &lt;</w:t>
+      </w:r>
+      <w:ins w:id="102" w:author="Anderson, Riley Morgan" w:date="2024-12-09T15:14:00Z" w16du:dateUtc="2024-12-09T20:14:00Z">
+        <w:r>
+          <w:t>9.32%</w:t>
+        </w:r>
+      </w:ins>
+      <w:r>
+        <w:t>&gt; of total richness</w:t>
+      </w:r>
+      <w:ins w:id="103" w:author="Anderson, Riley Morgan" w:date="2024-12-09T15:33:00Z" w16du:dateUtc="2024-12-09T20:33:00Z">
+        <w:r>
+          <w:t>.</w:t>
+        </w:r>
+      </w:ins>
+      <w:del w:id="104" w:author="Anderson, Riley Morgan" w:date="2024-12-09T15:33:00Z" w16du:dateUtc="2024-12-09T20:33:00Z">
+        <w:r>
+          <w:delText xml:space="preserve"> and these are also listed in Table 3</w:delText>
+        </w:r>
+        <w:r>
+          <w:delText>, with an indication of those species for which only males were netted and for which at least one female was trap</w:delText>
+        </w:r>
+        <w:r>
+          <w:delText>-</w:delText>
+        </w:r>
+        <w:r>
+          <w:delText>collected &lt;use an asterisk in the net-collected column&gt;</w:delText>
+        </w:r>
+        <w:r>
+          <w:delText>.</w:delText>
+        </w:r>
+      </w:del>
+      <w:ins w:id="105" w:author="Anderson, Riley Morgan" w:date="2024-12-09T16:31:00Z" w16du:dateUtc="2024-12-09T21:31:00Z">
+        <w:r>
+          <w:t xml:space="preserve"> See </w:t>
+        </w:r>
+      </w:ins>
+      <w:ins w:id="106" w:author="Anderson, Riley Morgan" w:date="2024-12-09T16:32:00Z" w16du:dateUtc="2024-12-09T21:32:00Z">
+        <w:r>
+          <w:fldChar w:fldCharType="begin"/>
+        </w:r>
+        <w:r>
+          <w:instrText>HYPERLINK "https://github.com/andersonrm/BeeSearch/blob/main/analyses/SAC_and_Chao.md"</w:instrText>
+        </w:r>
+        <w:r>
+          <w:fldChar w:fldCharType="separate"/>
+        </w:r>
+        <w:r>
+          <w:rPr>
+            <w:rStyle w:val="Hyperlink"/>
+          </w:rPr>
+          <w:t>GitHub/</w:t>
+        </w:r>
+        <w:proofErr w:type="spellStart"/>
+        <w:r>
+          <w:rPr>
+            <w:rStyle w:val="Hyperlink"/>
+          </w:rPr>
+          <w:t>SAC_and_Chao</w:t>
+        </w:r>
+        <w:proofErr w:type="spellEnd"/>
+        <w:r>
+          <w:fldChar w:fldCharType="end"/>
+        </w:r>
+      </w:ins>
+      <w:ins w:id="107" w:author="Anderson, Riley Morgan" w:date="2024-12-09T16:31:00Z" w16du:dateUtc="2024-12-09T21:31:00Z">
+        <w:r>
+          <w:t xml:space="preserve"> for these tables generated individually. Not sure how we can make one s</w:t>
+        </w:r>
+      </w:ins>
+      <w:ins w:id="108" w:author="Anderson, Riley Morgan" w:date="2024-12-09T16:32:00Z" w16du:dateUtc="2024-12-09T21:32:00Z">
+        <w:r>
+          <w:t xml:space="preserve">ensible table out of </w:t>
+        </w:r>
+        <w:proofErr w:type="gramStart"/>
+        <w:r>
+          <w:t>all of</w:t>
+        </w:r>
+        <w:proofErr w:type="gramEnd"/>
+        <w:r>
+          <w:t xml:space="preserve"> this information.</w:t>
+        </w:r>
+      </w:ins>
+    </w:p>
+    <w:p>
+      <w:pPr>
+        <w:pStyle w:val="Body"/>
+      </w:pPr>
+      <w:r>
         <w:t>Males are often underrepresented in collections for various reasons; we finally list in Table 3 species for which we collected no males by either traps or netting.</w:t>
       </w:r>
-      <w:ins w:id="72" w:author="Anderson, Riley Morgan" w:date="2024-11-08T13:39:00Z" w16du:dateUtc="2024-11-08T18:39:00Z">
-        <w:r>
-          <w:t xml:space="preserve"> (I don’t have any of this, but can create it if we want it)</w:t>
+      <w:ins w:id="109" w:author="Anderson, Riley Morgan" w:date="2024-11-08T13:39:00Z" w16du:dateUtc="2024-11-08T18:39:00Z">
+        <w:r>
+          <w:t xml:space="preserve"> </w:t>
+        </w:r>
+      </w:ins>
+      <w:ins w:id="110" w:author="Anderson, Riley Morgan" w:date="2024-12-09T16:33:00Z" w16du:dateUtc="2024-12-09T21:33:00Z">
+        <w:r>
+          <w:t>Is this something we really need?</w:t>
         </w:r>
       </w:ins>
     </w:p>
@@ -3018,7 +3328,7 @@
       <w:r>
         <w:t>We collected a total of &lt;</w:t>
       </w:r>
-      <w:ins w:id="73" w:author="Anderson, Riley Morgan" w:date="2024-11-08T13:42:00Z" w16du:dateUtc="2024-11-08T18:42:00Z">
+      <w:ins w:id="111" w:author="Anderson, Riley Morgan" w:date="2024-11-08T13:42:00Z" w16du:dateUtc="2024-11-08T18:42:00Z">
         <w:r>
           <w:t>575</w:t>
         </w:r>
@@ -3030,23 +3340,23 @@
         <w:rPr>
           <w:i/>
           <w:iCs/>
-          <w:rPrChange w:id="74" w:author="Anderson, Riley Morgan" w:date="2024-11-08T13:46:00Z" w16du:dateUtc="2024-11-08T18:46:00Z">
+          <w:rPrChange w:id="112" w:author="Anderson, Riley Morgan" w:date="2024-11-08T13:46:00Z" w16du:dateUtc="2024-11-08T18:46:00Z">
             <w:rPr/>
           </w:rPrChange>
         </w:rPr>
         <w:t>Apis mellifera</w:t>
       </w:r>
-      <w:ins w:id="75" w:author="Anderson, Riley Morgan" w:date="2024-11-08T13:44:00Z" w16du:dateUtc="2024-11-08T18:44:00Z">
+      <w:ins w:id="113" w:author="Anderson, Riley Morgan" w:date="2024-11-08T13:44:00Z" w16du:dateUtc="2024-11-08T18:44:00Z">
         <w:r>
           <w:t xml:space="preserve">, representing 2.26 </w:t>
         </w:r>
       </w:ins>
-      <w:ins w:id="76" w:author="Anderson, Riley Morgan" w:date="2024-11-08T13:45:00Z" w16du:dateUtc="2024-11-08T18:45:00Z">
+      <w:ins w:id="114" w:author="Anderson, Riley Morgan" w:date="2024-11-08T13:45:00Z" w16du:dateUtc="2024-11-08T18:45:00Z">
         <w:r>
           <w:t>% (575/25441).</w:t>
         </w:r>
       </w:ins>
-      <w:ins w:id="77" w:author="Anderson, Riley Morgan" w:date="2024-11-08T13:46:00Z" w16du:dateUtc="2024-11-08T18:46:00Z">
+      <w:ins w:id="115" w:author="Anderson, Riley Morgan" w:date="2024-11-08T13:46:00Z" w16du:dateUtc="2024-11-08T18:46:00Z">
         <w:r>
           <w:t xml:space="preserve"> Of the 575 </w:t>
         </w:r>
@@ -3054,7 +3364,7 @@
           <w:rPr>
             <w:i/>
             <w:iCs/>
-            <w:rPrChange w:id="78" w:author="Anderson, Riley Morgan" w:date="2024-11-08T13:46:00Z" w16du:dateUtc="2024-11-08T18:46:00Z">
+            <w:rPrChange w:id="116" w:author="Anderson, Riley Morgan" w:date="2024-11-08T13:46:00Z" w16du:dateUtc="2024-11-08T18:46:00Z">
               <w:rPr/>
             </w:rPrChange>
           </w:rPr>
@@ -3064,17 +3374,17 @@
           <w:t xml:space="preserve"> specimens, </w:t>
         </w:r>
       </w:ins>
-      <w:ins w:id="79" w:author="Anderson, Riley Morgan" w:date="2024-11-08T13:48:00Z" w16du:dateUtc="2024-11-08T18:48:00Z">
+      <w:ins w:id="117" w:author="Anderson, Riley Morgan" w:date="2024-11-08T13:48:00Z" w16du:dateUtc="2024-11-08T18:48:00Z">
         <w:r>
           <w:t>213 (37.04 %) were collected by net</w:t>
         </w:r>
       </w:ins>
-      <w:ins w:id="80" w:author="Anderson, Riley Morgan" w:date="2024-11-08T13:49:00Z" w16du:dateUtc="2024-11-08T18:49:00Z">
+      <w:ins w:id="118" w:author="Anderson, Riley Morgan" w:date="2024-11-08T13:49:00Z" w16du:dateUtc="2024-11-08T18:49:00Z">
         <w:r>
           <w:t xml:space="preserve"> with the remainder </w:t>
         </w:r>
       </w:ins>
-      <w:del w:id="81" w:author="Anderson, Riley Morgan" w:date="2024-11-08T13:49:00Z" w16du:dateUtc="2024-11-08T18:49:00Z">
+      <w:del w:id="119" w:author="Anderson, Riley Morgan" w:date="2024-11-08T13:49:00Z" w16du:dateUtc="2024-11-08T18:49:00Z">
         <w:r>
           <w:delText xml:space="preserve">, amounting to &lt;&gt;% of net collected specimens and the remainder </w:delText>
         </w:r>
@@ -3095,6 +3405,11 @@
       <w:r>
         <w:t>This study did not focus on documenting in detail the differences in trap function regarding bowl vs. Blue Vane or between various bowl colors. Anecdotally, however, we can report that Blue Vane traps excelled in collecting large bodied species and a greater diversity than bowl traps, yet the two trap types were complementary in function.</w:t>
       </w:r>
+      <w:ins w:id="120" w:author="Anderson, Riley Morgan" w:date="2024-12-09T16:33:00Z" w16du:dateUtc="2024-12-09T21:33:00Z">
+        <w:r>
+          <w:t xml:space="preserve"> What is this? I don’t have a distinction between traps in the data.</w:t>
+        </w:r>
+      </w:ins>
     </w:p>
     <w:p>
       <w:pPr>
@@ -3107,43 +3422,303 @@
     <w:p>
       <w:pPr>
         <w:rPr>
+          <w:del w:id="121" w:author="Anderson, Riley Morgan" w:date="2024-12-09T16:34:00Z" w16du:dateUtc="2024-12-09T21:34:00Z"/>
           <w:rFonts w:ascii="Helvetica Neue" w:hAnsi="Helvetica Neue"/>
           <w:u w:val="single"/>
         </w:rPr>
       </w:pPr>
-      <w:r>
+      <w:del w:id="122" w:author="Anderson, Riley Morgan" w:date="2024-12-09T16:34:00Z" w16du:dateUtc="2024-12-09T21:34:00Z">
+        <w:r>
+          <w:rPr>
+            <w:rFonts w:ascii="Helvetica Neue" w:hAnsi="Helvetica Neue"/>
+            <w:u w:val="single"/>
+          </w:rPr>
+          <w:delText>Analytical</w:delText>
+        </w:r>
+        <w:r>
+          <w:rPr>
+            <w:rFonts w:ascii="Helvetica Neue" w:hAnsi="Helvetica Neue"/>
+            <w:u w:val="single"/>
+          </w:rPr>
+          <w:delText xml:space="preserve"> findings</w:delText>
+        </w:r>
+      </w:del>
+    </w:p>
+    <w:p>
+      <w:pPr>
         <w:rPr>
           <w:rFonts w:ascii="Helvetica Neue" w:hAnsi="Helvetica Neue"/>
           <w:u w:val="single"/>
         </w:rPr>
-        <w:t>Analytical</w:t>
-      </w:r>
-      <w:r>
-        <w:rPr>
-          <w:rFonts w:ascii="Helvetica Neue" w:hAnsi="Helvetica Neue"/>
-          <w:u w:val="single"/>
-        </w:rPr>
-        <w:t xml:space="preserve"> findings</w:t>
-      </w:r>
-    </w:p>
-    <w:p>
-      <w:pPr>
-        <w:rPr>
-          <w:rFonts w:ascii="Helvetica Neue" w:hAnsi="Helvetica Neue"/>
-          <w:u w:val="single"/>
-        </w:rPr>
-      </w:pPr>
-    </w:p>
-    <w:p>
-      <w:pPr>
-        <w:pStyle w:val="Body"/>
-      </w:pPr>
-    </w:p>
-    <w:p>
-      <w:pPr>
-        <w:pStyle w:val="Body"/>
-      </w:pPr>
-      <w:ins w:id="82" w:author="Anderson, Riley Morgan" w:date="2024-11-26T14:55:00Z" w16du:dateUtc="2024-11-26T19:55:00Z">
+      </w:pPr>
+      <w:ins w:id="123" w:author="Anderson, Riley Morgan" w:date="2024-12-09T16:34:00Z" w16du:dateUtc="2024-12-09T21:34:00Z">
+        <w:r>
+          <w:rPr>
+            <w:rFonts w:ascii="Helvetica Neue" w:hAnsi="Helvetica Neue"/>
+            <w:u w:val="single"/>
+          </w:rPr>
+          <w:t>Of the 24 genera found</w:t>
+        </w:r>
+      </w:ins>
+      <w:ins w:id="124" w:author="Anderson, Riley Morgan" w:date="2024-12-09T16:48:00Z" w16du:dateUtc="2024-12-09T21:48:00Z">
+        <w:r>
+          <w:rPr>
+            <w:rFonts w:ascii="Helvetica Neue" w:hAnsi="Helvetica Neue"/>
+            <w:u w:val="single"/>
+          </w:rPr>
+          <w:t>, overall</w:t>
+        </w:r>
+      </w:ins>
+      <w:ins w:id="125" w:author="Anderson, Riley Morgan" w:date="2024-12-09T16:34:00Z" w16du:dateUtc="2024-12-09T21:34:00Z">
+        <w:r>
+          <w:rPr>
+            <w:rFonts w:ascii="Helvetica Neue" w:hAnsi="Helvetica Neue"/>
+            <w:u w:val="single"/>
+          </w:rPr>
+          <w:t>,</w:t>
+        </w:r>
+      </w:ins>
+      <w:ins w:id="126" w:author="Anderson, Riley Morgan" w:date="2024-12-09T16:35:00Z" w16du:dateUtc="2024-12-09T21:35:00Z">
+        <w:r>
+          <w:rPr>
+            <w:rFonts w:ascii="Helvetica Neue" w:hAnsi="Helvetica Neue"/>
+            <w:u w:val="single"/>
+          </w:rPr>
+          <w:t xml:space="preserve"> </w:t>
+        </w:r>
+      </w:ins>
+      <w:ins w:id="127" w:author="Anderson, Riley Morgan" w:date="2024-12-09T16:44:00Z" w16du:dateUtc="2024-12-09T21:44:00Z">
+        <w:r>
+          <w:rPr>
+            <w:rFonts w:ascii="Helvetica Neue" w:hAnsi="Helvetica Neue"/>
+            <w:i/>
+            <w:iCs/>
+            <w:u w:val="single"/>
+            <w:rPrChange w:id="128" w:author="Anderson, Riley Morgan" w:date="2024-12-09T16:56:00Z" w16du:dateUtc="2024-12-09T21:56:00Z">
+              <w:rPr>
+                <w:rFonts w:ascii="Helvetica Neue" w:hAnsi="Helvetica Neue"/>
+                <w:u w:val="single"/>
+              </w:rPr>
+            </w:rPrChange>
+          </w:rPr>
+          <w:t>Lasioglossum</w:t>
+        </w:r>
+        <w:r>
+          <w:rPr>
+            <w:rFonts w:ascii="Helvetica Neue" w:hAnsi="Helvetica Neue"/>
+            <w:u w:val="single"/>
+          </w:rPr>
+          <w:t xml:space="preserve"> was the most speciose (</w:t>
+        </w:r>
+      </w:ins>
+      <w:ins w:id="129" w:author="Anderson, Riley Morgan" w:date="2024-12-09T16:45:00Z" w16du:dateUtc="2024-12-09T21:45:00Z">
+        <w:r>
+          <w:rPr>
+            <w:rFonts w:ascii="Helvetica Neue" w:hAnsi="Helvetica Neue"/>
+            <w:u w:val="single"/>
+          </w:rPr>
+          <w:t>21 species</w:t>
+        </w:r>
+      </w:ins>
+      <w:ins w:id="130" w:author="Anderson, Riley Morgan" w:date="2024-12-09T16:44:00Z" w16du:dateUtc="2024-12-09T21:44:00Z">
+        <w:r>
+          <w:rPr>
+            <w:rFonts w:ascii="Helvetica Neue" w:hAnsi="Helvetica Neue"/>
+            <w:u w:val="single"/>
+          </w:rPr>
+          <w:t xml:space="preserve">), while </w:t>
+        </w:r>
+        <w:proofErr w:type="spellStart"/>
+        <w:r>
+          <w:rPr>
+            <w:rFonts w:ascii="Helvetica Neue" w:hAnsi="Helvetica Neue"/>
+            <w:i/>
+            <w:iCs/>
+            <w:u w:val="single"/>
+            <w:rPrChange w:id="131" w:author="Anderson, Riley Morgan" w:date="2024-12-09T16:56:00Z" w16du:dateUtc="2024-12-09T21:56:00Z">
+              <w:rPr>
+                <w:rFonts w:ascii="Helvetica Neue" w:hAnsi="Helvetica Neue"/>
+                <w:u w:val="single"/>
+              </w:rPr>
+            </w:rPrChange>
+          </w:rPr>
+          <w:t>Halictus</w:t>
+        </w:r>
+        <w:proofErr w:type="spellEnd"/>
+        <w:r>
+          <w:rPr>
+            <w:rFonts w:ascii="Helvetica Neue" w:hAnsi="Helvetica Neue"/>
+            <w:u w:val="single"/>
+          </w:rPr>
+          <w:t xml:space="preserve"> was the most abundant</w:t>
+        </w:r>
+      </w:ins>
+      <w:ins w:id="132" w:author="Anderson, Riley Morgan" w:date="2024-12-09T16:46:00Z" w16du:dateUtc="2024-12-09T21:46:00Z">
+        <w:r>
+          <w:rPr>
+            <w:rFonts w:ascii="Helvetica Neue" w:hAnsi="Helvetica Neue"/>
+            <w:u w:val="single"/>
+          </w:rPr>
+          <w:t>, representing 47.01% of all records</w:t>
+        </w:r>
+      </w:ins>
+      <w:ins w:id="133" w:author="Anderson, Riley Morgan" w:date="2024-12-09T16:57:00Z" w16du:dateUtc="2024-12-09T21:57:00Z">
+        <w:r>
+          <w:rPr>
+            <w:rFonts w:ascii="Helvetica Neue" w:hAnsi="Helvetica Neue"/>
+            <w:u w:val="single"/>
+          </w:rPr>
+          <w:t xml:space="preserve"> (Figure Xa)</w:t>
+        </w:r>
+      </w:ins>
+      <w:ins w:id="134" w:author="Anderson, Riley Morgan" w:date="2024-12-09T16:46:00Z" w16du:dateUtc="2024-12-09T21:46:00Z">
+        <w:r>
+          <w:rPr>
+            <w:rFonts w:ascii="Helvetica Neue" w:hAnsi="Helvetica Neue"/>
+            <w:u w:val="single"/>
+          </w:rPr>
+          <w:t>.</w:t>
+        </w:r>
+      </w:ins>
+      <w:ins w:id="135" w:author="Anderson, Riley Morgan" w:date="2024-12-09T16:52:00Z" w16du:dateUtc="2024-12-09T21:52:00Z">
+        <w:r>
+          <w:rPr>
+            <w:rFonts w:ascii="Helvetica Neue" w:hAnsi="Helvetica Neue"/>
+            <w:u w:val="single"/>
+          </w:rPr>
+          <w:t xml:space="preserve"> However, two sites</w:t>
+        </w:r>
+      </w:ins>
+      <w:ins w:id="136" w:author="Anderson, Riley Morgan" w:date="2024-12-09T16:53:00Z" w16du:dateUtc="2024-12-09T21:53:00Z">
+        <w:r>
+          <w:rPr>
+            <w:rFonts w:ascii="Helvetica Neue" w:hAnsi="Helvetica Neue"/>
+            <w:u w:val="single"/>
+          </w:rPr>
+          <w:t xml:space="preserve">, </w:t>
+        </w:r>
+        <w:r>
+          <w:rPr>
+            <w:rFonts w:ascii="Helvetica Neue" w:hAnsi="Helvetica Neue"/>
+            <w:u w:val="single"/>
+          </w:rPr>
+          <w:t xml:space="preserve">SCL and BPF did not follow the overall abundance pattern. In these sites, </w:t>
+        </w:r>
+        <w:r>
+          <w:rPr>
+            <w:rFonts w:ascii="Helvetica Neue" w:hAnsi="Helvetica Neue"/>
+            <w:i/>
+            <w:iCs/>
+            <w:u w:val="single"/>
+            <w:rPrChange w:id="137" w:author="Anderson, Riley Morgan" w:date="2024-12-09T16:56:00Z" w16du:dateUtc="2024-12-09T21:56:00Z">
+              <w:rPr>
+                <w:rFonts w:ascii="Helvetica Neue" w:hAnsi="Helvetica Neue"/>
+                <w:u w:val="single"/>
+              </w:rPr>
+            </w:rPrChange>
+          </w:rPr>
+          <w:t>Bombus</w:t>
+        </w:r>
+        <w:r>
+          <w:rPr>
+            <w:rFonts w:ascii="Helvetica Neue" w:hAnsi="Helvetica Neue"/>
+            <w:u w:val="single"/>
+          </w:rPr>
+          <w:t xml:space="preserve"> was </w:t>
+        </w:r>
+      </w:ins>
+      <w:ins w:id="138" w:author="Anderson, Riley Morgan" w:date="2024-12-09T16:54:00Z" w16du:dateUtc="2024-12-09T21:54:00Z">
+        <w:r>
+          <w:rPr>
+            <w:rFonts w:ascii="Helvetica Neue" w:hAnsi="Helvetica Neue"/>
+            <w:u w:val="single"/>
+          </w:rPr>
+          <w:t xml:space="preserve">by far the most abundant genus, with </w:t>
+        </w:r>
+      </w:ins>
+      <w:ins w:id="139" w:author="Anderson, Riley Morgan" w:date="2024-12-09T16:55:00Z" w16du:dateUtc="2024-12-09T21:55:00Z">
+        <w:r>
+          <w:rPr>
+            <w:rFonts w:ascii="Helvetica Neue" w:hAnsi="Helvetica Neue"/>
+            <w:u w:val="single"/>
+          </w:rPr>
+          <w:t xml:space="preserve">26.10% of records in SCL, and </w:t>
+        </w:r>
+      </w:ins>
+      <w:ins w:id="140" w:author="Anderson, Riley Morgan" w:date="2024-12-09T16:56:00Z" w16du:dateUtc="2024-12-09T21:56:00Z">
+        <w:r>
+          <w:rPr>
+            <w:rFonts w:ascii="Helvetica Neue" w:hAnsi="Helvetica Neue"/>
+            <w:u w:val="single"/>
+          </w:rPr>
+          <w:t>42.80% in BPF</w:t>
+        </w:r>
+      </w:ins>
+      <w:ins w:id="141" w:author="Anderson, Riley Morgan" w:date="2024-12-09T16:57:00Z" w16du:dateUtc="2024-12-09T21:57:00Z">
+        <w:r>
+          <w:rPr>
+            <w:rFonts w:ascii="Helvetica Neue" w:hAnsi="Helvetica Neue"/>
+            <w:u w:val="single"/>
+          </w:rPr>
+          <w:t xml:space="preserve"> (Figure </w:t>
+        </w:r>
+        <w:proofErr w:type="spellStart"/>
+        <w:proofErr w:type="gramStart"/>
+        <w:r>
+          <w:rPr>
+            <w:rFonts w:ascii="Helvetica Neue" w:hAnsi="Helvetica Neue"/>
+            <w:u w:val="single"/>
+          </w:rPr>
+          <w:t>Xc</w:t>
+        </w:r>
+      </w:ins>
+      <w:ins w:id="142" w:author="Anderson, Riley Morgan" w:date="2024-12-09T16:58:00Z" w16du:dateUtc="2024-12-09T21:58:00Z">
+        <w:r>
+          <w:rPr>
+            <w:rFonts w:ascii="Helvetica Neue" w:hAnsi="Helvetica Neue"/>
+            <w:u w:val="single"/>
+          </w:rPr>
+          <w:t>,d</w:t>
+        </w:r>
+        <w:proofErr w:type="spellEnd"/>
+        <w:proofErr w:type="gramEnd"/>
+        <w:r>
+          <w:rPr>
+            <w:rFonts w:ascii="Helvetica Neue" w:hAnsi="Helvetica Neue"/>
+            <w:u w:val="single"/>
+          </w:rPr>
+          <w:t>)</w:t>
+        </w:r>
+      </w:ins>
+      <w:ins w:id="143" w:author="Anderson, Riley Morgan" w:date="2024-12-09T16:56:00Z" w16du:dateUtc="2024-12-09T21:56:00Z">
+        <w:r>
+          <w:rPr>
+            <w:rFonts w:ascii="Helvetica Neue" w:hAnsi="Helvetica Neue"/>
+            <w:u w:val="single"/>
+          </w:rPr>
+          <w:t>.</w:t>
+        </w:r>
+      </w:ins>
+      <w:ins w:id="144" w:author="Anderson, Riley Morgan" w:date="2024-12-09T16:58:00Z" w16du:dateUtc="2024-12-09T21:58:00Z">
+        <w:r>
+          <w:rPr>
+            <w:rFonts w:ascii="Helvetica Neue" w:hAnsi="Helvetica Neue"/>
+            <w:u w:val="single"/>
+          </w:rPr>
+          <w:t xml:space="preserve"> </w:t>
+        </w:r>
+      </w:ins>
+    </w:p>
+    <w:p>
+      <w:pPr>
+        <w:pStyle w:val="Body"/>
+      </w:pPr>
+    </w:p>
+    <w:p>
+      <w:pPr>
+        <w:pStyle w:val="Body"/>
+      </w:pPr>
+      <w:ins w:id="145" w:author="Anderson, Riley Morgan" w:date="2024-11-26T14:55:00Z" w16du:dateUtc="2024-11-26T19:55:00Z">
         <w:r>
           <w:rPr>
             <w:noProof/>
@@ -3170,7 +3745,7 @@
                       <pic:cNvPicPr/>
                     </pic:nvPicPr>
                     <pic:blipFill>
-                      <a:blip r:embed="rId16" cstate="print">
+                      <a:blip r:embed="rId15" cstate="print">
                         <a:extLst>
                           <a:ext uri="{28A0092B-C50C-407E-A947-70E740481C1C}">
                             <a14:useLocalDpi xmlns:a14="http://schemas.microsoft.com/office/drawing/2010/main" val="0"/>
@@ -3212,10 +3787,10 @@
       <w:pPr>
         <w:pStyle w:val="Body"/>
         <w:rPr>
-          <w:ins w:id="83" w:author="Anderson, Riley Morgan" w:date="2024-11-25T16:47:00Z" w16du:dateUtc="2024-11-25T21:47:00Z"/>
-        </w:rPr>
-      </w:pPr>
-      <w:ins w:id="84" w:author="Anderson, Riley Morgan" w:date="2024-11-26T14:48:00Z" w16du:dateUtc="2024-11-26T19:48:00Z">
+          <w:ins w:id="146" w:author="Anderson, Riley Morgan" w:date="2024-11-25T16:47:00Z" w16du:dateUtc="2024-11-25T21:47:00Z"/>
+        </w:rPr>
+      </w:pPr>
+      <w:ins w:id="147" w:author="Anderson, Riley Morgan" w:date="2024-11-26T14:48:00Z" w16du:dateUtc="2024-11-26T19:48:00Z">
         <w:r>
           <w:rPr>
             <w:b/>
@@ -3224,7 +3799,7 @@
           <w:t>Proportional abundance and unique species</w:t>
         </w:r>
       </w:ins>
-      <w:ins w:id="85" w:author="Anderson, Riley Morgan" w:date="2024-11-26T14:50:00Z" w16du:dateUtc="2024-11-26T19:50:00Z">
+      <w:ins w:id="148" w:author="Anderson, Riley Morgan" w:date="2024-11-26T14:50:00Z" w16du:dateUtc="2024-11-26T19:50:00Z">
         <w:r>
           <w:rPr>
             <w:b/>
@@ -3233,7 +3808,7 @@
           <w:t>.</w:t>
         </w:r>
       </w:ins>
-      <w:ins w:id="86" w:author="Anderson, Riley Morgan" w:date="2024-11-26T14:48:00Z" w16du:dateUtc="2024-11-26T19:48:00Z">
+      <w:ins w:id="149" w:author="Anderson, Riley Morgan" w:date="2024-11-26T14:48:00Z" w16du:dateUtc="2024-11-26T19:48:00Z">
         <w:r>
           <w:rPr>
             <w:b/>
@@ -3243,7 +3818,7 @@
         </w:r>
         <w:r>
           <w:rPr>
-            <w:rPrChange w:id="87" w:author="Anderson, Riley Morgan" w:date="2024-11-26T14:50:00Z" w16du:dateUtc="2024-11-26T19:50:00Z">
+            <w:rPrChange w:id="150" w:author="Anderson, Riley Morgan" w:date="2024-11-26T14:50:00Z" w16du:dateUtc="2024-11-26T19:50:00Z">
               <w:rPr>
                 <w:b/>
                 <w:bCs/>
@@ -3255,7 +3830,7 @@
         <w:proofErr w:type="gramStart"/>
         <w:r>
           <w:rPr>
-            <w:rPrChange w:id="88" w:author="Anderson, Riley Morgan" w:date="2024-11-26T14:50:00Z" w16du:dateUtc="2024-11-26T19:50:00Z">
+            <w:rPrChange w:id="151" w:author="Anderson, Riley Morgan" w:date="2024-11-26T14:50:00Z" w16du:dateUtc="2024-11-26T19:50:00Z">
               <w:rPr>
                 <w:b/>
                 <w:bCs/>
@@ -3267,7 +3842,7 @@
         <w:proofErr w:type="gramEnd"/>
         <w:r>
           <w:rPr>
-            <w:rPrChange w:id="89" w:author="Anderson, Riley Morgan" w:date="2024-11-26T14:50:00Z" w16du:dateUtc="2024-11-26T19:50:00Z">
+            <w:rPrChange w:id="152" w:author="Anderson, Riley Morgan" w:date="2024-11-26T14:50:00Z" w16du:dateUtc="2024-11-26T19:50:00Z">
               <w:rPr>
                 <w:b/>
                 <w:bCs/>
@@ -3279,7 +3854,7 @@
         <w:proofErr w:type="gramStart"/>
         <w:r>
           <w:rPr>
-            <w:rPrChange w:id="90" w:author="Anderson, Riley Morgan" w:date="2024-11-26T14:50:00Z" w16du:dateUtc="2024-11-26T19:50:00Z">
+            <w:rPrChange w:id="153" w:author="Anderson, Riley Morgan" w:date="2024-11-26T14:50:00Z" w16du:dateUtc="2024-11-26T19:50:00Z">
               <w:rPr>
                 <w:b/>
                 <w:bCs/>
@@ -3291,7 +3866,7 @@
         <w:proofErr w:type="gramEnd"/>
         <w:r>
           <w:rPr>
-            <w:rPrChange w:id="91" w:author="Anderson, Riley Morgan" w:date="2024-11-26T14:50:00Z" w16du:dateUtc="2024-11-26T19:50:00Z">
+            <w:rPrChange w:id="154" w:author="Anderson, Riley Morgan" w:date="2024-11-26T14:50:00Z" w16du:dateUtc="2024-11-26T19:50:00Z">
               <w:rPr>
                 <w:b/>
                 <w:bCs/>
@@ -3306,26 +3881,26 @@
       <w:pPr>
         <w:pStyle w:val="Body"/>
         <w:rPr>
-          <w:ins w:id="92" w:author="Anderson, Riley Morgan" w:date="2024-11-26T14:51:00Z" w16du:dateUtc="2024-11-26T19:51:00Z"/>
-        </w:rPr>
-      </w:pPr>
-    </w:p>
-    <w:p>
-      <w:pPr>
-        <w:pStyle w:val="Body"/>
-        <w:rPr>
-          <w:ins w:id="93" w:author="Anderson, Riley Morgan" w:date="2024-11-26T14:51:00Z" w16du:dateUtc="2024-11-26T19:51:00Z"/>
-        </w:rPr>
-      </w:pPr>
-    </w:p>
-    <w:p>
-      <w:pPr>
-        <w:pStyle w:val="Body"/>
-        <w:rPr>
-          <w:ins w:id="94" w:author="Anderson, Riley Morgan" w:date="2024-11-26T14:51:00Z" w16du:dateUtc="2024-11-26T19:51:00Z"/>
-        </w:rPr>
-      </w:pPr>
-      <w:ins w:id="95" w:author="Anderson, Riley Morgan" w:date="2024-11-26T14:51:00Z" w16du:dateUtc="2024-11-26T19:51:00Z">
+          <w:ins w:id="155" w:author="Anderson, Riley Morgan" w:date="2024-11-26T14:51:00Z" w16du:dateUtc="2024-11-26T19:51:00Z"/>
+        </w:rPr>
+      </w:pPr>
+    </w:p>
+    <w:p>
+      <w:pPr>
+        <w:pStyle w:val="Body"/>
+        <w:rPr>
+          <w:ins w:id="156" w:author="Anderson, Riley Morgan" w:date="2024-11-26T14:51:00Z" w16du:dateUtc="2024-11-26T19:51:00Z"/>
+        </w:rPr>
+      </w:pPr>
+    </w:p>
+    <w:p>
+      <w:pPr>
+        <w:pStyle w:val="Body"/>
+        <w:rPr>
+          <w:ins w:id="157" w:author="Anderson, Riley Morgan" w:date="2024-11-26T14:51:00Z" w16du:dateUtc="2024-11-26T19:51:00Z"/>
+        </w:rPr>
+      </w:pPr>
+      <w:ins w:id="158" w:author="Anderson, Riley Morgan" w:date="2024-11-26T14:51:00Z" w16du:dateUtc="2024-11-26T19:51:00Z">
         <w:r>
           <w:t>Alternatively:</w:t>
         </w:r>
@@ -3335,10 +3910,10 @@
       <w:pPr>
         <w:pStyle w:val="Body"/>
         <w:rPr>
-          <w:ins w:id="96" w:author="Anderson, Riley Morgan" w:date="2024-11-26T14:56:00Z" w16du:dateUtc="2024-11-26T19:56:00Z"/>
-        </w:rPr>
-      </w:pPr>
-      <w:ins w:id="97" w:author="Anderson, Riley Morgan" w:date="2024-11-26T14:56:00Z" w16du:dateUtc="2024-11-26T19:56:00Z">
+          <w:ins w:id="159" w:author="Anderson, Riley Morgan" w:date="2024-11-26T14:56:00Z" w16du:dateUtc="2024-11-26T19:56:00Z"/>
+        </w:rPr>
+      </w:pPr>
+      <w:ins w:id="160" w:author="Anderson, Riley Morgan" w:date="2024-11-26T14:56:00Z" w16du:dateUtc="2024-11-26T19:56:00Z">
         <w:r>
           <w:rPr>
             <w:noProof/>
@@ -3365,7 +3940,7 @@
                       <pic:cNvPicPr/>
                     </pic:nvPicPr>
                     <pic:blipFill>
-                      <a:blip r:embed="rId17" cstate="print">
+                      <a:blip r:embed="rId16" cstate="print">
                         <a:extLst>
                           <a:ext uri="{28A0092B-C50C-407E-A947-70E740481C1C}">
                             <a14:useLocalDpi xmlns:a14="http://schemas.microsoft.com/office/drawing/2010/main" val="0"/>
@@ -3397,15 +3972,15 @@
       <w:pPr>
         <w:pStyle w:val="Body"/>
         <w:rPr>
-          <w:ins w:id="98" w:author="Anderson, Riley Morgan" w:date="2024-11-26T14:56:00Z" w16du:dateUtc="2024-11-26T19:56:00Z"/>
-        </w:rPr>
-      </w:pPr>
-      <w:ins w:id="99" w:author="Anderson, Riley Morgan" w:date="2024-11-26T14:56:00Z" w16du:dateUtc="2024-11-26T19:56:00Z">
+          <w:ins w:id="161" w:author="Anderson, Riley Morgan" w:date="2024-11-26T14:56:00Z" w16du:dateUtc="2024-11-26T19:56:00Z"/>
+        </w:rPr>
+      </w:pPr>
+      <w:ins w:id="162" w:author="Anderson, Riley Morgan" w:date="2024-11-26T14:56:00Z" w16du:dateUtc="2024-11-26T19:56:00Z">
         <w:r>
           <w:rPr>
             <w:b/>
             <w:bCs/>
-            <w:rPrChange w:id="100" w:author="Anderson, Riley Morgan" w:date="2024-11-26T14:56:00Z" w16du:dateUtc="2024-11-26T19:56:00Z">
+            <w:rPrChange w:id="163" w:author="Anderson, Riley Morgan" w:date="2024-11-26T14:56:00Z" w16du:dateUtc="2024-11-26T19:56:00Z">
               <w:rPr/>
             </w:rPrChange>
           </w:rPr>
@@ -3421,18 +3996,18 @@
       <w:pPr>
         <w:pStyle w:val="Body"/>
         <w:rPr>
-          <w:ins w:id="101" w:author="Anderson, Riley Morgan" w:date="2024-11-26T14:56:00Z" w16du:dateUtc="2024-11-26T19:56:00Z"/>
-        </w:rPr>
-      </w:pPr>
-    </w:p>
-    <w:p>
-      <w:pPr>
-        <w:pStyle w:val="Body"/>
-        <w:rPr>
-          <w:ins w:id="102" w:author="Anderson, Riley Morgan" w:date="2024-11-26T14:56:00Z" w16du:dateUtc="2024-11-26T19:56:00Z"/>
-        </w:rPr>
-      </w:pPr>
-      <w:ins w:id="103" w:author="Anderson, Riley Morgan" w:date="2024-11-26T14:56:00Z" w16du:dateUtc="2024-11-26T19:56:00Z">
+          <w:ins w:id="164" w:author="Anderson, Riley Morgan" w:date="2024-11-26T14:56:00Z" w16du:dateUtc="2024-11-26T19:56:00Z"/>
+        </w:rPr>
+      </w:pPr>
+    </w:p>
+    <w:p>
+      <w:pPr>
+        <w:pStyle w:val="Body"/>
+        <w:rPr>
+          <w:ins w:id="165" w:author="Anderson, Riley Morgan" w:date="2024-11-26T14:56:00Z" w16du:dateUtc="2024-11-26T19:56:00Z"/>
+        </w:rPr>
+      </w:pPr>
+      <w:ins w:id="166" w:author="Anderson, Riley Morgan" w:date="2024-11-26T14:56:00Z" w16du:dateUtc="2024-11-26T19:56:00Z">
         <w:r>
           <w:t>Or:</w:t>
         </w:r>
@@ -3442,18 +4017,18 @@
       <w:pPr>
         <w:pStyle w:val="Body"/>
         <w:rPr>
-          <w:ins w:id="104" w:author="Anderson, Riley Morgan" w:date="2024-11-26T14:56:00Z" w16du:dateUtc="2024-11-26T19:56:00Z"/>
-        </w:rPr>
-      </w:pPr>
-    </w:p>
-    <w:p>
-      <w:pPr>
-        <w:pStyle w:val="Body"/>
-        <w:rPr>
-          <w:ins w:id="105" w:author="Anderson, Riley Morgan" w:date="2024-11-26T14:56:00Z" w16du:dateUtc="2024-11-26T19:56:00Z"/>
-        </w:rPr>
-      </w:pPr>
-      <w:ins w:id="106" w:author="Anderson, Riley Morgan" w:date="2024-11-26T14:57:00Z" w16du:dateUtc="2024-11-26T19:57:00Z">
+          <w:ins w:id="167" w:author="Anderson, Riley Morgan" w:date="2024-11-26T14:56:00Z" w16du:dateUtc="2024-11-26T19:56:00Z"/>
+        </w:rPr>
+      </w:pPr>
+    </w:p>
+    <w:p>
+      <w:pPr>
+        <w:pStyle w:val="Body"/>
+        <w:rPr>
+          <w:ins w:id="168" w:author="Anderson, Riley Morgan" w:date="2024-11-26T14:56:00Z" w16du:dateUtc="2024-11-26T19:56:00Z"/>
+        </w:rPr>
+      </w:pPr>
+      <w:ins w:id="169" w:author="Anderson, Riley Morgan" w:date="2024-11-26T14:57:00Z" w16du:dateUtc="2024-11-26T19:57:00Z">
         <w:r>
           <w:rPr>
             <w:noProof/>
@@ -3476,6 +4051,128 @@
                   <pic:pic xmlns:pic="http://schemas.openxmlformats.org/drawingml/2006/picture">
                     <pic:nvPicPr>
                       <pic:cNvPr id="1469740647" name="Picture 6" descr="A graph of different colors and sizes&#10;&#10;Description automatically generated"/>
+                      <pic:cNvPicPr/>
+                    </pic:nvPicPr>
+                    <pic:blipFill>
+                      <a:blip r:embed="rId17" cstate="print">
+                        <a:extLst>
+                          <a:ext uri="{28A0092B-C50C-407E-A947-70E740481C1C}">
+                            <a14:useLocalDpi xmlns:a14="http://schemas.microsoft.com/office/drawing/2010/main" val="0"/>
+                          </a:ext>
+                        </a:extLst>
+                      </a:blip>
+                      <a:stretch>
+                        <a:fillRect/>
+                      </a:stretch>
+                    </pic:blipFill>
+                    <pic:spPr>
+                      <a:xfrm>
+                        <a:off x="0" y="0"/>
+                        <a:ext cx="5943600" cy="3566160"/>
+                      </a:xfrm>
+                      <a:prstGeom prst="rect">
+                        <a:avLst/>
+                      </a:prstGeom>
+                    </pic:spPr>
+                  </pic:pic>
+                </a:graphicData>
+              </a:graphic>
+            </wp:inline>
+          </w:drawing>
+        </w:r>
+      </w:ins>
+    </w:p>
+    <w:p>
+      <w:pPr>
+        <w:pStyle w:val="Body"/>
+        <w:rPr>
+          <w:ins w:id="170" w:author="Anderson, Riley Morgan" w:date="2024-11-26T14:56:00Z" w16du:dateUtc="2024-11-26T19:56:00Z"/>
+        </w:rPr>
+      </w:pPr>
+    </w:p>
+    <w:p>
+      <w:pPr>
+        <w:pStyle w:val="Body"/>
+        <w:rPr>
+          <w:ins w:id="171" w:author="Anderson, Riley Morgan" w:date="2024-11-26T14:57:00Z" w16du:dateUtc="2024-11-26T19:57:00Z"/>
+        </w:rPr>
+      </w:pPr>
+      <w:ins w:id="172" w:author="Anderson, Riley Morgan" w:date="2024-11-26T14:57:00Z" w16du:dateUtc="2024-11-26T19:57:00Z">
+        <w:r>
+          <w:rPr>
+            <w:b/>
+            <w:bCs/>
+            <w:rPrChange w:id="173" w:author="Anderson, Riley Morgan" w:date="2024-11-26T14:57:00Z" w16du:dateUtc="2024-11-26T19:57:00Z">
+              <w:rPr/>
+            </w:rPrChange>
+          </w:rPr>
+          <w:t>Proportional abundance and unique species</w:t>
+        </w:r>
+        <w:r>
+          <w:t xml:space="preserve"> for A) trap caught records and B) net caught records. Data </w:t>
+        </w:r>
+        <w:proofErr w:type="gramStart"/>
+        <w:r>
+          <w:t>combine</w:t>
+        </w:r>
+        <w:proofErr w:type="gramEnd"/>
+        <w:r>
+          <w:t xml:space="preserve"> records across all sites and years.</w:t>
+        </w:r>
+      </w:ins>
+    </w:p>
+    <w:p>
+      <w:pPr>
+        <w:pStyle w:val="Body"/>
+        <w:rPr>
+          <w:ins w:id="174" w:author="Anderson, Riley Morgan" w:date="2024-11-26T14:58:00Z" w16du:dateUtc="2024-11-26T19:58:00Z"/>
+        </w:rPr>
+      </w:pPr>
+    </w:p>
+    <w:p>
+      <w:pPr>
+        <w:pStyle w:val="Body"/>
+        <w:rPr>
+          <w:ins w:id="175" w:author="Anderson, Riley Morgan" w:date="2024-11-26T14:58:00Z" w16du:dateUtc="2024-11-26T19:58:00Z"/>
+        </w:rPr>
+      </w:pPr>
+      <w:ins w:id="176" w:author="Anderson, Riley Morgan" w:date="2024-11-26T14:58:00Z" w16du:dateUtc="2024-11-26T19:58:00Z">
+        <w:r>
+          <w:t xml:space="preserve">Or: </w:t>
+        </w:r>
+      </w:ins>
+    </w:p>
+    <w:p>
+      <w:pPr>
+        <w:pStyle w:val="Body"/>
+        <w:rPr>
+          <w:ins w:id="177" w:author="Anderson, Riley Morgan" w:date="2024-11-26T14:56:00Z" w16du:dateUtc="2024-11-26T19:56:00Z"/>
+        </w:rPr>
+      </w:pPr>
+      <w:ins w:id="178" w:author="Anderson, Riley Morgan" w:date="2024-11-26T14:58:00Z" w16du:dateUtc="2024-11-26T19:58:00Z">
+        <w:r>
+          <w:rPr>
+            <w:noProof/>
+            <w14:textOutline w14:w="0" w14:cap="rnd" w14:cmpd="sng" w14:algn="ctr">
+              <w14:noFill/>
+              <w14:prstDash w14:val="solid"/>
+              <w14:bevel/>
+            </w14:textOutline>
+          </w:rPr>
+          <w:lastRenderedPageBreak/>
+          <w:drawing>
+            <wp:inline distT="0" distB="0" distL="0" distR="0" wp14:anchorId="4B2FB9E1" wp14:editId="64F1CB95">
+              <wp:extent cx="5943600" cy="3566160"/>
+              <wp:effectExtent l="0" t="0" r="0" b="0"/>
+              <wp:docPr id="656358400" name="Picture 7" descr="A graph of different colors and sizes&#10;&#10;Description automatically generated"/>
+              <wp:cNvGraphicFramePr>
+                <a:graphicFrameLocks xmlns:a="http://schemas.openxmlformats.org/drawingml/2006/main" noChangeAspect="1"/>
+              </wp:cNvGraphicFramePr>
+              <a:graphic xmlns:a="http://schemas.openxmlformats.org/drawingml/2006/main">
+                <a:graphicData uri="http://schemas.openxmlformats.org/drawingml/2006/picture">
+                  <pic:pic xmlns:pic="http://schemas.openxmlformats.org/drawingml/2006/picture">
+                    <pic:nvPicPr>
+                      <pic:cNvPr id="656358400" name="Picture 7" descr="A graph of different colors and sizes&#10;&#10;Description automatically generated"/>
                       <pic:cNvPicPr/>
                     </pic:nvPicPr>
                     <pic:blipFill>
@@ -3511,30 +4208,30 @@
       <w:pPr>
         <w:pStyle w:val="Body"/>
         <w:rPr>
-          <w:ins w:id="107" w:author="Anderson, Riley Morgan" w:date="2024-11-26T14:56:00Z" w16du:dateUtc="2024-11-26T19:56:00Z"/>
-        </w:rPr>
-      </w:pPr>
-    </w:p>
-    <w:p>
-      <w:pPr>
-        <w:pStyle w:val="Body"/>
-        <w:rPr>
-          <w:ins w:id="108" w:author="Anderson, Riley Morgan" w:date="2024-11-26T14:57:00Z" w16du:dateUtc="2024-11-26T19:57:00Z"/>
-        </w:rPr>
-      </w:pPr>
-      <w:ins w:id="109" w:author="Anderson, Riley Morgan" w:date="2024-11-26T14:57:00Z" w16du:dateUtc="2024-11-26T19:57:00Z">
+          <w:ins w:id="179" w:author="Anderson, Riley Morgan" w:date="2024-11-26T14:56:00Z" w16du:dateUtc="2024-11-26T19:56:00Z"/>
+        </w:rPr>
+      </w:pPr>
+    </w:p>
+    <w:p>
+      <w:pPr>
+        <w:pStyle w:val="Body"/>
+        <w:rPr>
+          <w:ins w:id="180" w:author="Anderson, Riley Morgan" w:date="2024-11-25T17:01:00Z" w16du:dateUtc="2024-11-25T22:01:00Z"/>
+        </w:rPr>
+      </w:pPr>
+      <w:ins w:id="181" w:author="Anderson, Riley Morgan" w:date="2024-11-26T14:58:00Z" w16du:dateUtc="2024-11-26T19:58:00Z">
         <w:r>
           <w:rPr>
             <w:b/>
             <w:bCs/>
-            <w:rPrChange w:id="110" w:author="Anderson, Riley Morgan" w:date="2024-11-26T14:57:00Z" w16du:dateUtc="2024-11-26T19:57:00Z">
+            <w:rPrChange w:id="182" w:author="Anderson, Riley Morgan" w:date="2024-11-26T14:58:00Z" w16du:dateUtc="2024-11-26T19:58:00Z">
               <w:rPr/>
             </w:rPrChange>
           </w:rPr>
           <w:t>Proportional abundance and unique species</w:t>
         </w:r>
         <w:r>
-          <w:t xml:space="preserve"> for A) trap caught records and B) net caught records. Data </w:t>
+          <w:t xml:space="preserve"> for A) all net and trap caught records and B) net caught records only. Data </w:t>
         </w:r>
         <w:proofErr w:type="gramStart"/>
         <w:r>
@@ -3550,31 +4247,153 @@
       <w:pPr>
         <w:pStyle w:val="Body"/>
         <w:rPr>
-          <w:ins w:id="111" w:author="Anderson, Riley Morgan" w:date="2024-11-26T14:58:00Z" w16du:dateUtc="2024-11-26T19:58:00Z"/>
-        </w:rPr>
-      </w:pPr>
-    </w:p>
-    <w:p>
-      <w:pPr>
-        <w:pStyle w:val="Body"/>
-        <w:rPr>
-          <w:ins w:id="112" w:author="Anderson, Riley Morgan" w:date="2024-11-26T14:58:00Z" w16du:dateUtc="2024-11-26T19:58:00Z"/>
-        </w:rPr>
-      </w:pPr>
-      <w:ins w:id="113" w:author="Anderson, Riley Morgan" w:date="2024-11-26T14:58:00Z" w16du:dateUtc="2024-11-26T19:58:00Z">
-        <w:r>
-          <w:t xml:space="preserve">Or: </w:t>
-        </w:r>
-      </w:ins>
-    </w:p>
-    <w:p>
-      <w:pPr>
-        <w:pStyle w:val="Body"/>
-        <w:rPr>
-          <w:ins w:id="114" w:author="Anderson, Riley Morgan" w:date="2024-11-26T14:56:00Z" w16du:dateUtc="2024-11-26T19:56:00Z"/>
-        </w:rPr>
-      </w:pPr>
-      <w:ins w:id="115" w:author="Anderson, Riley Morgan" w:date="2024-11-26T14:58:00Z" w16du:dateUtc="2024-11-26T19:58:00Z">
+          <w:ins w:id="183" w:author="Anderson, Riley Morgan" w:date="2024-12-09T17:00:00Z" w16du:dateUtc="2024-12-09T22:00:00Z"/>
+        </w:rPr>
+      </w:pPr>
+    </w:p>
+    <w:p>
+      <w:pPr>
+        <w:pStyle w:val="Body"/>
+        <w:rPr>
+          <w:ins w:id="184" w:author="Anderson, Riley Morgan" w:date="2024-11-26T16:28:00Z" w16du:dateUtc="2024-11-26T21:28:00Z"/>
+        </w:rPr>
+      </w:pPr>
+      <w:ins w:id="185" w:author="Anderson, Riley Morgan" w:date="2024-12-09T17:00:00Z" w16du:dateUtc="2024-12-09T22:00:00Z">
+        <w:r>
+          <w:t xml:space="preserve">Species composition </w:t>
+        </w:r>
+      </w:ins>
+      <w:ins w:id="186" w:author="Anderson, Riley Morgan" w:date="2024-12-09T17:01:00Z" w16du:dateUtc="2024-12-09T22:01:00Z">
+        <w:r>
+          <w:t>varied significantly</w:t>
+        </w:r>
+      </w:ins>
+      <w:ins w:id="187" w:author="Anderson, Riley Morgan" w:date="2024-12-09T17:07:00Z" w16du:dateUtc="2024-12-09T22:07:00Z">
+        <w:r>
+          <w:t xml:space="preserve"> across sites (PERMANOVA</w:t>
+        </w:r>
+      </w:ins>
+      <w:ins w:id="188" w:author="Anderson, Riley Morgan" w:date="2024-12-09T17:16:00Z" w16du:dateUtc="2024-12-09T22:16:00Z">
+        <w:r>
+          <w:t>;</w:t>
+        </w:r>
+      </w:ins>
+      <w:ins w:id="189" w:author="Anderson, Riley Morgan" w:date="2024-12-09T17:07:00Z" w16du:dateUtc="2024-12-09T22:07:00Z">
+        <w:r>
+          <w:t xml:space="preserve"> </w:t>
+        </w:r>
+        <w:r>
+          <w:rPr>
+            <w:i/>
+            <w:iCs/>
+          </w:rPr>
+          <w:t>F</w:t>
+        </w:r>
+        <w:r>
+          <w:rPr>
+            <w:vertAlign w:val="subscript"/>
+            <w:rPrChange w:id="190" w:author="Anderson, Riley Morgan" w:date="2024-12-09T17:08:00Z" w16du:dateUtc="2024-12-09T22:08:00Z">
+              <w:rPr/>
+            </w:rPrChange>
+          </w:rPr>
+          <w:t>2</w:t>
+        </w:r>
+        <w:r>
+          <w:t xml:space="preserve"> = 2.11</w:t>
+        </w:r>
+      </w:ins>
+      <w:ins w:id="191" w:author="Anderson, Riley Morgan" w:date="2024-12-09T17:08:00Z" w16du:dateUtc="2024-12-09T22:08:00Z">
+        <w:r>
+          <w:t xml:space="preserve">, </w:t>
+        </w:r>
+        <w:r>
+          <w:rPr>
+            <w:i/>
+            <w:iCs/>
+          </w:rPr>
+          <w:t>P</w:t>
+        </w:r>
+        <w:r>
+          <w:t xml:space="preserve"> = 0.005), with BPF </w:t>
+        </w:r>
+      </w:ins>
+      <w:ins w:id="192" w:author="Anderson, Riley Morgan" w:date="2024-12-09T17:09:00Z" w16du:dateUtc="2024-12-09T22:09:00Z">
+        <w:r>
+          <w:t>hosting</w:t>
+        </w:r>
+      </w:ins>
+      <w:ins w:id="193" w:author="Anderson, Riley Morgan" w:date="2024-12-09T17:17:00Z" w16du:dateUtc="2024-12-09T22:17:00Z">
+        <w:r>
+          <w:t xml:space="preserve"> a</w:t>
+        </w:r>
+      </w:ins>
+      <w:ins w:id="194" w:author="Anderson, Riley Morgan" w:date="2024-12-09T17:09:00Z" w16du:dateUtc="2024-12-09T22:09:00Z">
+        <w:r>
+          <w:t xml:space="preserve"> statistically dist</w:t>
+        </w:r>
+      </w:ins>
+      <w:ins w:id="195" w:author="Anderson, Riley Morgan" w:date="2024-12-09T17:10:00Z" w16du:dateUtc="2024-12-09T22:10:00Z">
+        <w:r>
+          <w:t xml:space="preserve">inct bee </w:t>
+        </w:r>
+      </w:ins>
+      <w:ins w:id="196" w:author="Anderson, Riley Morgan" w:date="2024-12-09T17:16:00Z" w16du:dateUtc="2024-12-09T22:16:00Z">
+        <w:r>
+          <w:t>communi</w:t>
+        </w:r>
+      </w:ins>
+      <w:ins w:id="197" w:author="Anderson, Riley Morgan" w:date="2024-12-09T17:17:00Z" w16du:dateUtc="2024-12-09T22:17:00Z">
+        <w:r>
+          <w:t>ty</w:t>
+        </w:r>
+      </w:ins>
+      <w:ins w:id="198" w:author="Anderson, Riley Morgan" w:date="2024-12-09T17:10:00Z" w16du:dateUtc="2024-12-09T22:10:00Z">
+        <w:r>
+          <w:t xml:space="preserve"> from the POS and SCL sites</w:t>
+        </w:r>
+      </w:ins>
+      <w:ins w:id="199" w:author="Anderson, Riley Morgan" w:date="2024-12-09T17:18:00Z" w16du:dateUtc="2024-12-09T22:18:00Z">
+        <w:r>
+          <w:t xml:space="preserve"> (Figure XX)</w:t>
+        </w:r>
+      </w:ins>
+      <w:ins w:id="200" w:author="Anderson, Riley Morgan" w:date="2024-12-09T17:10:00Z" w16du:dateUtc="2024-12-09T22:10:00Z">
+        <w:r>
+          <w:t xml:space="preserve">. </w:t>
+        </w:r>
+      </w:ins>
+      <w:ins w:id="201" w:author="Anderson, Riley Morgan" w:date="2024-12-09T17:12:00Z" w16du:dateUtc="2024-12-09T22:12:00Z">
+        <w:r>
+          <w:t>Moreover, our random forest model class</w:t>
+        </w:r>
+      </w:ins>
+      <w:ins w:id="202" w:author="Anderson, Riley Morgan" w:date="2024-12-09T17:13:00Z" w16du:dateUtc="2024-12-09T22:13:00Z">
+        <w:r>
+          <w:t xml:space="preserve">ified each site by species composition </w:t>
+        </w:r>
+        <w:r>
+          <w:t>with an overall out of bag error rate of 15</w:t>
+        </w:r>
+      </w:ins>
+      <w:ins w:id="203" w:author="Anderson, Riley Morgan" w:date="2024-12-09T17:14:00Z" w16du:dateUtc="2024-12-09T22:14:00Z">
+        <w:r>
+          <w:t>.38%. However, while the model struggled to distinguish between POS and SCL, the BPF site was ne</w:t>
+        </w:r>
+      </w:ins>
+      <w:ins w:id="204" w:author="Anderson, Riley Morgan" w:date="2024-12-09T17:15:00Z" w16du:dateUtc="2024-12-09T22:15:00Z">
+        <w:r>
+          <w:t xml:space="preserve">ver misclassified (0.0% class error). </w:t>
+        </w:r>
+      </w:ins>
+    </w:p>
+    <w:p>
+      <w:pPr>
+        <w:pStyle w:val="Body"/>
+        <w:rPr>
+          <w:ins w:id="205" w:author="Anderson, Riley Morgan" w:date="2024-11-25T17:01:00Z" w16du:dateUtc="2024-11-25T22:01:00Z"/>
+        </w:rPr>
+      </w:pPr>
+      <w:ins w:id="206" w:author="Anderson, Riley Morgan" w:date="2024-11-26T16:28:00Z" w16du:dateUtc="2024-11-26T21:28:00Z">
         <w:r>
           <w:rPr>
             <w:noProof/>
@@ -3586,10 +4405,10 @@
           </w:rPr>
           <w:lastRenderedPageBreak/>
           <w:drawing>
-            <wp:inline distT="0" distB="0" distL="0" distR="0" wp14:anchorId="4B2FB9E1" wp14:editId="64F1CB95">
-              <wp:extent cx="5943600" cy="3566160"/>
+            <wp:inline distT="0" distB="0" distL="0" distR="0" wp14:anchorId="731375BC" wp14:editId="2CE39F5B">
+              <wp:extent cx="5943600" cy="4457700"/>
               <wp:effectExtent l="0" t="0" r="0" b="0"/>
-              <wp:docPr id="656358400" name="Picture 7" descr="A graph of different colors and sizes&#10;&#10;Description automatically generated"/>
+              <wp:docPr id="612703002" name="Picture 8"/>
               <wp:cNvGraphicFramePr>
                 <a:graphicFrameLocks xmlns:a="http://schemas.openxmlformats.org/drawingml/2006/main" noChangeAspect="1"/>
               </wp:cNvGraphicFramePr>
@@ -3597,7 +4416,7 @@
                 <a:graphicData uri="http://schemas.openxmlformats.org/drawingml/2006/picture">
                   <pic:pic xmlns:pic="http://schemas.openxmlformats.org/drawingml/2006/picture">
                     <pic:nvPicPr>
-                      <pic:cNvPr id="656358400" name="Picture 7" descr="A graph of different colors and sizes&#10;&#10;Description automatically generated"/>
+                      <pic:cNvPr id="612703002" name="Picture 612703002"/>
                       <pic:cNvPicPr/>
                     </pic:nvPicPr>
                     <pic:blipFill>
@@ -3615,7 +4434,7 @@
                     <pic:spPr>
                       <a:xfrm>
                         <a:off x="0" y="0"/>
-                        <a:ext cx="5943600" cy="3566160"/>
+                        <a:ext cx="5943600" cy="4457700"/>
                       </a:xfrm>
                       <a:prstGeom prst="rect">
                         <a:avLst/>
@@ -3633,57 +4452,57 @@
       <w:pPr>
         <w:pStyle w:val="Body"/>
         <w:rPr>
-          <w:ins w:id="116" w:author="Anderson, Riley Morgan" w:date="2024-11-26T14:56:00Z" w16du:dateUtc="2024-11-26T19:56:00Z"/>
-        </w:rPr>
-      </w:pPr>
-    </w:p>
-    <w:p>
-      <w:pPr>
-        <w:pStyle w:val="Body"/>
-        <w:rPr>
-          <w:ins w:id="117" w:author="Anderson, Riley Morgan" w:date="2024-11-25T17:01:00Z" w16du:dateUtc="2024-11-25T22:01:00Z"/>
-        </w:rPr>
-      </w:pPr>
-      <w:ins w:id="118" w:author="Anderson, Riley Morgan" w:date="2024-11-26T14:58:00Z" w16du:dateUtc="2024-11-26T19:58:00Z">
+          <w:ins w:id="207" w:author="Anderson, Riley Morgan" w:date="2024-11-25T17:01:00Z" w16du:dateUtc="2024-11-25T22:01:00Z"/>
+        </w:rPr>
+      </w:pPr>
+      <w:ins w:id="208" w:author="Anderson, Riley Morgan" w:date="2024-11-25T17:01:00Z" w16du:dateUtc="2024-11-25T22:01:00Z">
         <w:r>
           <w:rPr>
             <w:b/>
             <w:bCs/>
-            <w:rPrChange w:id="119" w:author="Anderson, Riley Morgan" w:date="2024-11-26T14:58:00Z" w16du:dateUtc="2024-11-26T19:58:00Z">
-              <w:rPr/>
-            </w:rPrChange>
-          </w:rPr>
-          <w:t>Proportional abundance and unique species</w:t>
-        </w:r>
-        <w:r>
-          <w:t xml:space="preserve"> for A) all net and trap caught records and B) net caught records only. Data </w:t>
-        </w:r>
-        <w:proofErr w:type="gramStart"/>
-        <w:r>
-          <w:t>combine</w:t>
-        </w:r>
-        <w:proofErr w:type="gramEnd"/>
-        <w:r>
-          <w:t xml:space="preserve"> records across all sites and years.</w:t>
-        </w:r>
-      </w:ins>
-    </w:p>
-    <w:p>
-      <w:pPr>
-        <w:pStyle w:val="Body"/>
-        <w:rPr>
-          <w:ins w:id="120" w:author="Anderson, Riley Morgan" w:date="2024-11-26T16:28:00Z" w16du:dateUtc="2024-11-26T21:28:00Z"/>
-        </w:rPr>
-      </w:pPr>
-    </w:p>
-    <w:p>
-      <w:pPr>
-        <w:pStyle w:val="Body"/>
-        <w:rPr>
-          <w:ins w:id="121" w:author="Anderson, Riley Morgan" w:date="2024-11-25T17:01:00Z" w16du:dateUtc="2024-11-25T22:01:00Z"/>
-        </w:rPr>
-      </w:pPr>
-      <w:ins w:id="122" w:author="Anderson, Riley Morgan" w:date="2024-11-26T16:28:00Z" w16du:dateUtc="2024-11-26T21:28:00Z">
+          </w:rPr>
+          <w:t xml:space="preserve">Variation in community composition across sites. </w:t>
+        </w:r>
+        <w:r>
+          <w:t xml:space="preserve">Bee species are plotted on the first two axes of a three-dimensional non-metric multidimensional scaling ordination of the </w:t>
+        </w:r>
+        <w:r>
+          <w:t>69</w:t>
+        </w:r>
+        <w:r>
+          <w:t xml:space="preserve"> combinations of station (subsite) and year, across the three sites. Small points are the individual station/year combinations. Large points are the centroids of the three sites. Ellipses are 95% confidence intervals around the site centroids. Bee species shown are the most representative (top 10th percentile of a random forest analysis) of the compositional differences among sites. Text size of the labels is proportional to variable importance score (mean decrease in Gini score).</w:t>
+        </w:r>
+      </w:ins>
+    </w:p>
+    <w:p>
+      <w:pPr>
+        <w:pStyle w:val="Body"/>
+        <w:rPr>
+          <w:ins w:id="209" w:author="Anderson, Riley Morgan" w:date="2024-12-09T17:19:00Z" w16du:dateUtc="2024-12-09T22:19:00Z"/>
+        </w:rPr>
+      </w:pPr>
+    </w:p>
+    <w:p>
+      <w:pPr>
+        <w:pStyle w:val="Body"/>
+        <w:rPr>
+          <w:ins w:id="210" w:author="Anderson, Riley Morgan" w:date="2024-12-09T17:19:00Z" w16du:dateUtc="2024-12-09T22:19:00Z"/>
+        </w:rPr>
+      </w:pPr>
+    </w:p>
+    <w:p>
+      <w:pPr>
+        <w:pStyle w:val="Body"/>
+        <w:rPr>
+          <w:ins w:id="211" w:author="Anderson, Riley Morgan" w:date="2024-11-08T14:04:00Z" w16du:dateUtc="2024-11-08T19:04:00Z"/>
+        </w:rPr>
+      </w:pPr>
+    </w:p>
+    <w:p>
+      <w:pPr>
+        <w:pStyle w:val="Body"/>
+      </w:pPr>
+      <w:ins w:id="212" w:author="Anderson, Riley Morgan" w:date="2024-11-27T12:42:00Z" w16du:dateUtc="2024-11-27T17:42:00Z">
         <w:r>
           <w:rPr>
             <w:noProof/>
@@ -3695,10 +4514,10 @@
           </w:rPr>
           <w:lastRenderedPageBreak/>
           <w:drawing>
-            <wp:inline distT="0" distB="0" distL="0" distR="0" wp14:anchorId="731375BC" wp14:editId="2CE39F5B">
+            <wp:inline distT="0" distB="0" distL="0" distR="0" wp14:anchorId="105B9B14" wp14:editId="306336DB">
               <wp:extent cx="5943600" cy="4457700"/>
               <wp:effectExtent l="0" t="0" r="0" b="0"/>
-              <wp:docPr id="612703002" name="Picture 8"/>
+              <wp:docPr id="1569946155" name="Picture 1"/>
               <wp:cNvGraphicFramePr>
                 <a:graphicFrameLocks xmlns:a="http://schemas.openxmlformats.org/drawingml/2006/main" noChangeAspect="1"/>
               </wp:cNvGraphicFramePr>
@@ -3706,7 +4525,7 @@
                 <a:graphicData uri="http://schemas.openxmlformats.org/drawingml/2006/picture">
                   <pic:pic xmlns:pic="http://schemas.openxmlformats.org/drawingml/2006/picture">
                     <pic:nvPicPr>
-                      <pic:cNvPr id="612703002" name="Picture 612703002"/>
+                      <pic:cNvPr id="1569946155" name="Picture 1569946155"/>
                       <pic:cNvPicPr/>
                     </pic:nvPicPr>
                     <pic:blipFill>
@@ -3741,116 +4560,23 @@
     <w:p>
       <w:pPr>
         <w:pStyle w:val="Body"/>
-        <w:rPr>
-          <w:ins w:id="123" w:author="Anderson, Riley Morgan" w:date="2024-11-25T17:01:00Z" w16du:dateUtc="2024-11-25T22:01:00Z"/>
-        </w:rPr>
-      </w:pPr>
-      <w:ins w:id="124" w:author="Anderson, Riley Morgan" w:date="2024-11-25T17:01:00Z" w16du:dateUtc="2024-11-25T22:01:00Z">
-        <w:r>
-          <w:rPr>
-            <w:b/>
-            <w:bCs/>
-          </w:rPr>
-          <w:t xml:space="preserve">Variation in community composition across sites. </w:t>
-        </w:r>
-        <w:r>
-          <w:t xml:space="preserve">Bee species are plotted on the first two axes of a three-dimensional non-metric multidimensional scaling ordination of the </w:t>
-        </w:r>
-        <w:r>
-          <w:t>69</w:t>
-        </w:r>
-        <w:r>
-          <w:t xml:space="preserve"> combinations of station (subsite) and year, across the three sites. Small points are the individual station/year combinations. Large points are the centroids of the three sites. Ellipses are 95% confidence intervals around the site centroids. Bee species shown are the most representative (top 10th percentile of a random forest analysis) of the compositional differences among sites. Text size of the labels is proportional to variable importance score (mean decrease in Gini score).</w:t>
-        </w:r>
-      </w:ins>
-    </w:p>
-    <w:p>
-      <w:pPr>
-        <w:pStyle w:val="Body"/>
-        <w:rPr>
-          <w:ins w:id="125" w:author="Anderson, Riley Morgan" w:date="2024-11-08T14:04:00Z" w16du:dateUtc="2024-11-08T19:04:00Z"/>
-        </w:rPr>
-      </w:pPr>
-    </w:p>
-    <w:p>
-      <w:pPr>
-        <w:pStyle w:val="Body"/>
-      </w:pPr>
-      <w:ins w:id="126" w:author="Anderson, Riley Morgan" w:date="2024-11-27T12:42:00Z" w16du:dateUtc="2024-11-27T17:42:00Z">
-        <w:r>
-          <w:rPr>
-            <w:noProof/>
-            <w14:textOutline w14:w="0" w14:cap="rnd" w14:cmpd="sng" w14:algn="ctr">
-              <w14:noFill/>
-              <w14:prstDash w14:val="solid"/>
-              <w14:bevel/>
-            </w14:textOutline>
-          </w:rPr>
-          <w:lastRenderedPageBreak/>
-          <w:drawing>
-            <wp:inline distT="0" distB="0" distL="0" distR="0" wp14:anchorId="105B9B14" wp14:editId="306336DB">
-              <wp:extent cx="5943600" cy="4457700"/>
-              <wp:effectExtent l="0" t="0" r="0" b="0"/>
-              <wp:docPr id="1569946155" name="Picture 1"/>
-              <wp:cNvGraphicFramePr>
-                <a:graphicFrameLocks xmlns:a="http://schemas.openxmlformats.org/drawingml/2006/main" noChangeAspect="1"/>
-              </wp:cNvGraphicFramePr>
-              <a:graphic xmlns:a="http://schemas.openxmlformats.org/drawingml/2006/main">
-                <a:graphicData uri="http://schemas.openxmlformats.org/drawingml/2006/picture">
-                  <pic:pic xmlns:pic="http://schemas.openxmlformats.org/drawingml/2006/picture">
-                    <pic:nvPicPr>
-                      <pic:cNvPr id="1569946155" name="Picture 1569946155"/>
-                      <pic:cNvPicPr/>
-                    </pic:nvPicPr>
-                    <pic:blipFill>
-                      <a:blip r:embed="rId21" cstate="print">
-                        <a:extLst>
-                          <a:ext uri="{28A0092B-C50C-407E-A947-70E740481C1C}">
-                            <a14:useLocalDpi xmlns:a14="http://schemas.microsoft.com/office/drawing/2010/main" val="0"/>
-                          </a:ext>
-                        </a:extLst>
-                      </a:blip>
-                      <a:stretch>
-                        <a:fillRect/>
-                      </a:stretch>
-                    </pic:blipFill>
-                    <pic:spPr>
-                      <a:xfrm>
-                        <a:off x="0" y="0"/>
-                        <a:ext cx="5943600" cy="4457700"/>
-                      </a:xfrm>
-                      <a:prstGeom prst="rect">
-                        <a:avLst/>
-                      </a:prstGeom>
-                    </pic:spPr>
-                  </pic:pic>
-                </a:graphicData>
-              </a:graphic>
-            </wp:inline>
-          </w:drawing>
-        </w:r>
-      </w:ins>
-    </w:p>
-    <w:p>
-      <w:pPr>
-        <w:pStyle w:val="Body"/>
-      </w:pPr>
-    </w:p>
-    <w:p>
-      <w:pPr>
-        <w:pStyle w:val="Body"/>
-        <w:rPr>
-          <w:ins w:id="127" w:author="Anderson, Riley Morgan" w:date="2024-11-27T12:43:00Z" w16du:dateUtc="2024-11-27T17:43:00Z"/>
-          <w:rPrChange w:id="128" w:author="Anderson, Riley Morgan" w:date="2024-11-27T12:43:00Z" w16du:dateUtc="2024-11-27T17:43:00Z">
+      </w:pPr>
+    </w:p>
+    <w:p>
+      <w:pPr>
+        <w:pStyle w:val="Body"/>
+        <w:rPr>
+          <w:ins w:id="213" w:author="Anderson, Riley Morgan" w:date="2024-11-27T12:43:00Z" w16du:dateUtc="2024-11-27T17:43:00Z"/>
+          <w:rPrChange w:id="214" w:author="Anderson, Riley Morgan" w:date="2024-11-27T12:43:00Z" w16du:dateUtc="2024-11-27T17:43:00Z">
             <w:rPr>
-              <w:ins w:id="129" w:author="Anderson, Riley Morgan" w:date="2024-11-27T12:43:00Z" w16du:dateUtc="2024-11-27T17:43:00Z"/>
+              <w:ins w:id="215" w:author="Anderson, Riley Morgan" w:date="2024-11-27T12:43:00Z" w16du:dateUtc="2024-11-27T17:43:00Z"/>
               <w:b/>
               <w:bCs/>
             </w:rPr>
           </w:rPrChange>
         </w:rPr>
       </w:pPr>
-      <w:ins w:id="130" w:author="Anderson, Riley Morgan" w:date="2024-11-27T12:43:00Z">
+      <w:ins w:id="216" w:author="Anderson, Riley Morgan" w:date="2024-11-27T12:43:00Z">
         <w:r>
           <w:rPr>
             <w:b/>
@@ -3860,7 +4586,7 @@
         </w:r>
         <w:r>
           <w:rPr>
-            <w:rPrChange w:id="131" w:author="Anderson, Riley Morgan" w:date="2024-11-27T12:43:00Z" w16du:dateUtc="2024-11-27T17:43:00Z">
+            <w:rPrChange w:id="217" w:author="Anderson, Riley Morgan" w:date="2024-11-27T12:43:00Z" w16du:dateUtc="2024-11-27T17:43:00Z">
               <w:rPr>
                 <w:b/>
                 <w:bCs/>
@@ -3870,15 +4596,15 @@
           <w:t xml:space="preserve">Density is estimated at the genus level with Scott’s method for genera presumed univoltine, while biased cross validation was used for genera presumed multivoltine. Sample sizes displayed on the right are the total number of records for each </w:t>
         </w:r>
       </w:ins>
-      <w:ins w:id="132" w:author="Anderson, Riley Morgan" w:date="2024-11-27T12:51:00Z" w16du:dateUtc="2024-11-27T17:51:00Z">
+      <w:ins w:id="218" w:author="Anderson, Riley Morgan" w:date="2024-11-27T12:51:00Z" w16du:dateUtc="2024-11-27T17:51:00Z">
         <w:r>
           <w:t>genus</w:t>
         </w:r>
       </w:ins>
-      <w:ins w:id="133" w:author="Anderson, Riley Morgan" w:date="2024-11-27T12:43:00Z">
-        <w:r>
-          <w:rPr>
-            <w:rPrChange w:id="134" w:author="Anderson, Riley Morgan" w:date="2024-11-27T12:43:00Z" w16du:dateUtc="2024-11-27T17:43:00Z">
+      <w:ins w:id="219" w:author="Anderson, Riley Morgan" w:date="2024-11-27T12:43:00Z">
+        <w:r>
+          <w:rPr>
+            <w:rPrChange w:id="220" w:author="Anderson, Riley Morgan" w:date="2024-11-27T12:43:00Z" w16du:dateUtc="2024-11-27T17:43:00Z">
               <w:rPr>
                 <w:b/>
                 <w:bCs/>
@@ -3888,14 +4614,14 @@
           <w:t xml:space="preserve">. </w:t>
         </w:r>
       </w:ins>
-      <w:ins w:id="135" w:author="Anderson, Riley Morgan" w:date="2024-11-27T12:46:00Z" w16du:dateUtc="2024-11-27T17:46:00Z">
+      <w:ins w:id="221" w:author="Anderson, Riley Morgan" w:date="2024-11-27T12:46:00Z" w16du:dateUtc="2024-11-27T17:46:00Z">
         <w:r>
           <w:t xml:space="preserve">Only genera with sample sizes </w:t>
         </w:r>
       </w:ins>
       <m:oMath>
         <m:r>
-          <w:ins w:id="136" w:author="Anderson, Riley Morgan" w:date="2024-11-27T12:47:00Z" w16du:dateUtc="2024-11-27T17:47:00Z">
+          <w:ins w:id="222" w:author="Anderson, Riley Morgan" w:date="2024-11-27T12:47:00Z" w16du:dateUtc="2024-11-27T17:47:00Z">
             <w:rPr>
               <w:rFonts w:ascii="Cambria Math" w:hAnsi="Cambria Math"/>
             </w:rPr>
@@ -3903,20 +4629,20 @@
           </w:ins>
         </m:r>
       </m:oMath>
-      <w:ins w:id="137" w:author="Anderson, Riley Morgan" w:date="2024-11-27T12:46:00Z" w16du:dateUtc="2024-11-27T17:46:00Z">
+      <w:ins w:id="223" w:author="Anderson, Riley Morgan" w:date="2024-11-27T12:46:00Z" w16du:dateUtc="2024-11-27T17:46:00Z">
         <w:r>
           <w:t xml:space="preserve"> </w:t>
         </w:r>
       </w:ins>
-      <w:ins w:id="138" w:author="Anderson, Riley Morgan" w:date="2024-11-27T12:47:00Z" w16du:dateUtc="2024-11-27T17:47:00Z">
+      <w:ins w:id="224" w:author="Anderson, Riley Morgan" w:date="2024-11-27T12:47:00Z" w16du:dateUtc="2024-11-27T17:47:00Z">
         <w:r>
           <w:t xml:space="preserve">20 are shown. </w:t>
         </w:r>
       </w:ins>
-      <w:ins w:id="139" w:author="Anderson, Riley Morgan" w:date="2024-11-27T12:43:00Z">
-        <w:r>
-          <w:rPr>
-            <w:rPrChange w:id="140" w:author="Anderson, Riley Morgan" w:date="2024-11-27T12:43:00Z" w16du:dateUtc="2024-11-27T17:43:00Z">
+      <w:ins w:id="225" w:author="Anderson, Riley Morgan" w:date="2024-11-27T12:43:00Z">
+        <w:r>
+          <w:rPr>
+            <w:rPrChange w:id="226" w:author="Anderson, Riley Morgan" w:date="2024-11-27T12:43:00Z" w16du:dateUtc="2024-11-27T17:43:00Z">
               <w:rPr>
                 <w:b/>
                 <w:bCs/>
@@ -3931,18 +4657,18 @@
       <w:pPr>
         <w:pStyle w:val="Body"/>
         <w:rPr>
-          <w:ins w:id="141" w:author="Anderson, Riley Morgan" w:date="2024-11-25T16:45:00Z" w16du:dateUtc="2024-11-25T21:45:00Z"/>
-        </w:rPr>
-      </w:pPr>
-    </w:p>
-    <w:p>
-      <w:pPr>
-        <w:pStyle w:val="Body"/>
-        <w:rPr>
-          <w:ins w:id="142" w:author="Anderson, Riley Morgan" w:date="2024-11-08T14:29:00Z" w16du:dateUtc="2024-11-08T19:29:00Z"/>
-        </w:rPr>
-      </w:pPr>
-      <w:ins w:id="143" w:author="Anderson, Riley Morgan" w:date="2024-11-26T18:26:00Z">
+          <w:ins w:id="227" w:author="Anderson, Riley Morgan" w:date="2024-11-25T16:45:00Z" w16du:dateUtc="2024-11-25T21:45:00Z"/>
+        </w:rPr>
+      </w:pPr>
+    </w:p>
+    <w:p>
+      <w:pPr>
+        <w:pStyle w:val="Body"/>
+        <w:rPr>
+          <w:ins w:id="228" w:author="Anderson, Riley Morgan" w:date="2024-11-08T14:29:00Z" w16du:dateUtc="2024-11-08T19:29:00Z"/>
+        </w:rPr>
+      </w:pPr>
+      <w:ins w:id="229" w:author="Anderson, Riley Morgan" w:date="2024-11-26T18:26:00Z">
         <w:r>
           <w:t>Scott, D. W. (1992) </w:t>
         </w:r>
@@ -3962,18 +4688,18 @@
       <w:pPr>
         <w:pStyle w:val="Body"/>
         <w:rPr>
-          <w:ins w:id="144" w:author="Anderson, Riley Morgan" w:date="2024-11-27T12:45:00Z" w16du:dateUtc="2024-11-27T17:45:00Z"/>
-        </w:rPr>
-      </w:pPr>
-    </w:p>
-    <w:p>
-      <w:pPr>
-        <w:pStyle w:val="Body"/>
-        <w:rPr>
-          <w:ins w:id="145" w:author="Anderson, Riley Morgan" w:date="2024-11-08T14:30:00Z" w16du:dateUtc="2024-11-08T19:30:00Z"/>
-        </w:rPr>
-      </w:pPr>
-      <w:ins w:id="146" w:author="Anderson, Riley Morgan" w:date="2024-11-27T12:45:00Z" w16du:dateUtc="2024-11-27T17:45:00Z">
+          <w:ins w:id="230" w:author="Anderson, Riley Morgan" w:date="2024-11-27T12:45:00Z" w16du:dateUtc="2024-11-27T17:45:00Z"/>
+        </w:rPr>
+      </w:pPr>
+    </w:p>
+    <w:p>
+      <w:pPr>
+        <w:pStyle w:val="Body"/>
+        <w:rPr>
+          <w:ins w:id="231" w:author="Anderson, Riley Morgan" w:date="2024-11-08T14:30:00Z" w16du:dateUtc="2024-11-08T19:30:00Z"/>
+        </w:rPr>
+      </w:pPr>
+      <w:ins w:id="232" w:author="Anderson, Riley Morgan" w:date="2024-11-27T12:45:00Z" w16du:dateUtc="2024-11-27T17:45:00Z">
         <w:r>
           <w:rPr>
             <w:noProof/>
@@ -4000,7 +4726,7 @@
                       <pic:cNvPicPr/>
                     </pic:nvPicPr>
                     <pic:blipFill>
-                      <a:blip r:embed="rId22" cstate="print">
+                      <a:blip r:embed="rId21" cstate="print">
                         <a:extLst>
                           <a:ext uri="{28A0092B-C50C-407E-A947-70E740481C1C}">
                             <a14:useLocalDpi xmlns:a14="http://schemas.microsoft.com/office/drawing/2010/main" val="0"/>
@@ -4032,10 +4758,10 @@
       <w:pPr>
         <w:pStyle w:val="Body"/>
         <w:rPr>
-          <w:ins w:id="147" w:author="Anderson, Riley Morgan" w:date="2024-11-08T14:32:00Z" w16du:dateUtc="2024-11-08T19:32:00Z"/>
-        </w:rPr>
-      </w:pPr>
-      <w:ins w:id="148" w:author="Anderson, Riley Morgan" w:date="2024-11-27T12:45:00Z">
+          <w:ins w:id="233" w:author="Anderson, Riley Morgan" w:date="2024-11-08T14:32:00Z" w16du:dateUtc="2024-11-08T19:32:00Z"/>
+        </w:rPr>
+      </w:pPr>
+      <w:ins w:id="234" w:author="Anderson, Riley Morgan" w:date="2024-11-27T12:45:00Z">
         <w:r>
           <w:rPr>
             <w:b/>
@@ -4045,7 +4771,7 @@
         </w:r>
         <w:r>
           <w:rPr>
-            <w:rPrChange w:id="149" w:author="Anderson, Riley Morgan" w:date="2024-11-27T12:45:00Z" w16du:dateUtc="2024-11-27T17:45:00Z">
+            <w:rPrChange w:id="235" w:author="Anderson, Riley Morgan" w:date="2024-11-27T12:45:00Z" w16du:dateUtc="2024-11-27T17:45:00Z">
               <w:rPr>
                 <w:b/>
                 <w:bCs/>
@@ -4057,7 +4783,7 @@
         <w:r>
           <w:rPr>
             <w:noProof/>
-            <w:rPrChange w:id="150" w:author="Anderson, Riley Morgan" w:date="2024-11-27T12:45:00Z" w16du:dateUtc="2024-11-27T17:45:00Z">
+            <w:rPrChange w:id="236" w:author="Anderson, Riley Morgan" w:date="2024-11-27T12:45:00Z" w16du:dateUtc="2024-11-27T17:45:00Z">
               <w:rPr>
                 <w:b/>
                 <w:bCs/>
@@ -4070,7 +4796,7 @@
               <wp:extent cx="114300" cy="139700"/>
               <wp:effectExtent l="0" t="0" r="0" b="0"/>
               <wp:docPr id="1138165525" name="Picture 4" descr="\ge">
-                <a:hlinkClick xmlns:a="http://schemas.openxmlformats.org/drawingml/2006/main" r:id="rId23" tgtFrame="&quot;_blank&quot;"/>
+                <a:hlinkClick xmlns:a="http://schemas.openxmlformats.org/drawingml/2006/main" r:id="rId22" tgtFrame="&quot;_blank&quot;"/>
               </wp:docPr>
               <wp:cNvGraphicFramePr>
                 <a:graphicFrameLocks xmlns:a="http://schemas.openxmlformats.org/drawingml/2006/main" noChangeAspect="1"/>
@@ -4080,14 +4806,14 @@
                   <pic:pic xmlns:pic="http://schemas.openxmlformats.org/drawingml/2006/picture">
                     <pic:nvPicPr>
                       <pic:cNvPr id="0" name="Picture 6" descr="\ge">
-                        <a:hlinkClick r:id="rId23" tgtFrame="&quot;_blank&quot;"/>
+                        <a:hlinkClick r:id="rId22" tgtFrame="&quot;_blank&quot;"/>
                       </pic:cNvPr>
                       <pic:cNvPicPr>
                         <a:picLocks noChangeAspect="1" noChangeArrowheads="1"/>
                       </pic:cNvPicPr>
                     </pic:nvPicPr>
                     <pic:blipFill>
-                      <a:blip r:embed="rId24">
+                      <a:blip r:embed="rId23">
                         <a:extLst>
                           <a:ext uri="{28A0092B-C50C-407E-A947-70E740481C1C}">
                             <a14:useLocalDpi xmlns:a14="http://schemas.microsoft.com/office/drawing/2010/main" val="0"/>
@@ -4120,7 +4846,7 @@
         </w:r>
         <w:r>
           <w:rPr>
-            <w:rPrChange w:id="151" w:author="Anderson, Riley Morgan" w:date="2024-11-27T12:45:00Z" w16du:dateUtc="2024-11-27T17:45:00Z">
+            <w:rPrChange w:id="237" w:author="Anderson, Riley Morgan" w:date="2024-11-27T12:45:00Z" w16du:dateUtc="2024-11-27T17:45:00Z">
               <w:rPr>
                 <w:b/>
                 <w:bCs/>
@@ -4135,10 +4861,10 @@
       <w:pPr>
         <w:pStyle w:val="Body"/>
         <w:rPr>
-          <w:ins w:id="152" w:author="Anderson, Riley Morgan" w:date="2024-11-08T14:30:00Z" w16du:dateUtc="2024-11-08T19:30:00Z"/>
-        </w:rPr>
-      </w:pPr>
-      <w:ins w:id="153" w:author="Anderson, Riley Morgan" w:date="2024-11-27T12:48:00Z" w16du:dateUtc="2024-11-27T17:48:00Z">
+          <w:ins w:id="238" w:author="Anderson, Riley Morgan" w:date="2024-11-08T14:30:00Z" w16du:dateUtc="2024-11-08T19:30:00Z"/>
+        </w:rPr>
+      </w:pPr>
+      <w:ins w:id="239" w:author="Anderson, Riley Morgan" w:date="2024-11-27T12:48:00Z" w16du:dateUtc="2024-11-27T17:48:00Z">
         <w:r>
           <w:rPr>
             <w:noProof/>
@@ -4165,7 +4891,7 @@
                       <pic:cNvPicPr/>
                     </pic:nvPicPr>
                     <pic:blipFill>
-                      <a:blip r:embed="rId25" cstate="print">
+                      <a:blip r:embed="rId24" cstate="print">
                         <a:extLst>
                           <a:ext uri="{28A0092B-C50C-407E-A947-70E740481C1C}">
                             <a14:useLocalDpi xmlns:a14="http://schemas.microsoft.com/office/drawing/2010/main" val="0"/>
@@ -4197,10 +4923,10 @@
       <w:pPr>
         <w:pStyle w:val="Body"/>
         <w:rPr>
-          <w:ins w:id="154" w:author="Anderson, Riley Morgan" w:date="2024-11-27T12:49:00Z" w16du:dateUtc="2024-11-27T17:49:00Z"/>
-        </w:rPr>
-      </w:pPr>
-      <w:ins w:id="155" w:author="Anderson, Riley Morgan" w:date="2024-11-27T12:48:00Z">
+          <w:ins w:id="240" w:author="Anderson, Riley Morgan" w:date="2024-11-27T12:49:00Z" w16du:dateUtc="2024-11-27T17:49:00Z"/>
+        </w:rPr>
+      </w:pPr>
+      <w:ins w:id="241" w:author="Anderson, Riley Morgan" w:date="2024-11-27T12:48:00Z">
         <w:r>
           <w:rPr>
             <w:b/>
@@ -4210,7 +4936,7 @@
         </w:r>
         <w:r>
           <w:rPr>
-            <w:rPrChange w:id="156" w:author="Anderson, Riley Morgan" w:date="2024-11-27T12:48:00Z" w16du:dateUtc="2024-11-27T17:48:00Z">
+            <w:rPrChange w:id="242" w:author="Anderson, Riley Morgan" w:date="2024-11-27T12:48:00Z" w16du:dateUtc="2024-11-27T17:48:00Z">
               <w:rPr>
                 <w:b/>
                 <w:bCs/>
@@ -4222,7 +4948,7 @@
         <w:proofErr w:type="spellStart"/>
         <w:r>
           <w:rPr>
-            <w:rPrChange w:id="157" w:author="Anderson, Riley Morgan" w:date="2024-11-27T12:48:00Z" w16du:dateUtc="2024-11-27T17:48:00Z">
+            <w:rPrChange w:id="243" w:author="Anderson, Riley Morgan" w:date="2024-11-27T12:48:00Z" w16du:dateUtc="2024-11-27T17:48:00Z">
               <w:rPr>
                 <w:b/>
                 <w:bCs/>
@@ -4234,7 +4960,7 @@
         <w:proofErr w:type="spellEnd"/>
         <w:r>
           <w:rPr>
-            <w:rPrChange w:id="158" w:author="Anderson, Riley Morgan" w:date="2024-11-27T12:48:00Z" w16du:dateUtc="2024-11-27T17:48:00Z">
+            <w:rPrChange w:id="244" w:author="Anderson, Riley Morgan" w:date="2024-11-27T12:48:00Z" w16du:dateUtc="2024-11-27T17:48:00Z">
               <w:rPr>
                 <w:b/>
                 <w:bCs/>
@@ -4246,7 +4972,7 @@
         <w:proofErr w:type="spellStart"/>
         <w:r>
           <w:rPr>
-            <w:rPrChange w:id="159" w:author="Anderson, Riley Morgan" w:date="2024-11-27T12:48:00Z" w16du:dateUtc="2024-11-27T17:48:00Z">
+            <w:rPrChange w:id="245" w:author="Anderson, Riley Morgan" w:date="2024-11-27T12:48:00Z" w16du:dateUtc="2024-11-27T17:48:00Z">
               <w:rPr>
                 <w:b/>
                 <w:bCs/>
@@ -4258,7 +4984,7 @@
         <w:proofErr w:type="spellEnd"/>
         <w:r>
           <w:rPr>
-            <w:rPrChange w:id="160" w:author="Anderson, Riley Morgan" w:date="2024-11-27T12:48:00Z" w16du:dateUtc="2024-11-27T17:48:00Z">
+            <w:rPrChange w:id="246" w:author="Anderson, Riley Morgan" w:date="2024-11-27T12:48:00Z" w16du:dateUtc="2024-11-27T17:48:00Z">
               <w:rPr>
                 <w:b/>
                 <w:bCs/>
@@ -4270,7 +4996,7 @@
         <w:proofErr w:type="spellStart"/>
         <w:r>
           <w:rPr>
-            <w:rPrChange w:id="161" w:author="Anderson, Riley Morgan" w:date="2024-11-27T12:48:00Z" w16du:dateUtc="2024-11-27T17:48:00Z">
+            <w:rPrChange w:id="247" w:author="Anderson, Riley Morgan" w:date="2024-11-27T12:48:00Z" w16du:dateUtc="2024-11-27T17:48:00Z">
               <w:rPr>
                 <w:b/>
                 <w:bCs/>
@@ -4282,7 +5008,7 @@
         <w:proofErr w:type="spellEnd"/>
         <w:r>
           <w:rPr>
-            <w:rPrChange w:id="162" w:author="Anderson, Riley Morgan" w:date="2024-11-27T12:48:00Z" w16du:dateUtc="2024-11-27T17:48:00Z">
+            <w:rPrChange w:id="248" w:author="Anderson, Riley Morgan" w:date="2024-11-27T12:48:00Z" w16du:dateUtc="2024-11-27T17:48:00Z">
               <w:rPr>
                 <w:b/>
                 <w:bCs/>
@@ -4294,7 +5020,7 @@
         <w:proofErr w:type="spellStart"/>
         <w:r>
           <w:rPr>
-            <w:rPrChange w:id="163" w:author="Anderson, Riley Morgan" w:date="2024-11-27T12:48:00Z" w16du:dateUtc="2024-11-27T17:48:00Z">
+            <w:rPrChange w:id="249" w:author="Anderson, Riley Morgan" w:date="2024-11-27T12:48:00Z" w16du:dateUtc="2024-11-27T17:48:00Z">
               <w:rPr>
                 <w:b/>
                 <w:bCs/>
@@ -4306,7 +5032,7 @@
         <w:proofErr w:type="spellEnd"/>
         <w:r>
           <w:rPr>
-            <w:rPrChange w:id="164" w:author="Anderson, Riley Morgan" w:date="2024-11-27T12:48:00Z" w16du:dateUtc="2024-11-27T17:48:00Z">
+            <w:rPrChange w:id="250" w:author="Anderson, Riley Morgan" w:date="2024-11-27T12:48:00Z" w16du:dateUtc="2024-11-27T17:48:00Z">
               <w:rPr>
                 <w:b/>
                 <w:bCs/>
@@ -4318,7 +5044,7 @@
         <w:proofErr w:type="spellStart"/>
         <w:r>
           <w:rPr>
-            <w:rPrChange w:id="165" w:author="Anderson, Riley Morgan" w:date="2024-11-27T12:48:00Z" w16du:dateUtc="2024-11-27T17:48:00Z">
+            <w:rPrChange w:id="251" w:author="Anderson, Riley Morgan" w:date="2024-11-27T12:48:00Z" w16du:dateUtc="2024-11-27T17:48:00Z">
               <w:rPr>
                 <w:b/>
                 <w:bCs/>
@@ -4330,7 +5056,7 @@
         <w:proofErr w:type="spellEnd"/>
         <w:r>
           <w:rPr>
-            <w:rPrChange w:id="166" w:author="Anderson, Riley Morgan" w:date="2024-11-27T12:48:00Z" w16du:dateUtc="2024-11-27T17:48:00Z">
+            <w:rPrChange w:id="252" w:author="Anderson, Riley Morgan" w:date="2024-11-27T12:48:00Z" w16du:dateUtc="2024-11-27T17:48:00Z">
               <w:rPr>
                 <w:b/>
                 <w:bCs/>
@@ -4342,7 +5068,7 @@
         <w:proofErr w:type="spellStart"/>
         <w:r>
           <w:rPr>
-            <w:rPrChange w:id="167" w:author="Anderson, Riley Morgan" w:date="2024-11-27T12:48:00Z" w16du:dateUtc="2024-11-27T17:48:00Z">
+            <w:rPrChange w:id="253" w:author="Anderson, Riley Morgan" w:date="2024-11-27T12:48:00Z" w16du:dateUtc="2024-11-27T17:48:00Z">
               <w:rPr>
                 <w:b/>
                 <w:bCs/>
@@ -4354,7 +5080,7 @@
         <w:proofErr w:type="spellEnd"/>
         <w:r>
           <w:rPr>
-            <w:rPrChange w:id="168" w:author="Anderson, Riley Morgan" w:date="2024-11-27T12:48:00Z" w16du:dateUtc="2024-11-27T17:48:00Z">
+            <w:rPrChange w:id="254" w:author="Anderson, Riley Morgan" w:date="2024-11-27T12:48:00Z" w16du:dateUtc="2024-11-27T17:48:00Z">
               <w:rPr>
                 <w:b/>
                 <w:bCs/>
@@ -4364,15 +5090,15 @@
           <w:t xml:space="preserve">. Beneath each parasite genera are the presumed host genera. Density is estimated at the genus level with Scott’s method for genera presumed univoltine, while biased cross validation was used for genera presumed multivoltine. Sample sizes displayed on the right (plots A, C, E) and left (plots B, D, F) are the total number of records for each </w:t>
         </w:r>
       </w:ins>
-      <w:ins w:id="169" w:author="Anderson, Riley Morgan" w:date="2024-11-27T12:51:00Z" w16du:dateUtc="2024-11-27T17:51:00Z">
+      <w:ins w:id="255" w:author="Anderson, Riley Morgan" w:date="2024-11-27T12:51:00Z" w16du:dateUtc="2024-11-27T17:51:00Z">
         <w:r>
           <w:t>genus</w:t>
         </w:r>
       </w:ins>
-      <w:ins w:id="170" w:author="Anderson, Riley Morgan" w:date="2024-11-27T12:48:00Z">
-        <w:r>
-          <w:rPr>
-            <w:rPrChange w:id="171" w:author="Anderson, Riley Morgan" w:date="2024-11-27T12:48:00Z" w16du:dateUtc="2024-11-27T17:48:00Z">
+      <w:ins w:id="256" w:author="Anderson, Riley Morgan" w:date="2024-11-27T12:48:00Z">
+        <w:r>
+          <w:rPr>
+            <w:rPrChange w:id="257" w:author="Anderson, Riley Morgan" w:date="2024-11-27T12:48:00Z" w16du:dateUtc="2024-11-27T17:48:00Z">
               <w:rPr>
                 <w:b/>
                 <w:bCs/>
@@ -4387,26 +5113,26 @@
       <w:pPr>
         <w:pStyle w:val="Body"/>
         <w:rPr>
-          <w:ins w:id="172" w:author="Anderson, Riley Morgan" w:date="2024-11-27T12:49:00Z" w16du:dateUtc="2024-11-27T17:49:00Z"/>
-        </w:rPr>
-      </w:pPr>
-    </w:p>
-    <w:p>
-      <w:pPr>
-        <w:pStyle w:val="Body"/>
-        <w:rPr>
-          <w:ins w:id="173" w:author="Anderson, Riley Morgan" w:date="2024-11-27T12:49:00Z" w16du:dateUtc="2024-11-27T17:49:00Z"/>
-        </w:rPr>
-      </w:pPr>
-    </w:p>
-    <w:p>
-      <w:pPr>
-        <w:pStyle w:val="Body"/>
-        <w:rPr>
-          <w:ins w:id="174" w:author="Anderson, Riley Morgan" w:date="2024-11-27T12:49:00Z" w16du:dateUtc="2024-11-27T17:49:00Z"/>
-        </w:rPr>
-      </w:pPr>
-      <w:ins w:id="175" w:author="Anderson, Riley Morgan" w:date="2024-11-27T12:49:00Z" w16du:dateUtc="2024-11-27T17:49:00Z">
+          <w:ins w:id="258" w:author="Anderson, Riley Morgan" w:date="2024-11-27T12:49:00Z" w16du:dateUtc="2024-11-27T17:49:00Z"/>
+        </w:rPr>
+      </w:pPr>
+    </w:p>
+    <w:p>
+      <w:pPr>
+        <w:pStyle w:val="Body"/>
+        <w:rPr>
+          <w:ins w:id="259" w:author="Anderson, Riley Morgan" w:date="2024-11-27T12:49:00Z" w16du:dateUtc="2024-11-27T17:49:00Z"/>
+        </w:rPr>
+      </w:pPr>
+    </w:p>
+    <w:p>
+      <w:pPr>
+        <w:pStyle w:val="Body"/>
+        <w:rPr>
+          <w:ins w:id="260" w:author="Anderson, Riley Morgan" w:date="2024-11-27T12:49:00Z" w16du:dateUtc="2024-11-27T17:49:00Z"/>
+        </w:rPr>
+      </w:pPr>
+      <w:ins w:id="261" w:author="Anderson, Riley Morgan" w:date="2024-11-27T12:49:00Z" w16du:dateUtc="2024-11-27T17:49:00Z">
         <w:r>
           <w:t>Or:</w:t>
         </w:r>
@@ -4416,10 +5142,10 @@
       <w:pPr>
         <w:pStyle w:val="Body"/>
         <w:rPr>
-          <w:ins w:id="176" w:author="Anderson, Riley Morgan" w:date="2024-11-27T12:49:00Z" w16du:dateUtc="2024-11-27T17:49:00Z"/>
-        </w:rPr>
-      </w:pPr>
-      <w:ins w:id="177" w:author="Anderson, Riley Morgan" w:date="2024-11-27T12:49:00Z" w16du:dateUtc="2024-11-27T17:49:00Z">
+          <w:ins w:id="262" w:author="Anderson, Riley Morgan" w:date="2024-11-27T12:49:00Z" w16du:dateUtc="2024-11-27T17:49:00Z"/>
+        </w:rPr>
+      </w:pPr>
+      <w:ins w:id="263" w:author="Anderson, Riley Morgan" w:date="2024-11-27T12:49:00Z" w16du:dateUtc="2024-11-27T17:49:00Z">
         <w:r>
           <w:rPr>
             <w:noProof/>
@@ -4443,6 +5169,223 @@
                   <pic:pic xmlns:pic="http://schemas.openxmlformats.org/drawingml/2006/picture">
                     <pic:nvPicPr>
                       <pic:cNvPr id="1378607257" name="Picture 1378607257"/>
+                      <pic:cNvPicPr/>
+                    </pic:nvPicPr>
+                    <pic:blipFill>
+                      <a:blip r:embed="rId25" cstate="print">
+                        <a:extLst>
+                          <a:ext uri="{28A0092B-C50C-407E-A947-70E740481C1C}">
+                            <a14:useLocalDpi xmlns:a14="http://schemas.microsoft.com/office/drawing/2010/main" val="0"/>
+                          </a:ext>
+                        </a:extLst>
+                      </a:blip>
+                      <a:stretch>
+                        <a:fillRect/>
+                      </a:stretch>
+                    </pic:blipFill>
+                    <pic:spPr>
+                      <a:xfrm>
+                        <a:off x="0" y="0"/>
+                        <a:ext cx="5943600" cy="5200650"/>
+                      </a:xfrm>
+                      <a:prstGeom prst="rect">
+                        <a:avLst/>
+                      </a:prstGeom>
+                    </pic:spPr>
+                  </pic:pic>
+                </a:graphicData>
+              </a:graphic>
+            </wp:inline>
+          </w:drawing>
+        </w:r>
+      </w:ins>
+    </w:p>
+    <w:p>
+      <w:pPr>
+        <w:pStyle w:val="Body"/>
+        <w:rPr>
+          <w:ins w:id="264" w:author="Anderson, Riley Morgan" w:date="2024-11-27T12:50:00Z" w16du:dateUtc="2024-11-27T17:50:00Z"/>
+        </w:rPr>
+      </w:pPr>
+      <w:ins w:id="265" w:author="Anderson, Riley Morgan" w:date="2024-11-27T12:49:00Z">
+        <w:r>
+          <w:rPr>
+            <w:b/>
+            <w:bCs/>
+          </w:rPr>
+          <w:t>Genus-level seasonal distributions</w:t>
+        </w:r>
+        <w:r>
+          <w:t xml:space="preserve"> for the parasites: A) </w:t>
+        </w:r>
+        <w:proofErr w:type="spellStart"/>
+        <w:r>
+          <w:t>Nomada</w:t>
+        </w:r>
+        <w:proofErr w:type="spellEnd"/>
+        <w:r>
+          <w:t xml:space="preserve">, B) </w:t>
+        </w:r>
+        <w:proofErr w:type="spellStart"/>
+        <w:r>
+          <w:t>Sphecodes</w:t>
+        </w:r>
+        <w:proofErr w:type="spellEnd"/>
+        <w:r>
+          <w:t xml:space="preserve">, and C) </w:t>
+        </w:r>
+        <w:proofErr w:type="spellStart"/>
+        <w:r>
+          <w:t>Coelioxys</w:t>
+        </w:r>
+        <w:proofErr w:type="spellEnd"/>
+        <w:r>
+          <w:t xml:space="preserve">. Beneath each parasite genera are the presumed host genera. Density is estimated at the genus level with Scott’s method for genera presumed univoltine, while biased cross validation was used for genera presumed multivoltine. Sample sizes displayed on the right are the total number of records for each </w:t>
+        </w:r>
+      </w:ins>
+      <w:ins w:id="266" w:author="Anderson, Riley Morgan" w:date="2024-11-27T12:51:00Z" w16du:dateUtc="2024-11-27T17:51:00Z">
+        <w:r>
+          <w:t>genus</w:t>
+        </w:r>
+      </w:ins>
+      <w:ins w:id="267" w:author="Anderson, Riley Morgan" w:date="2024-11-27T12:49:00Z">
+        <w:r>
+          <w:t>. Vertical dashed lines correspond to 21 March, 21 June, and 21 September.</w:t>
+        </w:r>
+      </w:ins>
+    </w:p>
+    <w:p>
+      <w:pPr>
+        <w:pStyle w:val="Body"/>
+        <w:rPr>
+          <w:ins w:id="268" w:author="Anderson, Riley Morgan" w:date="2024-11-27T12:50:00Z" w16du:dateUtc="2024-11-27T17:50:00Z"/>
+        </w:rPr>
+      </w:pPr>
+    </w:p>
+    <w:p>
+      <w:pPr>
+        <w:pStyle w:val="Body"/>
+        <w:rPr>
+          <w:ins w:id="269" w:author="Anderson, Riley Morgan" w:date="2024-11-27T12:50:00Z" w16du:dateUtc="2024-11-27T17:50:00Z"/>
+        </w:rPr>
+      </w:pPr>
+    </w:p>
+    <w:p>
+      <w:pPr>
+        <w:pStyle w:val="Body"/>
+        <w:rPr>
+          <w:ins w:id="270" w:author="Anderson, Riley Morgan" w:date="2024-11-27T12:50:00Z" w16du:dateUtc="2024-11-27T17:50:00Z"/>
+        </w:rPr>
+      </w:pPr>
+    </w:p>
+    <w:p>
+      <w:pPr>
+        <w:pStyle w:val="Body"/>
+        <w:rPr>
+          <w:ins w:id="271" w:author="Anderson, Riley Morgan" w:date="2024-11-27T12:50:00Z" w16du:dateUtc="2024-11-27T17:50:00Z"/>
+        </w:rPr>
+      </w:pPr>
+    </w:p>
+    <w:p>
+      <w:pPr>
+        <w:pStyle w:val="Body"/>
+        <w:rPr>
+          <w:ins w:id="272" w:author="Anderson, Riley Morgan" w:date="2024-11-27T12:50:00Z" w16du:dateUtc="2024-11-27T17:50:00Z"/>
+        </w:rPr>
+      </w:pPr>
+    </w:p>
+    <w:p>
+      <w:pPr>
+        <w:pStyle w:val="Body"/>
+        <w:rPr>
+          <w:ins w:id="273" w:author="Anderson, Riley Morgan" w:date="2024-11-27T12:50:00Z" w16du:dateUtc="2024-11-27T17:50:00Z"/>
+        </w:rPr>
+      </w:pPr>
+    </w:p>
+    <w:p>
+      <w:pPr>
+        <w:pStyle w:val="Body"/>
+        <w:rPr>
+          <w:ins w:id="274" w:author="Anderson, Riley Morgan" w:date="2024-11-27T12:50:00Z" w16du:dateUtc="2024-11-27T17:50:00Z"/>
+        </w:rPr>
+      </w:pPr>
+    </w:p>
+    <w:p>
+      <w:pPr>
+        <w:pStyle w:val="Body"/>
+        <w:rPr>
+          <w:ins w:id="275" w:author="Anderson, Riley Morgan" w:date="2024-11-27T12:50:00Z" w16du:dateUtc="2024-11-27T17:50:00Z"/>
+        </w:rPr>
+      </w:pPr>
+    </w:p>
+    <w:p>
+      <w:pPr>
+        <w:pStyle w:val="Body"/>
+        <w:rPr>
+          <w:ins w:id="276" w:author="Anderson, Riley Morgan" w:date="2024-11-27T12:50:00Z" w16du:dateUtc="2024-11-27T17:50:00Z"/>
+        </w:rPr>
+      </w:pPr>
+    </w:p>
+    <w:p>
+      <w:pPr>
+        <w:pStyle w:val="Body"/>
+        <w:rPr>
+          <w:ins w:id="277" w:author="Anderson, Riley Morgan" w:date="2024-11-27T12:50:00Z" w16du:dateUtc="2024-11-27T17:50:00Z"/>
+        </w:rPr>
+      </w:pPr>
+    </w:p>
+    <w:p>
+      <w:pPr>
+        <w:pStyle w:val="Body"/>
+        <w:rPr>
+          <w:ins w:id="278" w:author="Anderson, Riley Morgan" w:date="2024-11-27T12:50:00Z" w16du:dateUtc="2024-11-27T17:50:00Z"/>
+        </w:rPr>
+      </w:pPr>
+    </w:p>
+    <w:p>
+      <w:pPr>
+        <w:pStyle w:val="Body"/>
+        <w:rPr>
+          <w:ins w:id="279" w:author="Anderson, Riley Morgan" w:date="2024-11-27T12:50:00Z" w16du:dateUtc="2024-11-27T17:50:00Z"/>
+        </w:rPr>
+      </w:pPr>
+      <w:ins w:id="280" w:author="Anderson, Riley Morgan" w:date="2024-11-27T12:50:00Z" w16du:dateUtc="2024-11-27T17:50:00Z">
+        <w:r>
+          <w:lastRenderedPageBreak/>
+          <w:t>And supplement:</w:t>
+        </w:r>
+      </w:ins>
+    </w:p>
+    <w:p>
+      <w:pPr>
+        <w:pStyle w:val="Body"/>
+        <w:rPr>
+          <w:ins w:id="281" w:author="Anderson, Riley Morgan" w:date="2024-11-27T12:50:00Z" w16du:dateUtc="2024-11-27T17:50:00Z"/>
+        </w:rPr>
+      </w:pPr>
+      <w:ins w:id="282" w:author="Anderson, Riley Morgan" w:date="2024-11-27T12:50:00Z" w16du:dateUtc="2024-11-27T17:50:00Z">
+        <w:r>
+          <w:rPr>
+            <w:noProof/>
+            <w14:textOutline w14:w="0" w14:cap="rnd" w14:cmpd="sng" w14:algn="ctr">
+              <w14:noFill/>
+              <w14:prstDash w14:val="solid"/>
+              <w14:bevel/>
+            </w14:textOutline>
+          </w:rPr>
+          <w:drawing>
+            <wp:inline distT="0" distB="0" distL="0" distR="0" wp14:anchorId="6C8FC8C6" wp14:editId="0DDA9571">
+              <wp:extent cx="5943600" cy="5200650"/>
+              <wp:effectExtent l="0" t="0" r="0" b="0"/>
+              <wp:docPr id="1112752784" name="Picture 7"/>
+              <wp:cNvGraphicFramePr>
+                <a:graphicFrameLocks xmlns:a="http://schemas.openxmlformats.org/drawingml/2006/main" noChangeAspect="1"/>
+              </wp:cNvGraphicFramePr>
+              <a:graphic xmlns:a="http://schemas.openxmlformats.org/drawingml/2006/main">
+                <a:graphicData uri="http://schemas.openxmlformats.org/drawingml/2006/picture">
+                  <pic:pic xmlns:pic="http://schemas.openxmlformats.org/drawingml/2006/picture">
+                    <pic:nvPicPr>
+                      <pic:cNvPr id="1112752784" name="Picture 1112752784"/>
                       <pic:cNvPicPr/>
                     </pic:nvPicPr>
                     <pic:blipFill>
@@ -4478,10 +5421,18 @@
       <w:pPr>
         <w:pStyle w:val="Body"/>
         <w:rPr>
-          <w:ins w:id="178" w:author="Anderson, Riley Morgan" w:date="2024-11-27T12:50:00Z" w16du:dateUtc="2024-11-27T17:50:00Z"/>
-        </w:rPr>
-      </w:pPr>
-      <w:ins w:id="179" w:author="Anderson, Riley Morgan" w:date="2024-11-27T12:49:00Z">
+          <w:ins w:id="283" w:author="Anderson, Riley Morgan" w:date="2024-11-27T12:50:00Z" w16du:dateUtc="2024-11-27T17:50:00Z"/>
+        </w:rPr>
+      </w:pPr>
+    </w:p>
+    <w:p>
+      <w:pPr>
+        <w:pStyle w:val="Body"/>
+        <w:rPr>
+          <w:ins w:id="284" w:author="Anderson, Riley Morgan" w:date="2024-11-27T12:50:00Z" w16du:dateUtc="2024-11-27T17:50:00Z"/>
+        </w:rPr>
+      </w:pPr>
+      <w:ins w:id="285" w:author="Anderson, Riley Morgan" w:date="2024-11-27T12:50:00Z">
         <w:r>
           <w:rPr>
             <w:b/>
@@ -4490,235 +5441,10 @@
           <w:t>Genus-level seasonal distributions</w:t>
         </w:r>
         <w:r>
-          <w:t xml:space="preserve"> for the parasites: A) </w:t>
-        </w:r>
-        <w:proofErr w:type="spellStart"/>
-        <w:r>
-          <w:t>Nomada</w:t>
-        </w:r>
-        <w:proofErr w:type="spellEnd"/>
-        <w:r>
-          <w:t xml:space="preserve">, B) </w:t>
-        </w:r>
-        <w:proofErr w:type="spellStart"/>
-        <w:r>
-          <w:t>Sphecodes</w:t>
-        </w:r>
-        <w:proofErr w:type="spellEnd"/>
-        <w:r>
-          <w:t xml:space="preserve">, and C) </w:t>
-        </w:r>
-        <w:proofErr w:type="spellStart"/>
-        <w:r>
-          <w:t>Coelioxys</w:t>
-        </w:r>
-        <w:proofErr w:type="spellEnd"/>
-        <w:r>
-          <w:t xml:space="preserve">. Beneath each parasite genera are the presumed host genera. Density is estimated at the genus level with Scott’s method for genera presumed univoltine, while biased cross validation was used for genera presumed multivoltine. Sample sizes displayed on the right are the total number of records for each </w:t>
-        </w:r>
-      </w:ins>
-      <w:ins w:id="180" w:author="Anderson, Riley Morgan" w:date="2024-11-27T12:51:00Z" w16du:dateUtc="2024-11-27T17:51:00Z">
-        <w:r>
-          <w:t>genus</w:t>
-        </w:r>
-      </w:ins>
-      <w:ins w:id="181" w:author="Anderson, Riley Morgan" w:date="2024-11-27T12:49:00Z">
-        <w:r>
-          <w:t>. Vertical dashed lines correspond to 21 March, 21 June, and 21 September.</w:t>
-        </w:r>
-      </w:ins>
-    </w:p>
-    <w:p>
-      <w:pPr>
-        <w:pStyle w:val="Body"/>
-        <w:rPr>
-          <w:ins w:id="182" w:author="Anderson, Riley Morgan" w:date="2024-11-27T12:50:00Z" w16du:dateUtc="2024-11-27T17:50:00Z"/>
-        </w:rPr>
-      </w:pPr>
-    </w:p>
-    <w:p>
-      <w:pPr>
-        <w:pStyle w:val="Body"/>
-        <w:rPr>
-          <w:ins w:id="183" w:author="Anderson, Riley Morgan" w:date="2024-11-27T12:50:00Z" w16du:dateUtc="2024-11-27T17:50:00Z"/>
-        </w:rPr>
-      </w:pPr>
-    </w:p>
-    <w:p>
-      <w:pPr>
-        <w:pStyle w:val="Body"/>
-        <w:rPr>
-          <w:ins w:id="184" w:author="Anderson, Riley Morgan" w:date="2024-11-27T12:50:00Z" w16du:dateUtc="2024-11-27T17:50:00Z"/>
-        </w:rPr>
-      </w:pPr>
-    </w:p>
-    <w:p>
-      <w:pPr>
-        <w:pStyle w:val="Body"/>
-        <w:rPr>
-          <w:ins w:id="185" w:author="Anderson, Riley Morgan" w:date="2024-11-27T12:50:00Z" w16du:dateUtc="2024-11-27T17:50:00Z"/>
-        </w:rPr>
-      </w:pPr>
-    </w:p>
-    <w:p>
-      <w:pPr>
-        <w:pStyle w:val="Body"/>
-        <w:rPr>
-          <w:ins w:id="186" w:author="Anderson, Riley Morgan" w:date="2024-11-27T12:50:00Z" w16du:dateUtc="2024-11-27T17:50:00Z"/>
-        </w:rPr>
-      </w:pPr>
-    </w:p>
-    <w:p>
-      <w:pPr>
-        <w:pStyle w:val="Body"/>
-        <w:rPr>
-          <w:ins w:id="187" w:author="Anderson, Riley Morgan" w:date="2024-11-27T12:50:00Z" w16du:dateUtc="2024-11-27T17:50:00Z"/>
-        </w:rPr>
-      </w:pPr>
-    </w:p>
-    <w:p>
-      <w:pPr>
-        <w:pStyle w:val="Body"/>
-        <w:rPr>
-          <w:ins w:id="188" w:author="Anderson, Riley Morgan" w:date="2024-11-27T12:50:00Z" w16du:dateUtc="2024-11-27T17:50:00Z"/>
-        </w:rPr>
-      </w:pPr>
-    </w:p>
-    <w:p>
-      <w:pPr>
-        <w:pStyle w:val="Body"/>
-        <w:rPr>
-          <w:ins w:id="189" w:author="Anderson, Riley Morgan" w:date="2024-11-27T12:50:00Z" w16du:dateUtc="2024-11-27T17:50:00Z"/>
-        </w:rPr>
-      </w:pPr>
-    </w:p>
-    <w:p>
-      <w:pPr>
-        <w:pStyle w:val="Body"/>
-        <w:rPr>
-          <w:ins w:id="190" w:author="Anderson, Riley Morgan" w:date="2024-11-27T12:50:00Z" w16du:dateUtc="2024-11-27T17:50:00Z"/>
-        </w:rPr>
-      </w:pPr>
-    </w:p>
-    <w:p>
-      <w:pPr>
-        <w:pStyle w:val="Body"/>
-        <w:rPr>
-          <w:ins w:id="191" w:author="Anderson, Riley Morgan" w:date="2024-11-27T12:50:00Z" w16du:dateUtc="2024-11-27T17:50:00Z"/>
-        </w:rPr>
-      </w:pPr>
-    </w:p>
-    <w:p>
-      <w:pPr>
-        <w:pStyle w:val="Body"/>
-        <w:rPr>
-          <w:ins w:id="192" w:author="Anderson, Riley Morgan" w:date="2024-11-27T12:50:00Z" w16du:dateUtc="2024-11-27T17:50:00Z"/>
-        </w:rPr>
-      </w:pPr>
-    </w:p>
-    <w:p>
-      <w:pPr>
-        <w:pStyle w:val="Body"/>
-        <w:rPr>
-          <w:ins w:id="193" w:author="Anderson, Riley Morgan" w:date="2024-11-27T12:50:00Z" w16du:dateUtc="2024-11-27T17:50:00Z"/>
-        </w:rPr>
-      </w:pPr>
-      <w:ins w:id="194" w:author="Anderson, Riley Morgan" w:date="2024-11-27T12:50:00Z" w16du:dateUtc="2024-11-27T17:50:00Z">
-        <w:r>
-          <w:lastRenderedPageBreak/>
-          <w:t>And supplement:</w:t>
-        </w:r>
-      </w:ins>
-    </w:p>
-    <w:p>
-      <w:pPr>
-        <w:pStyle w:val="Body"/>
-        <w:rPr>
-          <w:ins w:id="195" w:author="Anderson, Riley Morgan" w:date="2024-11-27T12:50:00Z" w16du:dateUtc="2024-11-27T17:50:00Z"/>
-        </w:rPr>
-      </w:pPr>
-      <w:ins w:id="196" w:author="Anderson, Riley Morgan" w:date="2024-11-27T12:50:00Z" w16du:dateUtc="2024-11-27T17:50:00Z">
-        <w:r>
-          <w:rPr>
-            <w:noProof/>
-            <w14:textOutline w14:w="0" w14:cap="rnd" w14:cmpd="sng" w14:algn="ctr">
-              <w14:noFill/>
-              <w14:prstDash w14:val="solid"/>
-              <w14:bevel/>
-            </w14:textOutline>
-          </w:rPr>
-          <w:drawing>
-            <wp:inline distT="0" distB="0" distL="0" distR="0" wp14:anchorId="6C8FC8C6" wp14:editId="0DDA9571">
-              <wp:extent cx="5943600" cy="5200650"/>
-              <wp:effectExtent l="0" t="0" r="0" b="0"/>
-              <wp:docPr id="1112752784" name="Picture 7"/>
-              <wp:cNvGraphicFramePr>
-                <a:graphicFrameLocks xmlns:a="http://schemas.openxmlformats.org/drawingml/2006/main" noChangeAspect="1"/>
-              </wp:cNvGraphicFramePr>
-              <a:graphic xmlns:a="http://schemas.openxmlformats.org/drawingml/2006/main">
-                <a:graphicData uri="http://schemas.openxmlformats.org/drawingml/2006/picture">
-                  <pic:pic xmlns:pic="http://schemas.openxmlformats.org/drawingml/2006/picture">
-                    <pic:nvPicPr>
-                      <pic:cNvPr id="1112752784" name="Picture 1112752784"/>
-                      <pic:cNvPicPr/>
-                    </pic:nvPicPr>
-                    <pic:blipFill>
-                      <a:blip r:embed="rId27" cstate="print">
-                        <a:extLst>
-                          <a:ext uri="{28A0092B-C50C-407E-A947-70E740481C1C}">
-                            <a14:useLocalDpi xmlns:a14="http://schemas.microsoft.com/office/drawing/2010/main" val="0"/>
-                          </a:ext>
-                        </a:extLst>
-                      </a:blip>
-                      <a:stretch>
-                        <a:fillRect/>
-                      </a:stretch>
-                    </pic:blipFill>
-                    <pic:spPr>
-                      <a:xfrm>
-                        <a:off x="0" y="0"/>
-                        <a:ext cx="5943600" cy="5200650"/>
-                      </a:xfrm>
-                      <a:prstGeom prst="rect">
-                        <a:avLst/>
-                      </a:prstGeom>
-                    </pic:spPr>
-                  </pic:pic>
-                </a:graphicData>
-              </a:graphic>
-            </wp:inline>
-          </w:drawing>
-        </w:r>
-      </w:ins>
-    </w:p>
-    <w:p>
-      <w:pPr>
-        <w:pStyle w:val="Body"/>
-        <w:rPr>
-          <w:ins w:id="197" w:author="Anderson, Riley Morgan" w:date="2024-11-27T12:50:00Z" w16du:dateUtc="2024-11-27T17:50:00Z"/>
-        </w:rPr>
-      </w:pPr>
-    </w:p>
-    <w:p>
-      <w:pPr>
-        <w:pStyle w:val="Body"/>
-        <w:rPr>
-          <w:ins w:id="198" w:author="Anderson, Riley Morgan" w:date="2024-11-27T12:50:00Z" w16du:dateUtc="2024-11-27T17:50:00Z"/>
-        </w:rPr>
-      </w:pPr>
-      <w:ins w:id="199" w:author="Anderson, Riley Morgan" w:date="2024-11-27T12:50:00Z">
-        <w:r>
           <w:rPr>
             <w:b/>
             <w:bCs/>
-          </w:rPr>
-          <w:t>Genus-level seasonal distributions</w:t>
-        </w:r>
-        <w:r>
-          <w:rPr>
-            <w:b/>
-            <w:bCs/>
-            <w:rPrChange w:id="200" w:author="Anderson, Riley Morgan" w:date="2024-11-27T12:50:00Z" w16du:dateUtc="2024-11-27T17:50:00Z">
+            <w:rPrChange w:id="286" w:author="Anderson, Riley Morgan" w:date="2024-11-27T12:50:00Z" w16du:dateUtc="2024-11-27T17:50:00Z">
               <w:rPr/>
             </w:rPrChange>
           </w:rPr>
@@ -4752,12 +5478,12 @@
           <w:t xml:space="preserve">. Beneath each parasite genera are the presumed host genera. Density is estimated at the genus level with Scott’s method for genera presumed univoltine, while biased cross validation was used for genera presumed multivoltine. Sample sizes displayed on the right are the total number of records for each </w:t>
         </w:r>
       </w:ins>
-      <w:ins w:id="201" w:author="Anderson, Riley Morgan" w:date="2024-11-27T12:51:00Z" w16du:dateUtc="2024-11-27T17:51:00Z">
+      <w:ins w:id="287" w:author="Anderson, Riley Morgan" w:date="2024-11-27T12:51:00Z" w16du:dateUtc="2024-11-27T17:51:00Z">
         <w:r>
           <w:t>genus</w:t>
         </w:r>
       </w:ins>
-      <w:ins w:id="202" w:author="Anderson, Riley Morgan" w:date="2024-11-27T12:50:00Z">
+      <w:ins w:id="288" w:author="Anderson, Riley Morgan" w:date="2024-11-27T12:50:00Z">
         <w:r>
           <w:t>. Vertical dashed lines correspond to 21 March, 21 June, and 21 September. These parasites have low sample sizes limiting distributional estimation.</w:t>
         </w:r>
@@ -4767,31 +5493,31 @@
       <w:pPr>
         <w:pStyle w:val="Body"/>
         <w:rPr>
-          <w:ins w:id="203" w:author="Anderson, Riley Morgan" w:date="2024-11-27T12:49:00Z" w16du:dateUtc="2024-11-27T17:49:00Z"/>
-        </w:rPr>
-      </w:pPr>
-    </w:p>
-    <w:p>
-      <w:pPr>
-        <w:pStyle w:val="Body"/>
-        <w:rPr>
-          <w:ins w:id="204" w:author="Anderson, Riley Morgan" w:date="2024-11-08T14:43:00Z" w16du:dateUtc="2024-11-08T19:43:00Z"/>
-        </w:rPr>
-      </w:pPr>
-    </w:p>
-    <w:p>
-      <w:pPr>
-        <w:pStyle w:val="Body"/>
-        <w:rPr>
-          <w:ins w:id="205" w:author="Anderson, Riley Morgan" w:date="2024-11-08T14:43:00Z" w16du:dateUtc="2024-11-08T19:43:00Z"/>
-        </w:rPr>
-      </w:pPr>
-    </w:p>
-    <w:p>
-      <w:pPr>
-        <w:pStyle w:val="Body"/>
-        <w:rPr>
-          <w:ins w:id="206" w:author="Anderson, Riley Morgan" w:date="2024-11-08T14:43:00Z" w16du:dateUtc="2024-11-08T19:43:00Z"/>
+          <w:ins w:id="289" w:author="Anderson, Riley Morgan" w:date="2024-11-27T12:49:00Z" w16du:dateUtc="2024-11-27T17:49:00Z"/>
+        </w:rPr>
+      </w:pPr>
+    </w:p>
+    <w:p>
+      <w:pPr>
+        <w:pStyle w:val="Body"/>
+        <w:rPr>
+          <w:ins w:id="290" w:author="Anderson, Riley Morgan" w:date="2024-11-08T14:43:00Z" w16du:dateUtc="2024-11-08T19:43:00Z"/>
+        </w:rPr>
+      </w:pPr>
+    </w:p>
+    <w:p>
+      <w:pPr>
+        <w:pStyle w:val="Body"/>
+        <w:rPr>
+          <w:ins w:id="291" w:author="Anderson, Riley Morgan" w:date="2024-11-08T14:43:00Z" w16du:dateUtc="2024-11-08T19:43:00Z"/>
+        </w:rPr>
+      </w:pPr>
+    </w:p>
+    <w:p>
+      <w:pPr>
+        <w:pStyle w:val="Body"/>
+        <w:rPr>
+          <w:ins w:id="292" w:author="Anderson, Riley Morgan" w:date="2024-11-08T14:43:00Z" w16du:dateUtc="2024-11-08T19:43:00Z"/>
         </w:rPr>
       </w:pPr>
     </w:p>
@@ -6113,7 +6839,6 @@
         <w:t xml:space="preserve"> Winfree R, Griswold T, Kremen C (2007) Effect of human </w:t>
       </w:r>
       <w:proofErr w:type="spellStart"/>
-      <w:proofErr w:type="gramStart"/>
       <w:r>
         <w:rPr>
           <w:sz w:val="24"/>
@@ -6122,7 +6847,6 @@
         <w:t>disturbanceon</w:t>
       </w:r>
       <w:proofErr w:type="spellEnd"/>
-      <w:proofErr w:type="gramEnd"/>
       <w:r>
         <w:rPr>
           <w:sz w:val="24"/>
@@ -6374,8 +7098,6 @@
       </w:pPr>
     </w:p>
     <w:sectPr>
-      <w:headerReference w:type="default" r:id="rId28"/>
-      <w:footerReference w:type="default" r:id="rId29"/>
       <w:pgSz w:w="12240" w:h="15840"/>
       <w:pgMar w:top="1440" w:right="1440" w:bottom="1440" w:left="1440" w:header="720" w:footer="864" w:gutter="0"/>
       <w:cols w:space="720"/>
@@ -6473,12 +7195,6 @@
 </w:endnotes>
 </file>
 
-<file path=word/footer1.xml><?xml version="1.0" encoding="utf-8"?>
-<w:ftr xmlns:wpc="http://schemas.microsoft.com/office/word/2010/wordprocessingCanvas" xmlns:cx="http://schemas.microsoft.com/office/drawing/2014/chartex" xmlns:cx1="http://schemas.microsoft.com/office/drawing/2015/9/8/chartex" xmlns:cx2="http://schemas.microsoft.com/office/drawing/2015/10/21/chartex" xmlns:cx3="http://schemas.microsoft.com/office/drawing/2016/5/9/chartex" xmlns:cx4="http://schemas.microsoft.com/office/drawing/2016/5/10/chartex" xmlns:cx5="http://schemas.microsoft.com/office/drawing/2016/5/11/chartex" xmlns:cx6="http://schemas.microsoft.com/office/drawing/2016/5/12/chartex" xmlns:cx7="http://schemas.microsoft.com/office/drawing/2016/5/13/chartex" xmlns:cx8="http://schemas.microsoft.com/office/drawing/2016/5/14/chartex" xmlns:mc="http://schemas.openxmlformats.org/markup-compatibility/2006" xmlns:aink="http://schemas.microsoft.com/office/drawing/2016/ink" xmlns:am3d="http://schemas.microsoft.com/office/drawing/2017/model3d" xmlns:o="urn:schemas-microsoft-com:office:office" xmlns:oel="http://schemas.microsoft.com/office/2019/extlst" xmlns:r="http://schemas.openxmlformats.org/officeDocument/2006/relationships" xmlns:m="http://schemas.openxmlformats.org/officeDocument/2006/math" xmlns:v="urn:schemas-microsoft-com:vml" xmlns:wp14="http://schemas.microsoft.com/office/word/2010/wordprocessingDrawing" xmlns:wp="http://schemas.openxmlformats.org/drawingml/2006/wordprocessingDrawing" xmlns:w10="urn:schemas-microsoft-com:office:word" xmlns:w="http://schemas.openxmlformats.org/wordprocessingml/2006/main" xmlns:w14="http://schemas.microsoft.com/office/word/2010/wordml" xmlns:w15="http://schemas.microsoft.com/office/word/2012/wordml" xmlns:w16cex="http://schemas.microsoft.com/office/word/2018/wordml/cex" xmlns:w16cid="http://schemas.microsoft.com/office/word/2016/wordml/cid" xmlns:w16="http://schemas.microsoft.com/office/word/2018/wordml" xmlns:w16du="http://schemas.microsoft.com/office/word/2023/wordml/word16du" xmlns:w16sdtdh="http://schemas.microsoft.com/office/word/2020/wordml/sdtdatahash" xmlns:w16se="http://schemas.microsoft.com/office/word/2015/wordml/symex" xmlns:wpg="http://schemas.microsoft.com/office/word/2010/wordprocessingGroup" xmlns:wpi="http://schemas.microsoft.com/office/word/2010/wordprocessingInk" xmlns:wne="http://schemas.microsoft.com/office/word/2006/wordml" xmlns:wps="http://schemas.microsoft.com/office/word/2010/wordprocessingShape" mc:Ignorable="w14 w15 w16se w16cid w16 w16cex w16sdtdh w16du wp14">
-  <w:p/>
-</w:ftr>
-</file>
-
 <file path=word/footnotes.xml><?xml version="1.0" encoding="utf-8"?>
 <w:footnotes xmlns:wpc="http://schemas.microsoft.com/office/word/2010/wordprocessingCanvas" xmlns:cx="http://schemas.microsoft.com/office/drawing/2014/chartex" xmlns:cx1="http://schemas.microsoft.com/office/drawing/2015/9/8/chartex" xmlns:cx2="http://schemas.microsoft.com/office/drawing/2015/10/21/chartex" xmlns:cx3="http://schemas.microsoft.com/office/drawing/2016/5/9/chartex" xmlns:cx4="http://schemas.microsoft.com/office/drawing/2016/5/10/chartex" xmlns:cx5="http://schemas.microsoft.com/office/drawing/2016/5/11/chartex" xmlns:cx6="http://schemas.microsoft.com/office/drawing/2016/5/12/chartex" xmlns:cx7="http://schemas.microsoft.com/office/drawing/2016/5/13/chartex" xmlns:cx8="http://schemas.microsoft.com/office/drawing/2016/5/14/chartex" xmlns:mc="http://schemas.openxmlformats.org/markup-compatibility/2006" xmlns:aink="http://schemas.microsoft.com/office/drawing/2016/ink" xmlns:am3d="http://schemas.microsoft.com/office/drawing/2017/model3d" xmlns:o="urn:schemas-microsoft-com:office:office" xmlns:oel="http://schemas.microsoft.com/office/2019/extlst" xmlns:r="http://schemas.openxmlformats.org/officeDocument/2006/relationships" xmlns:m="http://schemas.openxmlformats.org/officeDocument/2006/math" xmlns:v="urn:schemas-microsoft-com:vml" xmlns:wp14="http://schemas.microsoft.com/office/word/2010/wordprocessingDrawing" xmlns:wp="http://schemas.openxmlformats.org/drawingml/2006/wordprocessingDrawing" xmlns:w10="urn:schemas-microsoft-com:office:word" xmlns:w="http://schemas.openxmlformats.org/wordprocessingml/2006/main" xmlns:w14="http://schemas.microsoft.com/office/word/2010/wordml" xmlns:w15="http://schemas.microsoft.com/office/word/2012/wordml" xmlns:w16cex="http://schemas.microsoft.com/office/word/2018/wordml/cex" xmlns:w16cid="http://schemas.microsoft.com/office/word/2016/wordml/cid" xmlns:w16="http://schemas.microsoft.com/office/word/2018/wordml" xmlns:w16du="http://schemas.microsoft.com/office/word/2023/wordml/word16du" xmlns:w16sdtdh="http://schemas.microsoft.com/office/word/2020/wordml/sdtdatahash" xmlns:w16se="http://schemas.microsoft.com/office/word/2015/wordml/symex" xmlns:wpg="http://schemas.microsoft.com/office/word/2010/wordprocessingGroup" xmlns:wpi="http://schemas.microsoft.com/office/word/2010/wordprocessingInk" xmlns:wne="http://schemas.microsoft.com/office/word/2006/wordml" xmlns:wps="http://schemas.microsoft.com/office/word/2010/wordprocessingShape" mc:Ignorable="w14 w15 w16se w16cid w16 w16cex w16sdtdh w16du wp14">
   <w:footnote w:type="separator" w:id="-1">
@@ -6496,12 +7212,6 @@
     </w:p>
   </w:footnote>
 </w:footnotes>
-</file>
-
-<file path=word/header1.xml><?xml version="1.0" encoding="utf-8"?>
-<w:hdr xmlns:wpc="http://schemas.microsoft.com/office/word/2010/wordprocessingCanvas" xmlns:cx="http://schemas.microsoft.com/office/drawing/2014/chartex" xmlns:cx1="http://schemas.microsoft.com/office/drawing/2015/9/8/chartex" xmlns:cx2="http://schemas.microsoft.com/office/drawing/2015/10/21/chartex" xmlns:cx3="http://schemas.microsoft.com/office/drawing/2016/5/9/chartex" xmlns:cx4="http://schemas.microsoft.com/office/drawing/2016/5/10/chartex" xmlns:cx5="http://schemas.microsoft.com/office/drawing/2016/5/11/chartex" xmlns:cx6="http://schemas.microsoft.com/office/drawing/2016/5/12/chartex" xmlns:cx7="http://schemas.microsoft.com/office/drawing/2016/5/13/chartex" xmlns:cx8="http://schemas.microsoft.com/office/drawing/2016/5/14/chartex" xmlns:mc="http://schemas.openxmlformats.org/markup-compatibility/2006" xmlns:aink="http://schemas.microsoft.com/office/drawing/2016/ink" xmlns:am3d="http://schemas.microsoft.com/office/drawing/2017/model3d" xmlns:o="urn:schemas-microsoft-com:office:office" xmlns:oel="http://schemas.microsoft.com/office/2019/extlst" xmlns:r="http://schemas.openxmlformats.org/officeDocument/2006/relationships" xmlns:m="http://schemas.openxmlformats.org/officeDocument/2006/math" xmlns:v="urn:schemas-microsoft-com:vml" xmlns:wp14="http://schemas.microsoft.com/office/word/2010/wordprocessingDrawing" xmlns:wp="http://schemas.openxmlformats.org/drawingml/2006/wordprocessingDrawing" xmlns:w10="urn:schemas-microsoft-com:office:word" xmlns:w="http://schemas.openxmlformats.org/wordprocessingml/2006/main" xmlns:w14="http://schemas.microsoft.com/office/word/2010/wordml" xmlns:w15="http://schemas.microsoft.com/office/word/2012/wordml" xmlns:w16cex="http://schemas.microsoft.com/office/word/2018/wordml/cex" xmlns:w16cid="http://schemas.microsoft.com/office/word/2016/wordml/cid" xmlns:w16="http://schemas.microsoft.com/office/word/2018/wordml" xmlns:w16du="http://schemas.microsoft.com/office/word/2023/wordml/word16du" xmlns:w16sdtdh="http://schemas.microsoft.com/office/word/2020/wordml/sdtdatahash" xmlns:w16se="http://schemas.microsoft.com/office/word/2015/wordml/symex" xmlns:wpg="http://schemas.microsoft.com/office/word/2010/wordprocessingGroup" xmlns:wpi="http://schemas.microsoft.com/office/word/2010/wordprocessingInk" xmlns:wne="http://schemas.microsoft.com/office/word/2006/wordml" xmlns:wps="http://schemas.microsoft.com/office/word/2010/wordprocessingShape" mc:Ignorable="w14 w15 w16se w16cid w16 w16cex w16sdtdh w16du wp14">
-  <w:p/>
-</w:hdr>
 </file>
 
 <file path=word/numbering.xml><?xml version="1.0" encoding="utf-8"?>
@@ -7022,7 +7732,6 @@
   <w:style w:type="character" w:default="1" w:styleId="DefaultParagraphFont">
     <w:name w:val="Default Paragraph Font"/>
     <w:uiPriority w:val="1"/>
-    <w:semiHidden/>
     <w:unhideWhenUsed/>
   </w:style>
   <w:style w:type="table" w:default="1" w:styleId="TableNormal">
@@ -7180,6 +7889,56 @@
     <w:rsid w:val="00DC21AB"/>
     <w:rPr>
       <w:color w:val="666666"/>
+    </w:rPr>
+  </w:style>
+  <w:style w:type="paragraph" w:styleId="Header">
+    <w:name w:val="header"/>
+    <w:basedOn w:val="Normal"/>
+    <w:link w:val="HeaderChar"/>
+    <w:uiPriority w:val="99"/>
+    <w:unhideWhenUsed/>
+    <w:rsid w:val="006744AB"/>
+    <w:pPr>
+      <w:tabs>
+        <w:tab w:val="center" w:pos="4680"/>
+        <w:tab w:val="right" w:pos="9360"/>
+      </w:tabs>
+    </w:pPr>
+  </w:style>
+  <w:style w:type="character" w:customStyle="1" w:styleId="HeaderChar">
+    <w:name w:val="Header Char"/>
+    <w:basedOn w:val="DefaultParagraphFont"/>
+    <w:link w:val="Header"/>
+    <w:uiPriority w:val="99"/>
+    <w:rsid w:val="006744AB"/>
+    <w:rPr>
+      <w:sz w:val="24"/>
+      <w:szCs w:val="24"/>
+    </w:rPr>
+  </w:style>
+  <w:style w:type="paragraph" w:styleId="Footer">
+    <w:name w:val="footer"/>
+    <w:basedOn w:val="Normal"/>
+    <w:link w:val="FooterChar"/>
+    <w:uiPriority w:val="99"/>
+    <w:unhideWhenUsed/>
+    <w:rsid w:val="006744AB"/>
+    <w:pPr>
+      <w:tabs>
+        <w:tab w:val="center" w:pos="4680"/>
+        <w:tab w:val="right" w:pos="9360"/>
+      </w:tabs>
+    </w:pPr>
+  </w:style>
+  <w:style w:type="character" w:customStyle="1" w:styleId="FooterChar">
+    <w:name w:val="Footer Char"/>
+    <w:basedOn w:val="DefaultParagraphFont"/>
+    <w:link w:val="Footer"/>
+    <w:uiPriority w:val="99"/>
+    <w:rsid w:val="006744AB"/>
+    <w:rPr>
+      <w:sz w:val="24"/>
+      <w:szCs w:val="24"/>
     </w:rPr>
   </w:style>
 </w:styles>

</xml_diff>

<commit_message>
added new genus plots.
</commit_message>
<xml_diff>
--- a/writing/Puget Sound Bee Dversity RMA.docx
+++ b/writing/Puget Sound Bee Dversity RMA.docx
@@ -2323,6 +2323,7 @@
       <w:pPr>
         <w:pStyle w:val="Body"/>
       </w:pPr>
+      <w:bookmarkStart w:id="18" w:name="_Hlk184743048"/>
     </w:p>
     <w:p>
       <w:pPr>
@@ -2364,7 +2365,7 @@
     <w:p>
       <w:pPr>
         <w:rPr>
-          <w:ins w:id="18" w:author="Anderson, Riley Morgan" w:date="2024-12-09T12:49:00Z" w16du:dateUtc="2024-12-09T17:49:00Z"/>
+          <w:ins w:id="19" w:author="Anderson, Riley Morgan" w:date="2024-12-09T12:49:00Z" w16du:dateUtc="2024-12-09T17:49:00Z"/>
           <w:rFonts w:ascii="Helvetica Neue" w:hAnsi="Helvetica Neue"/>
           <w:u w:val="single"/>
         </w:rPr>
@@ -2373,12 +2374,12 @@
     <w:p>
       <w:pPr>
         <w:rPr>
-          <w:ins w:id="19" w:author="Anderson, Riley Morgan" w:date="2024-12-09T12:49:00Z"/>
+          <w:ins w:id="20" w:author="Anderson, Riley Morgan" w:date="2024-12-09T12:49:00Z"/>
           <w:rFonts w:ascii="Helvetica Neue" w:hAnsi="Helvetica Neue"/>
           <w:u w:val="single"/>
         </w:rPr>
       </w:pPr>
-      <w:ins w:id="20" w:author="Anderson, Riley Morgan" w:date="2024-12-09T12:49:00Z">
+      <w:ins w:id="21" w:author="Anderson, Riley Morgan" w:date="2024-12-09T12:49:00Z">
         <w:r>
           <w:rPr>
             <w:rFonts w:ascii="Helvetica Neue" w:hAnsi="Helvetica Neue"/>
@@ -2387,7 +2388,7 @@
           <w:t xml:space="preserve">Across </w:t>
         </w:r>
       </w:ins>
-      <w:ins w:id="21" w:author="Anderson, Riley Morgan" w:date="2024-12-09T12:49:00Z" w16du:dateUtc="2024-12-09T17:49:00Z">
+      <w:ins w:id="22" w:author="Anderson, Riley Morgan" w:date="2024-12-09T12:49:00Z" w16du:dateUtc="2024-12-09T17:49:00Z">
         <w:r>
           <w:rPr>
             <w:rFonts w:ascii="Helvetica Neue" w:hAnsi="Helvetica Neue"/>
@@ -2396,7 +2397,7 @@
           <w:t>the three</w:t>
         </w:r>
       </w:ins>
-      <w:ins w:id="22" w:author="Anderson, Riley Morgan" w:date="2024-12-09T12:49:00Z">
+      <w:ins w:id="23" w:author="Anderson, Riley Morgan" w:date="2024-12-09T12:49:00Z">
         <w:r>
           <w:rPr>
             <w:rFonts w:ascii="Helvetica Neue" w:hAnsi="Helvetica Neue"/>
@@ -2405,7 +2406,7 @@
           <w:t xml:space="preserve"> sites and </w:t>
         </w:r>
       </w:ins>
-      <w:ins w:id="23" w:author="Anderson, Riley Morgan" w:date="2024-12-09T12:49:00Z" w16du:dateUtc="2024-12-09T17:49:00Z">
+      <w:ins w:id="24" w:author="Anderson, Riley Morgan" w:date="2024-12-09T12:49:00Z" w16du:dateUtc="2024-12-09T17:49:00Z">
         <w:r>
           <w:rPr>
             <w:rFonts w:ascii="Helvetica Neue" w:hAnsi="Helvetica Neue"/>
@@ -2414,7 +2415,7 @@
           <w:t>seven</w:t>
         </w:r>
       </w:ins>
-      <w:ins w:id="24" w:author="Anderson, Riley Morgan" w:date="2024-12-09T12:49:00Z">
+      <w:ins w:id="25" w:author="Anderson, Riley Morgan" w:date="2024-12-09T12:49:00Z">
         <w:r>
           <w:rPr>
             <w:rFonts w:ascii="Helvetica Neue" w:hAnsi="Helvetica Neue"/>
@@ -2423,7 +2424,7 @@
           <w:t xml:space="preserve"> years of the project we collected a total of 25,441 bee specimens. Of these specimens, 25,017 (98.33%) were identified to the species level, representing 118 species from five families and 24 genera. Of the remaining </w:t>
         </w:r>
       </w:ins>
-      <w:ins w:id="25" w:author="Anderson, Riley Morgan" w:date="2024-12-09T12:49:00Z" w16du:dateUtc="2024-12-09T17:49:00Z">
+      <w:ins w:id="26" w:author="Anderson, Riley Morgan" w:date="2024-12-09T12:49:00Z" w16du:dateUtc="2024-12-09T17:49:00Z">
         <w:r>
           <w:rPr>
             <w:rFonts w:ascii="Helvetica Neue" w:hAnsi="Helvetica Neue"/>
@@ -2432,7 +2433,7 @@
           <w:t>42</w:t>
         </w:r>
       </w:ins>
-      <w:ins w:id="26" w:author="Anderson, Riley Morgan" w:date="2024-12-09T12:50:00Z" w16du:dateUtc="2024-12-09T17:50:00Z">
+      <w:ins w:id="27" w:author="Anderson, Riley Morgan" w:date="2024-12-09T12:50:00Z" w16du:dateUtc="2024-12-09T17:50:00Z">
         <w:r>
           <w:rPr>
             <w:rFonts w:ascii="Helvetica Neue" w:hAnsi="Helvetica Neue"/>
@@ -2441,7 +2442,7 @@
           <w:t xml:space="preserve">4 </w:t>
         </w:r>
       </w:ins>
-      <w:ins w:id="27" w:author="Anderson, Riley Morgan" w:date="2024-12-09T12:49:00Z">
+      <w:ins w:id="28" w:author="Anderson, Riley Morgan" w:date="2024-12-09T12:49:00Z">
         <w:r>
           <w:rPr>
             <w:rFonts w:ascii="Helvetica Neue" w:hAnsi="Helvetica Neue"/>
@@ -2450,7 +2451,7 @@
           <w:t>specimens, 376 (</w:t>
         </w:r>
       </w:ins>
-      <w:ins w:id="28" w:author="Anderson, Riley Morgan" w:date="2024-12-09T12:52:00Z" w16du:dateUtc="2024-12-09T17:52:00Z">
+      <w:ins w:id="29" w:author="Anderson, Riley Morgan" w:date="2024-12-09T12:52:00Z" w16du:dateUtc="2024-12-09T17:52:00Z">
         <w:r>
           <w:rPr>
             <w:rFonts w:ascii="Helvetica Neue" w:hAnsi="Helvetica Neue"/>
@@ -2459,343 +2460,295 @@
           <w:t>1.48</w:t>
         </w:r>
       </w:ins>
-      <w:ins w:id="29" w:author="Anderson, Riley Morgan" w:date="2024-12-09T12:49:00Z">
+      <w:ins w:id="30" w:author="Anderson, Riley Morgan" w:date="2024-12-09T12:49:00Z">
         <w:r>
           <w:rPr>
             <w:rFonts w:ascii="Helvetica Neue" w:hAnsi="Helvetica Neue"/>
             <w:u w:val="single"/>
           </w:rPr>
-          <w:t xml:space="preserve">%) were identified to morphospecies, representing potentially 35 additional species within the genera: </w:t>
-        </w:r>
-        <w:proofErr w:type="spellStart"/>
+          <w:t xml:space="preserve">%) were identified to morphospecies, representing potentially 35 additional species within the genera: Nomada, Osmia, Sphecodes, and Triepeolus. </w:t>
+        </w:r>
+      </w:ins>
+      <w:ins w:id="31" w:author="Anderson, Riley Morgan" w:date="2024-12-09T12:51:00Z" w16du:dateUtc="2024-12-09T17:51:00Z">
         <w:r>
           <w:rPr>
             <w:rFonts w:ascii="Helvetica Neue" w:hAnsi="Helvetica Neue"/>
             <w:u w:val="single"/>
           </w:rPr>
-          <w:t>Nomada</w:t>
-        </w:r>
-        <w:proofErr w:type="spellEnd"/>
+          <w:t>The remaining 48 specimens</w:t>
+        </w:r>
+      </w:ins>
+      <w:ins w:id="32" w:author="Anderson, Riley Morgan" w:date="2024-12-09T12:52:00Z" w16du:dateUtc="2024-12-09T17:52:00Z">
         <w:r>
           <w:rPr>
             <w:rFonts w:ascii="Helvetica Neue" w:hAnsi="Helvetica Neue"/>
             <w:u w:val="single"/>
           </w:rPr>
-          <w:t xml:space="preserve">, Osmia, </w:t>
-        </w:r>
-        <w:proofErr w:type="spellStart"/>
+          <w:t xml:space="preserve"> </w:t>
+        </w:r>
         <w:r>
           <w:rPr>
             <w:rFonts w:ascii="Helvetica Neue" w:hAnsi="Helvetica Neue"/>
             <w:u w:val="single"/>
           </w:rPr>
-          <w:t>Sphecodes</w:t>
-        </w:r>
-        <w:proofErr w:type="spellEnd"/>
+          <w:lastRenderedPageBreak/>
+          <w:t>(</w:t>
+        </w:r>
+      </w:ins>
+      <w:ins w:id="33" w:author="Anderson, Riley Morgan" w:date="2024-12-09T12:53:00Z" w16du:dateUtc="2024-12-09T17:53:00Z">
         <w:r>
           <w:rPr>
             <w:rFonts w:ascii="Helvetica Neue" w:hAnsi="Helvetica Neue"/>
             <w:u w:val="single"/>
           </w:rPr>
-          <w:t xml:space="preserve">, and </w:t>
-        </w:r>
-        <w:proofErr w:type="spellStart"/>
+          <w:t>0.19%</w:t>
+        </w:r>
+      </w:ins>
+      <w:ins w:id="34" w:author="Anderson, Riley Morgan" w:date="2024-12-09T12:52:00Z" w16du:dateUtc="2024-12-09T17:52:00Z">
         <w:r>
           <w:rPr>
             <w:rFonts w:ascii="Helvetica Neue" w:hAnsi="Helvetica Neue"/>
             <w:u w:val="single"/>
           </w:rPr>
-          <w:t>Triepeolus</w:t>
-        </w:r>
-        <w:proofErr w:type="spellEnd"/>
+          <w:t>)</w:t>
+        </w:r>
+      </w:ins>
+      <w:ins w:id="35" w:author="Anderson, Riley Morgan" w:date="2024-12-09T12:53:00Z" w16du:dateUtc="2024-12-09T17:53:00Z">
         <w:r>
           <w:rPr>
             <w:rFonts w:ascii="Helvetica Neue" w:hAnsi="Helvetica Neue"/>
             <w:u w:val="single"/>
           </w:rPr>
-          <w:t xml:space="preserve">. </w:t>
-        </w:r>
-      </w:ins>
-      <w:ins w:id="30" w:author="Anderson, Riley Morgan" w:date="2024-12-09T12:51:00Z" w16du:dateUtc="2024-12-09T17:51:00Z">
+          <w:t xml:space="preserve"> </w:t>
+        </w:r>
+      </w:ins>
+      <w:ins w:id="36" w:author="Anderson, Riley Morgan" w:date="2024-12-09T12:49:00Z">
         <w:r>
           <w:rPr>
             <w:rFonts w:ascii="Helvetica Neue" w:hAnsi="Helvetica Neue"/>
             <w:u w:val="single"/>
           </w:rPr>
-          <w:t>The remaining 48 specimens</w:t>
-        </w:r>
-      </w:ins>
-      <w:ins w:id="31" w:author="Anderson, Riley Morgan" w:date="2024-12-09T12:52:00Z" w16du:dateUtc="2024-12-09T17:52:00Z">
+          <w:t>were damaged</w:t>
+        </w:r>
+      </w:ins>
+      <w:ins w:id="37" w:author="Anderson, Riley Morgan" w:date="2024-12-09T12:53:00Z" w16du:dateUtc="2024-12-09T17:53:00Z">
         <w:r>
           <w:rPr>
             <w:rFonts w:ascii="Helvetica Neue" w:hAnsi="Helvetica Neue"/>
             <w:u w:val="single"/>
           </w:rPr>
-          <w:t xml:space="preserve"> </w:t>
-        </w:r>
+          <w:t>, hindering</w:t>
+        </w:r>
+      </w:ins>
+      <w:ins w:id="38" w:author="Anderson, Riley Morgan" w:date="2024-12-09T12:49:00Z">
         <w:r>
           <w:rPr>
             <w:rFonts w:ascii="Helvetica Neue" w:hAnsi="Helvetica Neue"/>
             <w:u w:val="single"/>
           </w:rPr>
-          <w:lastRenderedPageBreak/>
-          <w:t>(</w:t>
-        </w:r>
-      </w:ins>
-      <w:ins w:id="32" w:author="Anderson, Riley Morgan" w:date="2024-12-09T12:53:00Z" w16du:dateUtc="2024-12-09T17:53:00Z">
+          <w:t xml:space="preserve"> species-level identification, however, these specimens were </w:t>
+        </w:r>
+      </w:ins>
+      <w:ins w:id="39" w:author="Anderson, Riley Morgan" w:date="2024-12-09T12:54:00Z" w16du:dateUtc="2024-12-09T17:54:00Z">
         <w:r>
           <w:rPr>
             <w:rFonts w:ascii="Helvetica Neue" w:hAnsi="Helvetica Neue"/>
             <w:u w:val="single"/>
           </w:rPr>
-          <w:t>0.19%</w:t>
-        </w:r>
-      </w:ins>
-      <w:ins w:id="33" w:author="Anderson, Riley Morgan" w:date="2024-12-09T12:52:00Z" w16du:dateUtc="2024-12-09T17:52:00Z">
+          <w:t xml:space="preserve">confidently </w:t>
+        </w:r>
+      </w:ins>
+      <w:ins w:id="40" w:author="Anderson, Riley Morgan" w:date="2024-12-09T12:49:00Z">
         <w:r>
           <w:rPr>
             <w:rFonts w:ascii="Helvetica Neue" w:hAnsi="Helvetica Neue"/>
             <w:u w:val="single"/>
           </w:rPr>
-          <w:t>)</w:t>
-        </w:r>
-      </w:ins>
-      <w:ins w:id="34" w:author="Anderson, Riley Morgan" w:date="2024-12-09T12:53:00Z" w16du:dateUtc="2024-12-09T17:53:00Z">
+          <w:t>identified to genus.</w:t>
+        </w:r>
+      </w:ins>
+    </w:p>
+    <w:p>
+      <w:pPr>
+        <w:rPr>
+          <w:ins w:id="41" w:author="Anderson, Riley Morgan" w:date="2024-12-09T14:39:00Z" w16du:dateUtc="2024-12-09T19:39:00Z"/>
+          <w:rFonts w:ascii="Helvetica Neue" w:hAnsi="Helvetica Neue"/>
+          <w:u w:val="single"/>
+        </w:rPr>
+      </w:pPr>
+      <w:ins w:id="42" w:author="Anderson, Riley Morgan" w:date="2024-12-09T14:24:00Z" w16du:dateUtc="2024-12-09T19:24:00Z">
         <w:r>
           <w:rPr>
             <w:rFonts w:ascii="Helvetica Neue" w:hAnsi="Helvetica Neue"/>
             <w:u w:val="single"/>
           </w:rPr>
-          <w:t xml:space="preserve"> </w:t>
-        </w:r>
-      </w:ins>
-      <w:ins w:id="35" w:author="Anderson, Riley Morgan" w:date="2024-12-09T12:49:00Z">
+          <w:t xml:space="preserve">Our species accumulation curves </w:t>
+        </w:r>
+      </w:ins>
+      <w:ins w:id="43" w:author="Anderson, Riley Morgan" w:date="2024-12-09T14:28:00Z" w16du:dateUtc="2024-12-09T19:28:00Z">
         <w:r>
           <w:rPr>
             <w:rFonts w:ascii="Helvetica Neue" w:hAnsi="Helvetica Neue"/>
             <w:u w:val="single"/>
           </w:rPr>
-          <w:t>were damaged</w:t>
-        </w:r>
-      </w:ins>
-      <w:ins w:id="36" w:author="Anderson, Riley Morgan" w:date="2024-12-09T12:53:00Z" w16du:dateUtc="2024-12-09T17:53:00Z">
+          <w:t>did not reach asymptotes, suggesting</w:t>
+        </w:r>
+      </w:ins>
+      <w:ins w:id="44" w:author="Anderson, Riley Morgan" w:date="2024-12-09T14:24:00Z" w16du:dateUtc="2024-12-09T19:24:00Z">
         <w:r>
           <w:rPr>
             <w:rFonts w:ascii="Helvetica Neue" w:hAnsi="Helvetica Neue"/>
             <w:u w:val="single"/>
           </w:rPr>
-          <w:t>, hindering</w:t>
-        </w:r>
-      </w:ins>
-      <w:ins w:id="37" w:author="Anderson, Riley Morgan" w:date="2024-12-09T12:49:00Z">
+          <w:t xml:space="preserve"> that </w:t>
+        </w:r>
+      </w:ins>
+      <w:ins w:id="45" w:author="Anderson, Riley Morgan" w:date="2024-12-09T14:25:00Z" w16du:dateUtc="2024-12-09T19:25:00Z">
         <w:r>
           <w:rPr>
             <w:rFonts w:ascii="Helvetica Neue" w:hAnsi="Helvetica Neue"/>
             <w:u w:val="single"/>
           </w:rPr>
-          <w:t xml:space="preserve"> species-level identification, however, these specimens were </w:t>
-        </w:r>
-      </w:ins>
-      <w:ins w:id="38" w:author="Anderson, Riley Morgan" w:date="2024-12-09T12:54:00Z" w16du:dateUtc="2024-12-09T17:54:00Z">
+          <w:t xml:space="preserve">the 118 confirmed species </w:t>
+        </w:r>
+        <w:proofErr w:type="gramStart"/>
         <w:r>
           <w:rPr>
             <w:rFonts w:ascii="Helvetica Neue" w:hAnsi="Helvetica Neue"/>
             <w:u w:val="single"/>
           </w:rPr>
-          <w:t xml:space="preserve">confidently </w:t>
-        </w:r>
-      </w:ins>
-      <w:ins w:id="39" w:author="Anderson, Riley Morgan" w:date="2024-12-09T12:49:00Z">
+          <w:t>is</w:t>
+        </w:r>
+        <w:proofErr w:type="gramEnd"/>
         <w:r>
           <w:rPr>
             <w:rFonts w:ascii="Helvetica Neue" w:hAnsi="Helvetica Neue"/>
             <w:u w:val="single"/>
           </w:rPr>
-          <w:t>identified to genus.</w:t>
-        </w:r>
-      </w:ins>
-    </w:p>
-    <w:p>
-      <w:pPr>
-        <w:rPr>
-          <w:ins w:id="40" w:author="Anderson, Riley Morgan" w:date="2024-12-09T14:39:00Z" w16du:dateUtc="2024-12-09T19:39:00Z"/>
+          <w:t xml:space="preserve"> likely an underestimate of the true richness across the three sites</w:t>
+        </w:r>
+      </w:ins>
+      <w:ins w:id="46" w:author="Anderson, Riley Morgan" w:date="2024-12-09T14:39:00Z" w16du:dateUtc="2024-12-09T19:39:00Z">
+        <w:r>
+          <w:rPr>
+            <w:rFonts w:ascii="Helvetica Neue" w:hAnsi="Helvetica Neue"/>
+            <w:u w:val="single"/>
+          </w:rPr>
+          <w:t xml:space="preserve"> (Figure X)</w:t>
+        </w:r>
+      </w:ins>
+      <w:ins w:id="47" w:author="Anderson, Riley Morgan" w:date="2024-12-09T14:27:00Z" w16du:dateUtc="2024-12-09T19:27:00Z">
+        <w:r>
+          <w:rPr>
+            <w:rFonts w:ascii="Helvetica Neue" w:hAnsi="Helvetica Neue"/>
+            <w:u w:val="single"/>
+          </w:rPr>
+          <w:t xml:space="preserve">. </w:t>
+        </w:r>
+      </w:ins>
+      <w:ins w:id="48" w:author="Anderson, Riley Morgan" w:date="2024-12-09T14:30:00Z" w16du:dateUtc="2024-12-09T19:30:00Z">
+        <w:r>
+          <w:rPr>
+            <w:rFonts w:ascii="Helvetica Neue" w:hAnsi="Helvetica Neue"/>
+            <w:u w:val="single"/>
+          </w:rPr>
+          <w:t xml:space="preserve">Chao richness estimation </w:t>
+        </w:r>
+      </w:ins>
+      <w:ins w:id="49" w:author="Anderson, Riley Morgan" w:date="2024-12-09T14:34:00Z" w16du:dateUtc="2024-12-09T19:34:00Z">
+        <w:r>
+          <w:rPr>
+            <w:rFonts w:ascii="Helvetica Neue" w:hAnsi="Helvetica Neue"/>
+            <w:u w:val="single"/>
+          </w:rPr>
+          <w:t xml:space="preserve">revealed the total richness across </w:t>
+        </w:r>
+      </w:ins>
+      <w:ins w:id="50" w:author="Anderson, Riley Morgan" w:date="2024-12-09T14:35:00Z" w16du:dateUtc="2024-12-09T19:35:00Z">
+        <w:r>
+          <w:rPr>
+            <w:rFonts w:ascii="Helvetica Neue" w:hAnsi="Helvetica Neue"/>
+            <w:u w:val="single"/>
+          </w:rPr>
+          <w:t>all sites and years as 139 species (using trap and net collected records)</w:t>
+        </w:r>
+      </w:ins>
+      <w:ins w:id="51" w:author="Anderson, Riley Morgan" w:date="2024-12-09T14:36:00Z" w16du:dateUtc="2024-12-09T19:36:00Z">
+        <w:r>
+          <w:rPr>
+            <w:rFonts w:ascii="Helvetica Neue" w:hAnsi="Helvetica Neue"/>
+            <w:u w:val="single"/>
+          </w:rPr>
+          <w:t xml:space="preserve">. Using only trap records, Chao richness was estimated at 124 species. </w:t>
+        </w:r>
+      </w:ins>
+      <w:ins w:id="52" w:author="Anderson, Riley Morgan" w:date="2024-12-09T14:37:00Z" w16du:dateUtc="2024-12-09T19:37:00Z">
+        <w:r>
+          <w:rPr>
+            <w:rFonts w:ascii="Helvetica Neue" w:hAnsi="Helvetica Neue"/>
+            <w:u w:val="single"/>
+          </w:rPr>
+          <w:t>Chao richness for the individual sites, POS, SCL, and BPF was estimated</w:t>
+        </w:r>
+      </w:ins>
+      <w:ins w:id="53" w:author="Anderson, Riley Morgan" w:date="2024-12-09T14:38:00Z" w16du:dateUtc="2024-12-09T19:38:00Z">
+        <w:r>
+          <w:rPr>
+            <w:rFonts w:ascii="Helvetica Neue" w:hAnsi="Helvetica Neue"/>
+            <w:u w:val="single"/>
+          </w:rPr>
+          <w:t xml:space="preserve"> using trap records only</w:t>
+        </w:r>
+      </w:ins>
+      <w:ins w:id="54" w:author="Anderson, Riley Morgan" w:date="2024-12-09T14:37:00Z" w16du:dateUtc="2024-12-09T19:37:00Z">
+        <w:r>
+          <w:rPr>
+            <w:rFonts w:ascii="Helvetica Neue" w:hAnsi="Helvetica Neue"/>
+            <w:u w:val="single"/>
+          </w:rPr>
+          <w:t xml:space="preserve"> </w:t>
+        </w:r>
+      </w:ins>
+      <w:ins w:id="55" w:author="Anderson, Riley Morgan" w:date="2024-12-09T14:38:00Z" w16du:dateUtc="2024-12-09T19:38:00Z">
+        <w:r>
+          <w:rPr>
+            <w:rFonts w:ascii="Helvetica Neue" w:hAnsi="Helvetica Neue"/>
+            <w:u w:val="single"/>
+          </w:rPr>
+          <w:t>at 115, 92, and 80 species, respectively.</w:t>
+        </w:r>
+      </w:ins>
+      <w:ins w:id="56" w:author="Anderson, Riley Morgan" w:date="2024-12-09T14:29:00Z" w16du:dateUtc="2024-12-09T19:29:00Z">
+        <w:r>
+          <w:rPr>
+            <w:rFonts w:ascii="Helvetica Neue" w:hAnsi="Helvetica Neue"/>
+            <w:u w:val="single"/>
+          </w:rPr>
+          <w:t xml:space="preserve"> </w:t>
+        </w:r>
+      </w:ins>
+    </w:p>
+    <w:p>
+      <w:pPr>
+        <w:rPr>
           <w:rFonts w:ascii="Helvetica Neue" w:hAnsi="Helvetica Neue"/>
           <w:u w:val="single"/>
         </w:rPr>
       </w:pPr>
-      <w:ins w:id="41" w:author="Anderson, Riley Morgan" w:date="2024-12-09T14:24:00Z" w16du:dateUtc="2024-12-09T19:24:00Z">
-        <w:r>
-          <w:rPr>
-            <w:rFonts w:ascii="Helvetica Neue" w:hAnsi="Helvetica Neue"/>
-            <w:u w:val="single"/>
-          </w:rPr>
-          <w:t xml:space="preserve">Our species accumulation curves </w:t>
-        </w:r>
-      </w:ins>
-      <w:ins w:id="42" w:author="Anderson, Riley Morgan" w:date="2024-12-09T14:28:00Z" w16du:dateUtc="2024-12-09T19:28:00Z">
-        <w:r>
-          <w:rPr>
-            <w:rFonts w:ascii="Helvetica Neue" w:hAnsi="Helvetica Neue"/>
-            <w:u w:val="single"/>
-          </w:rPr>
-          <w:t>did not reach asymptotes, suggesting</w:t>
-        </w:r>
-      </w:ins>
-      <w:ins w:id="43" w:author="Anderson, Riley Morgan" w:date="2024-12-09T14:24:00Z" w16du:dateUtc="2024-12-09T19:24:00Z">
-        <w:r>
-          <w:rPr>
-            <w:rFonts w:ascii="Helvetica Neue" w:hAnsi="Helvetica Neue"/>
-            <w:u w:val="single"/>
-          </w:rPr>
-          <w:t xml:space="preserve"> that </w:t>
-        </w:r>
-      </w:ins>
-      <w:ins w:id="44" w:author="Anderson, Riley Morgan" w:date="2024-12-09T14:25:00Z" w16du:dateUtc="2024-12-09T19:25:00Z">
-        <w:r>
-          <w:rPr>
-            <w:rFonts w:ascii="Helvetica Neue" w:hAnsi="Helvetica Neue"/>
-            <w:u w:val="single"/>
-          </w:rPr>
-          <w:t xml:space="preserve">the 118 confirmed species </w:t>
-        </w:r>
-        <w:proofErr w:type="gramStart"/>
-        <w:r>
-          <w:rPr>
-            <w:rFonts w:ascii="Helvetica Neue" w:hAnsi="Helvetica Neue"/>
-            <w:u w:val="single"/>
-          </w:rPr>
-          <w:t>is</w:t>
-        </w:r>
-        <w:proofErr w:type="gramEnd"/>
-        <w:r>
-          <w:rPr>
-            <w:rFonts w:ascii="Helvetica Neue" w:hAnsi="Helvetica Neue"/>
-            <w:u w:val="single"/>
-          </w:rPr>
-          <w:t xml:space="preserve"> likely an underestimate of the true richness across the three sites</w:t>
-        </w:r>
-      </w:ins>
-      <w:ins w:id="45" w:author="Anderson, Riley Morgan" w:date="2024-12-09T14:39:00Z" w16du:dateUtc="2024-12-09T19:39:00Z">
-        <w:r>
-          <w:rPr>
-            <w:rFonts w:ascii="Helvetica Neue" w:hAnsi="Helvetica Neue"/>
-            <w:u w:val="single"/>
-          </w:rPr>
-          <w:t xml:space="preserve"> (Figure X)</w:t>
-        </w:r>
-      </w:ins>
-      <w:ins w:id="46" w:author="Anderson, Riley Morgan" w:date="2024-12-09T14:27:00Z" w16du:dateUtc="2024-12-09T19:27:00Z">
-        <w:r>
-          <w:rPr>
-            <w:rFonts w:ascii="Helvetica Neue" w:hAnsi="Helvetica Neue"/>
-            <w:u w:val="single"/>
-          </w:rPr>
-          <w:t xml:space="preserve">. </w:t>
-        </w:r>
-      </w:ins>
-      <w:ins w:id="47" w:author="Anderson, Riley Morgan" w:date="2024-12-09T14:30:00Z" w16du:dateUtc="2024-12-09T19:30:00Z">
-        <w:r>
-          <w:rPr>
-            <w:rFonts w:ascii="Helvetica Neue" w:hAnsi="Helvetica Neue"/>
-            <w:u w:val="single"/>
-          </w:rPr>
-          <w:t xml:space="preserve">Chao richness estimation </w:t>
-        </w:r>
-      </w:ins>
-      <w:ins w:id="48" w:author="Anderson, Riley Morgan" w:date="2024-12-09T14:34:00Z" w16du:dateUtc="2024-12-09T19:34:00Z">
-        <w:r>
-          <w:rPr>
-            <w:rFonts w:ascii="Helvetica Neue" w:hAnsi="Helvetica Neue"/>
-            <w:u w:val="single"/>
-          </w:rPr>
-          <w:t xml:space="preserve">revealed the total richness across </w:t>
-        </w:r>
-      </w:ins>
-      <w:ins w:id="49" w:author="Anderson, Riley Morgan" w:date="2024-12-09T14:35:00Z" w16du:dateUtc="2024-12-09T19:35:00Z">
-        <w:r>
-          <w:rPr>
-            <w:rFonts w:ascii="Helvetica Neue" w:hAnsi="Helvetica Neue"/>
-            <w:u w:val="single"/>
-          </w:rPr>
-          <w:t>all sites and years as 139 species (using trap and net collected records)</w:t>
-        </w:r>
-      </w:ins>
-      <w:ins w:id="50" w:author="Anderson, Riley Morgan" w:date="2024-12-09T14:36:00Z" w16du:dateUtc="2024-12-09T19:36:00Z">
-        <w:r>
-          <w:rPr>
-            <w:rFonts w:ascii="Helvetica Neue" w:hAnsi="Helvetica Neue"/>
-            <w:u w:val="single"/>
-          </w:rPr>
-          <w:t xml:space="preserve">. Using only trap records, Chao richness was estimated at 124 species. </w:t>
-        </w:r>
-      </w:ins>
-      <w:ins w:id="51" w:author="Anderson, Riley Morgan" w:date="2024-12-09T14:37:00Z" w16du:dateUtc="2024-12-09T19:37:00Z">
-        <w:r>
-          <w:rPr>
-            <w:rFonts w:ascii="Helvetica Neue" w:hAnsi="Helvetica Neue"/>
-            <w:u w:val="single"/>
-          </w:rPr>
-          <w:t>Chao richness for the individual sites, POS, SCL, and BPF was estimated</w:t>
-        </w:r>
-      </w:ins>
-      <w:ins w:id="52" w:author="Anderson, Riley Morgan" w:date="2024-12-09T14:38:00Z" w16du:dateUtc="2024-12-09T19:38:00Z">
-        <w:r>
-          <w:rPr>
-            <w:rFonts w:ascii="Helvetica Neue" w:hAnsi="Helvetica Neue"/>
-            <w:u w:val="single"/>
-          </w:rPr>
-          <w:t xml:space="preserve"> using trap records only</w:t>
-        </w:r>
-      </w:ins>
-      <w:ins w:id="53" w:author="Anderson, Riley Morgan" w:date="2024-12-09T14:37:00Z" w16du:dateUtc="2024-12-09T19:37:00Z">
-        <w:r>
-          <w:rPr>
-            <w:rFonts w:ascii="Helvetica Neue" w:hAnsi="Helvetica Neue"/>
-            <w:u w:val="single"/>
-          </w:rPr>
-          <w:t xml:space="preserve"> </w:t>
-        </w:r>
-      </w:ins>
-      <w:ins w:id="54" w:author="Anderson, Riley Morgan" w:date="2024-12-09T14:38:00Z" w16du:dateUtc="2024-12-09T19:38:00Z">
-        <w:r>
-          <w:rPr>
-            <w:rFonts w:ascii="Helvetica Neue" w:hAnsi="Helvetica Neue"/>
-            <w:u w:val="single"/>
-          </w:rPr>
-          <w:t>at 115, 92, and 80 species, respectively.</w:t>
-        </w:r>
-      </w:ins>
-      <w:ins w:id="55" w:author="Anderson, Riley Morgan" w:date="2024-12-09T14:29:00Z" w16du:dateUtc="2024-12-09T19:29:00Z">
-        <w:r>
-          <w:rPr>
-            <w:rFonts w:ascii="Helvetica Neue" w:hAnsi="Helvetica Neue"/>
-            <w:u w:val="single"/>
-          </w:rPr>
-          <w:t xml:space="preserve"> </w:t>
-        </w:r>
-      </w:ins>
-    </w:p>
-    <w:p>
-      <w:pPr>
-        <w:rPr>
-          <w:rFonts w:ascii="Helvetica Neue" w:hAnsi="Helvetica Neue"/>
-          <w:u w:val="single"/>
-        </w:rPr>
-      </w:pPr>
-    </w:p>
-    <w:p>
-      <w:pPr>
-        <w:pStyle w:val="Body"/>
-        <w:rPr>
-          <w:del w:id="56" w:author="Anderson, Riley Morgan" w:date="2024-12-09T14:39:00Z" w16du:dateUtc="2024-12-09T19:39:00Z"/>
-        </w:rPr>
-      </w:pPr>
-      <w:del w:id="57" w:author="Anderson, Riley Morgan" w:date="2024-11-08T14:46:00Z" w16du:dateUtc="2024-11-08T19:46:00Z">
+    </w:p>
+    <w:p>
+      <w:pPr>
+        <w:pStyle w:val="Body"/>
+        <w:rPr>
+          <w:del w:id="57" w:author="Anderson, Riley Morgan" w:date="2024-12-09T14:39:00Z" w16du:dateUtc="2024-12-09T19:39:00Z"/>
+        </w:rPr>
+      </w:pPr>
+      <w:del w:id="58" w:author="Anderson, Riley Morgan" w:date="2024-11-08T14:46:00Z" w16du:dateUtc="2024-11-08T19:46:00Z">
         <w:r>
           <w:delText>Over all</w:delText>
         </w:r>
       </w:del>
-      <w:del w:id="58" w:author="Anderson, Riley Morgan" w:date="2024-12-09T14:39:00Z" w16du:dateUtc="2024-12-09T19:39:00Z">
+      <w:del w:id="59" w:author="Anderson, Riley Morgan" w:date="2024-12-09T14:39:00Z" w16du:dateUtc="2024-12-09T19:39:00Z">
         <w:r>
           <w:delText xml:space="preserve"> sites and the full 7 years of the project</w:delText>
         </w:r>
@@ -2835,11 +2788,11 @@
       <w:pPr>
         <w:pStyle w:val="Body"/>
         <w:rPr>
-          <w:del w:id="59" w:author="Anderson, Riley Morgan" w:date="2024-12-09T14:39:00Z" w16du:dateUtc="2024-12-09T19:39:00Z"/>
+          <w:del w:id="60" w:author="Anderson, Riley Morgan" w:date="2024-12-09T14:39:00Z" w16du:dateUtc="2024-12-09T19:39:00Z"/>
           <w:color w:val="FF0000"/>
-          <w:rPrChange w:id="60" w:author="Anderson, Riley Morgan" w:date="2024-11-25T16:38:00Z" w16du:dateUtc="2024-11-25T21:38:00Z">
+          <w:rPrChange w:id="61" w:author="Anderson, Riley Morgan" w:date="2024-11-25T16:38:00Z" w16du:dateUtc="2024-11-25T21:38:00Z">
             <w:rPr>
-              <w:del w:id="61" w:author="Anderson, Riley Morgan" w:date="2024-12-09T14:39:00Z" w16du:dateUtc="2024-12-09T19:39:00Z"/>
+              <w:del w:id="62" w:author="Anderson, Riley Morgan" w:date="2024-12-09T14:39:00Z" w16du:dateUtc="2024-12-09T19:39:00Z"/>
             </w:rPr>
           </w:rPrChange>
         </w:rPr>
@@ -2849,10 +2802,10 @@
       <w:pPr>
         <w:pStyle w:val="Body"/>
         <w:rPr>
-          <w:ins w:id="62" w:author="Anderson, Riley Morgan" w:date="2024-11-08T13:14:00Z" w16du:dateUtc="2024-11-08T18:14:00Z"/>
-        </w:rPr>
-      </w:pPr>
-      <w:del w:id="63" w:author="Anderson, Riley Morgan" w:date="2024-12-09T14:39:00Z" w16du:dateUtc="2024-12-09T19:39:00Z">
+          <w:ins w:id="63" w:author="Anderson, Riley Morgan" w:date="2024-11-08T13:14:00Z" w16du:dateUtc="2024-11-08T18:14:00Z"/>
+        </w:rPr>
+      </w:pPr>
+      <w:del w:id="64" w:author="Anderson, Riley Morgan" w:date="2024-12-09T14:39:00Z" w16du:dateUtc="2024-12-09T19:39:00Z">
         <w:r>
           <w:delText xml:space="preserve">Collecting effort by traps and by netting is diagramed in Fig. 1. </w:delText>
         </w:r>
@@ -2874,15 +2827,15 @@
       <w:pPr>
         <w:pStyle w:val="Body"/>
         <w:rPr>
-          <w:ins w:id="64" w:author="Anderson, Riley Morgan" w:date="2024-11-08T13:37:00Z" w16du:dateUtc="2024-11-08T18:37:00Z"/>
-        </w:rPr>
-      </w:pPr>
-    </w:p>
-    <w:p>
-      <w:pPr>
-        <w:pStyle w:val="Body"/>
-      </w:pPr>
-      <w:ins w:id="65" w:author="Anderson, Riley Morgan" w:date="2024-12-05T16:40:00Z" w16du:dateUtc="2024-12-05T21:40:00Z">
+          <w:ins w:id="65" w:author="Anderson, Riley Morgan" w:date="2024-11-08T13:37:00Z" w16du:dateUtc="2024-11-08T18:37:00Z"/>
+        </w:rPr>
+      </w:pPr>
+    </w:p>
+    <w:p>
+      <w:pPr>
+        <w:pStyle w:val="Body"/>
+      </w:pPr>
+      <w:ins w:id="66" w:author="Anderson, Riley Morgan" w:date="2024-12-05T16:40:00Z" w16du:dateUtc="2024-12-05T21:40:00Z">
         <w:r>
           <w:rPr>
             <w:noProof/>
@@ -2941,15 +2894,15 @@
       <w:pPr>
         <w:pStyle w:val="Body"/>
         <w:rPr>
-          <w:ins w:id="66" w:author="Anderson, Riley Morgan" w:date="2024-11-08T13:59:00Z" w16du:dateUtc="2024-11-08T18:59:00Z"/>
-        </w:rPr>
-      </w:pPr>
-      <w:ins w:id="67" w:author="Anderson, Riley Morgan" w:date="2024-11-08T12:41:00Z" w16du:dateUtc="2024-11-08T17:41:00Z">
+          <w:ins w:id="67" w:author="Anderson, Riley Morgan" w:date="2024-11-08T13:59:00Z" w16du:dateUtc="2024-11-08T18:59:00Z"/>
+        </w:rPr>
+      </w:pPr>
+      <w:ins w:id="68" w:author="Anderson, Riley Morgan" w:date="2024-11-08T12:41:00Z" w16du:dateUtc="2024-11-08T17:41:00Z">
         <w:r>
           <w:rPr>
             <w:b/>
             <w:bCs/>
-            <w:rPrChange w:id="68" w:author="Anderson, Riley Morgan" w:date="2024-11-08T12:42:00Z" w16du:dateUtc="2024-11-08T17:42:00Z">
+            <w:rPrChange w:id="69" w:author="Anderson, Riley Morgan" w:date="2024-11-08T12:42:00Z" w16du:dateUtc="2024-11-08T17:42:00Z">
               <w:rPr/>
             </w:rPrChange>
           </w:rPr>
@@ -2959,97 +2912,97 @@
           <w:t xml:space="preserve"> for all site</w:t>
         </w:r>
       </w:ins>
-      <w:ins w:id="69" w:author="Anderson, Riley Morgan" w:date="2024-11-08T12:43:00Z" w16du:dateUtc="2024-11-08T17:43:00Z">
+      <w:ins w:id="70" w:author="Anderson, Riley Morgan" w:date="2024-11-08T12:43:00Z" w16du:dateUtc="2024-11-08T17:43:00Z">
         <w:r>
           <w:t>s</w:t>
         </w:r>
       </w:ins>
-      <w:ins w:id="70" w:author="Anderson, Riley Morgan" w:date="2024-11-08T12:41:00Z" w16du:dateUtc="2024-11-08T17:41:00Z">
+      <w:ins w:id="71" w:author="Anderson, Riley Morgan" w:date="2024-11-08T12:41:00Z" w16du:dateUtc="2024-11-08T17:41:00Z">
         <w:r>
           <w:t xml:space="preserve"> </w:t>
         </w:r>
       </w:ins>
-      <w:ins w:id="71" w:author="Anderson, Riley Morgan" w:date="2024-12-09T14:18:00Z" w16du:dateUtc="2024-12-09T19:18:00Z">
+      <w:ins w:id="72" w:author="Anderson, Riley Morgan" w:date="2024-12-09T14:18:00Z" w16du:dateUtc="2024-12-09T19:18:00Z">
         <w:r>
           <w:t xml:space="preserve">with blue vane trap and net sweeping </w:t>
         </w:r>
       </w:ins>
-      <w:ins w:id="72" w:author="Anderson, Riley Morgan" w:date="2024-11-08T12:41:00Z" w16du:dateUtc="2024-11-08T17:41:00Z">
+      <w:ins w:id="73" w:author="Anderson, Riley Morgan" w:date="2024-11-08T12:41:00Z" w16du:dateUtc="2024-11-08T17:41:00Z">
         <w:r>
           <w:t>(</w:t>
         </w:r>
       </w:ins>
-      <w:ins w:id="73" w:author="Anderson, Riley Morgan" w:date="2024-12-09T14:17:00Z" w16du:dateUtc="2024-12-09T19:17:00Z">
+      <w:ins w:id="74" w:author="Anderson, Riley Morgan" w:date="2024-12-09T14:17:00Z" w16du:dateUtc="2024-12-09T19:17:00Z">
         <w:r>
           <w:t>black</w:t>
         </w:r>
       </w:ins>
-      <w:ins w:id="74" w:author="Anderson, Riley Morgan" w:date="2024-11-08T12:42:00Z" w16du:dateUtc="2024-11-08T17:42:00Z">
+      <w:ins w:id="75" w:author="Anderson, Riley Morgan" w:date="2024-11-08T12:42:00Z" w16du:dateUtc="2024-11-08T17:42:00Z">
         <w:r>
           <w:t>),</w:t>
         </w:r>
       </w:ins>
-      <w:ins w:id="75" w:author="Anderson, Riley Morgan" w:date="2024-12-09T14:18:00Z" w16du:dateUtc="2024-12-09T19:18:00Z">
+      <w:ins w:id="76" w:author="Anderson, Riley Morgan" w:date="2024-12-09T14:18:00Z" w16du:dateUtc="2024-12-09T19:18:00Z">
         <w:r>
           <w:t xml:space="preserve"> all sites with only blue vane traps (maroon),</w:t>
         </w:r>
       </w:ins>
-      <w:ins w:id="76" w:author="Anderson, Riley Morgan" w:date="2024-11-08T12:42:00Z" w16du:dateUtc="2024-11-08T17:42:00Z">
+      <w:ins w:id="77" w:author="Anderson, Riley Morgan" w:date="2024-11-08T12:42:00Z" w16du:dateUtc="2024-11-08T17:42:00Z">
         <w:r>
           <w:t xml:space="preserve"> </w:t>
         </w:r>
       </w:ins>
-      <w:ins w:id="77" w:author="Anderson, Riley Morgan" w:date="2024-12-09T14:18:00Z" w16du:dateUtc="2024-12-09T19:18:00Z">
+      <w:ins w:id="78" w:author="Anderson, Riley Morgan" w:date="2024-12-09T14:18:00Z" w16du:dateUtc="2024-12-09T19:18:00Z">
         <w:r>
           <w:t>Port of Seattle</w:t>
         </w:r>
       </w:ins>
-      <w:ins w:id="78" w:author="Anderson, Riley Morgan" w:date="2024-11-08T12:42:00Z" w16du:dateUtc="2024-11-08T17:42:00Z">
+      <w:ins w:id="79" w:author="Anderson, Riley Morgan" w:date="2024-11-08T12:42:00Z" w16du:dateUtc="2024-11-08T17:42:00Z">
         <w:r>
           <w:t xml:space="preserve"> (yellow), </w:t>
         </w:r>
       </w:ins>
-      <w:ins w:id="79" w:author="Anderson, Riley Morgan" w:date="2024-12-09T14:19:00Z" w16du:dateUtc="2024-12-09T19:19:00Z">
+      <w:ins w:id="80" w:author="Anderson, Riley Morgan" w:date="2024-12-09T14:19:00Z" w16du:dateUtc="2024-12-09T19:19:00Z">
         <w:r>
           <w:t>Seattle City Lights</w:t>
         </w:r>
       </w:ins>
-      <w:ins w:id="80" w:author="Anderson, Riley Morgan" w:date="2024-11-08T12:42:00Z" w16du:dateUtc="2024-11-08T17:42:00Z">
+      <w:ins w:id="81" w:author="Anderson, Riley Morgan" w:date="2024-11-08T12:42:00Z" w16du:dateUtc="2024-11-08T17:42:00Z">
         <w:r>
           <w:t xml:space="preserve"> (blue), and </w:t>
         </w:r>
       </w:ins>
-      <w:ins w:id="81" w:author="Anderson, Riley Morgan" w:date="2024-12-09T14:19:00Z" w16du:dateUtc="2024-12-09T19:19:00Z">
+      <w:ins w:id="82" w:author="Anderson, Riley Morgan" w:date="2024-12-09T14:19:00Z" w16du:dateUtc="2024-12-09T19:19:00Z">
         <w:r>
           <w:t>Boeing Plane Field</w:t>
         </w:r>
       </w:ins>
-      <w:ins w:id="82" w:author="Anderson, Riley Morgan" w:date="2024-11-08T12:42:00Z" w16du:dateUtc="2024-11-08T17:42:00Z">
+      <w:ins w:id="83" w:author="Anderson, Riley Morgan" w:date="2024-11-08T12:42:00Z" w16du:dateUtc="2024-11-08T17:42:00Z">
         <w:r>
           <w:t xml:space="preserve"> (green).</w:t>
         </w:r>
       </w:ins>
-      <w:ins w:id="83" w:author="Anderson, Riley Morgan" w:date="2024-11-08T12:43:00Z" w16du:dateUtc="2024-11-08T17:43:00Z">
+      <w:ins w:id="84" w:author="Anderson, Riley Morgan" w:date="2024-11-08T12:43:00Z" w16du:dateUtc="2024-11-08T17:43:00Z">
         <w:r>
           <w:t xml:space="preserve"> Collection effort </w:t>
         </w:r>
       </w:ins>
-      <w:ins w:id="84" w:author="Anderson, Riley Morgan" w:date="2024-12-09T14:20:00Z" w16du:dateUtc="2024-12-09T19:20:00Z">
+      <w:ins w:id="85" w:author="Anderson, Riley Morgan" w:date="2024-12-09T14:20:00Z" w16du:dateUtc="2024-12-09T19:20:00Z">
         <w:r>
           <w:t xml:space="preserve">(number of sampling sites) was </w:t>
         </w:r>
       </w:ins>
-      <w:ins w:id="85" w:author="Anderson, Riley Morgan" w:date="2024-12-09T14:21:00Z" w16du:dateUtc="2024-12-09T19:21:00Z">
+      <w:ins w:id="86" w:author="Anderson, Riley Morgan" w:date="2024-12-09T14:21:00Z" w16du:dateUtc="2024-12-09T19:21:00Z">
         <w:r>
           <w:t>derived from permutation resampling of the</w:t>
         </w:r>
       </w:ins>
-      <w:ins w:id="86" w:author="Anderson, Riley Morgan" w:date="2024-11-08T12:43:00Z" w16du:dateUtc="2024-11-08T17:43:00Z">
+      <w:ins w:id="87" w:author="Anderson, Riley Morgan" w:date="2024-11-08T12:43:00Z" w16du:dateUtc="2024-11-08T17:43:00Z">
         <w:r>
           <w:t xml:space="preserve"> </w:t>
         </w:r>
       </w:ins>
-      <w:ins w:id="87" w:author="Anderson, Riley Morgan" w:date="2024-11-08T12:44:00Z" w16du:dateUtc="2024-11-08T17:44:00Z">
+      <w:ins w:id="88" w:author="Anderson, Riley Morgan" w:date="2024-11-08T12:44:00Z" w16du:dateUtc="2024-11-08T17:44:00Z">
         <w:r>
           <w:t>subsites within each site for each year.</w:t>
         </w:r>
@@ -3059,7 +3012,7 @@
       <w:pPr>
         <w:pStyle w:val="Body"/>
         <w:rPr>
-          <w:ins w:id="88" w:author="Anderson, Riley Morgan" w:date="2024-11-08T13:59:00Z" w16du:dateUtc="2024-11-08T18:59:00Z"/>
+          <w:ins w:id="89" w:author="Anderson, Riley Morgan" w:date="2024-11-08T13:59:00Z" w16du:dateUtc="2024-11-08T18:59:00Z"/>
         </w:rPr>
       </w:pPr>
     </w:p>
@@ -3075,7 +3028,7 @@
       <w:r>
         <w:t>We found &lt;</w:t>
       </w:r>
-      <w:ins w:id="89" w:author="Anderson, Riley Morgan" w:date="2024-11-08T12:33:00Z" w16du:dateUtc="2024-11-08T17:33:00Z">
+      <w:ins w:id="90" w:author="Anderson, Riley Morgan" w:date="2024-11-08T12:33:00Z" w16du:dateUtc="2024-11-08T17:33:00Z">
         <w:r>
           <w:t>This is not in the data</w:t>
         </w:r>
@@ -3107,7 +3060,7 @@
       <w:r>
         <w:t xml:space="preserve">Species which were represented by a single specimen (“singletons”) have a disproportionate influence on some analyses, such as Chao richness </w:t>
       </w:r>
-      <w:del w:id="90" w:author="Anderson, Riley Morgan" w:date="2024-12-09T15:16:00Z" w16du:dateUtc="2024-12-09T20:16:00Z">
+      <w:del w:id="91" w:author="Anderson, Riley Morgan" w:date="2024-12-09T15:16:00Z" w16du:dateUtc="2024-12-09T20:16:00Z">
         <w:r>
           <w:delText xml:space="preserve">and NMDS </w:delText>
         </w:r>
@@ -3124,7 +3077,7 @@
       <w:r>
         <w:t>. &lt;</w:t>
       </w:r>
-      <w:ins w:id="91" w:author="Anderson, Riley Morgan" w:date="2024-12-09T15:17:00Z" w16du:dateUtc="2024-12-09T20:17:00Z">
+      <w:ins w:id="92" w:author="Anderson, Riley Morgan" w:date="2024-12-09T15:17:00Z" w16du:dateUtc="2024-12-09T20:17:00Z">
         <w:r>
           <w:t>Twenty</w:t>
         </w:r>
@@ -3135,17 +3088,17 @@
       <w:r>
         <w:t>(&lt;</w:t>
       </w:r>
-      <w:ins w:id="92" w:author="Anderson, Riley Morgan" w:date="2024-12-09T14:43:00Z" w16du:dateUtc="2024-12-09T19:43:00Z">
+      <w:ins w:id="93" w:author="Anderson, Riley Morgan" w:date="2024-12-09T14:43:00Z" w16du:dateUtc="2024-12-09T19:43:00Z">
         <w:r>
           <w:t>1</w:t>
         </w:r>
       </w:ins>
-      <w:ins w:id="93" w:author="Anderson, Riley Morgan" w:date="2024-12-09T14:52:00Z" w16du:dateUtc="2024-12-09T19:52:00Z">
+      <w:ins w:id="94" w:author="Anderson, Riley Morgan" w:date="2024-12-09T14:52:00Z" w16du:dateUtc="2024-12-09T19:52:00Z">
         <w:r>
           <w:t>6.95</w:t>
         </w:r>
       </w:ins>
-      <w:ins w:id="94" w:author="Anderson, Riley Morgan" w:date="2024-12-09T14:43:00Z" w16du:dateUtc="2024-12-09T19:43:00Z">
+      <w:ins w:id="95" w:author="Anderson, Riley Morgan" w:date="2024-12-09T14:43:00Z" w16du:dateUtc="2024-12-09T19:43:00Z">
         <w:r>
           <w:t>%</w:t>
         </w:r>
@@ -3153,7 +3106,7 @@
       <w:r>
         <w:t xml:space="preserve">&gt; </w:t>
       </w:r>
-      <w:del w:id="95" w:author="Anderson, Riley Morgan" w:date="2024-12-09T14:43:00Z" w16du:dateUtc="2024-12-09T19:43:00Z">
+      <w:del w:id="96" w:author="Anderson, Riley Morgan" w:date="2024-12-09T14:43:00Z" w16du:dateUtc="2024-12-09T19:43:00Z">
         <w:r>
           <w:delText>proportion</w:delText>
         </w:r>
@@ -3164,12 +3117,12 @@
       <w:r>
         <w:t>were represented by singletons, which are listed in Table</w:t>
       </w:r>
-      <w:ins w:id="96" w:author="Anderson, Riley Morgan" w:date="2024-12-09T15:35:00Z" w16du:dateUtc="2024-12-09T20:35:00Z">
+      <w:ins w:id="97" w:author="Anderson, Riley Morgan" w:date="2024-12-09T15:35:00Z" w16du:dateUtc="2024-12-09T20:35:00Z">
         <w:r>
           <w:t>??</w:t>
         </w:r>
       </w:ins>
-      <w:del w:id="97" w:author="Anderson, Riley Morgan" w:date="2024-12-09T15:35:00Z" w16du:dateUtc="2024-12-09T20:35:00Z">
+      <w:del w:id="98" w:author="Anderson, Riley Morgan" w:date="2024-12-09T15:35:00Z" w16du:dateUtc="2024-12-09T20:35:00Z">
         <w:r>
           <w:delText xml:space="preserve"> 3</w:delText>
         </w:r>
@@ -3187,12 +3140,12 @@
         <w:lastRenderedPageBreak/>
         <w:t xml:space="preserve">supplement traps, we </w:t>
       </w:r>
-      <w:ins w:id="98" w:author="Anderson, Riley Morgan" w:date="2024-12-09T15:33:00Z" w16du:dateUtc="2024-12-09T20:33:00Z">
+      <w:ins w:id="99" w:author="Anderson, Riley Morgan" w:date="2024-12-09T15:33:00Z" w16du:dateUtc="2024-12-09T20:33:00Z">
         <w:r>
           <w:t>found</w:t>
         </w:r>
       </w:ins>
-      <w:del w:id="99" w:author="Anderson, Riley Morgan" w:date="2024-12-09T15:33:00Z" w16du:dateUtc="2024-12-09T20:33:00Z">
+      <w:del w:id="100" w:author="Anderson, Riley Morgan" w:date="2024-12-09T15:33:00Z" w16du:dateUtc="2024-12-09T20:33:00Z">
         <w:r>
           <w:delText>counted</w:delText>
         </w:r>
@@ -3200,7 +3153,7 @@
       <w:r>
         <w:t xml:space="preserve"> &lt;</w:t>
       </w:r>
-      <w:ins w:id="100" w:author="Anderson, Riley Morgan" w:date="2024-12-09T15:14:00Z" w16du:dateUtc="2024-12-09T20:14:00Z">
+      <w:ins w:id="101" w:author="Anderson, Riley Morgan" w:date="2024-12-09T15:14:00Z" w16du:dateUtc="2024-12-09T20:14:00Z">
         <w:r>
           <w:t>11</w:t>
         </w:r>
@@ -3208,7 +3161,7 @@
       <w:r>
         <w:t>&gt; species</w:t>
       </w:r>
-      <w:del w:id="101" w:author="Anderson, Riley Morgan" w:date="2024-12-09T15:33:00Z" w16du:dateUtc="2024-12-09T20:33:00Z">
+      <w:del w:id="102" w:author="Anderson, Riley Morgan" w:date="2024-12-09T15:33:00Z" w16du:dateUtc="2024-12-09T20:33:00Z">
         <w:r>
           <w:delText xml:space="preserve"> that were</w:delText>
         </w:r>
@@ -3216,7 +3169,7 @@
       <w:r>
         <w:t xml:space="preserve"> collected only by net, representing &lt;</w:t>
       </w:r>
-      <w:ins w:id="102" w:author="Anderson, Riley Morgan" w:date="2024-12-09T15:14:00Z" w16du:dateUtc="2024-12-09T20:14:00Z">
+      <w:ins w:id="103" w:author="Anderson, Riley Morgan" w:date="2024-12-09T15:14:00Z" w16du:dateUtc="2024-12-09T20:14:00Z">
         <w:r>
           <w:t>9.32%</w:t>
         </w:r>
@@ -3224,12 +3177,12 @@
       <w:r>
         <w:t>&gt; of total richness</w:t>
       </w:r>
-      <w:ins w:id="103" w:author="Anderson, Riley Morgan" w:date="2024-12-09T15:33:00Z" w16du:dateUtc="2024-12-09T20:33:00Z">
+      <w:ins w:id="104" w:author="Anderson, Riley Morgan" w:date="2024-12-09T15:33:00Z" w16du:dateUtc="2024-12-09T20:33:00Z">
         <w:r>
           <w:t>.</w:t>
         </w:r>
       </w:ins>
-      <w:del w:id="104" w:author="Anderson, Riley Morgan" w:date="2024-12-09T15:33:00Z" w16du:dateUtc="2024-12-09T20:33:00Z">
+      <w:del w:id="105" w:author="Anderson, Riley Morgan" w:date="2024-12-09T15:33:00Z" w16du:dateUtc="2024-12-09T20:33:00Z">
         <w:r>
           <w:delText xml:space="preserve"> and these are also listed in Table 3</w:delText>
         </w:r>
@@ -3246,12 +3199,12 @@
           <w:delText>.</w:delText>
         </w:r>
       </w:del>
-      <w:ins w:id="105" w:author="Anderson, Riley Morgan" w:date="2024-12-09T16:31:00Z" w16du:dateUtc="2024-12-09T21:31:00Z">
+      <w:ins w:id="106" w:author="Anderson, Riley Morgan" w:date="2024-12-09T16:31:00Z" w16du:dateUtc="2024-12-09T21:31:00Z">
         <w:r>
           <w:t xml:space="preserve"> See </w:t>
         </w:r>
       </w:ins>
-      <w:ins w:id="106" w:author="Anderson, Riley Morgan" w:date="2024-12-09T16:32:00Z" w16du:dateUtc="2024-12-09T21:32:00Z">
+      <w:ins w:id="107" w:author="Anderson, Riley Morgan" w:date="2024-12-09T16:32:00Z" w16du:dateUtc="2024-12-09T21:32:00Z">
         <w:r>
           <w:fldChar w:fldCharType="begin"/>
         </w:r>
@@ -3279,12 +3232,12 @@
           <w:fldChar w:fldCharType="end"/>
         </w:r>
       </w:ins>
-      <w:ins w:id="107" w:author="Anderson, Riley Morgan" w:date="2024-12-09T16:31:00Z" w16du:dateUtc="2024-12-09T21:31:00Z">
+      <w:ins w:id="108" w:author="Anderson, Riley Morgan" w:date="2024-12-09T16:31:00Z" w16du:dateUtc="2024-12-09T21:31:00Z">
         <w:r>
           <w:t xml:space="preserve"> for these tables generated individually. Not sure how we can make one s</w:t>
         </w:r>
       </w:ins>
-      <w:ins w:id="108" w:author="Anderson, Riley Morgan" w:date="2024-12-09T16:32:00Z" w16du:dateUtc="2024-12-09T21:32:00Z">
+      <w:ins w:id="109" w:author="Anderson, Riley Morgan" w:date="2024-12-09T16:32:00Z" w16du:dateUtc="2024-12-09T21:32:00Z">
         <w:r>
           <w:t xml:space="preserve">ensible table out of </w:t>
         </w:r>
@@ -3305,12 +3258,12 @@
       <w:r>
         <w:t>Males are often underrepresented in collections for various reasons; we finally list in Table 3 species for which we collected no males by either traps or netting.</w:t>
       </w:r>
-      <w:ins w:id="109" w:author="Anderson, Riley Morgan" w:date="2024-11-08T13:39:00Z" w16du:dateUtc="2024-11-08T18:39:00Z">
+      <w:ins w:id="110" w:author="Anderson, Riley Morgan" w:date="2024-11-08T13:39:00Z" w16du:dateUtc="2024-11-08T18:39:00Z">
         <w:r>
           <w:t xml:space="preserve"> </w:t>
         </w:r>
       </w:ins>
-      <w:ins w:id="110" w:author="Anderson, Riley Morgan" w:date="2024-12-09T16:33:00Z" w16du:dateUtc="2024-12-09T21:33:00Z">
+      <w:ins w:id="111" w:author="Anderson, Riley Morgan" w:date="2024-12-09T16:33:00Z" w16du:dateUtc="2024-12-09T21:33:00Z">
         <w:r>
           <w:t>Is this something we really need?</w:t>
         </w:r>
@@ -3328,7 +3281,7 @@
       <w:r>
         <w:t>We collected a total of &lt;</w:t>
       </w:r>
-      <w:ins w:id="111" w:author="Anderson, Riley Morgan" w:date="2024-11-08T13:42:00Z" w16du:dateUtc="2024-11-08T18:42:00Z">
+      <w:ins w:id="112" w:author="Anderson, Riley Morgan" w:date="2024-11-08T13:42:00Z" w16du:dateUtc="2024-11-08T18:42:00Z">
         <w:r>
           <w:t>575</w:t>
         </w:r>
@@ -3340,23 +3293,23 @@
         <w:rPr>
           <w:i/>
           <w:iCs/>
-          <w:rPrChange w:id="112" w:author="Anderson, Riley Morgan" w:date="2024-11-08T13:46:00Z" w16du:dateUtc="2024-11-08T18:46:00Z">
+          <w:rPrChange w:id="113" w:author="Anderson, Riley Morgan" w:date="2024-11-08T13:46:00Z" w16du:dateUtc="2024-11-08T18:46:00Z">
             <w:rPr/>
           </w:rPrChange>
         </w:rPr>
         <w:t>Apis mellifera</w:t>
       </w:r>
-      <w:ins w:id="113" w:author="Anderson, Riley Morgan" w:date="2024-11-08T13:44:00Z" w16du:dateUtc="2024-11-08T18:44:00Z">
+      <w:ins w:id="114" w:author="Anderson, Riley Morgan" w:date="2024-11-08T13:44:00Z" w16du:dateUtc="2024-11-08T18:44:00Z">
         <w:r>
           <w:t xml:space="preserve">, representing 2.26 </w:t>
         </w:r>
       </w:ins>
-      <w:ins w:id="114" w:author="Anderson, Riley Morgan" w:date="2024-11-08T13:45:00Z" w16du:dateUtc="2024-11-08T18:45:00Z">
+      <w:ins w:id="115" w:author="Anderson, Riley Morgan" w:date="2024-11-08T13:45:00Z" w16du:dateUtc="2024-11-08T18:45:00Z">
         <w:r>
           <w:t>% (575/25441).</w:t>
         </w:r>
       </w:ins>
-      <w:ins w:id="115" w:author="Anderson, Riley Morgan" w:date="2024-11-08T13:46:00Z" w16du:dateUtc="2024-11-08T18:46:00Z">
+      <w:ins w:id="116" w:author="Anderson, Riley Morgan" w:date="2024-11-08T13:46:00Z" w16du:dateUtc="2024-11-08T18:46:00Z">
         <w:r>
           <w:t xml:space="preserve"> Of the 575 </w:t>
         </w:r>
@@ -3364,7 +3317,7 @@
           <w:rPr>
             <w:i/>
             <w:iCs/>
-            <w:rPrChange w:id="116" w:author="Anderson, Riley Morgan" w:date="2024-11-08T13:46:00Z" w16du:dateUtc="2024-11-08T18:46:00Z">
+            <w:rPrChange w:id="117" w:author="Anderson, Riley Morgan" w:date="2024-11-08T13:46:00Z" w16du:dateUtc="2024-11-08T18:46:00Z">
               <w:rPr/>
             </w:rPrChange>
           </w:rPr>
@@ -3374,17 +3327,17 @@
           <w:t xml:space="preserve"> specimens, </w:t>
         </w:r>
       </w:ins>
-      <w:ins w:id="117" w:author="Anderson, Riley Morgan" w:date="2024-11-08T13:48:00Z" w16du:dateUtc="2024-11-08T18:48:00Z">
+      <w:ins w:id="118" w:author="Anderson, Riley Morgan" w:date="2024-11-08T13:48:00Z" w16du:dateUtc="2024-11-08T18:48:00Z">
         <w:r>
           <w:t>213 (37.04 %) were collected by net</w:t>
         </w:r>
       </w:ins>
-      <w:ins w:id="118" w:author="Anderson, Riley Morgan" w:date="2024-11-08T13:49:00Z" w16du:dateUtc="2024-11-08T18:49:00Z">
+      <w:ins w:id="119" w:author="Anderson, Riley Morgan" w:date="2024-11-08T13:49:00Z" w16du:dateUtc="2024-11-08T18:49:00Z">
         <w:r>
           <w:t xml:space="preserve"> with the remainder </w:t>
         </w:r>
       </w:ins>
-      <w:del w:id="119" w:author="Anderson, Riley Morgan" w:date="2024-11-08T13:49:00Z" w16du:dateUtc="2024-11-08T18:49:00Z">
+      <w:del w:id="120" w:author="Anderson, Riley Morgan" w:date="2024-11-08T13:49:00Z" w16du:dateUtc="2024-11-08T18:49:00Z">
         <w:r>
           <w:delText xml:space="preserve">, amounting to &lt;&gt;% of net collected specimens and the remainder </w:delText>
         </w:r>
@@ -3405,7 +3358,7 @@
       <w:r>
         <w:t>This study did not focus on documenting in detail the differences in trap function regarding bowl vs. Blue Vane or between various bowl colors. Anecdotally, however, we can report that Blue Vane traps excelled in collecting large bodied species and a greater diversity than bowl traps, yet the two trap types were complementary in function.</w:t>
       </w:r>
-      <w:ins w:id="120" w:author="Anderson, Riley Morgan" w:date="2024-12-09T16:33:00Z" w16du:dateUtc="2024-12-09T21:33:00Z">
+      <w:ins w:id="121" w:author="Anderson, Riley Morgan" w:date="2024-12-09T16:33:00Z" w16du:dateUtc="2024-12-09T21:33:00Z">
         <w:r>
           <w:t xml:space="preserve"> What is this? I don’t have a distinction between traps in the data.</w:t>
         </w:r>
@@ -3422,12 +3375,12 @@
     <w:p>
       <w:pPr>
         <w:rPr>
-          <w:del w:id="121" w:author="Anderson, Riley Morgan" w:date="2024-12-09T16:34:00Z" w16du:dateUtc="2024-12-09T21:34:00Z"/>
+          <w:del w:id="122" w:author="Anderson, Riley Morgan" w:date="2024-12-09T16:34:00Z" w16du:dateUtc="2024-12-09T21:34:00Z"/>
           <w:rFonts w:ascii="Helvetica Neue" w:hAnsi="Helvetica Neue"/>
           <w:u w:val="single"/>
         </w:rPr>
       </w:pPr>
-      <w:del w:id="122" w:author="Anderson, Riley Morgan" w:date="2024-12-09T16:34:00Z" w16du:dateUtc="2024-12-09T21:34:00Z">
+      <w:del w:id="123" w:author="Anderson, Riley Morgan" w:date="2024-12-09T16:34:00Z" w16du:dateUtc="2024-12-09T21:34:00Z">
         <w:r>
           <w:rPr>
             <w:rFonts w:ascii="Helvetica Neue" w:hAnsi="Helvetica Neue"/>
@@ -3451,7 +3404,7 @@
           <w:u w:val="single"/>
         </w:rPr>
       </w:pPr>
-      <w:ins w:id="123" w:author="Anderson, Riley Morgan" w:date="2024-12-09T16:34:00Z" w16du:dateUtc="2024-12-09T21:34:00Z">
+      <w:ins w:id="124" w:author="Anderson, Riley Morgan" w:date="2024-12-09T16:34:00Z" w16du:dateUtc="2024-12-09T21:34:00Z">
         <w:r>
           <w:rPr>
             <w:rFonts w:ascii="Helvetica Neue" w:hAnsi="Helvetica Neue"/>
@@ -3460,7 +3413,7 @@
           <w:t>Of the 24 genera found</w:t>
         </w:r>
       </w:ins>
-      <w:ins w:id="124" w:author="Anderson, Riley Morgan" w:date="2024-12-09T16:48:00Z" w16du:dateUtc="2024-12-09T21:48:00Z">
+      <w:ins w:id="125" w:author="Anderson, Riley Morgan" w:date="2024-12-09T16:48:00Z" w16du:dateUtc="2024-12-09T21:48:00Z">
         <w:r>
           <w:rPr>
             <w:rFonts w:ascii="Helvetica Neue" w:hAnsi="Helvetica Neue"/>
@@ -3469,7 +3422,7 @@
           <w:t>, overall</w:t>
         </w:r>
       </w:ins>
-      <w:ins w:id="125" w:author="Anderson, Riley Morgan" w:date="2024-12-09T16:34:00Z" w16du:dateUtc="2024-12-09T21:34:00Z">
+      <w:ins w:id="126" w:author="Anderson, Riley Morgan" w:date="2024-12-09T16:34:00Z" w16du:dateUtc="2024-12-09T21:34:00Z">
         <w:r>
           <w:rPr>
             <w:rFonts w:ascii="Helvetica Neue" w:hAnsi="Helvetica Neue"/>
@@ -3478,7 +3431,7 @@
           <w:t>,</w:t>
         </w:r>
       </w:ins>
-      <w:ins w:id="126" w:author="Anderson, Riley Morgan" w:date="2024-12-09T16:35:00Z" w16du:dateUtc="2024-12-09T21:35:00Z">
+      <w:ins w:id="127" w:author="Anderson, Riley Morgan" w:date="2024-12-09T16:35:00Z" w16du:dateUtc="2024-12-09T21:35:00Z">
         <w:r>
           <w:rPr>
             <w:rFonts w:ascii="Helvetica Neue" w:hAnsi="Helvetica Neue"/>
@@ -3487,14 +3440,14 @@
           <w:t xml:space="preserve"> </w:t>
         </w:r>
       </w:ins>
-      <w:ins w:id="127" w:author="Anderson, Riley Morgan" w:date="2024-12-09T16:44:00Z" w16du:dateUtc="2024-12-09T21:44:00Z">
+      <w:ins w:id="128" w:author="Anderson, Riley Morgan" w:date="2024-12-09T16:44:00Z" w16du:dateUtc="2024-12-09T21:44:00Z">
         <w:r>
           <w:rPr>
             <w:rFonts w:ascii="Helvetica Neue" w:hAnsi="Helvetica Neue"/>
             <w:i/>
             <w:iCs/>
             <w:u w:val="single"/>
-            <w:rPrChange w:id="128" w:author="Anderson, Riley Morgan" w:date="2024-12-09T16:56:00Z" w16du:dateUtc="2024-12-09T21:56:00Z">
+            <w:rPrChange w:id="129" w:author="Anderson, Riley Morgan" w:date="2024-12-09T16:56:00Z" w16du:dateUtc="2024-12-09T21:56:00Z">
               <w:rPr>
                 <w:rFonts w:ascii="Helvetica Neue" w:hAnsi="Helvetica Neue"/>
                 <w:u w:val="single"/>
@@ -3511,7 +3464,7 @@
           <w:t xml:space="preserve"> was the most speciose (</w:t>
         </w:r>
       </w:ins>
-      <w:ins w:id="129" w:author="Anderson, Riley Morgan" w:date="2024-12-09T16:45:00Z" w16du:dateUtc="2024-12-09T21:45:00Z">
+      <w:ins w:id="130" w:author="Anderson, Riley Morgan" w:date="2024-12-09T16:45:00Z" w16du:dateUtc="2024-12-09T21:45:00Z">
         <w:r>
           <w:rPr>
             <w:rFonts w:ascii="Helvetica Neue" w:hAnsi="Helvetica Neue"/>
@@ -3520,7 +3473,7 @@
           <w:t>21 species</w:t>
         </w:r>
       </w:ins>
-      <w:ins w:id="130" w:author="Anderson, Riley Morgan" w:date="2024-12-09T16:44:00Z" w16du:dateUtc="2024-12-09T21:44:00Z">
+      <w:ins w:id="131" w:author="Anderson, Riley Morgan" w:date="2024-12-09T16:44:00Z" w16du:dateUtc="2024-12-09T21:44:00Z">
         <w:r>
           <w:rPr>
             <w:rFonts w:ascii="Helvetica Neue" w:hAnsi="Helvetica Neue"/>
@@ -3528,14 +3481,13 @@
           </w:rPr>
           <w:t xml:space="preserve">), while </w:t>
         </w:r>
-        <w:proofErr w:type="spellStart"/>
         <w:r>
           <w:rPr>
             <w:rFonts w:ascii="Helvetica Neue" w:hAnsi="Helvetica Neue"/>
             <w:i/>
             <w:iCs/>
             <w:u w:val="single"/>
-            <w:rPrChange w:id="131" w:author="Anderson, Riley Morgan" w:date="2024-12-09T16:56:00Z" w16du:dateUtc="2024-12-09T21:56:00Z">
+            <w:rPrChange w:id="132" w:author="Anderson, Riley Morgan" w:date="2024-12-09T16:56:00Z" w16du:dateUtc="2024-12-09T21:56:00Z">
               <w:rPr>
                 <w:rFonts w:ascii="Helvetica Neue" w:hAnsi="Helvetica Neue"/>
                 <w:u w:val="single"/>
@@ -3544,52 +3496,62 @@
           </w:rPr>
           <w:t>Halictus</w:t>
         </w:r>
-        <w:proofErr w:type="spellEnd"/>
+      </w:ins>
+      <w:ins w:id="133" w:author="Anderson, Riley Morgan" w:date="2024-12-10T15:40:00Z" w16du:dateUtc="2024-12-10T20:40:00Z">
         <w:r>
           <w:rPr>
             <w:rFonts w:ascii="Helvetica Neue" w:hAnsi="Helvetica Neue"/>
             <w:u w:val="single"/>
           </w:rPr>
-          <w:t xml:space="preserve"> was the most abundant</w:t>
-        </w:r>
-      </w:ins>
-      <w:ins w:id="132" w:author="Anderson, Riley Morgan" w:date="2024-12-09T16:46:00Z" w16du:dateUtc="2024-12-09T21:46:00Z">
+          <w:t>,</w:t>
+        </w:r>
+      </w:ins>
+      <w:ins w:id="134" w:author="Anderson, Riley Morgan" w:date="2024-12-09T16:44:00Z" w16du:dateUtc="2024-12-09T21:44:00Z">
         <w:r>
           <w:rPr>
             <w:rFonts w:ascii="Helvetica Neue" w:hAnsi="Helvetica Neue"/>
             <w:u w:val="single"/>
           </w:rPr>
-          <w:t>, representing 47.01% of all records</w:t>
-        </w:r>
-      </w:ins>
-      <w:ins w:id="133" w:author="Anderson, Riley Morgan" w:date="2024-12-09T16:57:00Z" w16du:dateUtc="2024-12-09T21:57:00Z">
+          <w:t xml:space="preserve"> the most abundant</w:t>
+        </w:r>
+      </w:ins>
+      <w:ins w:id="135" w:author="Anderson, Riley Morgan" w:date="2024-12-09T16:46:00Z" w16du:dateUtc="2024-12-09T21:46:00Z">
         <w:r>
           <w:rPr>
             <w:rFonts w:ascii="Helvetica Neue" w:hAnsi="Helvetica Neue"/>
             <w:u w:val="single"/>
           </w:rPr>
-          <w:t xml:space="preserve"> (Figure Xa)</w:t>
-        </w:r>
-      </w:ins>
-      <w:ins w:id="134" w:author="Anderson, Riley Morgan" w:date="2024-12-09T16:46:00Z" w16du:dateUtc="2024-12-09T21:46:00Z">
+          <w:t>, representing 47.01% of all records</w:t>
+        </w:r>
+      </w:ins>
+      <w:ins w:id="136" w:author="Anderson, Riley Morgan" w:date="2024-12-09T16:57:00Z" w16du:dateUtc="2024-12-09T21:57:00Z">
         <w:r>
           <w:rPr>
             <w:rFonts w:ascii="Helvetica Neue" w:hAnsi="Helvetica Neue"/>
             <w:u w:val="single"/>
           </w:rPr>
-          <w:t>.</w:t>
-        </w:r>
-      </w:ins>
-      <w:ins w:id="135" w:author="Anderson, Riley Morgan" w:date="2024-12-09T16:52:00Z" w16du:dateUtc="2024-12-09T21:52:00Z">
+          <w:t xml:space="preserve"> (Figure Xa)</w:t>
+        </w:r>
+      </w:ins>
+      <w:ins w:id="137" w:author="Anderson, Riley Morgan" w:date="2024-12-09T16:46:00Z" w16du:dateUtc="2024-12-09T21:46:00Z">
         <w:r>
           <w:rPr>
             <w:rFonts w:ascii="Helvetica Neue" w:hAnsi="Helvetica Neue"/>
             <w:u w:val="single"/>
           </w:rPr>
+          <w:t>.</w:t>
+        </w:r>
+      </w:ins>
+      <w:ins w:id="138" w:author="Anderson, Riley Morgan" w:date="2024-12-09T16:52:00Z" w16du:dateUtc="2024-12-09T21:52:00Z">
+        <w:r>
+          <w:rPr>
+            <w:rFonts w:ascii="Helvetica Neue" w:hAnsi="Helvetica Neue"/>
+            <w:u w:val="single"/>
+          </w:rPr>
           <w:t xml:space="preserve"> However, two sites</w:t>
         </w:r>
       </w:ins>
-      <w:ins w:id="136" w:author="Anderson, Riley Morgan" w:date="2024-12-09T16:53:00Z" w16du:dateUtc="2024-12-09T21:53:00Z">
+      <w:ins w:id="139" w:author="Anderson, Riley Morgan" w:date="2024-12-09T16:53:00Z" w16du:dateUtc="2024-12-09T21:53:00Z">
         <w:r>
           <w:rPr>
             <w:rFonts w:ascii="Helvetica Neue" w:hAnsi="Helvetica Neue"/>
@@ -3610,7 +3572,7 @@
             <w:i/>
             <w:iCs/>
             <w:u w:val="single"/>
-            <w:rPrChange w:id="137" w:author="Anderson, Riley Morgan" w:date="2024-12-09T16:56:00Z" w16du:dateUtc="2024-12-09T21:56:00Z">
+            <w:rPrChange w:id="140" w:author="Anderson, Riley Morgan" w:date="2024-12-09T16:56:00Z" w16du:dateUtc="2024-12-09T21:56:00Z">
               <w:rPr>
                 <w:rFonts w:ascii="Helvetica Neue" w:hAnsi="Helvetica Neue"/>
                 <w:u w:val="single"/>
@@ -3627,7 +3589,7 @@
           <w:t xml:space="preserve"> was </w:t>
         </w:r>
       </w:ins>
-      <w:ins w:id="138" w:author="Anderson, Riley Morgan" w:date="2024-12-09T16:54:00Z" w16du:dateUtc="2024-12-09T21:54:00Z">
+      <w:ins w:id="141" w:author="Anderson, Riley Morgan" w:date="2024-12-09T16:54:00Z" w16du:dateUtc="2024-12-09T21:54:00Z">
         <w:r>
           <w:rPr>
             <w:rFonts w:ascii="Helvetica Neue" w:hAnsi="Helvetica Neue"/>
@@ -3636,7 +3598,7 @@
           <w:t xml:space="preserve">by far the most abundant genus, with </w:t>
         </w:r>
       </w:ins>
-      <w:ins w:id="139" w:author="Anderson, Riley Morgan" w:date="2024-12-09T16:55:00Z" w16du:dateUtc="2024-12-09T21:55:00Z">
+      <w:ins w:id="142" w:author="Anderson, Riley Morgan" w:date="2024-12-09T16:55:00Z" w16du:dateUtc="2024-12-09T21:55:00Z">
         <w:r>
           <w:rPr>
             <w:rFonts w:ascii="Helvetica Neue" w:hAnsi="Helvetica Neue"/>
@@ -3645,7 +3607,7 @@
           <w:t xml:space="preserve">26.10% of records in SCL, and </w:t>
         </w:r>
       </w:ins>
-      <w:ins w:id="140" w:author="Anderson, Riley Morgan" w:date="2024-12-09T16:56:00Z" w16du:dateUtc="2024-12-09T21:56:00Z">
+      <w:ins w:id="143" w:author="Anderson, Riley Morgan" w:date="2024-12-09T16:56:00Z" w16du:dateUtc="2024-12-09T21:56:00Z">
         <w:r>
           <w:rPr>
             <w:rFonts w:ascii="Helvetica Neue" w:hAnsi="Helvetica Neue"/>
@@ -3654,7 +3616,7 @@
           <w:t>42.80% in BPF</w:t>
         </w:r>
       </w:ins>
-      <w:ins w:id="141" w:author="Anderson, Riley Morgan" w:date="2024-12-09T16:57:00Z" w16du:dateUtc="2024-12-09T21:57:00Z">
+      <w:ins w:id="144" w:author="Anderson, Riley Morgan" w:date="2024-12-09T16:57:00Z" w16du:dateUtc="2024-12-09T21:57:00Z">
         <w:r>
           <w:rPr>
             <w:rFonts w:ascii="Helvetica Neue" w:hAnsi="Helvetica Neue"/>
@@ -3672,7 +3634,7 @@
           <w:t>Xc</w:t>
         </w:r>
       </w:ins>
-      <w:ins w:id="142" w:author="Anderson, Riley Morgan" w:date="2024-12-09T16:58:00Z" w16du:dateUtc="2024-12-09T21:58:00Z">
+      <w:ins w:id="145" w:author="Anderson, Riley Morgan" w:date="2024-12-09T16:58:00Z" w16du:dateUtc="2024-12-09T21:58:00Z">
         <w:r>
           <w:rPr>
             <w:rFonts w:ascii="Helvetica Neue" w:hAnsi="Helvetica Neue"/>
@@ -3690,7 +3652,7 @@
           <w:t>)</w:t>
         </w:r>
       </w:ins>
-      <w:ins w:id="143" w:author="Anderson, Riley Morgan" w:date="2024-12-09T16:56:00Z" w16du:dateUtc="2024-12-09T21:56:00Z">
+      <w:ins w:id="146" w:author="Anderson, Riley Morgan" w:date="2024-12-09T16:56:00Z" w16du:dateUtc="2024-12-09T21:56:00Z">
         <w:r>
           <w:rPr>
             <w:rFonts w:ascii="Helvetica Neue" w:hAnsi="Helvetica Neue"/>
@@ -3699,7 +3661,7 @@
           <w:t>.</w:t>
         </w:r>
       </w:ins>
-      <w:ins w:id="144" w:author="Anderson, Riley Morgan" w:date="2024-12-09T16:58:00Z" w16du:dateUtc="2024-12-09T21:58:00Z">
+      <w:ins w:id="147" w:author="Anderson, Riley Morgan" w:date="2024-12-09T16:58:00Z" w16du:dateUtc="2024-12-09T21:58:00Z">
         <w:r>
           <w:rPr>
             <w:rFonts w:ascii="Helvetica Neue" w:hAnsi="Helvetica Neue"/>
@@ -3718,7 +3680,7 @@
       <w:pPr>
         <w:pStyle w:val="Body"/>
       </w:pPr>
-      <w:ins w:id="145" w:author="Anderson, Riley Morgan" w:date="2024-11-26T14:55:00Z" w16du:dateUtc="2024-11-26T19:55:00Z">
+      <w:ins w:id="148" w:author="Anderson, Riley Morgan" w:date="2024-11-26T14:55:00Z" w16du:dateUtc="2024-11-26T19:55:00Z">
         <w:r>
           <w:rPr>
             <w:noProof/>
@@ -3730,8 +3692,8 @@
           </w:rPr>
           <w:lastRenderedPageBreak/>
           <w:drawing>
-            <wp:inline distT="0" distB="0" distL="0" distR="0" wp14:anchorId="1AFBEFB5" wp14:editId="786F2D30">
-              <wp:extent cx="5943600" cy="5943600"/>
+            <wp:inline distT="0" distB="0" distL="0" distR="0" wp14:anchorId="1AFBEFB5" wp14:editId="33B60059">
+              <wp:extent cx="4425950" cy="4425950"/>
               <wp:effectExtent l="0" t="0" r="0" b="0"/>
               <wp:docPr id="1502969888" name="Picture 4" descr="A graph of different colored lines&#10;&#10;Description automatically generated with medium confidence"/>
               <wp:cNvGraphicFramePr>
@@ -3759,7 +3721,7 @@
                     <pic:spPr>
                       <a:xfrm>
                         <a:off x="0" y="0"/>
-                        <a:ext cx="5943600" cy="5943600"/>
+                        <a:ext cx="4425950" cy="4425950"/>
                       </a:xfrm>
                       <a:prstGeom prst="rect">
                         <a:avLst/>
@@ -3787,10 +3749,10 @@
       <w:pPr>
         <w:pStyle w:val="Body"/>
         <w:rPr>
-          <w:ins w:id="146" w:author="Anderson, Riley Morgan" w:date="2024-11-25T16:47:00Z" w16du:dateUtc="2024-11-25T21:47:00Z"/>
-        </w:rPr>
-      </w:pPr>
-      <w:ins w:id="147" w:author="Anderson, Riley Morgan" w:date="2024-11-26T14:48:00Z" w16du:dateUtc="2024-11-26T19:48:00Z">
+          <w:ins w:id="149" w:author="Anderson, Riley Morgan" w:date="2024-11-25T16:47:00Z" w16du:dateUtc="2024-11-25T21:47:00Z"/>
+        </w:rPr>
+      </w:pPr>
+      <w:ins w:id="150" w:author="Anderson, Riley Morgan" w:date="2024-11-26T14:48:00Z" w16du:dateUtc="2024-11-26T19:48:00Z">
         <w:r>
           <w:rPr>
             <w:b/>
@@ -3799,7 +3761,7 @@
           <w:t>Proportional abundance and unique species</w:t>
         </w:r>
       </w:ins>
-      <w:ins w:id="148" w:author="Anderson, Riley Morgan" w:date="2024-11-26T14:50:00Z" w16du:dateUtc="2024-11-26T19:50:00Z">
+      <w:ins w:id="151" w:author="Anderson, Riley Morgan" w:date="2024-11-26T14:50:00Z" w16du:dateUtc="2024-11-26T19:50:00Z">
         <w:r>
           <w:rPr>
             <w:b/>
@@ -3808,7 +3770,7 @@
           <w:t>.</w:t>
         </w:r>
       </w:ins>
-      <w:ins w:id="149" w:author="Anderson, Riley Morgan" w:date="2024-11-26T14:48:00Z" w16du:dateUtc="2024-11-26T19:48:00Z">
+      <w:ins w:id="152" w:author="Anderson, Riley Morgan" w:date="2024-11-26T14:48:00Z" w16du:dateUtc="2024-11-26T19:48:00Z">
         <w:r>
           <w:rPr>
             <w:b/>
@@ -3816,42 +3778,6 @@
           </w:rPr>
           <w:t xml:space="preserve"> </w:t>
         </w:r>
-        <w:r>
-          <w:rPr>
-            <w:rPrChange w:id="150" w:author="Anderson, Riley Morgan" w:date="2024-11-26T14:50:00Z" w16du:dateUtc="2024-11-26T19:50:00Z">
-              <w:rPr>
-                <w:b/>
-                <w:bCs/>
-              </w:rPr>
-            </w:rPrChange>
-          </w:rPr>
-          <w:t xml:space="preserve">A) All sites collectively, B) POS, C) SCL, and D) BPF. Data </w:t>
-        </w:r>
-        <w:proofErr w:type="gramStart"/>
-        <w:r>
-          <w:rPr>
-            <w:rPrChange w:id="151" w:author="Anderson, Riley Morgan" w:date="2024-11-26T14:50:00Z" w16du:dateUtc="2024-11-26T19:50:00Z">
-              <w:rPr>
-                <w:b/>
-                <w:bCs/>
-              </w:rPr>
-            </w:rPrChange>
-          </w:rPr>
-          <w:t>are</w:t>
-        </w:r>
-        <w:proofErr w:type="gramEnd"/>
-        <w:r>
-          <w:rPr>
-            <w:rPrChange w:id="152" w:author="Anderson, Riley Morgan" w:date="2024-11-26T14:50:00Z" w16du:dateUtc="2024-11-26T19:50:00Z">
-              <w:rPr>
-                <w:b/>
-                <w:bCs/>
-              </w:rPr>
-            </w:rPrChange>
-          </w:rPr>
-          <w:t xml:space="preserve"> from trap collected records and exclude all net caught records. Data </w:t>
-        </w:r>
-        <w:proofErr w:type="gramStart"/>
         <w:r>
           <w:rPr>
             <w:rPrChange w:id="153" w:author="Anderson, Riley Morgan" w:date="2024-11-26T14:50:00Z" w16du:dateUtc="2024-11-26T19:50:00Z">
@@ -3861,9 +3787,9 @@
               </w:rPr>
             </w:rPrChange>
           </w:rPr>
-          <w:t>are</w:t>
-        </w:r>
-        <w:proofErr w:type="gramEnd"/>
+          <w:t xml:space="preserve">A) All sites collectively, B) POS, C) SCL, and D) BPF. Data </w:t>
+        </w:r>
+        <w:proofErr w:type="gramStart"/>
         <w:r>
           <w:rPr>
             <w:rPrChange w:id="154" w:author="Anderson, Riley Morgan" w:date="2024-11-26T14:50:00Z" w16du:dateUtc="2024-11-26T19:50:00Z">
@@ -3873,6 +3799,42 @@
               </w:rPr>
             </w:rPrChange>
           </w:rPr>
+          <w:t>are</w:t>
+        </w:r>
+        <w:proofErr w:type="gramEnd"/>
+        <w:r>
+          <w:rPr>
+            <w:rPrChange w:id="155" w:author="Anderson, Riley Morgan" w:date="2024-11-26T14:50:00Z" w16du:dateUtc="2024-11-26T19:50:00Z">
+              <w:rPr>
+                <w:b/>
+                <w:bCs/>
+              </w:rPr>
+            </w:rPrChange>
+          </w:rPr>
+          <w:t xml:space="preserve"> from trap collected records and exclude all net caught records. Data </w:t>
+        </w:r>
+        <w:proofErr w:type="gramStart"/>
+        <w:r>
+          <w:rPr>
+            <w:rPrChange w:id="156" w:author="Anderson, Riley Morgan" w:date="2024-11-26T14:50:00Z" w16du:dateUtc="2024-11-26T19:50:00Z">
+              <w:rPr>
+                <w:b/>
+                <w:bCs/>
+              </w:rPr>
+            </w:rPrChange>
+          </w:rPr>
+          <w:t>are</w:t>
+        </w:r>
+        <w:proofErr w:type="gramEnd"/>
+        <w:r>
+          <w:rPr>
+            <w:rPrChange w:id="157" w:author="Anderson, Riley Morgan" w:date="2024-11-26T14:50:00Z" w16du:dateUtc="2024-11-26T19:50:00Z">
+              <w:rPr>
+                <w:b/>
+                <w:bCs/>
+              </w:rPr>
+            </w:rPrChange>
+          </w:rPr>
           <w:t xml:space="preserve"> pooled across years.</w:t>
         </w:r>
       </w:ins>
@@ -3881,26 +3843,26 @@
       <w:pPr>
         <w:pStyle w:val="Body"/>
         <w:rPr>
-          <w:ins w:id="155" w:author="Anderson, Riley Morgan" w:date="2024-11-26T14:51:00Z" w16du:dateUtc="2024-11-26T19:51:00Z"/>
-        </w:rPr>
-      </w:pPr>
-    </w:p>
-    <w:p>
-      <w:pPr>
-        <w:pStyle w:val="Body"/>
-        <w:rPr>
-          <w:ins w:id="156" w:author="Anderson, Riley Morgan" w:date="2024-11-26T14:51:00Z" w16du:dateUtc="2024-11-26T19:51:00Z"/>
-        </w:rPr>
-      </w:pPr>
-    </w:p>
-    <w:p>
-      <w:pPr>
-        <w:pStyle w:val="Body"/>
-        <w:rPr>
-          <w:ins w:id="157" w:author="Anderson, Riley Morgan" w:date="2024-11-26T14:51:00Z" w16du:dateUtc="2024-11-26T19:51:00Z"/>
-        </w:rPr>
-      </w:pPr>
-      <w:ins w:id="158" w:author="Anderson, Riley Morgan" w:date="2024-11-26T14:51:00Z" w16du:dateUtc="2024-11-26T19:51:00Z">
+          <w:ins w:id="158" w:author="Anderson, Riley Morgan" w:date="2024-11-26T14:51:00Z" w16du:dateUtc="2024-11-26T19:51:00Z"/>
+        </w:rPr>
+      </w:pPr>
+    </w:p>
+    <w:p>
+      <w:pPr>
+        <w:pStyle w:val="Body"/>
+        <w:rPr>
+          <w:ins w:id="159" w:author="Anderson, Riley Morgan" w:date="2024-11-26T14:51:00Z" w16du:dateUtc="2024-11-26T19:51:00Z"/>
+        </w:rPr>
+      </w:pPr>
+    </w:p>
+    <w:p>
+      <w:pPr>
+        <w:pStyle w:val="Body"/>
+        <w:rPr>
+          <w:ins w:id="160" w:author="Anderson, Riley Morgan" w:date="2024-11-26T14:51:00Z" w16du:dateUtc="2024-11-26T19:51:00Z"/>
+        </w:rPr>
+      </w:pPr>
+      <w:ins w:id="161" w:author="Anderson, Riley Morgan" w:date="2024-11-26T14:51:00Z" w16du:dateUtc="2024-11-26T19:51:00Z">
         <w:r>
           <w:t>Alternatively:</w:t>
         </w:r>
@@ -3910,10 +3872,10 @@
       <w:pPr>
         <w:pStyle w:val="Body"/>
         <w:rPr>
-          <w:ins w:id="159" w:author="Anderson, Riley Morgan" w:date="2024-11-26T14:56:00Z" w16du:dateUtc="2024-11-26T19:56:00Z"/>
-        </w:rPr>
-      </w:pPr>
-      <w:ins w:id="160" w:author="Anderson, Riley Morgan" w:date="2024-11-26T14:56:00Z" w16du:dateUtc="2024-11-26T19:56:00Z">
+          <w:ins w:id="162" w:author="Anderson, Riley Morgan" w:date="2024-11-26T14:56:00Z" w16du:dateUtc="2024-11-26T19:56:00Z"/>
+        </w:rPr>
+      </w:pPr>
+      <w:ins w:id="163" w:author="Anderson, Riley Morgan" w:date="2024-11-26T14:56:00Z" w16du:dateUtc="2024-11-26T19:56:00Z">
         <w:r>
           <w:rPr>
             <w:noProof/>
@@ -3925,9 +3887,9 @@
           </w:rPr>
           <w:lastRenderedPageBreak/>
           <w:drawing>
-            <wp:inline distT="0" distB="0" distL="0" distR="0" wp14:anchorId="7F931FA9" wp14:editId="7E96AF33">
-              <wp:extent cx="5943600" cy="8105140"/>
-              <wp:effectExtent l="0" t="0" r="0" b="0"/>
+            <wp:inline distT="0" distB="0" distL="0" distR="0" wp14:anchorId="7F931FA9" wp14:editId="6DC800F6">
+              <wp:extent cx="5319190" cy="7253648"/>
+              <wp:effectExtent l="0" t="0" r="0" b="4445"/>
               <wp:docPr id="673031133" name="Picture 5" descr="A group of colorful bars with black text&#10;&#10;Description automatically generated with medium confidence"/>
               <wp:cNvGraphicFramePr>
                 <a:graphicFrameLocks xmlns:a="http://schemas.openxmlformats.org/drawingml/2006/main" noChangeAspect="1"/>
@@ -3954,7 +3916,7 @@
                     <pic:spPr>
                       <a:xfrm>
                         <a:off x="0" y="0"/>
-                        <a:ext cx="5943600" cy="8105140"/>
+                        <a:ext cx="5325665" cy="7262477"/>
                       </a:xfrm>
                       <a:prstGeom prst="rect">
                         <a:avLst/>
@@ -3972,43 +3934,43 @@
       <w:pPr>
         <w:pStyle w:val="Body"/>
         <w:rPr>
-          <w:ins w:id="161" w:author="Anderson, Riley Morgan" w:date="2024-11-26T14:56:00Z" w16du:dateUtc="2024-11-26T19:56:00Z"/>
-        </w:rPr>
-      </w:pPr>
-      <w:ins w:id="162" w:author="Anderson, Riley Morgan" w:date="2024-11-26T14:56:00Z" w16du:dateUtc="2024-11-26T19:56:00Z">
+          <w:ins w:id="164" w:author="Anderson, Riley Morgan" w:date="2024-11-26T14:56:00Z" w16du:dateUtc="2024-11-26T19:56:00Z"/>
+        </w:rPr>
+      </w:pPr>
+      <w:ins w:id="165" w:author="Anderson, Riley Morgan" w:date="2024-11-26T14:56:00Z" w16du:dateUtc="2024-11-26T19:56:00Z">
         <w:r>
           <w:rPr>
             <w:b/>
             <w:bCs/>
-            <w:rPrChange w:id="163" w:author="Anderson, Riley Morgan" w:date="2024-11-26T14:56:00Z" w16du:dateUtc="2024-11-26T19:56:00Z">
+            <w:rPrChange w:id="166" w:author="Anderson, Riley Morgan" w:date="2024-11-26T14:56:00Z" w16du:dateUtc="2024-11-26T19:56:00Z">
               <w:rPr/>
             </w:rPrChange>
           </w:rPr>
+          <w:t>Proportional abundance and unique species for all genera.</w:t>
+        </w:r>
+        <w:r>
+          <w:t xml:space="preserve"> A) trap caught records pooled across all sites and years, B) trap records from POS, C) trap records from SCL, D) trap records from BPF, E) trap and net caught records pooled across all sites and years, and F) all net caught records pooled across sites and years.</w:t>
+        </w:r>
+      </w:ins>
+    </w:p>
+    <w:p>
+      <w:pPr>
+        <w:pStyle w:val="Body"/>
+        <w:rPr>
+          <w:ins w:id="167" w:author="Anderson, Riley Morgan" w:date="2024-11-26T14:56:00Z" w16du:dateUtc="2024-11-26T19:56:00Z"/>
+        </w:rPr>
+      </w:pPr>
+    </w:p>
+    <w:p>
+      <w:pPr>
+        <w:pStyle w:val="Body"/>
+        <w:rPr>
+          <w:ins w:id="168" w:author="Anderson, Riley Morgan" w:date="2024-11-26T14:56:00Z" w16du:dateUtc="2024-11-26T19:56:00Z"/>
+        </w:rPr>
+      </w:pPr>
+      <w:ins w:id="169" w:author="Anderson, Riley Morgan" w:date="2024-11-26T14:56:00Z" w16du:dateUtc="2024-11-26T19:56:00Z">
+        <w:r>
           <w:lastRenderedPageBreak/>
-          <w:t>Proportional abundance and unique species for all genera.</w:t>
-        </w:r>
-        <w:r>
-          <w:t xml:space="preserve"> A) trap caught records pooled across all sites and years, B) trap records from POS, C) trap records from SCL, D) trap records from BPF, E) trap and net caught records pooled across all sites and years, and F) all net caught records pooled across sites and years.</w:t>
-        </w:r>
-      </w:ins>
-    </w:p>
-    <w:p>
-      <w:pPr>
-        <w:pStyle w:val="Body"/>
-        <w:rPr>
-          <w:ins w:id="164" w:author="Anderson, Riley Morgan" w:date="2024-11-26T14:56:00Z" w16du:dateUtc="2024-11-26T19:56:00Z"/>
-        </w:rPr>
-      </w:pPr>
-    </w:p>
-    <w:p>
-      <w:pPr>
-        <w:pStyle w:val="Body"/>
-        <w:rPr>
-          <w:ins w:id="165" w:author="Anderson, Riley Morgan" w:date="2024-11-26T14:56:00Z" w16du:dateUtc="2024-11-26T19:56:00Z"/>
-        </w:rPr>
-      </w:pPr>
-      <w:ins w:id="166" w:author="Anderson, Riley Morgan" w:date="2024-11-26T14:56:00Z" w16du:dateUtc="2024-11-26T19:56:00Z">
-        <w:r>
           <w:t>Or:</w:t>
         </w:r>
       </w:ins>
@@ -4017,18 +3979,18 @@
       <w:pPr>
         <w:pStyle w:val="Body"/>
         <w:rPr>
-          <w:ins w:id="167" w:author="Anderson, Riley Morgan" w:date="2024-11-26T14:56:00Z" w16du:dateUtc="2024-11-26T19:56:00Z"/>
-        </w:rPr>
-      </w:pPr>
-    </w:p>
-    <w:p>
-      <w:pPr>
-        <w:pStyle w:val="Body"/>
-        <w:rPr>
-          <w:ins w:id="168" w:author="Anderson, Riley Morgan" w:date="2024-11-26T14:56:00Z" w16du:dateUtc="2024-11-26T19:56:00Z"/>
-        </w:rPr>
-      </w:pPr>
-      <w:ins w:id="169" w:author="Anderson, Riley Morgan" w:date="2024-11-26T14:57:00Z" w16du:dateUtc="2024-11-26T19:57:00Z">
+          <w:ins w:id="170" w:author="Anderson, Riley Morgan" w:date="2024-11-26T14:56:00Z" w16du:dateUtc="2024-11-26T19:56:00Z"/>
+        </w:rPr>
+      </w:pPr>
+    </w:p>
+    <w:p>
+      <w:pPr>
+        <w:pStyle w:val="Body"/>
+        <w:rPr>
+          <w:ins w:id="171" w:author="Anderson, Riley Morgan" w:date="2024-11-26T14:56:00Z" w16du:dateUtc="2024-11-26T19:56:00Z"/>
+        </w:rPr>
+      </w:pPr>
+      <w:ins w:id="172" w:author="Anderson, Riley Morgan" w:date="2024-11-26T14:57:00Z" w16du:dateUtc="2024-11-26T19:57:00Z">
         <w:r>
           <w:rPr>
             <w:noProof/>
@@ -4039,8 +4001,8 @@
             </w14:textOutline>
           </w:rPr>
           <w:drawing>
-            <wp:inline distT="0" distB="0" distL="0" distR="0" wp14:anchorId="6318CC20" wp14:editId="58772BEE">
-              <wp:extent cx="5943600" cy="3566160"/>
+            <wp:inline distT="0" distB="0" distL="0" distR="0" wp14:anchorId="6318CC20" wp14:editId="3F067D6D">
+              <wp:extent cx="4610100" cy="2766060"/>
               <wp:effectExtent l="0" t="0" r="0" b="0"/>
               <wp:docPr id="1469740647" name="Picture 6" descr="A graph of different colors and sizes&#10;&#10;Description automatically generated"/>
               <wp:cNvGraphicFramePr>
@@ -4068,7 +4030,7 @@
                     <pic:spPr>
                       <a:xfrm>
                         <a:off x="0" y="0"/>
-                        <a:ext cx="5943600" cy="3566160"/>
+                        <a:ext cx="4615585" cy="2769351"/>
                       </a:xfrm>
                       <a:prstGeom prst="rect">
                         <a:avLst/>
@@ -4086,23 +4048,23 @@
       <w:pPr>
         <w:pStyle w:val="Body"/>
         <w:rPr>
-          <w:ins w:id="170" w:author="Anderson, Riley Morgan" w:date="2024-11-26T14:56:00Z" w16du:dateUtc="2024-11-26T19:56:00Z"/>
-        </w:rPr>
-      </w:pPr>
-    </w:p>
-    <w:p>
-      <w:pPr>
-        <w:pStyle w:val="Body"/>
-        <w:rPr>
-          <w:ins w:id="171" w:author="Anderson, Riley Morgan" w:date="2024-11-26T14:57:00Z" w16du:dateUtc="2024-11-26T19:57:00Z"/>
-        </w:rPr>
-      </w:pPr>
-      <w:ins w:id="172" w:author="Anderson, Riley Morgan" w:date="2024-11-26T14:57:00Z" w16du:dateUtc="2024-11-26T19:57:00Z">
+          <w:ins w:id="173" w:author="Anderson, Riley Morgan" w:date="2024-11-26T14:56:00Z" w16du:dateUtc="2024-11-26T19:56:00Z"/>
+        </w:rPr>
+      </w:pPr>
+    </w:p>
+    <w:p>
+      <w:pPr>
+        <w:pStyle w:val="Body"/>
+        <w:rPr>
+          <w:ins w:id="174" w:author="Anderson, Riley Morgan" w:date="2024-11-26T14:57:00Z" w16du:dateUtc="2024-11-26T19:57:00Z"/>
+        </w:rPr>
+      </w:pPr>
+      <w:ins w:id="175" w:author="Anderson, Riley Morgan" w:date="2024-11-26T14:57:00Z" w16du:dateUtc="2024-11-26T19:57:00Z">
         <w:r>
           <w:rPr>
             <w:b/>
             <w:bCs/>
-            <w:rPrChange w:id="173" w:author="Anderson, Riley Morgan" w:date="2024-11-26T14:57:00Z" w16du:dateUtc="2024-11-26T19:57:00Z">
+            <w:rPrChange w:id="176" w:author="Anderson, Riley Morgan" w:date="2024-11-26T14:57:00Z" w16du:dateUtc="2024-11-26T19:57:00Z">
               <w:rPr/>
             </w:rPrChange>
           </w:rPr>
@@ -4125,18 +4087,18 @@
       <w:pPr>
         <w:pStyle w:val="Body"/>
         <w:rPr>
-          <w:ins w:id="174" w:author="Anderson, Riley Morgan" w:date="2024-11-26T14:58:00Z" w16du:dateUtc="2024-11-26T19:58:00Z"/>
-        </w:rPr>
-      </w:pPr>
-    </w:p>
-    <w:p>
-      <w:pPr>
-        <w:pStyle w:val="Body"/>
-        <w:rPr>
-          <w:ins w:id="175" w:author="Anderson, Riley Morgan" w:date="2024-11-26T14:58:00Z" w16du:dateUtc="2024-11-26T19:58:00Z"/>
-        </w:rPr>
-      </w:pPr>
-      <w:ins w:id="176" w:author="Anderson, Riley Morgan" w:date="2024-11-26T14:58:00Z" w16du:dateUtc="2024-11-26T19:58:00Z">
+          <w:ins w:id="177" w:author="Anderson, Riley Morgan" w:date="2024-11-26T14:58:00Z" w16du:dateUtc="2024-11-26T19:58:00Z"/>
+        </w:rPr>
+      </w:pPr>
+    </w:p>
+    <w:p>
+      <w:pPr>
+        <w:pStyle w:val="Body"/>
+        <w:rPr>
+          <w:ins w:id="178" w:author="Anderson, Riley Morgan" w:date="2024-11-26T14:58:00Z" w16du:dateUtc="2024-11-26T19:58:00Z"/>
+        </w:rPr>
+      </w:pPr>
+      <w:ins w:id="179" w:author="Anderson, Riley Morgan" w:date="2024-11-26T14:58:00Z" w16du:dateUtc="2024-11-26T19:58:00Z">
         <w:r>
           <w:t xml:space="preserve">Or: </w:t>
         </w:r>
@@ -4146,10 +4108,10 @@
       <w:pPr>
         <w:pStyle w:val="Body"/>
         <w:rPr>
-          <w:ins w:id="177" w:author="Anderson, Riley Morgan" w:date="2024-11-26T14:56:00Z" w16du:dateUtc="2024-11-26T19:56:00Z"/>
-        </w:rPr>
-      </w:pPr>
-      <w:ins w:id="178" w:author="Anderson, Riley Morgan" w:date="2024-11-26T14:58:00Z" w16du:dateUtc="2024-11-26T19:58:00Z">
+          <w:ins w:id="180" w:author="Anderson, Riley Morgan" w:date="2024-11-26T14:56:00Z" w16du:dateUtc="2024-11-26T19:56:00Z"/>
+        </w:rPr>
+      </w:pPr>
+      <w:ins w:id="181" w:author="Anderson, Riley Morgan" w:date="2024-11-26T14:58:00Z" w16du:dateUtc="2024-11-26T19:58:00Z">
         <w:r>
           <w:rPr>
             <w:noProof/>
@@ -4159,11 +4121,10 @@
               <w14:bevel/>
             </w14:textOutline>
           </w:rPr>
-          <w:lastRenderedPageBreak/>
           <w:drawing>
-            <wp:inline distT="0" distB="0" distL="0" distR="0" wp14:anchorId="4B2FB9E1" wp14:editId="64F1CB95">
-              <wp:extent cx="5943600" cy="3566160"/>
-              <wp:effectExtent l="0" t="0" r="0" b="0"/>
+            <wp:inline distT="0" distB="0" distL="0" distR="0" wp14:anchorId="4B2FB9E1" wp14:editId="1E9FC61A">
+              <wp:extent cx="5035550" cy="3021330"/>
+              <wp:effectExtent l="0" t="0" r="0" b="7620"/>
               <wp:docPr id="656358400" name="Picture 7" descr="A graph of different colors and sizes&#10;&#10;Description automatically generated"/>
               <wp:cNvGraphicFramePr>
                 <a:graphicFrameLocks xmlns:a="http://schemas.openxmlformats.org/drawingml/2006/main" noChangeAspect="1"/>
@@ -4190,7 +4151,7 @@
                     <pic:spPr>
                       <a:xfrm>
                         <a:off x="0" y="0"/>
-                        <a:ext cx="5943600" cy="3566160"/>
+                        <a:ext cx="5035550" cy="3021330"/>
                       </a:xfrm>
                       <a:prstGeom prst="rect">
                         <a:avLst/>
@@ -4208,23 +4169,23 @@
       <w:pPr>
         <w:pStyle w:val="Body"/>
         <w:rPr>
-          <w:ins w:id="179" w:author="Anderson, Riley Morgan" w:date="2024-11-26T14:56:00Z" w16du:dateUtc="2024-11-26T19:56:00Z"/>
-        </w:rPr>
-      </w:pPr>
-    </w:p>
-    <w:p>
-      <w:pPr>
-        <w:pStyle w:val="Body"/>
-        <w:rPr>
-          <w:ins w:id="180" w:author="Anderson, Riley Morgan" w:date="2024-11-25T17:01:00Z" w16du:dateUtc="2024-11-25T22:01:00Z"/>
-        </w:rPr>
-      </w:pPr>
-      <w:ins w:id="181" w:author="Anderson, Riley Morgan" w:date="2024-11-26T14:58:00Z" w16du:dateUtc="2024-11-26T19:58:00Z">
+          <w:ins w:id="182" w:author="Anderson, Riley Morgan" w:date="2024-11-26T14:56:00Z" w16du:dateUtc="2024-11-26T19:56:00Z"/>
+        </w:rPr>
+      </w:pPr>
+    </w:p>
+    <w:p>
+      <w:pPr>
+        <w:pStyle w:val="Body"/>
+        <w:rPr>
+          <w:ins w:id="183" w:author="Anderson, Riley Morgan" w:date="2024-11-25T17:01:00Z" w16du:dateUtc="2024-11-25T22:01:00Z"/>
+        </w:rPr>
+      </w:pPr>
+      <w:ins w:id="184" w:author="Anderson, Riley Morgan" w:date="2024-11-26T14:58:00Z" w16du:dateUtc="2024-11-26T19:58:00Z">
         <w:r>
           <w:rPr>
             <w:b/>
             <w:bCs/>
-            <w:rPrChange w:id="182" w:author="Anderson, Riley Morgan" w:date="2024-11-26T14:58:00Z" w16du:dateUtc="2024-11-26T19:58:00Z">
+            <w:rPrChange w:id="185" w:author="Anderson, Riley Morgan" w:date="2024-11-26T14:58:00Z" w16du:dateUtc="2024-11-26T19:58:00Z">
               <w:rPr/>
             </w:rPrChange>
           </w:rPr>
@@ -4247,38 +4208,39 @@
       <w:pPr>
         <w:pStyle w:val="Body"/>
         <w:rPr>
-          <w:ins w:id="183" w:author="Anderson, Riley Morgan" w:date="2024-12-09T17:00:00Z" w16du:dateUtc="2024-12-09T22:00:00Z"/>
-        </w:rPr>
-      </w:pPr>
-    </w:p>
-    <w:p>
-      <w:pPr>
-        <w:pStyle w:val="Body"/>
-        <w:rPr>
-          <w:ins w:id="184" w:author="Anderson, Riley Morgan" w:date="2024-11-26T16:28:00Z" w16du:dateUtc="2024-11-26T21:28:00Z"/>
-        </w:rPr>
-      </w:pPr>
-      <w:ins w:id="185" w:author="Anderson, Riley Morgan" w:date="2024-12-09T17:00:00Z" w16du:dateUtc="2024-12-09T22:00:00Z">
-        <w:r>
+          <w:ins w:id="186" w:author="Anderson, Riley Morgan" w:date="2024-12-09T17:00:00Z" w16du:dateUtc="2024-12-09T22:00:00Z"/>
+        </w:rPr>
+      </w:pPr>
+    </w:p>
+    <w:p>
+      <w:pPr>
+        <w:pStyle w:val="Body"/>
+        <w:rPr>
+          <w:ins w:id="187" w:author="Anderson, Riley Morgan" w:date="2024-12-10T15:49:00Z" w16du:dateUtc="2024-12-10T20:49:00Z"/>
+        </w:rPr>
+      </w:pPr>
+      <w:ins w:id="188" w:author="Anderson, Riley Morgan" w:date="2024-12-09T17:00:00Z" w16du:dateUtc="2024-12-09T22:00:00Z">
+        <w:r>
+          <w:lastRenderedPageBreak/>
           <w:t xml:space="preserve">Species composition </w:t>
         </w:r>
       </w:ins>
-      <w:ins w:id="186" w:author="Anderson, Riley Morgan" w:date="2024-12-09T17:01:00Z" w16du:dateUtc="2024-12-09T22:01:00Z">
+      <w:ins w:id="189" w:author="Anderson, Riley Morgan" w:date="2024-12-09T17:01:00Z" w16du:dateUtc="2024-12-09T22:01:00Z">
         <w:r>
           <w:t>varied significantly</w:t>
         </w:r>
       </w:ins>
-      <w:ins w:id="187" w:author="Anderson, Riley Morgan" w:date="2024-12-09T17:07:00Z" w16du:dateUtc="2024-12-09T22:07:00Z">
+      <w:ins w:id="190" w:author="Anderson, Riley Morgan" w:date="2024-12-09T17:07:00Z" w16du:dateUtc="2024-12-09T22:07:00Z">
         <w:r>
           <w:t xml:space="preserve"> across sites (PERMANOVA</w:t>
         </w:r>
       </w:ins>
-      <w:ins w:id="188" w:author="Anderson, Riley Morgan" w:date="2024-12-09T17:16:00Z" w16du:dateUtc="2024-12-09T22:16:00Z">
+      <w:ins w:id="191" w:author="Anderson, Riley Morgan" w:date="2024-12-09T17:16:00Z" w16du:dateUtc="2024-12-09T22:16:00Z">
         <w:r>
           <w:t>;</w:t>
         </w:r>
       </w:ins>
-      <w:ins w:id="189" w:author="Anderson, Riley Morgan" w:date="2024-12-09T17:07:00Z" w16du:dateUtc="2024-12-09T22:07:00Z">
+      <w:ins w:id="192" w:author="Anderson, Riley Morgan" w:date="2024-12-09T17:07:00Z" w16du:dateUtc="2024-12-09T22:07:00Z">
         <w:r>
           <w:t xml:space="preserve"> </w:t>
         </w:r>
@@ -4292,7 +4254,7 @@
         <w:r>
           <w:rPr>
             <w:vertAlign w:val="subscript"/>
-            <w:rPrChange w:id="190" w:author="Anderson, Riley Morgan" w:date="2024-12-09T17:08:00Z" w16du:dateUtc="2024-12-09T22:08:00Z">
+            <w:rPrChange w:id="193" w:author="Anderson, Riley Morgan" w:date="2024-12-09T17:08:00Z" w16du:dateUtc="2024-12-09T22:08:00Z">
               <w:rPr/>
             </w:rPrChange>
           </w:rPr>
@@ -4302,7 +4264,7 @@
           <w:t xml:space="preserve"> = 2.11</w:t>
         </w:r>
       </w:ins>
-      <w:ins w:id="191" w:author="Anderson, Riley Morgan" w:date="2024-12-09T17:08:00Z" w16du:dateUtc="2024-12-09T22:08:00Z">
+      <w:ins w:id="194" w:author="Anderson, Riley Morgan" w:date="2024-12-09T17:08:00Z" w16du:dateUtc="2024-12-09T22:08:00Z">
         <w:r>
           <w:t xml:space="preserve">, </w:t>
         </w:r>
@@ -4317,57 +4279,57 @@
           <w:t xml:space="preserve"> = 0.005), with BPF </w:t>
         </w:r>
       </w:ins>
-      <w:ins w:id="192" w:author="Anderson, Riley Morgan" w:date="2024-12-09T17:09:00Z" w16du:dateUtc="2024-12-09T22:09:00Z">
+      <w:ins w:id="195" w:author="Anderson, Riley Morgan" w:date="2024-12-09T17:09:00Z" w16du:dateUtc="2024-12-09T22:09:00Z">
         <w:r>
           <w:t>hosting</w:t>
         </w:r>
       </w:ins>
-      <w:ins w:id="193" w:author="Anderson, Riley Morgan" w:date="2024-12-09T17:17:00Z" w16du:dateUtc="2024-12-09T22:17:00Z">
+      <w:ins w:id="196" w:author="Anderson, Riley Morgan" w:date="2024-12-09T17:17:00Z" w16du:dateUtc="2024-12-09T22:17:00Z">
         <w:r>
           <w:t xml:space="preserve"> a</w:t>
         </w:r>
       </w:ins>
-      <w:ins w:id="194" w:author="Anderson, Riley Morgan" w:date="2024-12-09T17:09:00Z" w16du:dateUtc="2024-12-09T22:09:00Z">
+      <w:ins w:id="197" w:author="Anderson, Riley Morgan" w:date="2024-12-09T17:09:00Z" w16du:dateUtc="2024-12-09T22:09:00Z">
         <w:r>
           <w:t xml:space="preserve"> statistically dist</w:t>
         </w:r>
       </w:ins>
-      <w:ins w:id="195" w:author="Anderson, Riley Morgan" w:date="2024-12-09T17:10:00Z" w16du:dateUtc="2024-12-09T22:10:00Z">
+      <w:ins w:id="198" w:author="Anderson, Riley Morgan" w:date="2024-12-09T17:10:00Z" w16du:dateUtc="2024-12-09T22:10:00Z">
         <w:r>
           <w:t xml:space="preserve">inct bee </w:t>
         </w:r>
       </w:ins>
-      <w:ins w:id="196" w:author="Anderson, Riley Morgan" w:date="2024-12-09T17:16:00Z" w16du:dateUtc="2024-12-09T22:16:00Z">
+      <w:ins w:id="199" w:author="Anderson, Riley Morgan" w:date="2024-12-09T17:16:00Z" w16du:dateUtc="2024-12-09T22:16:00Z">
         <w:r>
           <w:t>communi</w:t>
         </w:r>
       </w:ins>
-      <w:ins w:id="197" w:author="Anderson, Riley Morgan" w:date="2024-12-09T17:17:00Z" w16du:dateUtc="2024-12-09T22:17:00Z">
+      <w:ins w:id="200" w:author="Anderson, Riley Morgan" w:date="2024-12-09T17:17:00Z" w16du:dateUtc="2024-12-09T22:17:00Z">
         <w:r>
           <w:t>ty</w:t>
         </w:r>
       </w:ins>
-      <w:ins w:id="198" w:author="Anderson, Riley Morgan" w:date="2024-12-09T17:10:00Z" w16du:dateUtc="2024-12-09T22:10:00Z">
+      <w:ins w:id="201" w:author="Anderson, Riley Morgan" w:date="2024-12-09T17:10:00Z" w16du:dateUtc="2024-12-09T22:10:00Z">
         <w:r>
           <w:t xml:space="preserve"> from the POS and SCL sites</w:t>
         </w:r>
       </w:ins>
-      <w:ins w:id="199" w:author="Anderson, Riley Morgan" w:date="2024-12-09T17:18:00Z" w16du:dateUtc="2024-12-09T22:18:00Z">
+      <w:ins w:id="202" w:author="Anderson, Riley Morgan" w:date="2024-12-09T17:18:00Z" w16du:dateUtc="2024-12-09T22:18:00Z">
         <w:r>
           <w:t xml:space="preserve"> (Figure XX)</w:t>
         </w:r>
       </w:ins>
-      <w:ins w:id="200" w:author="Anderson, Riley Morgan" w:date="2024-12-09T17:10:00Z" w16du:dateUtc="2024-12-09T22:10:00Z">
+      <w:ins w:id="203" w:author="Anderson, Riley Morgan" w:date="2024-12-09T17:10:00Z" w16du:dateUtc="2024-12-09T22:10:00Z">
         <w:r>
           <w:t xml:space="preserve">. </w:t>
         </w:r>
       </w:ins>
-      <w:ins w:id="201" w:author="Anderson, Riley Morgan" w:date="2024-12-09T17:12:00Z" w16du:dateUtc="2024-12-09T22:12:00Z">
+      <w:ins w:id="204" w:author="Anderson, Riley Morgan" w:date="2024-12-09T17:12:00Z" w16du:dateUtc="2024-12-09T22:12:00Z">
         <w:r>
           <w:t>Moreover, our random forest model class</w:t>
         </w:r>
       </w:ins>
-      <w:ins w:id="202" w:author="Anderson, Riley Morgan" w:date="2024-12-09T17:13:00Z" w16du:dateUtc="2024-12-09T22:13:00Z">
+      <w:ins w:id="205" w:author="Anderson, Riley Morgan" w:date="2024-12-09T17:13:00Z" w16du:dateUtc="2024-12-09T22:13:00Z">
         <w:r>
           <w:t xml:space="preserve">ified each site by species composition </w:t>
         </w:r>
@@ -4375,12 +4337,12 @@
           <w:t>with an overall out of bag error rate of 15</w:t>
         </w:r>
       </w:ins>
-      <w:ins w:id="203" w:author="Anderson, Riley Morgan" w:date="2024-12-09T17:14:00Z" w16du:dateUtc="2024-12-09T22:14:00Z">
+      <w:ins w:id="206" w:author="Anderson, Riley Morgan" w:date="2024-12-09T17:14:00Z" w16du:dateUtc="2024-12-09T22:14:00Z">
         <w:r>
           <w:t>.38%. However, while the model struggled to distinguish between POS and SCL, the BPF site was ne</w:t>
         </w:r>
       </w:ins>
-      <w:ins w:id="204" w:author="Anderson, Riley Morgan" w:date="2024-12-09T17:15:00Z" w16du:dateUtc="2024-12-09T22:15:00Z">
+      <w:ins w:id="207" w:author="Anderson, Riley Morgan" w:date="2024-12-09T17:15:00Z" w16du:dateUtc="2024-12-09T22:15:00Z">
         <w:r>
           <w:t xml:space="preserve">ver misclassified (0.0% class error). </w:t>
         </w:r>
@@ -4390,10 +4352,10 @@
       <w:pPr>
         <w:pStyle w:val="Body"/>
         <w:rPr>
-          <w:ins w:id="205" w:author="Anderson, Riley Morgan" w:date="2024-11-25T17:01:00Z" w16du:dateUtc="2024-11-25T22:01:00Z"/>
-        </w:rPr>
-      </w:pPr>
-      <w:ins w:id="206" w:author="Anderson, Riley Morgan" w:date="2024-11-26T16:28:00Z" w16du:dateUtc="2024-11-26T21:28:00Z">
+          <w:ins w:id="208" w:author="Anderson, Riley Morgan" w:date="2024-11-25T17:01:00Z" w16du:dateUtc="2024-11-25T22:01:00Z"/>
+        </w:rPr>
+      </w:pPr>
+      <w:ins w:id="209" w:author="Anderson, Riley Morgan" w:date="2024-12-10T15:49:00Z" w16du:dateUtc="2024-12-10T20:49:00Z">
         <w:r>
           <w:rPr>
             <w:noProof/>
@@ -4403,12 +4365,11 @@
               <w14:bevel/>
             </w14:textOutline>
           </w:rPr>
-          <w:lastRenderedPageBreak/>
           <w:drawing>
-            <wp:inline distT="0" distB="0" distL="0" distR="0" wp14:anchorId="731375BC" wp14:editId="2CE39F5B">
-              <wp:extent cx="5943600" cy="4457700"/>
-              <wp:effectExtent l="0" t="0" r="0" b="0"/>
-              <wp:docPr id="612703002" name="Picture 8"/>
+            <wp:inline distT="0" distB="0" distL="0" distR="0" wp14:anchorId="7631B09E" wp14:editId="3B3F0627">
+              <wp:extent cx="3777826" cy="2833370"/>
+              <wp:effectExtent l="0" t="0" r="0" b="5080"/>
+              <wp:docPr id="183392710" name="Picture 1" descr="A diagram of a number of different types of objects&#10;&#10;Description automatically generated with medium confidence"/>
               <wp:cNvGraphicFramePr>
                 <a:graphicFrameLocks xmlns:a="http://schemas.openxmlformats.org/drawingml/2006/main" noChangeAspect="1"/>
               </wp:cNvGraphicFramePr>
@@ -4416,7 +4377,7 @@
                 <a:graphicData uri="http://schemas.openxmlformats.org/drawingml/2006/picture">
                   <pic:pic xmlns:pic="http://schemas.openxmlformats.org/drawingml/2006/picture">
                     <pic:nvPicPr>
-                      <pic:cNvPr id="612703002" name="Picture 612703002"/>
+                      <pic:cNvPr id="183392710" name="Picture 1" descr="A diagram of a number of different types of objects&#10;&#10;Description automatically generated with medium confidence"/>
                       <pic:cNvPicPr/>
                     </pic:nvPicPr>
                     <pic:blipFill>
@@ -4434,7 +4395,7 @@
                     <pic:spPr>
                       <a:xfrm>
                         <a:off x="0" y="0"/>
-                        <a:ext cx="5943600" cy="4457700"/>
+                        <a:ext cx="3786318" cy="2839739"/>
                       </a:xfrm>
                       <a:prstGeom prst="rect">
                         <a:avLst/>
@@ -4452,10 +4413,10 @@
       <w:pPr>
         <w:pStyle w:val="Body"/>
         <w:rPr>
-          <w:ins w:id="207" w:author="Anderson, Riley Morgan" w:date="2024-11-25T17:01:00Z" w16du:dateUtc="2024-11-25T22:01:00Z"/>
-        </w:rPr>
-      </w:pPr>
-      <w:ins w:id="208" w:author="Anderson, Riley Morgan" w:date="2024-11-25T17:01:00Z" w16du:dateUtc="2024-11-25T22:01:00Z">
+          <w:ins w:id="210" w:author="Anderson, Riley Morgan" w:date="2024-11-25T17:01:00Z" w16du:dateUtc="2024-11-25T22:01:00Z"/>
+        </w:rPr>
+      </w:pPr>
+      <w:ins w:id="211" w:author="Anderson, Riley Morgan" w:date="2024-11-25T17:01:00Z" w16du:dateUtc="2024-11-25T22:01:00Z">
         <w:r>
           <w:rPr>
             <w:b/>
@@ -4478,31 +4439,222 @@
       <w:pPr>
         <w:pStyle w:val="Body"/>
         <w:rPr>
-          <w:ins w:id="209" w:author="Anderson, Riley Morgan" w:date="2024-12-09T17:19:00Z" w16du:dateUtc="2024-12-09T22:19:00Z"/>
-        </w:rPr>
-      </w:pPr>
-    </w:p>
-    <w:p>
-      <w:pPr>
-        <w:pStyle w:val="Body"/>
-        <w:rPr>
-          <w:ins w:id="210" w:author="Anderson, Riley Morgan" w:date="2024-12-09T17:19:00Z" w16du:dateUtc="2024-12-09T22:19:00Z"/>
-        </w:rPr>
-      </w:pPr>
-    </w:p>
-    <w:p>
-      <w:pPr>
-        <w:pStyle w:val="Body"/>
-        <w:rPr>
-          <w:ins w:id="211" w:author="Anderson, Riley Morgan" w:date="2024-11-08T14:04:00Z" w16du:dateUtc="2024-11-08T19:04:00Z"/>
-        </w:rPr>
-      </w:pPr>
-    </w:p>
-    <w:p>
-      <w:pPr>
-        <w:pStyle w:val="Body"/>
-      </w:pPr>
-      <w:ins w:id="212" w:author="Anderson, Riley Morgan" w:date="2024-11-27T12:42:00Z" w16du:dateUtc="2024-11-27T17:42:00Z">
+          <w:ins w:id="212" w:author="Anderson, Riley Morgan" w:date="2024-12-09T17:19:00Z" w16du:dateUtc="2024-12-09T22:19:00Z"/>
+        </w:rPr>
+      </w:pPr>
+    </w:p>
+    <w:p>
+      <w:pPr>
+        <w:pStyle w:val="Body"/>
+        <w:rPr>
+          <w:ins w:id="213" w:author="Anderson, Riley Morgan" w:date="2024-12-09T17:19:00Z" w16du:dateUtc="2024-12-09T22:19:00Z"/>
+        </w:rPr>
+      </w:pPr>
+    </w:p>
+    <w:p>
+      <w:pPr>
+        <w:pStyle w:val="Body"/>
+        <w:rPr>
+          <w:ins w:id="214" w:author="Anderson, Riley Morgan" w:date="2024-11-08T14:04:00Z" w16du:dateUtc="2024-11-08T19:04:00Z"/>
+        </w:rPr>
+      </w:pPr>
+      <w:ins w:id="215" w:author="Anderson, Riley Morgan" w:date="2024-12-10T15:58:00Z" w16du:dateUtc="2024-12-10T20:58:00Z">
+        <w:r>
+          <w:t xml:space="preserve">Our sampling, spanning seven years and three sites </w:t>
+        </w:r>
+      </w:ins>
+      <w:ins w:id="216" w:author="Anderson, Riley Morgan" w:date="2024-12-10T15:59:00Z" w16du:dateUtc="2024-12-10T20:59:00Z">
+        <w:r>
+          <w:t xml:space="preserve">allowed the </w:t>
+        </w:r>
+      </w:ins>
+      <w:ins w:id="217" w:author="Anderson, Riley Morgan" w:date="2024-12-10T17:03:00Z" w16du:dateUtc="2024-12-10T22:03:00Z">
+        <w:r>
+          <w:t>estimation</w:t>
+        </w:r>
+      </w:ins>
+      <w:ins w:id="218" w:author="Anderson, Riley Morgan" w:date="2024-12-10T15:59:00Z" w16du:dateUtc="2024-12-10T20:59:00Z">
+        <w:r>
+          <w:t xml:space="preserve"> </w:t>
+        </w:r>
+      </w:ins>
+      <w:ins w:id="219" w:author="Anderson, Riley Morgan" w:date="2024-12-10T16:07:00Z" w16du:dateUtc="2024-12-10T21:07:00Z">
+        <w:r>
+          <w:t xml:space="preserve">of </w:t>
+        </w:r>
+      </w:ins>
+      <w:ins w:id="220" w:author="Anderson, Riley Morgan" w:date="2024-12-10T15:59:00Z" w16du:dateUtc="2024-12-10T20:59:00Z">
+        <w:r>
+          <w:t xml:space="preserve">bee abundance across </w:t>
+        </w:r>
+      </w:ins>
+      <w:ins w:id="221" w:author="Anderson, Riley Morgan" w:date="2024-12-10T17:03:00Z" w16du:dateUtc="2024-12-10T22:03:00Z">
+        <w:r>
+          <w:t>tim</w:t>
+        </w:r>
+      </w:ins>
+      <w:ins w:id="222" w:author="Anderson, Riley Morgan" w:date="2024-12-10T17:04:00Z" w16du:dateUtc="2024-12-10T22:04:00Z">
+        <w:r>
+          <w:t>e</w:t>
+        </w:r>
+      </w:ins>
+      <w:ins w:id="223" w:author="Anderson, Riley Morgan" w:date="2024-12-10T15:59:00Z" w16du:dateUtc="2024-12-10T20:59:00Z">
+        <w:r>
+          <w:t xml:space="preserve">. At the </w:t>
+        </w:r>
+      </w:ins>
+      <w:ins w:id="224" w:author="Anderson, Riley Morgan" w:date="2024-12-10T16:00:00Z" w16du:dateUtc="2024-12-10T21:00:00Z">
+        <w:r>
+          <w:t xml:space="preserve">genus level, 20 of the 24 </w:t>
+        </w:r>
+      </w:ins>
+      <w:ins w:id="225" w:author="Anderson, Riley Morgan" w:date="2024-12-10T16:01:00Z" w16du:dateUtc="2024-12-10T21:01:00Z">
+        <w:r>
+          <w:t xml:space="preserve">total </w:t>
+        </w:r>
+      </w:ins>
+      <w:ins w:id="226" w:author="Anderson, Riley Morgan" w:date="2024-12-10T16:00:00Z" w16du:dateUtc="2024-12-10T21:00:00Z">
+        <w:r>
+          <w:t>genera had at least 20 records</w:t>
+        </w:r>
+      </w:ins>
+      <w:ins w:id="227" w:author="Anderson, Riley Morgan" w:date="2024-12-10T16:06:00Z" w16du:dateUtc="2024-12-10T21:06:00Z">
+        <w:r>
+          <w:t xml:space="preserve">, and 46 of the 118 species had at least 20 records. </w:t>
+        </w:r>
+      </w:ins>
+      <w:ins w:id="228" w:author="Anderson, Riley Morgan" w:date="2024-12-10T16:10:00Z" w16du:dateUtc="2024-12-10T21:10:00Z">
+        <w:r>
+          <w:t>Kernel density es</w:t>
+        </w:r>
+      </w:ins>
+      <w:ins w:id="229" w:author="Anderson, Riley Morgan" w:date="2024-12-10T16:11:00Z" w16du:dateUtc="2024-12-10T21:11:00Z">
+        <w:r>
+          <w:t xml:space="preserve">timation revealed </w:t>
+        </w:r>
+      </w:ins>
+      <w:ins w:id="230" w:author="Anderson, Riley Morgan" w:date="2024-12-10T16:12:00Z" w16du:dateUtc="2024-12-10T21:12:00Z">
+        <w:r>
+          <w:t xml:space="preserve">several patterns; 1) at the genera level, </w:t>
+        </w:r>
+      </w:ins>
+      <w:ins w:id="231" w:author="Anderson, Riley Morgan" w:date="2024-12-10T16:13:00Z" w16du:dateUtc="2024-12-10T21:13:00Z">
+        <w:r>
+          <w:t xml:space="preserve">multimodal distributions </w:t>
+        </w:r>
+      </w:ins>
+      <w:ins w:id="232" w:author="Anderson, Riley Morgan" w:date="2024-12-10T16:14:00Z" w16du:dateUtc="2024-12-10T21:14:00Z">
+        <w:r>
+          <w:t xml:space="preserve">may reflect multivoltinism, </w:t>
+        </w:r>
+      </w:ins>
+      <w:ins w:id="233" w:author="Anderson, Riley Morgan" w:date="2024-12-10T16:15:00Z" w16du:dateUtc="2024-12-10T21:15:00Z">
+        <w:r>
+          <w:t>multiple species, sociality</w:t>
+        </w:r>
+      </w:ins>
+      <w:ins w:id="234" w:author="Anderson, Riley Morgan" w:date="2024-12-10T16:21:00Z" w16du:dateUtc="2024-12-10T21:21:00Z">
+        <w:r>
+          <w:t xml:space="preserve">, or a combination of these </w:t>
+        </w:r>
+      </w:ins>
+      <w:ins w:id="235" w:author="Anderson, Riley Morgan" w:date="2024-12-10T16:22:00Z" w16du:dateUtc="2024-12-10T21:22:00Z">
+        <w:r>
+          <w:t>variables</w:t>
+        </w:r>
+      </w:ins>
+      <w:ins w:id="236" w:author="Anderson, Riley Morgan" w:date="2024-12-10T16:15:00Z" w16du:dateUtc="2024-12-10T21:15:00Z">
+        <w:r>
+          <w:t>.</w:t>
+        </w:r>
+      </w:ins>
+      <w:ins w:id="237" w:author="Anderson, Riley Morgan" w:date="2024-12-10T16:20:00Z" w16du:dateUtc="2024-12-10T21:20:00Z">
+        <w:r>
+          <w:t xml:space="preserve"> 2)</w:t>
+        </w:r>
+      </w:ins>
+      <w:ins w:id="238" w:author="Anderson, Riley Morgan" w:date="2024-12-10T16:15:00Z" w16du:dateUtc="2024-12-10T21:15:00Z">
+        <w:r>
+          <w:t xml:space="preserve"> At the species level</w:t>
+        </w:r>
+      </w:ins>
+      <w:ins w:id="239" w:author="Anderson, Riley Morgan" w:date="2024-12-10T16:16:00Z" w16du:dateUtc="2024-12-10T21:16:00Z">
+        <w:r>
+          <w:t xml:space="preserve">, </w:t>
+        </w:r>
+      </w:ins>
+      <w:ins w:id="240" w:author="Anderson, Riley Morgan" w:date="2024-12-10T16:23:00Z" w16du:dateUtc="2024-12-10T21:23:00Z">
+        <w:r>
+          <w:t xml:space="preserve">well-defined multimodality was rare, with </w:t>
+        </w:r>
+      </w:ins>
+      <w:ins w:id="241" w:author="Anderson, Riley Morgan" w:date="2024-12-10T16:25:00Z" w16du:dateUtc="2024-12-10T21:25:00Z">
+        <w:r>
+          <w:t xml:space="preserve">most species </w:t>
+        </w:r>
+      </w:ins>
+      <w:ins w:id="242" w:author="Anderson, Riley Morgan" w:date="2024-12-10T16:26:00Z" w16du:dateUtc="2024-12-10T21:26:00Z">
+        <w:r>
+          <w:t xml:space="preserve">reaching a single peak abundance and tapering off throughout the season. Some species </w:t>
+        </w:r>
+      </w:ins>
+      <w:ins w:id="243" w:author="Anderson, Riley Morgan" w:date="2024-12-10T16:27:00Z" w16du:dateUtc="2024-12-10T21:27:00Z">
+        <w:r>
+          <w:t xml:space="preserve">appear to follow more uniform distributions, flying throughout the season </w:t>
+        </w:r>
+      </w:ins>
+      <w:ins w:id="244" w:author="Anderson, Riley Morgan" w:date="2024-12-10T16:28:00Z" w16du:dateUtc="2024-12-10T21:28:00Z">
+        <w:r>
+          <w:t>with limited variation in abundance.</w:t>
+        </w:r>
+        <w:r>
+          <w:t xml:space="preserve"> </w:t>
+        </w:r>
+      </w:ins>
+      <w:ins w:id="245" w:author="Anderson, Riley Morgan" w:date="2024-12-10T17:06:00Z" w16du:dateUtc="2024-12-10T22:06:00Z">
+        <w:r>
+          <w:t xml:space="preserve">Lastly, </w:t>
+        </w:r>
+      </w:ins>
+      <w:ins w:id="246" w:author="Anderson, Riley Morgan" w:date="2024-12-10T17:07:00Z" w16du:dateUtc="2024-12-10T22:07:00Z">
+        <w:r>
+          <w:t>our comparison of parasitic genera and their presumptive hosts</w:t>
+        </w:r>
+      </w:ins>
+      <w:proofErr w:type="gramStart"/>
+      <w:ins w:id="247" w:author="Anderson, Riley Morgan" w:date="2024-12-10T17:08:00Z" w16du:dateUtc="2024-12-10T22:08:00Z">
+        <w:r>
+          <w:t>…(</w:t>
+        </w:r>
+        <w:proofErr w:type="gramEnd"/>
+        <w:r>
+          <w:t xml:space="preserve">not sure where we are going with this part, </w:t>
+        </w:r>
+      </w:ins>
+      <w:ins w:id="248" w:author="Anderson, Riley Morgan" w:date="2024-12-10T17:09:00Z" w16du:dateUtc="2024-12-10T22:09:00Z">
+        <w:r>
+          <w:t xml:space="preserve">are we saying there is overlap? That host species </w:t>
+        </w:r>
+        <w:proofErr w:type="gramStart"/>
+        <w:r>
+          <w:t>decline</w:t>
+        </w:r>
+        <w:proofErr w:type="gramEnd"/>
+        <w:r>
+          <w:t xml:space="preserve"> after parasite peaks? There isn’t a clear pattern across all of the </w:t>
+        </w:r>
+        <w:proofErr w:type="gramStart"/>
+        <w:r>
+          <w:t>combinations)…</w:t>
+        </w:r>
+      </w:ins>
+      <w:proofErr w:type="gramEnd"/>
+    </w:p>
+    <w:p>
+      <w:pPr>
+        <w:pStyle w:val="Body"/>
+      </w:pPr>
+      <w:ins w:id="249" w:author="Anderson, Riley Morgan" w:date="2024-12-10T15:51:00Z" w16du:dateUtc="2024-12-10T20:51:00Z">
         <w:r>
           <w:rPr>
             <w:noProof/>
@@ -4514,10 +4666,10 @@
           </w:rPr>
           <w:lastRenderedPageBreak/>
           <w:drawing>
-            <wp:inline distT="0" distB="0" distL="0" distR="0" wp14:anchorId="105B9B14" wp14:editId="306336DB">
-              <wp:extent cx="5943600" cy="4457700"/>
-              <wp:effectExtent l="0" t="0" r="0" b="0"/>
-              <wp:docPr id="1569946155" name="Picture 1"/>
+            <wp:inline distT="0" distB="0" distL="0" distR="0" wp14:anchorId="66AC00C8" wp14:editId="32791384">
+              <wp:extent cx="4991100" cy="3743325"/>
+              <wp:effectExtent l="0" t="0" r="0" b="9525"/>
+              <wp:docPr id="244466904" name="Picture 2" descr="A graph of different colors&#10;&#10;Description automatically generated"/>
               <wp:cNvGraphicFramePr>
                 <a:graphicFrameLocks xmlns:a="http://schemas.openxmlformats.org/drawingml/2006/main" noChangeAspect="1"/>
               </wp:cNvGraphicFramePr>
@@ -4525,7 +4677,7 @@
                 <a:graphicData uri="http://schemas.openxmlformats.org/drawingml/2006/picture">
                   <pic:pic xmlns:pic="http://schemas.openxmlformats.org/drawingml/2006/picture">
                     <pic:nvPicPr>
-                      <pic:cNvPr id="1569946155" name="Picture 1569946155"/>
+                      <pic:cNvPr id="244466904" name="Picture 2" descr="A graph of different colors&#10;&#10;Description automatically generated"/>
                       <pic:cNvPicPr/>
                     </pic:nvPicPr>
                     <pic:blipFill>
@@ -4543,7 +4695,7 @@
                     <pic:spPr>
                       <a:xfrm>
                         <a:off x="0" y="0"/>
-                        <a:ext cx="5943600" cy="4457700"/>
+                        <a:ext cx="4994167" cy="3745625"/>
                       </a:xfrm>
                       <a:prstGeom prst="rect">
                         <a:avLst/>
@@ -4566,17 +4718,17 @@
       <w:pPr>
         <w:pStyle w:val="Body"/>
         <w:rPr>
-          <w:ins w:id="213" w:author="Anderson, Riley Morgan" w:date="2024-11-27T12:43:00Z" w16du:dateUtc="2024-11-27T17:43:00Z"/>
-          <w:rPrChange w:id="214" w:author="Anderson, Riley Morgan" w:date="2024-11-27T12:43:00Z" w16du:dateUtc="2024-11-27T17:43:00Z">
+          <w:ins w:id="250" w:author="Anderson, Riley Morgan" w:date="2024-11-27T12:43:00Z" w16du:dateUtc="2024-11-27T17:43:00Z"/>
+          <w:rPrChange w:id="251" w:author="Anderson, Riley Morgan" w:date="2024-11-27T12:43:00Z" w16du:dateUtc="2024-11-27T17:43:00Z">
             <w:rPr>
-              <w:ins w:id="215" w:author="Anderson, Riley Morgan" w:date="2024-11-27T12:43:00Z" w16du:dateUtc="2024-11-27T17:43:00Z"/>
+              <w:ins w:id="252" w:author="Anderson, Riley Morgan" w:date="2024-11-27T12:43:00Z" w16du:dateUtc="2024-11-27T17:43:00Z"/>
               <w:b/>
               <w:bCs/>
             </w:rPr>
           </w:rPrChange>
         </w:rPr>
       </w:pPr>
-      <w:ins w:id="216" w:author="Anderson, Riley Morgan" w:date="2024-11-27T12:43:00Z">
+      <w:ins w:id="253" w:author="Anderson, Riley Morgan" w:date="2024-11-27T12:43:00Z">
         <w:r>
           <w:rPr>
             <w:b/>
@@ -4586,7 +4738,7 @@
         </w:r>
         <w:r>
           <w:rPr>
-            <w:rPrChange w:id="217" w:author="Anderson, Riley Morgan" w:date="2024-11-27T12:43:00Z" w16du:dateUtc="2024-11-27T17:43:00Z">
+            <w:rPrChange w:id="254" w:author="Anderson, Riley Morgan" w:date="2024-11-27T12:43:00Z" w16du:dateUtc="2024-11-27T17:43:00Z">
               <w:rPr>
                 <w:b/>
                 <w:bCs/>
@@ -4596,15 +4748,15 @@
           <w:t xml:space="preserve">Density is estimated at the genus level with Scott’s method for genera presumed univoltine, while biased cross validation was used for genera presumed multivoltine. Sample sizes displayed on the right are the total number of records for each </w:t>
         </w:r>
       </w:ins>
-      <w:ins w:id="218" w:author="Anderson, Riley Morgan" w:date="2024-11-27T12:51:00Z" w16du:dateUtc="2024-11-27T17:51:00Z">
+      <w:ins w:id="255" w:author="Anderson, Riley Morgan" w:date="2024-11-27T12:51:00Z" w16du:dateUtc="2024-11-27T17:51:00Z">
         <w:r>
           <w:t>genus</w:t>
         </w:r>
       </w:ins>
-      <w:ins w:id="219" w:author="Anderson, Riley Morgan" w:date="2024-11-27T12:43:00Z">
-        <w:r>
-          <w:rPr>
-            <w:rPrChange w:id="220" w:author="Anderson, Riley Morgan" w:date="2024-11-27T12:43:00Z" w16du:dateUtc="2024-11-27T17:43:00Z">
+      <w:ins w:id="256" w:author="Anderson, Riley Morgan" w:date="2024-11-27T12:43:00Z">
+        <w:r>
+          <w:rPr>
+            <w:rPrChange w:id="257" w:author="Anderson, Riley Morgan" w:date="2024-11-27T12:43:00Z" w16du:dateUtc="2024-11-27T17:43:00Z">
               <w:rPr>
                 <w:b/>
                 <w:bCs/>
@@ -4614,14 +4766,14 @@
           <w:t xml:space="preserve">. </w:t>
         </w:r>
       </w:ins>
-      <w:ins w:id="221" w:author="Anderson, Riley Morgan" w:date="2024-11-27T12:46:00Z" w16du:dateUtc="2024-11-27T17:46:00Z">
+      <w:ins w:id="258" w:author="Anderson, Riley Morgan" w:date="2024-11-27T12:46:00Z" w16du:dateUtc="2024-11-27T17:46:00Z">
         <w:r>
           <w:t xml:space="preserve">Only genera with sample sizes </w:t>
         </w:r>
       </w:ins>
       <m:oMath>
         <m:r>
-          <w:ins w:id="222" w:author="Anderson, Riley Morgan" w:date="2024-11-27T12:47:00Z" w16du:dateUtc="2024-11-27T17:47:00Z">
+          <w:ins w:id="259" w:author="Anderson, Riley Morgan" w:date="2024-11-27T12:47:00Z" w16du:dateUtc="2024-11-27T17:47:00Z">
             <w:rPr>
               <w:rFonts w:ascii="Cambria Math" w:hAnsi="Cambria Math"/>
             </w:rPr>
@@ -4629,20 +4781,20 @@
           </w:ins>
         </m:r>
       </m:oMath>
-      <w:ins w:id="223" w:author="Anderson, Riley Morgan" w:date="2024-11-27T12:46:00Z" w16du:dateUtc="2024-11-27T17:46:00Z">
+      <w:ins w:id="260" w:author="Anderson, Riley Morgan" w:date="2024-11-27T12:46:00Z" w16du:dateUtc="2024-11-27T17:46:00Z">
         <w:r>
           <w:t xml:space="preserve"> </w:t>
         </w:r>
       </w:ins>
-      <w:ins w:id="224" w:author="Anderson, Riley Morgan" w:date="2024-11-27T12:47:00Z" w16du:dateUtc="2024-11-27T17:47:00Z">
+      <w:ins w:id="261" w:author="Anderson, Riley Morgan" w:date="2024-11-27T12:47:00Z" w16du:dateUtc="2024-11-27T17:47:00Z">
         <w:r>
           <w:t xml:space="preserve">20 are shown. </w:t>
         </w:r>
       </w:ins>
-      <w:ins w:id="225" w:author="Anderson, Riley Morgan" w:date="2024-11-27T12:43:00Z">
-        <w:r>
-          <w:rPr>
-            <w:rPrChange w:id="226" w:author="Anderson, Riley Morgan" w:date="2024-11-27T12:43:00Z" w16du:dateUtc="2024-11-27T17:43:00Z">
+      <w:ins w:id="262" w:author="Anderson, Riley Morgan" w:date="2024-11-27T12:43:00Z">
+        <w:r>
+          <w:rPr>
+            <w:rPrChange w:id="263" w:author="Anderson, Riley Morgan" w:date="2024-11-27T12:43:00Z" w16du:dateUtc="2024-11-27T17:43:00Z">
               <w:rPr>
                 <w:b/>
                 <w:bCs/>
@@ -4657,18 +4809,18 @@
       <w:pPr>
         <w:pStyle w:val="Body"/>
         <w:rPr>
-          <w:ins w:id="227" w:author="Anderson, Riley Morgan" w:date="2024-11-25T16:45:00Z" w16du:dateUtc="2024-11-25T21:45:00Z"/>
-        </w:rPr>
-      </w:pPr>
-    </w:p>
-    <w:p>
-      <w:pPr>
-        <w:pStyle w:val="Body"/>
-        <w:rPr>
-          <w:ins w:id="228" w:author="Anderson, Riley Morgan" w:date="2024-11-08T14:29:00Z" w16du:dateUtc="2024-11-08T19:29:00Z"/>
-        </w:rPr>
-      </w:pPr>
-      <w:ins w:id="229" w:author="Anderson, Riley Morgan" w:date="2024-11-26T18:26:00Z">
+          <w:ins w:id="264" w:author="Anderson, Riley Morgan" w:date="2024-11-25T16:45:00Z" w16du:dateUtc="2024-11-25T21:45:00Z"/>
+        </w:rPr>
+      </w:pPr>
+    </w:p>
+    <w:p>
+      <w:pPr>
+        <w:pStyle w:val="Body"/>
+        <w:rPr>
+          <w:ins w:id="265" w:author="Anderson, Riley Morgan" w:date="2024-11-08T14:29:00Z" w16du:dateUtc="2024-11-08T19:29:00Z"/>
+        </w:rPr>
+      </w:pPr>
+      <w:ins w:id="266" w:author="Anderson, Riley Morgan" w:date="2024-11-26T18:26:00Z">
         <w:r>
           <w:t>Scott, D. W. (1992) </w:t>
         </w:r>
@@ -4688,18 +4840,18 @@
       <w:pPr>
         <w:pStyle w:val="Body"/>
         <w:rPr>
-          <w:ins w:id="230" w:author="Anderson, Riley Morgan" w:date="2024-11-27T12:45:00Z" w16du:dateUtc="2024-11-27T17:45:00Z"/>
-        </w:rPr>
-      </w:pPr>
-    </w:p>
-    <w:p>
-      <w:pPr>
-        <w:pStyle w:val="Body"/>
-        <w:rPr>
-          <w:ins w:id="231" w:author="Anderson, Riley Morgan" w:date="2024-11-08T14:30:00Z" w16du:dateUtc="2024-11-08T19:30:00Z"/>
-        </w:rPr>
-      </w:pPr>
-      <w:ins w:id="232" w:author="Anderson, Riley Morgan" w:date="2024-11-27T12:45:00Z" w16du:dateUtc="2024-11-27T17:45:00Z">
+          <w:ins w:id="267" w:author="Anderson, Riley Morgan" w:date="2024-11-27T12:45:00Z" w16du:dateUtc="2024-11-27T17:45:00Z"/>
+        </w:rPr>
+      </w:pPr>
+    </w:p>
+    <w:p>
+      <w:pPr>
+        <w:pStyle w:val="Body"/>
+        <w:rPr>
+          <w:ins w:id="268" w:author="Anderson, Riley Morgan" w:date="2024-11-08T14:30:00Z" w16du:dateUtc="2024-11-08T19:30:00Z"/>
+        </w:rPr>
+      </w:pPr>
+      <w:ins w:id="269" w:author="Anderson, Riley Morgan" w:date="2024-12-10T15:55:00Z" w16du:dateUtc="2024-12-10T20:55:00Z">
         <w:r>
           <w:rPr>
             <w:noProof/>
@@ -4711,10 +4863,10 @@
           </w:rPr>
           <w:lastRenderedPageBreak/>
           <w:drawing>
-            <wp:inline distT="0" distB="0" distL="0" distR="0" wp14:anchorId="3088543A" wp14:editId="3EFA1A99">
-              <wp:extent cx="5943600" cy="7429500"/>
-              <wp:effectExtent l="0" t="0" r="0" b="0"/>
-              <wp:docPr id="1364614420" name="Picture 2"/>
+            <wp:inline distT="0" distB="0" distL="0" distR="0" wp14:anchorId="3CAB5732" wp14:editId="75EF33B1">
+              <wp:extent cx="5598160" cy="6997700"/>
+              <wp:effectExtent l="0" t="0" r="2540" b="0"/>
+              <wp:docPr id="372965296" name="Picture 3"/>
               <wp:cNvGraphicFramePr>
                 <a:graphicFrameLocks xmlns:a="http://schemas.openxmlformats.org/drawingml/2006/main" noChangeAspect="1"/>
               </wp:cNvGraphicFramePr>
@@ -4722,7 +4874,7 @@
                 <a:graphicData uri="http://schemas.openxmlformats.org/drawingml/2006/picture">
                   <pic:pic xmlns:pic="http://schemas.openxmlformats.org/drawingml/2006/picture">
                     <pic:nvPicPr>
-                      <pic:cNvPr id="1364614420" name="Picture 1364614420"/>
+                      <pic:cNvPr id="372965296" name="Picture 372965296"/>
                       <pic:cNvPicPr/>
                     </pic:nvPicPr>
                     <pic:blipFill>
@@ -4740,7 +4892,7 @@
                     <pic:spPr>
                       <a:xfrm>
                         <a:off x="0" y="0"/>
-                        <a:ext cx="5943600" cy="7429500"/>
+                        <a:ext cx="5598160" cy="6997700"/>
                       </a:xfrm>
                       <a:prstGeom prst="rect">
                         <a:avLst/>
@@ -4758,10 +4910,10 @@
       <w:pPr>
         <w:pStyle w:val="Body"/>
         <w:rPr>
-          <w:ins w:id="233" w:author="Anderson, Riley Morgan" w:date="2024-11-08T14:32:00Z" w16du:dateUtc="2024-11-08T19:32:00Z"/>
-        </w:rPr>
-      </w:pPr>
-      <w:ins w:id="234" w:author="Anderson, Riley Morgan" w:date="2024-11-27T12:45:00Z">
+          <w:ins w:id="270" w:author="Anderson, Riley Morgan" w:date="2024-11-08T14:32:00Z" w16du:dateUtc="2024-11-08T19:32:00Z"/>
+        </w:rPr>
+      </w:pPr>
+      <w:ins w:id="271" w:author="Anderson, Riley Morgan" w:date="2024-11-27T12:45:00Z">
         <w:r>
           <w:rPr>
             <w:b/>
@@ -4771,7 +4923,7 @@
         </w:r>
         <w:r>
           <w:rPr>
-            <w:rPrChange w:id="235" w:author="Anderson, Riley Morgan" w:date="2024-11-27T12:45:00Z" w16du:dateUtc="2024-11-27T17:45:00Z">
+            <w:rPrChange w:id="272" w:author="Anderson, Riley Morgan" w:date="2024-11-27T12:45:00Z" w16du:dateUtc="2024-11-27T17:45:00Z">
               <w:rPr>
                 <w:b/>
                 <w:bCs/>
@@ -4783,7 +4935,7 @@
         <w:r>
           <w:rPr>
             <w:noProof/>
-            <w:rPrChange w:id="236" w:author="Anderson, Riley Morgan" w:date="2024-11-27T12:45:00Z" w16du:dateUtc="2024-11-27T17:45:00Z">
+            <w:rPrChange w:id="273" w:author="Anderson, Riley Morgan" w:date="2024-11-27T12:45:00Z" w16du:dateUtc="2024-11-27T17:45:00Z">
               <w:rPr>
                 <w:b/>
                 <w:bCs/>
@@ -4846,7 +4998,7 @@
         </w:r>
         <w:r>
           <w:rPr>
-            <w:rPrChange w:id="237" w:author="Anderson, Riley Morgan" w:date="2024-11-27T12:45:00Z" w16du:dateUtc="2024-11-27T17:45:00Z">
+            <w:rPrChange w:id="274" w:author="Anderson, Riley Morgan" w:date="2024-11-27T12:45:00Z" w16du:dateUtc="2024-11-27T17:45:00Z">
               <w:rPr>
                 <w:b/>
                 <w:bCs/>
@@ -4861,10 +5013,10 @@
       <w:pPr>
         <w:pStyle w:val="Body"/>
         <w:rPr>
-          <w:ins w:id="238" w:author="Anderson, Riley Morgan" w:date="2024-11-08T14:30:00Z" w16du:dateUtc="2024-11-08T19:30:00Z"/>
-        </w:rPr>
-      </w:pPr>
-      <w:ins w:id="239" w:author="Anderson, Riley Morgan" w:date="2024-11-27T12:48:00Z" w16du:dateUtc="2024-11-27T17:48:00Z">
+          <w:ins w:id="275" w:author="Anderson, Riley Morgan" w:date="2024-11-08T14:30:00Z" w16du:dateUtc="2024-11-08T19:30:00Z"/>
+        </w:rPr>
+      </w:pPr>
+      <w:ins w:id="276" w:author="Anderson, Riley Morgan" w:date="2024-11-27T12:48:00Z" w16du:dateUtc="2024-11-27T17:48:00Z">
         <w:r>
           <w:rPr>
             <w:noProof/>
@@ -4923,10 +5075,10 @@
       <w:pPr>
         <w:pStyle w:val="Body"/>
         <w:rPr>
-          <w:ins w:id="240" w:author="Anderson, Riley Morgan" w:date="2024-11-27T12:49:00Z" w16du:dateUtc="2024-11-27T17:49:00Z"/>
-        </w:rPr>
-      </w:pPr>
-      <w:ins w:id="241" w:author="Anderson, Riley Morgan" w:date="2024-11-27T12:48:00Z">
+          <w:ins w:id="277" w:author="Anderson, Riley Morgan" w:date="2024-11-27T12:49:00Z" w16du:dateUtc="2024-11-27T17:49:00Z"/>
+        </w:rPr>
+      </w:pPr>
+      <w:ins w:id="278" w:author="Anderson, Riley Morgan" w:date="2024-11-27T12:48:00Z">
         <w:r>
           <w:rPr>
             <w:b/>
@@ -4936,175 +5088,31 @@
         </w:r>
         <w:r>
           <w:rPr>
-            <w:rPrChange w:id="242" w:author="Anderson, Riley Morgan" w:date="2024-11-27T12:48:00Z" w16du:dateUtc="2024-11-27T17:48:00Z">
+            <w:rPrChange w:id="279" w:author="Anderson, Riley Morgan" w:date="2024-11-27T12:48:00Z" w16du:dateUtc="2024-11-27T17:48:00Z">
               <w:rPr>
                 <w:b/>
                 <w:bCs/>
               </w:rPr>
             </w:rPrChange>
           </w:rPr>
-          <w:t xml:space="preserve">A) </w:t>
-        </w:r>
-        <w:proofErr w:type="spellStart"/>
-        <w:r>
-          <w:rPr>
-            <w:rPrChange w:id="243" w:author="Anderson, Riley Morgan" w:date="2024-11-27T12:48:00Z" w16du:dateUtc="2024-11-27T17:48:00Z">
+          <w:t xml:space="preserve">A) Nomada, B) Stelis, C) Sphecodes, D) Epeolus, E) Triepeolus, and F) Coelioxys. Beneath each parasite genera are the presumed host genera. Density is estimated at the genus level with Scott’s method for genera presumed univoltine, while biased cross validation was used for genera presumed multivoltine. Sample sizes displayed on the right (plots A, C, E) and left (plots B, D, F) are the total number of records for each </w:t>
+        </w:r>
+      </w:ins>
+      <w:ins w:id="280" w:author="Anderson, Riley Morgan" w:date="2024-11-27T12:51:00Z" w16du:dateUtc="2024-11-27T17:51:00Z">
+        <w:r>
+          <w:t>genus</w:t>
+        </w:r>
+      </w:ins>
+      <w:ins w:id="281" w:author="Anderson, Riley Morgan" w:date="2024-11-27T12:48:00Z">
+        <w:r>
+          <w:rPr>
+            <w:rPrChange w:id="282" w:author="Anderson, Riley Morgan" w:date="2024-11-27T12:48:00Z" w16du:dateUtc="2024-11-27T17:48:00Z">
               <w:rPr>
                 <w:b/>
                 <w:bCs/>
               </w:rPr>
             </w:rPrChange>
           </w:rPr>
-          <w:t>Nomada</w:t>
-        </w:r>
-        <w:proofErr w:type="spellEnd"/>
-        <w:r>
-          <w:rPr>
-            <w:rPrChange w:id="244" w:author="Anderson, Riley Morgan" w:date="2024-11-27T12:48:00Z" w16du:dateUtc="2024-11-27T17:48:00Z">
-              <w:rPr>
-                <w:b/>
-                <w:bCs/>
-              </w:rPr>
-            </w:rPrChange>
-          </w:rPr>
-          <w:t xml:space="preserve">, B) </w:t>
-        </w:r>
-        <w:proofErr w:type="spellStart"/>
-        <w:r>
-          <w:rPr>
-            <w:rPrChange w:id="245" w:author="Anderson, Riley Morgan" w:date="2024-11-27T12:48:00Z" w16du:dateUtc="2024-11-27T17:48:00Z">
-              <w:rPr>
-                <w:b/>
-                <w:bCs/>
-              </w:rPr>
-            </w:rPrChange>
-          </w:rPr>
-          <w:t>Stelis</w:t>
-        </w:r>
-        <w:proofErr w:type="spellEnd"/>
-        <w:r>
-          <w:rPr>
-            <w:rPrChange w:id="246" w:author="Anderson, Riley Morgan" w:date="2024-11-27T12:48:00Z" w16du:dateUtc="2024-11-27T17:48:00Z">
-              <w:rPr>
-                <w:b/>
-                <w:bCs/>
-              </w:rPr>
-            </w:rPrChange>
-          </w:rPr>
-          <w:t xml:space="preserve">, C) </w:t>
-        </w:r>
-        <w:proofErr w:type="spellStart"/>
-        <w:r>
-          <w:rPr>
-            <w:rPrChange w:id="247" w:author="Anderson, Riley Morgan" w:date="2024-11-27T12:48:00Z" w16du:dateUtc="2024-11-27T17:48:00Z">
-              <w:rPr>
-                <w:b/>
-                <w:bCs/>
-              </w:rPr>
-            </w:rPrChange>
-          </w:rPr>
-          <w:t>Sphecodes</w:t>
-        </w:r>
-        <w:proofErr w:type="spellEnd"/>
-        <w:r>
-          <w:rPr>
-            <w:rPrChange w:id="248" w:author="Anderson, Riley Morgan" w:date="2024-11-27T12:48:00Z" w16du:dateUtc="2024-11-27T17:48:00Z">
-              <w:rPr>
-                <w:b/>
-                <w:bCs/>
-              </w:rPr>
-            </w:rPrChange>
-          </w:rPr>
-          <w:t xml:space="preserve">, D) </w:t>
-        </w:r>
-        <w:proofErr w:type="spellStart"/>
-        <w:r>
-          <w:rPr>
-            <w:rPrChange w:id="249" w:author="Anderson, Riley Morgan" w:date="2024-11-27T12:48:00Z" w16du:dateUtc="2024-11-27T17:48:00Z">
-              <w:rPr>
-                <w:b/>
-                <w:bCs/>
-              </w:rPr>
-            </w:rPrChange>
-          </w:rPr>
-          <w:t>Epeolus</w:t>
-        </w:r>
-        <w:proofErr w:type="spellEnd"/>
-        <w:r>
-          <w:rPr>
-            <w:rPrChange w:id="250" w:author="Anderson, Riley Morgan" w:date="2024-11-27T12:48:00Z" w16du:dateUtc="2024-11-27T17:48:00Z">
-              <w:rPr>
-                <w:b/>
-                <w:bCs/>
-              </w:rPr>
-            </w:rPrChange>
-          </w:rPr>
-          <w:t xml:space="preserve">, E) </w:t>
-        </w:r>
-        <w:proofErr w:type="spellStart"/>
-        <w:r>
-          <w:rPr>
-            <w:rPrChange w:id="251" w:author="Anderson, Riley Morgan" w:date="2024-11-27T12:48:00Z" w16du:dateUtc="2024-11-27T17:48:00Z">
-              <w:rPr>
-                <w:b/>
-                <w:bCs/>
-              </w:rPr>
-            </w:rPrChange>
-          </w:rPr>
-          <w:t>Triepeolus</w:t>
-        </w:r>
-        <w:proofErr w:type="spellEnd"/>
-        <w:r>
-          <w:rPr>
-            <w:rPrChange w:id="252" w:author="Anderson, Riley Morgan" w:date="2024-11-27T12:48:00Z" w16du:dateUtc="2024-11-27T17:48:00Z">
-              <w:rPr>
-                <w:b/>
-                <w:bCs/>
-              </w:rPr>
-            </w:rPrChange>
-          </w:rPr>
-          <w:t xml:space="preserve">, and F) </w:t>
-        </w:r>
-        <w:proofErr w:type="spellStart"/>
-        <w:r>
-          <w:rPr>
-            <w:rPrChange w:id="253" w:author="Anderson, Riley Morgan" w:date="2024-11-27T12:48:00Z" w16du:dateUtc="2024-11-27T17:48:00Z">
-              <w:rPr>
-                <w:b/>
-                <w:bCs/>
-              </w:rPr>
-            </w:rPrChange>
-          </w:rPr>
-          <w:t>Coelioxys</w:t>
-        </w:r>
-        <w:proofErr w:type="spellEnd"/>
-        <w:r>
-          <w:rPr>
-            <w:rPrChange w:id="254" w:author="Anderson, Riley Morgan" w:date="2024-11-27T12:48:00Z" w16du:dateUtc="2024-11-27T17:48:00Z">
-              <w:rPr>
-                <w:b/>
-                <w:bCs/>
-              </w:rPr>
-            </w:rPrChange>
-          </w:rPr>
-          <w:t xml:space="preserve">. Beneath each parasite genera are the presumed host genera. Density is estimated at the genus level with Scott’s method for genera presumed univoltine, while biased cross validation was used for genera presumed multivoltine. Sample sizes displayed on the right (plots A, C, E) and left (plots B, D, F) are the total number of records for each </w:t>
-        </w:r>
-      </w:ins>
-      <w:ins w:id="255" w:author="Anderson, Riley Morgan" w:date="2024-11-27T12:51:00Z" w16du:dateUtc="2024-11-27T17:51:00Z">
-        <w:r>
-          <w:t>genus</w:t>
-        </w:r>
-      </w:ins>
-      <w:ins w:id="256" w:author="Anderson, Riley Morgan" w:date="2024-11-27T12:48:00Z">
-        <w:r>
-          <w:rPr>
-            <w:rPrChange w:id="257" w:author="Anderson, Riley Morgan" w:date="2024-11-27T12:48:00Z" w16du:dateUtc="2024-11-27T17:48:00Z">
-              <w:rPr>
-                <w:b/>
-                <w:bCs/>
-              </w:rPr>
-            </w:rPrChange>
-          </w:rPr>
           <w:t>. Vertical dashed lines correspond to 21 March, 21 June, and 21 September.</w:t>
         </w:r>
       </w:ins>
@@ -5113,26 +5121,26 @@
       <w:pPr>
         <w:pStyle w:val="Body"/>
         <w:rPr>
-          <w:ins w:id="258" w:author="Anderson, Riley Morgan" w:date="2024-11-27T12:49:00Z" w16du:dateUtc="2024-11-27T17:49:00Z"/>
-        </w:rPr>
-      </w:pPr>
-    </w:p>
-    <w:p>
-      <w:pPr>
-        <w:pStyle w:val="Body"/>
-        <w:rPr>
-          <w:ins w:id="259" w:author="Anderson, Riley Morgan" w:date="2024-11-27T12:49:00Z" w16du:dateUtc="2024-11-27T17:49:00Z"/>
-        </w:rPr>
-      </w:pPr>
-    </w:p>
-    <w:p>
-      <w:pPr>
-        <w:pStyle w:val="Body"/>
-        <w:rPr>
-          <w:ins w:id="260" w:author="Anderson, Riley Morgan" w:date="2024-11-27T12:49:00Z" w16du:dateUtc="2024-11-27T17:49:00Z"/>
-        </w:rPr>
-      </w:pPr>
-      <w:ins w:id="261" w:author="Anderson, Riley Morgan" w:date="2024-11-27T12:49:00Z" w16du:dateUtc="2024-11-27T17:49:00Z">
+          <w:ins w:id="283" w:author="Anderson, Riley Morgan" w:date="2024-11-27T12:49:00Z" w16du:dateUtc="2024-11-27T17:49:00Z"/>
+        </w:rPr>
+      </w:pPr>
+    </w:p>
+    <w:p>
+      <w:pPr>
+        <w:pStyle w:val="Body"/>
+        <w:rPr>
+          <w:ins w:id="284" w:author="Anderson, Riley Morgan" w:date="2024-11-27T12:49:00Z" w16du:dateUtc="2024-11-27T17:49:00Z"/>
+        </w:rPr>
+      </w:pPr>
+    </w:p>
+    <w:p>
+      <w:pPr>
+        <w:pStyle w:val="Body"/>
+        <w:rPr>
+          <w:ins w:id="285" w:author="Anderson, Riley Morgan" w:date="2024-11-27T12:49:00Z" w16du:dateUtc="2024-11-27T17:49:00Z"/>
+        </w:rPr>
+      </w:pPr>
+      <w:ins w:id="286" w:author="Anderson, Riley Morgan" w:date="2024-11-27T12:49:00Z" w16du:dateUtc="2024-11-27T17:49:00Z">
         <w:r>
           <w:t>Or:</w:t>
         </w:r>
@@ -5142,10 +5150,10 @@
       <w:pPr>
         <w:pStyle w:val="Body"/>
         <w:rPr>
-          <w:ins w:id="262" w:author="Anderson, Riley Morgan" w:date="2024-11-27T12:49:00Z" w16du:dateUtc="2024-11-27T17:49:00Z"/>
-        </w:rPr>
-      </w:pPr>
-      <w:ins w:id="263" w:author="Anderson, Riley Morgan" w:date="2024-11-27T12:49:00Z" w16du:dateUtc="2024-11-27T17:49:00Z">
+          <w:ins w:id="287" w:author="Anderson, Riley Morgan" w:date="2024-11-27T12:49:00Z" w16du:dateUtc="2024-11-27T17:49:00Z"/>
+        </w:rPr>
+      </w:pPr>
+      <w:ins w:id="288" w:author="Anderson, Riley Morgan" w:date="2024-11-27T12:49:00Z" w16du:dateUtc="2024-11-27T17:49:00Z">
         <w:r>
           <w:rPr>
             <w:noProof/>
@@ -5204,10 +5212,10 @@
       <w:pPr>
         <w:pStyle w:val="Body"/>
         <w:rPr>
-          <w:ins w:id="264" w:author="Anderson, Riley Morgan" w:date="2024-11-27T12:50:00Z" w16du:dateUtc="2024-11-27T17:50:00Z"/>
-        </w:rPr>
-      </w:pPr>
-      <w:ins w:id="265" w:author="Anderson, Riley Morgan" w:date="2024-11-27T12:49:00Z">
+          <w:ins w:id="289" w:author="Anderson, Riley Morgan" w:date="2024-11-27T12:50:00Z" w16du:dateUtc="2024-11-27T17:50:00Z"/>
+        </w:rPr>
+      </w:pPr>
+      <w:ins w:id="290" w:author="Anderson, Riley Morgan" w:date="2024-11-27T12:49:00Z">
         <w:r>
           <w:rPr>
             <w:b/>
@@ -5216,39 +5224,15 @@
           <w:t>Genus-level seasonal distributions</w:t>
         </w:r>
         <w:r>
-          <w:t xml:space="preserve"> for the parasites: A) </w:t>
-        </w:r>
-        <w:proofErr w:type="spellStart"/>
-        <w:r>
-          <w:t>Nomada</w:t>
-        </w:r>
-        <w:proofErr w:type="spellEnd"/>
-        <w:r>
-          <w:t xml:space="preserve">, B) </w:t>
-        </w:r>
-        <w:proofErr w:type="spellStart"/>
-        <w:r>
-          <w:t>Sphecodes</w:t>
-        </w:r>
-        <w:proofErr w:type="spellEnd"/>
-        <w:r>
-          <w:t xml:space="preserve">, and C) </w:t>
-        </w:r>
-        <w:proofErr w:type="spellStart"/>
-        <w:r>
-          <w:t>Coelioxys</w:t>
-        </w:r>
-        <w:proofErr w:type="spellEnd"/>
-        <w:r>
-          <w:t xml:space="preserve">. Beneath each parasite genera are the presumed host genera. Density is estimated at the genus level with Scott’s method for genera presumed univoltine, while biased cross validation was used for genera presumed multivoltine. Sample sizes displayed on the right are the total number of records for each </w:t>
-        </w:r>
-      </w:ins>
-      <w:ins w:id="266" w:author="Anderson, Riley Morgan" w:date="2024-11-27T12:51:00Z" w16du:dateUtc="2024-11-27T17:51:00Z">
+          <w:t xml:space="preserve"> for the parasites: A) Nomada, B) Sphecodes, and C) Coelioxys. Beneath each parasite genera are the presumed host genera. Density is estimated at the genus level with Scott’s method for genera presumed univoltine, while biased cross validation was used for genera presumed multivoltine. Sample sizes displayed on the right are the total number of records for each </w:t>
+        </w:r>
+      </w:ins>
+      <w:ins w:id="291" w:author="Anderson, Riley Morgan" w:date="2024-11-27T12:51:00Z" w16du:dateUtc="2024-11-27T17:51:00Z">
         <w:r>
           <w:t>genus</w:t>
         </w:r>
       </w:ins>
-      <w:ins w:id="267" w:author="Anderson, Riley Morgan" w:date="2024-11-27T12:49:00Z">
+      <w:ins w:id="292" w:author="Anderson, Riley Morgan" w:date="2024-11-27T12:49:00Z">
         <w:r>
           <w:t>. Vertical dashed lines correspond to 21 March, 21 June, and 21 September.</w:t>
         </w:r>
@@ -5258,98 +5242,98 @@
       <w:pPr>
         <w:pStyle w:val="Body"/>
         <w:rPr>
-          <w:ins w:id="268" w:author="Anderson, Riley Morgan" w:date="2024-11-27T12:50:00Z" w16du:dateUtc="2024-11-27T17:50:00Z"/>
-        </w:rPr>
-      </w:pPr>
-    </w:p>
-    <w:p>
-      <w:pPr>
-        <w:pStyle w:val="Body"/>
-        <w:rPr>
-          <w:ins w:id="269" w:author="Anderson, Riley Morgan" w:date="2024-11-27T12:50:00Z" w16du:dateUtc="2024-11-27T17:50:00Z"/>
-        </w:rPr>
-      </w:pPr>
-    </w:p>
-    <w:p>
-      <w:pPr>
-        <w:pStyle w:val="Body"/>
-        <w:rPr>
-          <w:ins w:id="270" w:author="Anderson, Riley Morgan" w:date="2024-11-27T12:50:00Z" w16du:dateUtc="2024-11-27T17:50:00Z"/>
-        </w:rPr>
-      </w:pPr>
-    </w:p>
-    <w:p>
-      <w:pPr>
-        <w:pStyle w:val="Body"/>
-        <w:rPr>
-          <w:ins w:id="271" w:author="Anderson, Riley Morgan" w:date="2024-11-27T12:50:00Z" w16du:dateUtc="2024-11-27T17:50:00Z"/>
-        </w:rPr>
-      </w:pPr>
-    </w:p>
-    <w:p>
-      <w:pPr>
-        <w:pStyle w:val="Body"/>
-        <w:rPr>
-          <w:ins w:id="272" w:author="Anderson, Riley Morgan" w:date="2024-11-27T12:50:00Z" w16du:dateUtc="2024-11-27T17:50:00Z"/>
-        </w:rPr>
-      </w:pPr>
-    </w:p>
-    <w:p>
-      <w:pPr>
-        <w:pStyle w:val="Body"/>
-        <w:rPr>
-          <w:ins w:id="273" w:author="Anderson, Riley Morgan" w:date="2024-11-27T12:50:00Z" w16du:dateUtc="2024-11-27T17:50:00Z"/>
-        </w:rPr>
-      </w:pPr>
-    </w:p>
-    <w:p>
-      <w:pPr>
-        <w:pStyle w:val="Body"/>
-        <w:rPr>
-          <w:ins w:id="274" w:author="Anderson, Riley Morgan" w:date="2024-11-27T12:50:00Z" w16du:dateUtc="2024-11-27T17:50:00Z"/>
-        </w:rPr>
-      </w:pPr>
-    </w:p>
-    <w:p>
-      <w:pPr>
-        <w:pStyle w:val="Body"/>
-        <w:rPr>
-          <w:ins w:id="275" w:author="Anderson, Riley Morgan" w:date="2024-11-27T12:50:00Z" w16du:dateUtc="2024-11-27T17:50:00Z"/>
-        </w:rPr>
-      </w:pPr>
-    </w:p>
-    <w:p>
-      <w:pPr>
-        <w:pStyle w:val="Body"/>
-        <w:rPr>
-          <w:ins w:id="276" w:author="Anderson, Riley Morgan" w:date="2024-11-27T12:50:00Z" w16du:dateUtc="2024-11-27T17:50:00Z"/>
-        </w:rPr>
-      </w:pPr>
-    </w:p>
-    <w:p>
-      <w:pPr>
-        <w:pStyle w:val="Body"/>
-        <w:rPr>
-          <w:ins w:id="277" w:author="Anderson, Riley Morgan" w:date="2024-11-27T12:50:00Z" w16du:dateUtc="2024-11-27T17:50:00Z"/>
-        </w:rPr>
-      </w:pPr>
-    </w:p>
-    <w:p>
-      <w:pPr>
-        <w:pStyle w:val="Body"/>
-        <w:rPr>
-          <w:ins w:id="278" w:author="Anderson, Riley Morgan" w:date="2024-11-27T12:50:00Z" w16du:dateUtc="2024-11-27T17:50:00Z"/>
-        </w:rPr>
-      </w:pPr>
-    </w:p>
-    <w:p>
-      <w:pPr>
-        <w:pStyle w:val="Body"/>
-        <w:rPr>
-          <w:ins w:id="279" w:author="Anderson, Riley Morgan" w:date="2024-11-27T12:50:00Z" w16du:dateUtc="2024-11-27T17:50:00Z"/>
-        </w:rPr>
-      </w:pPr>
-      <w:ins w:id="280" w:author="Anderson, Riley Morgan" w:date="2024-11-27T12:50:00Z" w16du:dateUtc="2024-11-27T17:50:00Z">
+          <w:ins w:id="293" w:author="Anderson, Riley Morgan" w:date="2024-11-27T12:50:00Z" w16du:dateUtc="2024-11-27T17:50:00Z"/>
+        </w:rPr>
+      </w:pPr>
+    </w:p>
+    <w:p>
+      <w:pPr>
+        <w:pStyle w:val="Body"/>
+        <w:rPr>
+          <w:ins w:id="294" w:author="Anderson, Riley Morgan" w:date="2024-11-27T12:50:00Z" w16du:dateUtc="2024-11-27T17:50:00Z"/>
+        </w:rPr>
+      </w:pPr>
+    </w:p>
+    <w:p>
+      <w:pPr>
+        <w:pStyle w:val="Body"/>
+        <w:rPr>
+          <w:ins w:id="295" w:author="Anderson, Riley Morgan" w:date="2024-11-27T12:50:00Z" w16du:dateUtc="2024-11-27T17:50:00Z"/>
+        </w:rPr>
+      </w:pPr>
+    </w:p>
+    <w:p>
+      <w:pPr>
+        <w:pStyle w:val="Body"/>
+        <w:rPr>
+          <w:ins w:id="296" w:author="Anderson, Riley Morgan" w:date="2024-11-27T12:50:00Z" w16du:dateUtc="2024-11-27T17:50:00Z"/>
+        </w:rPr>
+      </w:pPr>
+    </w:p>
+    <w:p>
+      <w:pPr>
+        <w:pStyle w:val="Body"/>
+        <w:rPr>
+          <w:ins w:id="297" w:author="Anderson, Riley Morgan" w:date="2024-11-27T12:50:00Z" w16du:dateUtc="2024-11-27T17:50:00Z"/>
+        </w:rPr>
+      </w:pPr>
+    </w:p>
+    <w:p>
+      <w:pPr>
+        <w:pStyle w:val="Body"/>
+        <w:rPr>
+          <w:ins w:id="298" w:author="Anderson, Riley Morgan" w:date="2024-11-27T12:50:00Z" w16du:dateUtc="2024-11-27T17:50:00Z"/>
+        </w:rPr>
+      </w:pPr>
+    </w:p>
+    <w:p>
+      <w:pPr>
+        <w:pStyle w:val="Body"/>
+        <w:rPr>
+          <w:ins w:id="299" w:author="Anderson, Riley Morgan" w:date="2024-11-27T12:50:00Z" w16du:dateUtc="2024-11-27T17:50:00Z"/>
+        </w:rPr>
+      </w:pPr>
+    </w:p>
+    <w:p>
+      <w:pPr>
+        <w:pStyle w:val="Body"/>
+        <w:rPr>
+          <w:ins w:id="300" w:author="Anderson, Riley Morgan" w:date="2024-11-27T12:50:00Z" w16du:dateUtc="2024-11-27T17:50:00Z"/>
+        </w:rPr>
+      </w:pPr>
+    </w:p>
+    <w:p>
+      <w:pPr>
+        <w:pStyle w:val="Body"/>
+        <w:rPr>
+          <w:ins w:id="301" w:author="Anderson, Riley Morgan" w:date="2024-11-27T12:50:00Z" w16du:dateUtc="2024-11-27T17:50:00Z"/>
+        </w:rPr>
+      </w:pPr>
+    </w:p>
+    <w:p>
+      <w:pPr>
+        <w:pStyle w:val="Body"/>
+        <w:rPr>
+          <w:ins w:id="302" w:author="Anderson, Riley Morgan" w:date="2024-11-27T12:50:00Z" w16du:dateUtc="2024-11-27T17:50:00Z"/>
+        </w:rPr>
+      </w:pPr>
+    </w:p>
+    <w:p>
+      <w:pPr>
+        <w:pStyle w:val="Body"/>
+        <w:rPr>
+          <w:ins w:id="303" w:author="Anderson, Riley Morgan" w:date="2024-11-27T12:50:00Z" w16du:dateUtc="2024-11-27T17:50:00Z"/>
+        </w:rPr>
+      </w:pPr>
+    </w:p>
+    <w:p>
+      <w:pPr>
+        <w:pStyle w:val="Body"/>
+        <w:rPr>
+          <w:ins w:id="304" w:author="Anderson, Riley Morgan" w:date="2024-11-27T12:50:00Z" w16du:dateUtc="2024-11-27T17:50:00Z"/>
+        </w:rPr>
+      </w:pPr>
+      <w:ins w:id="305" w:author="Anderson, Riley Morgan" w:date="2024-11-27T12:50:00Z" w16du:dateUtc="2024-11-27T17:50:00Z">
         <w:r>
           <w:lastRenderedPageBreak/>
           <w:t>And supplement:</w:t>
@@ -5360,10 +5344,10 @@
       <w:pPr>
         <w:pStyle w:val="Body"/>
         <w:rPr>
-          <w:ins w:id="281" w:author="Anderson, Riley Morgan" w:date="2024-11-27T12:50:00Z" w16du:dateUtc="2024-11-27T17:50:00Z"/>
-        </w:rPr>
-      </w:pPr>
-      <w:ins w:id="282" w:author="Anderson, Riley Morgan" w:date="2024-11-27T12:50:00Z" w16du:dateUtc="2024-11-27T17:50:00Z">
+          <w:ins w:id="306" w:author="Anderson, Riley Morgan" w:date="2024-11-27T12:50:00Z" w16du:dateUtc="2024-11-27T17:50:00Z"/>
+        </w:rPr>
+      </w:pPr>
+      <w:ins w:id="307" w:author="Anderson, Riley Morgan" w:date="2024-11-27T12:50:00Z" w16du:dateUtc="2024-11-27T17:50:00Z">
         <w:r>
           <w:rPr>
             <w:noProof/>
@@ -5421,18 +5405,18 @@
       <w:pPr>
         <w:pStyle w:val="Body"/>
         <w:rPr>
-          <w:ins w:id="283" w:author="Anderson, Riley Morgan" w:date="2024-11-27T12:50:00Z" w16du:dateUtc="2024-11-27T17:50:00Z"/>
-        </w:rPr>
-      </w:pPr>
-    </w:p>
-    <w:p>
-      <w:pPr>
-        <w:pStyle w:val="Body"/>
-        <w:rPr>
-          <w:ins w:id="284" w:author="Anderson, Riley Morgan" w:date="2024-11-27T12:50:00Z" w16du:dateUtc="2024-11-27T17:50:00Z"/>
-        </w:rPr>
-      </w:pPr>
-      <w:ins w:id="285" w:author="Anderson, Riley Morgan" w:date="2024-11-27T12:50:00Z">
+          <w:ins w:id="308" w:author="Anderson, Riley Morgan" w:date="2024-11-27T12:50:00Z" w16du:dateUtc="2024-11-27T17:50:00Z"/>
+        </w:rPr>
+      </w:pPr>
+    </w:p>
+    <w:p>
+      <w:pPr>
+        <w:pStyle w:val="Body"/>
+        <w:rPr>
+          <w:ins w:id="309" w:author="Anderson, Riley Morgan" w:date="2024-11-27T12:50:00Z" w16du:dateUtc="2024-11-27T17:50:00Z"/>
+        </w:rPr>
+      </w:pPr>
+      <w:ins w:id="310" w:author="Anderson, Riley Morgan" w:date="2024-11-27T12:50:00Z">
         <w:r>
           <w:rPr>
             <w:b/>
@@ -5444,46 +5428,22 @@
           <w:rPr>
             <w:b/>
             <w:bCs/>
-            <w:rPrChange w:id="286" w:author="Anderson, Riley Morgan" w:date="2024-11-27T12:50:00Z" w16du:dateUtc="2024-11-27T17:50:00Z">
+            <w:rPrChange w:id="311" w:author="Anderson, Riley Morgan" w:date="2024-11-27T12:50:00Z" w16du:dateUtc="2024-11-27T17:50:00Z">
               <w:rPr/>
             </w:rPrChange>
           </w:rPr>
           <w:t> for the parasites:</w:t>
         </w:r>
         <w:r>
-          <w:t xml:space="preserve"> A) </w:t>
-        </w:r>
-        <w:proofErr w:type="spellStart"/>
-        <w:r>
-          <w:t>Stelis</w:t>
-        </w:r>
-        <w:proofErr w:type="spellEnd"/>
-        <w:r>
-          <w:t xml:space="preserve">, B) </w:t>
-        </w:r>
-        <w:proofErr w:type="spellStart"/>
-        <w:r>
-          <w:t>Epeolus</w:t>
-        </w:r>
-        <w:proofErr w:type="spellEnd"/>
-        <w:r>
-          <w:t xml:space="preserve">, and C) </w:t>
-        </w:r>
-        <w:proofErr w:type="spellStart"/>
-        <w:r>
-          <w:t>Triepeolus</w:t>
-        </w:r>
-        <w:proofErr w:type="spellEnd"/>
-        <w:r>
-          <w:t xml:space="preserve">. Beneath each parasite genera are the presumed host genera. Density is estimated at the genus level with Scott’s method for genera presumed univoltine, while biased cross validation was used for genera presumed multivoltine. Sample sizes displayed on the right are the total number of records for each </w:t>
-        </w:r>
-      </w:ins>
-      <w:ins w:id="287" w:author="Anderson, Riley Morgan" w:date="2024-11-27T12:51:00Z" w16du:dateUtc="2024-11-27T17:51:00Z">
+          <w:t xml:space="preserve"> A) Stelis, B) Epeolus, and C) Triepeolus. Beneath each parasite genera are the presumed host genera. Density is estimated at the genus level with Scott’s method for genera presumed univoltine, while biased cross validation was used for genera presumed multivoltine. Sample sizes displayed on the right are the total number of records for each </w:t>
+        </w:r>
+      </w:ins>
+      <w:ins w:id="312" w:author="Anderson, Riley Morgan" w:date="2024-11-27T12:51:00Z" w16du:dateUtc="2024-11-27T17:51:00Z">
         <w:r>
           <w:t>genus</w:t>
         </w:r>
       </w:ins>
-      <w:ins w:id="288" w:author="Anderson, Riley Morgan" w:date="2024-11-27T12:50:00Z">
+      <w:ins w:id="313" w:author="Anderson, Riley Morgan" w:date="2024-11-27T12:50:00Z">
         <w:r>
           <w:t>. Vertical dashed lines correspond to 21 March, 21 June, and 21 September. These parasites have low sample sizes limiting distributional estimation.</w:t>
         </w:r>
@@ -5493,31 +5453,32 @@
       <w:pPr>
         <w:pStyle w:val="Body"/>
         <w:rPr>
-          <w:ins w:id="289" w:author="Anderson, Riley Morgan" w:date="2024-11-27T12:49:00Z" w16du:dateUtc="2024-11-27T17:49:00Z"/>
-        </w:rPr>
-      </w:pPr>
-    </w:p>
-    <w:p>
-      <w:pPr>
-        <w:pStyle w:val="Body"/>
-        <w:rPr>
-          <w:ins w:id="290" w:author="Anderson, Riley Morgan" w:date="2024-11-08T14:43:00Z" w16du:dateUtc="2024-11-08T19:43:00Z"/>
-        </w:rPr>
-      </w:pPr>
-    </w:p>
-    <w:p>
-      <w:pPr>
-        <w:pStyle w:val="Body"/>
-        <w:rPr>
-          <w:ins w:id="291" w:author="Anderson, Riley Morgan" w:date="2024-11-08T14:43:00Z" w16du:dateUtc="2024-11-08T19:43:00Z"/>
-        </w:rPr>
-      </w:pPr>
-    </w:p>
-    <w:p>
-      <w:pPr>
-        <w:pStyle w:val="Body"/>
-        <w:rPr>
-          <w:ins w:id="292" w:author="Anderson, Riley Morgan" w:date="2024-11-08T14:43:00Z" w16du:dateUtc="2024-11-08T19:43:00Z"/>
+          <w:ins w:id="314" w:author="Anderson, Riley Morgan" w:date="2024-11-27T12:49:00Z" w16du:dateUtc="2024-11-27T17:49:00Z"/>
+        </w:rPr>
+      </w:pPr>
+    </w:p>
+    <w:bookmarkEnd w:id="18"/>
+    <w:p>
+      <w:pPr>
+        <w:pStyle w:val="Body"/>
+        <w:rPr>
+          <w:ins w:id="315" w:author="Anderson, Riley Morgan" w:date="2024-11-08T14:43:00Z" w16du:dateUtc="2024-11-08T19:43:00Z"/>
+        </w:rPr>
+      </w:pPr>
+    </w:p>
+    <w:p>
+      <w:pPr>
+        <w:pStyle w:val="Body"/>
+        <w:rPr>
+          <w:ins w:id="316" w:author="Anderson, Riley Morgan" w:date="2024-11-08T14:43:00Z" w16du:dateUtc="2024-11-08T19:43:00Z"/>
+        </w:rPr>
+      </w:pPr>
+    </w:p>
+    <w:p>
+      <w:pPr>
+        <w:pStyle w:val="Body"/>
+        <w:rPr>
+          <w:ins w:id="317" w:author="Anderson, Riley Morgan" w:date="2024-11-08T14:43:00Z" w16du:dateUtc="2024-11-08T19:43:00Z"/>
         </w:rPr>
       </w:pPr>
     </w:p>
@@ -5798,17 +5759,8 @@
           <w:i/>
           <w:iCs/>
         </w:rPr>
-        <w:t xml:space="preserve">H. </w:t>
-      </w:r>
-      <w:proofErr w:type="spellStart"/>
-      <w:r>
-        <w:rPr>
-          <w:i/>
-          <w:iCs/>
-        </w:rPr>
-        <w:t>tripartitus</w:t>
-      </w:r>
-      <w:proofErr w:type="spellEnd"/>
+        <w:t>H. tripartitus</w:t>
+      </w:r>
       <w:r>
         <w:t>? Why no males?</w:t>
       </w:r>
@@ -7732,6 +7684,7 @@
   <w:style w:type="character" w:default="1" w:styleId="DefaultParagraphFont">
     <w:name w:val="Default Paragraph Font"/>
     <w:uiPriority w:val="1"/>
+    <w:semiHidden/>
     <w:unhideWhenUsed/>
   </w:style>
   <w:style w:type="table" w:default="1" w:styleId="TableNormal">

</xml_diff>